<commit_message>
Edited v2 indentions and such
</commit_message>
<xml_diff>
--- a/Who-killed-Micho-v1.45.docx
+++ b/Who-killed-Micho-v1.45.docx
@@ -131,7 +131,7 @@
                 <w:right w:val="nil"/>
                 <w:between w:val="nil"/>
               </w:pBdr>
-              <w:spacing w:after="0" w:line="240" w:lineRule="auto"/>
+              <w:spacing w:after="0" w:line="480" w:lineRule="auto"/>
               <w:jc w:val="left"/>
               <w:rPr>
                 <w:u w:val="single"/>
@@ -174,7 +174,7 @@
                 <w:right w:val="nil"/>
                 <w:between w:val="nil"/>
               </w:pBdr>
-              <w:spacing w:after="0" w:line="240" w:lineRule="auto"/>
+              <w:spacing w:after="0" w:line="480" w:lineRule="auto"/>
               <w:jc w:val="left"/>
             </w:pPr>
             <w:r>
@@ -208,7 +208,7 @@
                 <w:right w:val="nil"/>
                 <w:between w:val="nil"/>
               </w:pBdr>
-              <w:spacing w:after="0" w:line="240" w:lineRule="auto"/>
+              <w:spacing w:after="0" w:line="480" w:lineRule="auto"/>
               <w:jc w:val="left"/>
               <w:rPr>
                 <w:u w:val="single"/>
@@ -243,7 +243,7 @@
                 <w:right w:val="nil"/>
                 <w:between w:val="nil"/>
               </w:pBdr>
-              <w:spacing w:after="0" w:line="240" w:lineRule="auto"/>
+              <w:spacing w:after="0" w:line="480" w:lineRule="auto"/>
               <w:jc w:val="left"/>
             </w:pPr>
             <w:r>
@@ -260,7 +260,7 @@
                 <w:right w:val="nil"/>
                 <w:between w:val="nil"/>
               </w:pBdr>
-              <w:spacing w:after="0" w:line="240" w:lineRule="auto"/>
+              <w:spacing w:after="0" w:line="480" w:lineRule="auto"/>
               <w:jc w:val="left"/>
             </w:pPr>
           </w:p>
@@ -274,7 +274,7 @@
                 <w:right w:val="nil"/>
                 <w:between w:val="nil"/>
               </w:pBdr>
-              <w:spacing w:after="0" w:line="240" w:lineRule="auto"/>
+              <w:spacing w:after="0" w:line="480" w:lineRule="auto"/>
               <w:jc w:val="left"/>
             </w:pPr>
             <w:r>
@@ -309,7 +309,7 @@
                 <w:right w:val="nil"/>
                 <w:between w:val="nil"/>
               </w:pBdr>
-              <w:spacing w:after="0" w:line="240" w:lineRule="auto"/>
+              <w:spacing w:after="0" w:line="480" w:lineRule="auto"/>
               <w:jc w:val="left"/>
               <w:rPr>
                 <w:u w:val="single"/>
@@ -344,7 +344,7 @@
                 <w:right w:val="nil"/>
                 <w:between w:val="nil"/>
               </w:pBdr>
-              <w:spacing w:after="0" w:line="240" w:lineRule="auto"/>
+              <w:spacing w:after="0" w:line="480" w:lineRule="auto"/>
               <w:jc w:val="left"/>
             </w:pPr>
             <w:r>
@@ -361,7 +361,7 @@
                 <w:right w:val="nil"/>
                 <w:between w:val="nil"/>
               </w:pBdr>
-              <w:spacing w:after="0" w:line="240" w:lineRule="auto"/>
+              <w:spacing w:after="0" w:line="480" w:lineRule="auto"/>
               <w:jc w:val="left"/>
             </w:pPr>
           </w:p>
@@ -375,7 +375,7 @@
                 <w:right w:val="nil"/>
                 <w:between w:val="nil"/>
               </w:pBdr>
-              <w:spacing w:after="0" w:line="240" w:lineRule="auto"/>
+              <w:spacing w:after="0" w:line="480" w:lineRule="auto"/>
               <w:jc w:val="left"/>
             </w:pPr>
             <w:r>
@@ -410,7 +410,7 @@
                 <w:right w:val="nil"/>
                 <w:between w:val="nil"/>
               </w:pBdr>
-              <w:spacing w:after="0" w:line="240" w:lineRule="auto"/>
+              <w:spacing w:after="0" w:line="480" w:lineRule="auto"/>
               <w:jc w:val="left"/>
               <w:rPr>
                 <w:u w:val="single"/>
@@ -445,7 +445,7 @@
                 <w:right w:val="nil"/>
                 <w:between w:val="nil"/>
               </w:pBdr>
-              <w:spacing w:after="0" w:line="240" w:lineRule="auto"/>
+              <w:spacing w:after="0" w:line="480" w:lineRule="auto"/>
               <w:jc w:val="left"/>
             </w:pPr>
             <w:r>
@@ -479,7 +479,7 @@
                 <w:right w:val="nil"/>
                 <w:between w:val="nil"/>
               </w:pBdr>
-              <w:spacing w:after="0" w:line="240" w:lineRule="auto"/>
+              <w:spacing w:after="0" w:line="480" w:lineRule="auto"/>
               <w:jc w:val="left"/>
               <w:rPr>
                 <w:u w:val="single"/>
@@ -528,7 +528,7 @@
                 <w:right w:val="nil"/>
                 <w:between w:val="nil"/>
               </w:pBdr>
-              <w:spacing w:after="0" w:line="240" w:lineRule="auto"/>
+              <w:spacing w:after="0" w:line="480" w:lineRule="auto"/>
               <w:jc w:val="left"/>
             </w:pPr>
             <w:r>
@@ -545,7 +545,7 @@
                 <w:right w:val="nil"/>
                 <w:between w:val="nil"/>
               </w:pBdr>
-              <w:spacing w:after="0" w:line="240" w:lineRule="auto"/>
+              <w:spacing w:after="0" w:line="480" w:lineRule="auto"/>
               <w:jc w:val="left"/>
             </w:pPr>
           </w:p>
@@ -559,7 +559,7 @@
                 <w:right w:val="nil"/>
                 <w:between w:val="nil"/>
               </w:pBdr>
-              <w:spacing w:after="0" w:line="240" w:lineRule="auto"/>
+              <w:spacing w:after="0" w:line="480" w:lineRule="auto"/>
               <w:jc w:val="left"/>
             </w:pPr>
             <w:r>
@@ -593,7 +593,7 @@
                 <w:right w:val="nil"/>
                 <w:between w:val="nil"/>
               </w:pBdr>
-              <w:spacing w:after="0" w:line="240" w:lineRule="auto"/>
+              <w:spacing w:after="0" w:line="480" w:lineRule="auto"/>
               <w:jc w:val="left"/>
               <w:rPr>
                 <w:u w:val="single"/>
@@ -642,7 +642,7 @@
                 <w:right w:val="nil"/>
                 <w:between w:val="nil"/>
               </w:pBdr>
-              <w:spacing w:after="0" w:line="240" w:lineRule="auto"/>
+              <w:spacing w:after="0" w:line="480" w:lineRule="auto"/>
               <w:jc w:val="left"/>
             </w:pPr>
             <w:r>
@@ -684,7 +684,7 @@
                 <w:right w:val="nil"/>
                 <w:between w:val="nil"/>
               </w:pBdr>
-              <w:spacing w:after="0" w:line="240" w:lineRule="auto"/>
+              <w:spacing w:after="0" w:line="480" w:lineRule="auto"/>
               <w:jc w:val="left"/>
               <w:rPr>
                 <w:u w:val="single"/>
@@ -727,7 +727,7 @@
                 <w:right w:val="nil"/>
                 <w:between w:val="nil"/>
               </w:pBdr>
-              <w:spacing w:after="0" w:line="240" w:lineRule="auto"/>
+              <w:spacing w:after="0" w:line="480" w:lineRule="auto"/>
               <w:jc w:val="left"/>
             </w:pPr>
             <w:r>
@@ -761,7 +761,7 @@
                 <w:right w:val="nil"/>
                 <w:between w:val="nil"/>
               </w:pBdr>
-              <w:spacing w:after="0" w:line="240" w:lineRule="auto"/>
+              <w:spacing w:after="0" w:line="480" w:lineRule="auto"/>
               <w:jc w:val="left"/>
               <w:rPr>
                 <w:u w:val="single"/>
@@ -796,16 +796,14 @@
                 <w:right w:val="nil"/>
                 <w:between w:val="nil"/>
               </w:pBdr>
-              <w:spacing w:after="0" w:line="240" w:lineRule="auto"/>
+              <w:spacing w:after="0" w:line="480" w:lineRule="auto"/>
               <w:jc w:val="left"/>
             </w:pPr>
             <w:r>
-              <w:t>An old e</w:t>
+              <w:t xml:space="preserve">An old elite Chinese entrepreneur. </w:t>
             </w:r>
             <w:r>
-              <w:t xml:space="preserve">lite Chinese entrepreneur. </w:t>
-            </w:r>
-            <w:r>
+              <w:lastRenderedPageBreak/>
               <w:t>Slow speaker.</w:t>
             </w:r>
           </w:p>
@@ -836,7 +834,7 @@
                 <w:right w:val="nil"/>
                 <w:between w:val="nil"/>
               </w:pBdr>
-              <w:spacing w:after="0" w:line="240" w:lineRule="auto"/>
+              <w:spacing w:after="0" w:line="480" w:lineRule="auto"/>
               <w:jc w:val="left"/>
               <w:rPr>
                 <w:u w:val="single"/>
@@ -846,6 +844,7 @@
               <w:rPr>
                 <w:u w:val="single"/>
               </w:rPr>
+              <w:lastRenderedPageBreak/>
               <w:t>Henchman 1</w:t>
             </w:r>
           </w:p>
@@ -871,7 +870,7 @@
                 <w:right w:val="nil"/>
                 <w:between w:val="nil"/>
               </w:pBdr>
-              <w:spacing w:after="0" w:line="240" w:lineRule="auto"/>
+              <w:spacing w:after="0" w:line="480" w:lineRule="auto"/>
               <w:jc w:val="left"/>
             </w:pPr>
             <w:r>
@@ -913,7 +912,7 @@
                 <w:right w:val="nil"/>
                 <w:between w:val="nil"/>
               </w:pBdr>
-              <w:spacing w:after="0" w:line="240" w:lineRule="auto"/>
+              <w:spacing w:after="0" w:line="480" w:lineRule="auto"/>
               <w:jc w:val="left"/>
               <w:rPr>
                 <w:u w:val="single"/>
@@ -941,7 +940,7 @@
           <w:p>
             <w:pPr>
               <w:widowControl w:val="0"/>
-              <w:spacing w:after="0" w:line="240" w:lineRule="auto"/>
+              <w:spacing w:after="0" w:line="480" w:lineRule="auto"/>
               <w:jc w:val="left"/>
             </w:pPr>
             <w:r>
@@ -983,7 +982,7 @@
                 <w:right w:val="nil"/>
                 <w:between w:val="nil"/>
               </w:pBdr>
-              <w:spacing w:after="0" w:line="240" w:lineRule="auto"/>
+              <w:spacing w:after="0" w:line="480" w:lineRule="auto"/>
               <w:jc w:val="left"/>
               <w:rPr>
                 <w:u w:val="single"/>
@@ -1005,7 +1004,7 @@
           <w:p>
             <w:pPr>
               <w:widowControl w:val="0"/>
-              <w:spacing w:after="0" w:line="240" w:lineRule="auto"/>
+              <w:spacing w:after="0" w:line="480" w:lineRule="auto"/>
               <w:jc w:val="left"/>
             </w:pPr>
           </w:p>
@@ -1063,16 +1062,7 @@
       </w:r>
       <w:proofErr w:type="gramEnd"/>
       <w:r>
-        <w:t>adorned by a funeral carpet) if possible. The main centerpiece is the coffin, located as near to the audience as possible to simulate an intimate funeral. There are chairs beside the coffin, an</w:t>
-      </w:r>
-      <w:r>
-        <w:t xml:space="preserve">d a podium on the other side. If possible, two adjacent rooms must be elevated or placed upstage. The first room is the study. There is a study table, with stacks of paper, an answering machine, and a file organizer. A corkboard is located above the study </w:t>
-      </w:r>
-      <w:r>
-        <w:t>table, studded with paper clippings and images connected by strings.  The other room, the bedroom, has a queen-sized bed facing the door. There’s also a closet where a person could fit inside. Another area must be set for exterior scenes, where a single st</w:t>
-      </w:r>
-      <w:r>
-        <w:t>anding ashtray exists.</w:t>
+        <w:t>adorned by a funeral carpet) if possible. The main centerpiece is the coffin, located as near to the audience as possible to simulate an intimate funeral. There are chairs beside the coffin, and a podium on the other side. If possible, two adjacent rooms must be elevated or placed upstage. The first room is the study. There is a study table, with stacks of paper, an answering machine, and a file organizer. A corkboard is located above the study table, studded with paper clippings and images connected by strings.  The other room, the bedroom, has a queen-sized bed facing the door. There’s also a closet where a person could fit inside. Another area must be set for exterior scenes, where a single standing ashtray exists.</w:t>
       </w:r>
     </w:p>
     <w:p>
@@ -1206,19 +1196,11 @@
         </w:rPr>
         <w:t>start</w:t>
       </w:r>
-      <w:bookmarkStart w:id="4" w:name="_GoBack"/>
-      <w:bookmarkEnd w:id="4"/>
       <w:r>
         <w:rPr>
           <w:i/>
         </w:rPr>
-        <w:t xml:space="preserve"> to play. Lights fade in to reveal the silhouette of a man sitting beside the </w:t>
-      </w:r>
-      <w:r>
-        <w:rPr>
-          <w:i/>
-        </w:rPr>
-        <w:t xml:space="preserve">coffin. His briefly shudder with grief. He pulls out a phone, the phone lights up. He sits his chin on his palm, hesitating. He brings the phone to his ear. A female voice(Faye) comes out of the phone. </w:t>
+        <w:t xml:space="preserve"> to play. Lights fade in to reveal the silhouette of a man sitting beside the coffin. His briefly shudder with grief. He pulls out a phone, the phone lights up. He sits his chin on his palm, hesitating. He brings the phone to his ear. A female voice(Faye) comes out of the phone. </w:t>
       </w:r>
     </w:p>
     <w:p>
@@ -1231,10 +1213,7 @@
       </w:r>
       <w:r>
         <w:tab/>
-        <w:t>Hello, dear. (He pulls the phone away fr</w:t>
-      </w:r>
-      <w:r>
-        <w:t xml:space="preserve">om his ear, stands up and exits the stage.) </w:t>
+        <w:t xml:space="preserve">Hello, dear. (He pulls the phone away from his ear, stands up and exits the stage.) </w:t>
       </w:r>
     </w:p>
     <w:p>
@@ -1262,8 +1241,8 @@
       <w:pPr>
         <w:pStyle w:val="Heading1"/>
       </w:pPr>
-      <w:bookmarkStart w:id="5" w:name="_omobebubf4z" w:colFirst="0" w:colLast="0"/>
-      <w:bookmarkEnd w:id="5"/>
+      <w:bookmarkStart w:id="4" w:name="_omobebubf4z" w:colFirst="0" w:colLast="0"/>
+      <w:bookmarkEnd w:id="4"/>
       <w:r>
         <w:lastRenderedPageBreak/>
         <w:t>Scene 1: THE DEATH OF THE IMMINENT</w:t>
@@ -1279,24 +1258,20 @@
           <w:u w:val="none"/>
         </w:rPr>
       </w:pPr>
-      <w:bookmarkStart w:id="6" w:name="_sdolytxgfsxe" w:colFirst="0" w:colLast="0"/>
-      <w:bookmarkEnd w:id="6"/>
+      <w:bookmarkStart w:id="5" w:name="_sdolytxgfsxe" w:colFirst="0" w:colLast="0"/>
+      <w:bookmarkEnd w:id="5"/>
       <w:r>
         <w:rPr>
           <w:i/>
           <w:u w:val="none"/>
         </w:rPr>
-        <w:t>Low lights reveal the silhouette of a long table. A man(CM) sits on the left end, while a big man(Karl) and a woman(Lily) stands on the opposite end. The woman slides a fol</w:t>
-      </w:r>
-      <w:r>
-        <w:rPr>
-          <w:i/>
-          <w:u w:val="none"/>
-        </w:rPr>
-        <w:t>der across the table to the sitting man. The man takes it and reads it silently.</w:t>
-      </w:r>
-    </w:p>
-    <w:p>
+        <w:t>Low lights reveal the silhouette of a long table. A man(CM) sits on the left end, while a big man(Karl) and a woman(Lily) stands on the opposite end. The woman slides a folder across the table to the sitting man. The man takes it and reads it silently.</w:t>
+      </w:r>
+    </w:p>
+    <w:p>
+      <w:pPr>
+        <w:spacing w:line="480" w:lineRule="auto"/>
+      </w:pPr>
       <w:r>
         <w:t>Eugenio</w:t>
       </w:r>
@@ -1306,6 +1281,9 @@
       </w:r>
     </w:p>
     <w:p>
+      <w:pPr>
+        <w:spacing w:line="480" w:lineRule="auto"/>
+      </w:pPr>
       <w:r>
         <w:tab/>
       </w:r>
@@ -1323,6 +1301,9 @@
       </w:r>
     </w:p>
     <w:p>
+      <w:pPr>
+        <w:spacing w:line="480" w:lineRule="auto"/>
+      </w:pPr>
       <w:r>
         <w:t>Eugenio</w:t>
       </w:r>
@@ -1332,6 +1313,9 @@
       </w:r>
     </w:p>
     <w:p>
+      <w:pPr>
+        <w:spacing w:line="480" w:lineRule="auto"/>
+      </w:pPr>
       <w:r>
         <w:t>Lily</w:t>
       </w:r>
@@ -1344,6 +1328,9 @@
       </w:r>
     </w:p>
     <w:p>
+      <w:pPr>
+        <w:spacing w:line="480" w:lineRule="auto"/>
+      </w:pPr>
       <w:r>
         <w:t>Karl</w:t>
       </w:r>
@@ -1356,6 +1343,9 @@
       </w:r>
     </w:p>
     <w:p>
+      <w:pPr>
+        <w:spacing w:line="480" w:lineRule="auto"/>
+      </w:pPr>
       <w:r>
         <w:t>Eugenio</w:t>
       </w:r>
@@ -1365,6 +1355,9 @@
       </w:r>
     </w:p>
     <w:p>
+      <w:pPr>
+        <w:spacing w:line="480" w:lineRule="auto"/>
+      </w:pPr>
       <w:r>
         <w:t>Karl</w:t>
       </w:r>
@@ -1377,17 +1370,21 @@
       </w:r>
     </w:p>
     <w:p>
+      <w:pPr>
+        <w:spacing w:line="480" w:lineRule="auto"/>
+      </w:pPr>
       <w:r>
         <w:t>Eugenio</w:t>
       </w:r>
       <w:r>
         <w:tab/>
-      </w:r>
-      <w:r>
         <w:t>Impractical… Can’t we do anything else?</w:t>
       </w:r>
     </w:p>
     <w:p>
+      <w:pPr>
+        <w:spacing w:line="480" w:lineRule="auto"/>
+      </w:pPr>
       <w:r>
         <w:t>Lily</w:t>
       </w:r>
@@ -1400,6 +1397,9 @@
       </w:r>
     </w:p>
     <w:p>
+      <w:pPr>
+        <w:spacing w:line="480" w:lineRule="auto"/>
+      </w:pPr>
       <w:r>
         <w:t>Eugenio</w:t>
       </w:r>
@@ -1417,6 +1417,9 @@
       </w:r>
     </w:p>
     <w:p>
+      <w:pPr>
+        <w:spacing w:line="480" w:lineRule="auto"/>
+      </w:pPr>
       <w:r>
         <w:t>Karl</w:t>
       </w:r>
@@ -1429,6 +1432,9 @@
       </w:r>
     </w:p>
     <w:p>
+      <w:pPr>
+        <w:spacing w:line="480" w:lineRule="auto"/>
+      </w:pPr>
       <w:r>
         <w:t>Eugenio</w:t>
       </w:r>
@@ -1438,6 +1444,9 @@
       </w:r>
     </w:p>
     <w:p>
+      <w:pPr>
+        <w:spacing w:line="480" w:lineRule="auto"/>
+      </w:pPr>
       <w:r>
         <w:t>Lily</w:t>
       </w:r>
@@ -1450,7 +1459,11 @@
       </w:r>
     </w:p>
     <w:p>
-      <w:r>
+      <w:pPr>
+        <w:spacing w:line="480" w:lineRule="auto"/>
+      </w:pPr>
+      <w:r>
+        <w:lastRenderedPageBreak/>
         <w:t>Karl</w:t>
       </w:r>
       <w:r>
@@ -1463,6 +1476,7 @@
     </w:p>
     <w:p>
       <w:pPr>
+        <w:spacing w:line="480" w:lineRule="auto"/>
         <w:ind w:left="720" w:firstLine="720"/>
       </w:pPr>
       <w:proofErr w:type="gramStart"/>
@@ -1471,10 +1485,7 @@
       </w:r>
       <w:proofErr w:type="gramEnd"/>
       <w:r>
-        <w:t xml:space="preserve"> </w:t>
-      </w:r>
-      <w:r>
-        <w:t xml:space="preserve">and leave town, this time for good. How could we solve this </w:t>
+        <w:t xml:space="preserve"> and leave town, this time for good. How could we solve this </w:t>
       </w:r>
       <w:proofErr w:type="gramStart"/>
       <w:r>
@@ -1484,6 +1495,7 @@
     </w:p>
     <w:p>
       <w:pPr>
+        <w:spacing w:line="480" w:lineRule="auto"/>
         <w:ind w:left="720" w:firstLine="720"/>
       </w:pPr>
       <w:r>
@@ -1499,6 +1511,9 @@
       </w:r>
     </w:p>
     <w:p>
+      <w:pPr>
+        <w:spacing w:line="480" w:lineRule="auto"/>
+      </w:pPr>
       <w:r>
         <w:t>Eugenio</w:t>
       </w:r>
@@ -1508,6 +1523,9 @@
       </w:r>
     </w:p>
     <w:p>
+      <w:pPr>
+        <w:spacing w:line="480" w:lineRule="auto"/>
+      </w:pPr>
       <w:r>
         <w:t xml:space="preserve">KARL             Internal Affairs. </w:t>
       </w:r>
@@ -1521,10 +1539,7 @@
       </w:r>
       <w:r>
         <w:br/>
-        <w:t xml:space="preserve">                                     </w:t>
-      </w:r>
-      <w:r>
-        <w:t xml:space="preserve">                                      </w:t>
+        <w:t xml:space="preserve">                                                                           </w:t>
       </w:r>
       <w:r>
         <w:br/>
@@ -1536,6 +1551,175 @@
       </w:r>
     </w:p>
     <w:p>
+      <w:pPr>
+        <w:spacing w:line="480" w:lineRule="auto"/>
+      </w:pPr>
+      <w:r>
+        <w:t>Lily</w:t>
+      </w:r>
+      <w:r>
+        <w:tab/>
+      </w:r>
+      <w:r>
+        <w:tab/>
+      </w:r>
+      <w:proofErr w:type="spellStart"/>
+      <w:r>
+        <w:t>Unikely</w:t>
+      </w:r>
+      <w:proofErr w:type="spellEnd"/>
+      <w:r>
+        <w:t>? The suspect has changed their name thrice already</w:t>
+      </w:r>
+    </w:p>
+    <w:p>
+      <w:pPr>
+        <w:spacing w:line="480" w:lineRule="auto"/>
+      </w:pPr>
+      <w:r>
+        <w:t>Eugenio</w:t>
+      </w:r>
+      <w:r>
+        <w:tab/>
+        <w:t>but looks the same.</w:t>
+      </w:r>
+    </w:p>
+    <w:p>
+      <w:pPr>
+        <w:spacing w:line="480" w:lineRule="auto"/>
+      </w:pPr>
+      <w:r>
+        <w:t>Karl</w:t>
+      </w:r>
+      <w:r>
+        <w:tab/>
+      </w:r>
+      <w:r>
+        <w:tab/>
+        <w:t>That can change too.</w:t>
+      </w:r>
+    </w:p>
+    <w:p>
+      <w:pPr>
+        <w:spacing w:line="480" w:lineRule="auto"/>
+      </w:pPr>
+      <w:r>
+        <w:t>Eugenio</w:t>
+      </w:r>
+      <w:r>
+        <w:tab/>
+      </w:r>
+      <w:proofErr w:type="gramStart"/>
+      <w:r>
+        <w:t>By</w:t>
+      </w:r>
+      <w:proofErr w:type="gramEnd"/>
+      <w:r>
+        <w:t xml:space="preserve"> growing their hair?</w:t>
+      </w:r>
+    </w:p>
+    <w:p>
+      <w:pPr>
+        <w:spacing w:line="480" w:lineRule="auto"/>
+      </w:pPr>
+      <w:r>
+        <w:t>Lily</w:t>
+      </w:r>
+      <w:r>
+        <w:tab/>
+      </w:r>
+      <w:r>
+        <w:tab/>
+        <w:t xml:space="preserve">Skin color, facial reconstruction, tattoos.                                     </w:t>
+      </w:r>
+    </w:p>
+    <w:p>
+      <w:pPr>
+        <w:spacing w:line="480" w:lineRule="auto"/>
+      </w:pPr>
+      <w:r>
+        <w:t>Karl</w:t>
+      </w:r>
+      <w:r>
+        <w:tab/>
+      </w:r>
+      <w:r>
+        <w:tab/>
+        <w:t>Behavioral analysis shows no probability of physical alteration.</w:t>
+      </w:r>
+    </w:p>
+    <w:p>
+      <w:pPr>
+        <w:spacing w:line="480" w:lineRule="auto"/>
+      </w:pPr>
+      <w:r>
+        <w:t>Eugenio</w:t>
+      </w:r>
+      <w:r>
+        <w:tab/>
+        <w:t>Good. Tattoos can be identifiers.</w:t>
+      </w:r>
+    </w:p>
+    <w:p>
+      <w:pPr>
+        <w:spacing w:line="480" w:lineRule="auto"/>
+      </w:pPr>
+      <w:r>
+        <w:t>Karl</w:t>
+      </w:r>
+      <w:r>
+        <w:tab/>
+      </w:r>
+      <w:r>
+        <w:tab/>
+        <w:t>They can be surgically removed.</w:t>
+      </w:r>
+    </w:p>
+    <w:p>
+      <w:pPr>
+        <w:spacing w:line="480" w:lineRule="auto"/>
+      </w:pPr>
+      <w:r>
+        <w:t>Eugenio</w:t>
+      </w:r>
+      <w:r>
+        <w:tab/>
+        <w:t>Eh… What’s my point?</w:t>
+      </w:r>
+    </w:p>
+    <w:p>
+      <w:pPr>
+        <w:spacing w:line="480" w:lineRule="auto"/>
+      </w:pPr>
+      <w:proofErr w:type="gramStart"/>
+      <w:r>
+        <w:t>Karl</w:t>
+      </w:r>
+      <w:proofErr w:type="gramEnd"/>
+      <w:r>
+        <w:tab/>
+      </w:r>
+      <w:r>
+        <w:tab/>
+        <w:t>We need to act. NOW</w:t>
+      </w:r>
+    </w:p>
+    <w:p>
+      <w:pPr>
+        <w:spacing w:line="480" w:lineRule="auto"/>
+      </w:pPr>
+      <w:r>
+        <w:t>Eugenio</w:t>
+      </w:r>
+      <w:r>
+        <w:tab/>
+        <w:t>You think this would work?</w:t>
+      </w:r>
+    </w:p>
+    <w:p>
+      <w:pPr>
+        <w:spacing w:line="480" w:lineRule="auto"/>
+      </w:pPr>
       <w:r>
         <w:lastRenderedPageBreak/>
         <w:t>Lily</w:t>
@@ -1545,148 +1729,13 @@
       </w:r>
       <w:r>
         <w:tab/>
-      </w:r>
-      <w:proofErr w:type="spellStart"/>
-      <w:r>
-        <w:t>Unikely</w:t>
-      </w:r>
-      <w:proofErr w:type="spellEnd"/>
-      <w:r>
-        <w:t>? The suspect has changed their name thrice already</w:t>
-      </w:r>
-    </w:p>
-    <w:p>
-      <w:r>
-        <w:t>Eugenio</w:t>
-      </w:r>
-      <w:r>
-        <w:tab/>
-        <w:t>but looks the same.</w:t>
-      </w:r>
-    </w:p>
-    <w:p>
-      <w:r>
-        <w:t>Karl</w:t>
-      </w:r>
-      <w:r>
-        <w:tab/>
-      </w:r>
-      <w:r>
-        <w:tab/>
-        <w:t>That can change too.</w:t>
-      </w:r>
-    </w:p>
-    <w:p>
-      <w:r>
-        <w:t>Eugenio</w:t>
-      </w:r>
-      <w:r>
-        <w:tab/>
-      </w:r>
-      <w:proofErr w:type="gramStart"/>
-      <w:r>
-        <w:t>By</w:t>
-      </w:r>
-      <w:proofErr w:type="gramEnd"/>
-      <w:r>
-        <w:t xml:space="preserve"> growing their hai</w:t>
-      </w:r>
-      <w:r>
-        <w:t>r?</w:t>
-      </w:r>
-    </w:p>
-    <w:p>
-      <w:r>
-        <w:t>Lily</w:t>
-      </w:r>
-      <w:r>
-        <w:tab/>
-      </w:r>
-      <w:r>
-        <w:tab/>
-        <w:t xml:space="preserve">Skin color, facial reconstruction, tattoos.                                     </w:t>
-      </w:r>
-    </w:p>
-    <w:p>
-      <w:r>
-        <w:t>Karl</w:t>
-      </w:r>
-      <w:r>
-        <w:tab/>
-      </w:r>
-      <w:r>
-        <w:tab/>
-        <w:t>Behavioral analysis shows no probability of physical alteration.</w:t>
-      </w:r>
-    </w:p>
-    <w:p>
-      <w:r>
-        <w:t>Eugenio</w:t>
-      </w:r>
-      <w:r>
-        <w:tab/>
-        <w:t>Good. Tattoos can be identifiers.</w:t>
-      </w:r>
-    </w:p>
-    <w:p>
-      <w:r>
-        <w:t>Karl</w:t>
-      </w:r>
-      <w:r>
-        <w:tab/>
-      </w:r>
-      <w:r>
-        <w:tab/>
-        <w:t>They can be surgically removed.</w:t>
-      </w:r>
-    </w:p>
-    <w:p>
-      <w:r>
-        <w:t>Eugenio</w:t>
-      </w:r>
-      <w:r>
-        <w:tab/>
-      </w:r>
-      <w:r>
-        <w:t>Eh… What’s my point?</w:t>
-      </w:r>
-    </w:p>
-    <w:p>
-      <w:proofErr w:type="gramStart"/>
-      <w:r>
-        <w:t>Karl</w:t>
-      </w:r>
-      <w:proofErr w:type="gramEnd"/>
-      <w:r>
-        <w:tab/>
-      </w:r>
-      <w:r>
-        <w:tab/>
-        <w:t>We need to act. NOW</w:t>
-      </w:r>
-    </w:p>
-    <w:p>
-      <w:r>
-        <w:t>Eugenio</w:t>
-      </w:r>
-      <w:r>
-        <w:tab/>
-        <w:t>You think this would work?</w:t>
-      </w:r>
-    </w:p>
-    <w:p>
-      <w:r>
-        <w:t>Lily</w:t>
-      </w:r>
-      <w:r>
-        <w:tab/>
-      </w:r>
-      <w:r>
-        <w:tab/>
         <w:t>We know it could work.</w:t>
       </w:r>
     </w:p>
     <w:p>
+      <w:pPr>
+        <w:spacing w:line="480" w:lineRule="auto"/>
+      </w:pPr>
       <w:r>
         <w:t>Eugenio</w:t>
       </w:r>
@@ -1696,6 +1745,9 @@
       </w:r>
     </w:p>
     <w:p>
+      <w:pPr>
+        <w:spacing w:line="480" w:lineRule="auto"/>
+      </w:pPr>
       <w:r>
         <w:t>Karl</w:t>
       </w:r>
@@ -1708,6 +1760,9 @@
       </w:r>
     </w:p>
     <w:p>
+      <w:pPr>
+        <w:spacing w:line="480" w:lineRule="auto"/>
+      </w:pPr>
       <w:r>
         <w:t>Eugenio</w:t>
       </w:r>
@@ -1717,6 +1772,9 @@
       </w:r>
     </w:p>
     <w:p>
+      <w:pPr>
+        <w:spacing w:line="480" w:lineRule="auto"/>
+      </w:pPr>
       <w:r>
         <w:t>Karl</w:t>
       </w:r>
@@ -1729,6 +1787,9 @@
       </w:r>
     </w:p>
     <w:p>
+      <w:pPr>
+        <w:spacing w:line="480" w:lineRule="auto"/>
+      </w:pPr>
       <w:r>
         <w:t>Eugenio</w:t>
       </w:r>
@@ -1738,6 +1799,9 @@
       </w:r>
     </w:p>
     <w:p>
+      <w:pPr>
+        <w:spacing w:line="480" w:lineRule="auto"/>
+      </w:pPr>
       <w:r>
         <w:t>Karl</w:t>
       </w:r>
@@ -1746,12 +1810,13 @@
       </w:r>
       <w:r>
         <w:tab/>
-      </w:r>
-      <w:r>
         <w:t>nothing! This isn’t for me</w:t>
       </w:r>
     </w:p>
     <w:p>
+      <w:pPr>
+        <w:spacing w:line="480" w:lineRule="auto"/>
+      </w:pPr>
       <w:r>
         <w:t>Lily</w:t>
       </w:r>
@@ -1764,6 +1829,9 @@
       </w:r>
     </w:p>
     <w:p>
+      <w:pPr>
+        <w:spacing w:line="480" w:lineRule="auto"/>
+      </w:pPr>
       <w:r>
         <w:t>Karl</w:t>
       </w:r>
@@ -1777,6 +1845,7 @@
     </w:p>
     <w:p>
       <w:pPr>
+        <w:spacing w:line="480" w:lineRule="auto"/>
         <w:ind w:left="720" w:firstLine="720"/>
       </w:pPr>
       <w:r>
@@ -1784,6 +1853,9 @@
       </w:r>
     </w:p>
     <w:p>
+      <w:pPr>
+        <w:spacing w:line="480" w:lineRule="auto"/>
+      </w:pPr>
       <w:r>
         <w:t>Eugenio</w:t>
       </w:r>
@@ -1793,6 +1865,9 @@
       </w:r>
     </w:p>
     <w:p>
+      <w:pPr>
+        <w:spacing w:line="480" w:lineRule="auto"/>
+      </w:pPr>
       <w:r>
         <w:t>Lily</w:t>
       </w:r>
@@ -1805,18 +1880,21 @@
       </w:r>
     </w:p>
     <w:p>
+      <w:pPr>
+        <w:spacing w:line="480" w:lineRule="auto"/>
+      </w:pPr>
       <w:r>
         <w:t>Eugenio</w:t>
       </w:r>
       <w:r>
         <w:tab/>
-        <w:t>secured. I’ll send my men. Do</w:t>
-      </w:r>
-      <w:r>
-        <w:t xml:space="preserve"> not speak about this.</w:t>
-      </w:r>
-    </w:p>
-    <w:p>
+        <w:t>secured. I’ll send my men. Do not speak about this.</w:t>
+      </w:r>
+    </w:p>
+    <w:p>
+      <w:pPr>
+        <w:spacing w:line="480" w:lineRule="auto"/>
+      </w:pPr>
       <w:r>
         <w:t>Lily</w:t>
       </w:r>
@@ -1828,9 +1906,14 @@
         <w:t>Of course.</w:t>
       </w:r>
     </w:p>
-    <w:p/>
-    <w:p>
-      <w:pPr>
+    <w:p>
+      <w:pPr>
+        <w:spacing w:line="480" w:lineRule="auto"/>
+      </w:pPr>
+    </w:p>
+    <w:p>
+      <w:pPr>
+        <w:spacing w:line="480" w:lineRule="auto"/>
         <w:rPr>
           <w:i/>
         </w:rPr>
@@ -1860,6 +1943,7 @@
     </w:p>
     <w:p>
       <w:pPr>
+        <w:spacing w:line="480" w:lineRule="auto"/>
         <w:ind w:left="720" w:firstLine="630"/>
         <w:rPr>
           <w:i/>
@@ -1883,6 +1967,7 @@
     </w:p>
     <w:p>
       <w:pPr>
+        <w:spacing w:line="480" w:lineRule="auto"/>
         <w:ind w:left="720" w:firstLine="630"/>
         <w:rPr>
           <w:i/>
@@ -1892,17 +1977,13 @@
         <w:rPr>
           <w:i/>
         </w:rPr>
-        <w:t>phone to his ear. A female voic</w:t>
-      </w:r>
-      <w:r>
-        <w:rPr>
-          <w:i/>
-        </w:rPr>
-        <w:t>e can be faintly heard from his</w:t>
-      </w:r>
-    </w:p>
-    <w:p>
-      <w:pPr>
+        <w:lastRenderedPageBreak/>
+        <w:t>phone to his ear. A female voice can be faintly heard from his</w:t>
+      </w:r>
+    </w:p>
+    <w:p>
+      <w:pPr>
+        <w:spacing w:line="480" w:lineRule="auto"/>
         <w:ind w:left="720" w:firstLine="630"/>
         <w:rPr>
           <w:i/>
@@ -1927,12 +2008,16 @@
     </w:p>
     <w:p>
       <w:pPr>
+        <w:spacing w:line="480" w:lineRule="auto"/>
         <w:rPr>
           <w:i/>
         </w:rPr>
       </w:pPr>
     </w:p>
     <w:p>
+      <w:pPr>
+        <w:spacing w:line="480" w:lineRule="auto"/>
+      </w:pPr>
       <w:r>
         <w:t>Michael</w:t>
       </w:r>
@@ -1943,6 +2028,7 @@
     </w:p>
     <w:p>
       <w:pPr>
+        <w:spacing w:line="480" w:lineRule="auto"/>
         <w:ind w:left="720" w:firstLine="720"/>
       </w:pPr>
       <w:r>
@@ -1951,6 +2037,7 @@
     </w:p>
     <w:p>
       <w:pPr>
+        <w:spacing w:line="480" w:lineRule="auto"/>
         <w:ind w:left="1440"/>
       </w:pPr>
       <w:r>
@@ -1958,10 +2045,7 @@
       </w:r>
       <w:proofErr w:type="spellStart"/>
       <w:r>
-        <w:t>Ag</w:t>
-      </w:r>
-      <w:r>
-        <w:t>h</w:t>
+        <w:t>Agh</w:t>
       </w:r>
       <w:proofErr w:type="spellEnd"/>
       <w:r>
@@ -1978,11 +2062,13 @@
     </w:p>
     <w:p>
       <w:pPr>
+        <w:spacing w:line="480" w:lineRule="auto"/>
         <w:ind w:left="1440"/>
       </w:pPr>
     </w:p>
     <w:p>
       <w:pPr>
+        <w:spacing w:line="480" w:lineRule="auto"/>
         <w:ind w:left="1440"/>
       </w:pPr>
       <w:r>
@@ -2017,615 +2103,447 @@
         <w:rPr>
           <w:i/>
         </w:rPr>
-        <w:t xml:space="preserve"> pistol, a gray Sig P226. The other guard pats him down, pulls out an auto knife. The</w:t>
-      </w:r>
-      <w:r>
+        <w:t xml:space="preserve"> pistol, a gray Sig P226. The other guard pats him down, pulls out an auto knife. The guard stows the weapons away and lets Angelo pass.</w:t>
+      </w:r>
+    </w:p>
+    <w:p>
+      <w:pPr>
+        <w:spacing w:line="480" w:lineRule="auto"/>
+      </w:pPr>
+      <w:r>
+        <w:t>Michael</w:t>
+      </w:r>
+      <w:r>
+        <w:tab/>
+        <w:t>Going to war, buddy?</w:t>
+      </w:r>
+    </w:p>
+    <w:p>
+      <w:pPr>
+        <w:spacing w:line="480" w:lineRule="auto"/>
+        <w:ind w:left="720" w:firstLine="720"/>
+      </w:pPr>
+      <w:r>
+        <w:t>(Angelo pretends not to hear him.)</w:t>
+      </w:r>
+    </w:p>
+    <w:p>
+      <w:pPr>
+        <w:spacing w:line="480" w:lineRule="auto"/>
+        <w:ind w:left="1440"/>
         <w:rPr>
           <w:i/>
         </w:rPr>
-        <w:t xml:space="preserve"> guard stows the weapons away and lets Angelo pass.</w:t>
-      </w:r>
-    </w:p>
-    <w:p>
-      <w:r>
-        <w:t>Michael</w:t>
-      </w:r>
-      <w:r>
-        <w:tab/>
-        <w:t>Going to war, buddy?</w:t>
-      </w:r>
-    </w:p>
-    <w:p>
-      <w:pPr>
-        <w:ind w:left="720" w:firstLine="720"/>
-      </w:pPr>
-      <w:r>
-        <w:t>(Angelo pretends not to hear him.)</w:t>
-      </w:r>
-    </w:p>
-    <w:p>
-      <w:r>
-        <w:t xml:space="preserve">         </w:t>
-      </w:r>
-      <w:r>
-        <w:br/>
-        <w:t xml:space="preserve">                                                                           </w:t>
-      </w:r>
-      <w:r>
-        <w:br/>
-      </w:r>
-      <w:r>
-        <w:t xml:space="preserve">          MICHAEL                                                          </w:t>
-      </w:r>
-      <w:r>
-        <w:br/>
-        <w:t xml:space="preserve">               Going to war, buddy?                                        </w:t>
-      </w:r>
-      <w:r>
-        <w:br/>
-        <w:t xml:space="preserve">                         (Angelo pretends not to hear him.)                </w:t>
-      </w:r>
-      <w:r>
-        <w:br/>
-        <w:t xml:space="preserve">                            </w:t>
-      </w:r>
-      <w:r>
-        <w:t xml:space="preserve">                                               </w:t>
-      </w:r>
-      <w:r>
-        <w:br/>
-        <w:t xml:space="preserve">                    </w:t>
-      </w:r>
+      </w:pPr>
       <w:r>
         <w:rPr>
           <w:i/>
         </w:rPr>
-        <w:t>Michael pulls out a similar gun but color black.</w:t>
-      </w:r>
-      <w:r>
-        <w:t xml:space="preserve">       </w:t>
-      </w:r>
-      <w:r>
-        <w:br/>
-        <w:t xml:space="preserve">                    </w:t>
+        <w:t xml:space="preserve">Michael pulls out a similar gun but colored black. He pulls out the </w:t>
       </w:r>
       <w:r>
         <w:rPr>
           <w:i/>
         </w:rPr>
-        <w:t>He pulls out the clip and hands it over.</w:t>
-      </w:r>
-      <w:r>
-        <w:t xml:space="preserve">               </w:t>
-      </w:r>
-      <w:r>
-        <w:br/>
-        <w:t xml:space="preserve">                                                        </w:t>
-      </w:r>
-      <w:r>
-        <w:t xml:space="preserve">                   </w:t>
-      </w:r>
-      <w:r>
-        <w:br/>
-        <w:t xml:space="preserve">          MICHAEL                                                          </w:t>
-      </w:r>
-      <w:r>
-        <w:br/>
-        <w:t xml:space="preserve">               Standard issue. (He pulls out his badge and passes </w:t>
-      </w:r>
-      <w:proofErr w:type="gramStart"/>
-      <w:r>
-        <w:t xml:space="preserve">it,   </w:t>
-      </w:r>
-      <w:proofErr w:type="gramEnd"/>
-      <w:r>
-        <w:t xml:space="preserve">   </w:t>
-      </w:r>
-      <w:r>
-        <w:br/>
-        <w:t xml:space="preserve">               briefly, three inches away from the guard’s face.) NBI.     </w:t>
-      </w:r>
-      <w:r>
-        <w:br/>
-        <w:t xml:space="preserve">        </w:t>
-      </w:r>
-      <w:r>
-        <w:t xml:space="preserve">                                                                   </w:t>
-      </w:r>
-      <w:r>
-        <w:br/>
-        <w:t xml:space="preserve">                    </w:t>
+        <w:t>c</w:t>
       </w:r>
       <w:r>
         <w:rPr>
           <w:i/>
         </w:rPr>
-        <w:t>The guard extends his palm, asking for the piece.</w:t>
-      </w:r>
-      <w:r>
-        <w:t xml:space="preserve">      </w:t>
-      </w:r>
-      <w:r>
-        <w:br/>
-      </w:r>
-      <w:r>
-        <w:lastRenderedPageBreak/>
-        <w:t xml:space="preserve">                    </w:t>
-      </w:r>
-      <w:r>
+        <w:t xml:space="preserve">lip and hands it over. </w:t>
+      </w:r>
+    </w:p>
+    <w:p>
+      <w:pPr>
+        <w:spacing w:line="480" w:lineRule="auto"/>
+      </w:pPr>
+      <w:r>
+        <w:t>Michael</w:t>
+      </w:r>
+      <w:r>
+        <w:tab/>
+      </w:r>
+      <w:r>
+        <w:t>Standard issue. (He pulls out his badge and waves it briefly at the guard's face.)</w:t>
+      </w:r>
+    </w:p>
+    <w:p>
+      <w:pPr>
+        <w:spacing w:line="480" w:lineRule="auto"/>
+        <w:ind w:left="1440"/>
         <w:rPr>
           <w:i/>
         </w:rPr>
-        <w:t>The other motions Michael to raise his arms for a</w:t>
-      </w:r>
-      <w:r>
-        <w:t xml:space="preserve">      </w:t>
-      </w:r>
-      <w:r>
-        <w:br/>
-        <w:t xml:space="preserve">                    </w:t>
-      </w:r>
+      </w:pPr>
       <w:r>
         <w:rPr>
           <w:i/>
         </w:rPr>
-        <w:t>pat-down.</w:t>
-      </w:r>
-      <w:r>
-        <w:t xml:space="preserve">       </w:t>
-      </w:r>
-      <w:r>
-        <w:t xml:space="preserve">                                       </w:t>
-      </w:r>
-      <w:r>
-        <w:br/>
-        <w:t xml:space="preserve">                                                                           </w:t>
-      </w:r>
-      <w:r>
-        <w:br/>
-        <w:t xml:space="preserve">          MICHAEL                                                          </w:t>
-      </w:r>
-      <w:r>
-        <w:br/>
-        <w:t xml:space="preserve">               You can’t take my bae! Touch me and I’ll whoop yo</w:t>
-      </w:r>
-      <w:r>
-        <w:t xml:space="preserve">ur         </w:t>
-      </w:r>
-      <w:r>
-        <w:br/>
-        <w:t xml:space="preserve">               ass, boy.                                                   </w:t>
-      </w:r>
-      <w:r>
-        <w:br/>
-        <w:t xml:space="preserve">                                                                           </w:t>
-      </w:r>
-      <w:r>
-        <w:br/>
-        <w:t xml:space="preserve">          HENCHMAN 1                                                       </w:t>
-      </w:r>
-      <w:r>
-        <w:br/>
-        <w:t xml:space="preserve">               S</w:t>
-      </w:r>
-      <w:r>
-        <w:t xml:space="preserve">ir, you can’t enter with weapons on you. We’ll keep it     </w:t>
-      </w:r>
-      <w:r>
-        <w:br/>
-        <w:t xml:space="preserve">               safe                                                        </w:t>
-      </w:r>
-      <w:r>
-        <w:br/>
-        <w:t xml:space="preserve">                                                                           </w:t>
-      </w:r>
-      <w:r>
-        <w:br/>
-        <w:t xml:space="preserve">          MICHAEL                           </w:t>
-      </w:r>
-      <w:r>
-        <w:t xml:space="preserve">                               </w:t>
-      </w:r>
-      <w:r>
-        <w:br/>
-        <w:t xml:space="preserve">               Did you just call her an "it?"                              </w:t>
-      </w:r>
-      <w:r>
-        <w:br/>
-        <w:t xml:space="preserve">                                                                           </w:t>
-      </w:r>
-      <w:r>
-        <w:br/>
-        <w:t xml:space="preserve">          ANGELO                                                        </w:t>
-      </w:r>
-      <w:r>
-        <w:t xml:space="preserve">   </w:t>
-      </w:r>
-      <w:r>
-        <w:br/>
-        <w:t xml:space="preserve">               Oh, calm yourself and just hand in the piece.               </w:t>
-      </w:r>
-      <w:r>
-        <w:br/>
-        <w:t xml:space="preserve">                                                                           </w:t>
-      </w:r>
-      <w:r>
-        <w:br/>
-        <w:t xml:space="preserve">          MICHAEL                                                          </w:t>
-      </w:r>
-      <w:r>
-        <w:br/>
-        <w:t xml:space="preserve">               Piece?   </w:t>
-      </w:r>
-      <w:r>
-        <w:t xml:space="preserve">                                                   </w:t>
-      </w:r>
-      <w:r>
-        <w:br/>
-        <w:t xml:space="preserve">                                                                           </w:t>
-      </w:r>
-      <w:r>
-        <w:br/>
-        <w:t xml:space="preserve">          ANGELO                                                           </w:t>
-      </w:r>
-      <w:r>
-        <w:br/>
-        <w:t xml:space="preserve">               </w:t>
-      </w:r>
-      <w:proofErr w:type="spellStart"/>
-      <w:r>
-        <w:t>Piiiiece</w:t>
-      </w:r>
-      <w:proofErr w:type="spellEnd"/>
-      <w:r>
-        <w:t>, (he hurriedly adds,) of art</w:t>
-      </w:r>
-      <w:r>
-        <w:t xml:space="preserve">.                      </w:t>
-      </w:r>
-      <w:r>
-        <w:br/>
-        <w:t xml:space="preserve">                                                                           </w:t>
-      </w:r>
-      <w:r>
-        <w:br/>
-        <w:t xml:space="preserve">          MICHAEL                                                          </w:t>
-      </w:r>
-      <w:r>
-        <w:br/>
-        <w:t xml:space="preserve">            </w:t>
-      </w:r>
-      <w:proofErr w:type="gramStart"/>
-      <w:r>
-        <w:t xml:space="preserve">   (</w:t>
-      </w:r>
-      <w:proofErr w:type="gramEnd"/>
-      <w:r>
-        <w:t xml:space="preserve">nods slowly) You better take care of her. (He points       </w:t>
-      </w:r>
-      <w:r>
-        <w:br/>
-        <w:t xml:space="preserve">    </w:t>
-      </w:r>
-      <w:r>
-        <w:t xml:space="preserve">           the gun at the guard. The guard steps aside in </w:t>
-      </w:r>
-      <w:proofErr w:type="spellStart"/>
-      <w:proofErr w:type="gramStart"/>
-      <w:r>
-        <w:t>pannick</w:t>
-      </w:r>
-      <w:proofErr w:type="spellEnd"/>
-      <w:r>
-        <w:t xml:space="preserve">,   </w:t>
-      </w:r>
-      <w:proofErr w:type="gramEnd"/>
-      <w:r>
-        <w:t xml:space="preserve">  </w:t>
-      </w:r>
-      <w:r>
-        <w:br/>
-        <w:t xml:space="preserve">               the other one pulls out his gun. Michael twirls the gun     </w:t>
-      </w:r>
-      <w:r>
-        <w:br/>
-        <w:t xml:space="preserve">                           </w:t>
-      </w:r>
-      <w:proofErr w:type="gramStart"/>
-      <w:r>
-        <w:t xml:space="preserve">   (</w:t>
-      </w:r>
-      <w:proofErr w:type="gramEnd"/>
-      <w:r>
-        <w:t xml:space="preserve">MORE)                                       </w:t>
-      </w:r>
-      <w:r>
-        <w:br/>
-        <w:t xml:space="preserve">                                </w:t>
-      </w:r>
-      <w:r>
-        <w:t xml:space="preserve">                           (CONTINUED)     </w:t>
-      </w:r>
-      <w:r>
-        <w:br/>
-        <w:t xml:space="preserve">                                                                          </w:t>
-      </w:r>
-    </w:p>
-    <w:p>
-      <w:r>
-        <w:t xml:space="preserve">         CONTINUED:                                              6.       </w:t>
-      </w:r>
-      <w:r>
-        <w:br/>
-        <w:t xml:space="preserve">                                                              </w:t>
-      </w:r>
-      <w:r>
-        <w:t xml:space="preserve">             </w:t>
-      </w:r>
-      <w:r>
-        <w:br/>
-        <w:t xml:space="preserve">                                                                           </w:t>
-      </w:r>
-      <w:r>
-        <w:br/>
-        <w:t xml:space="preserve">                                                                           </w:t>
-      </w:r>
-      <w:r>
-        <w:br/>
-        <w:t xml:space="preserve">          MICHAEL (</w:t>
-      </w:r>
-      <w:proofErr w:type="gramStart"/>
-      <w:r>
-        <w:t xml:space="preserve">cont’d)   </w:t>
-      </w:r>
-      <w:proofErr w:type="gramEnd"/>
-      <w:r>
-        <w:t xml:space="preserve">                                              </w:t>
-      </w:r>
-      <w:r>
-        <w:br/>
-        <w:t xml:space="preserve">              </w:t>
-      </w:r>
-      <w:r>
-        <w:t xml:space="preserve"> by his index finger and offers the handle to the guard.     </w:t>
-      </w:r>
-      <w:r>
-        <w:br/>
-        <w:t xml:space="preserve">               The guard grabs the gun and hurriedly gets out of the       </w:t>
-      </w:r>
-      <w:r>
-        <w:br/>
-        <w:t xml:space="preserve">               way to let Michael pass.)                                   </w:t>
-      </w:r>
-      <w:r>
-        <w:br/>
-        <w:t xml:space="preserve">                                          </w:t>
-      </w:r>
-      <w:r>
-        <w:t xml:space="preserve">                                 </w:t>
-      </w:r>
-      <w:r>
-        <w:br/>
-        <w:t xml:space="preserve">                    </w:t>
-      </w:r>
-      <w:r>
+        <w:lastRenderedPageBreak/>
+        <w:t>The guard extends his palm, asking for the piece. The other motions Michael to raise his arms for a pat-down.</w:t>
+      </w:r>
+    </w:p>
+    <w:p>
+      <w:pPr>
+        <w:spacing w:line="480" w:lineRule="auto"/>
+        <w:ind w:left="1440" w:hanging="1440"/>
+      </w:pPr>
+      <w:r>
+        <w:t>Michael</w:t>
+      </w:r>
+      <w:r>
+        <w:tab/>
+      </w:r>
+      <w:r>
+        <w:t>You can't take away my bae! (</w:t>
+      </w:r>
+      <w:r>
+        <w:t>Points</w:t>
+      </w:r>
+      <w:r>
+        <w:t xml:space="preserve"> to the other guard)</w:t>
+      </w:r>
+      <w:r>
+        <w:t xml:space="preserve"> </w:t>
+      </w:r>
+      <w:r>
+        <w:t>Touch me and I'll whoop your ass!</w:t>
+      </w:r>
+    </w:p>
+    <w:p>
+      <w:pPr>
+        <w:spacing w:line="480" w:lineRule="auto"/>
+        <w:ind w:left="1440" w:hanging="1440"/>
+      </w:pPr>
+      <w:r>
+        <w:t>Henchman</w:t>
+      </w:r>
+      <w:r>
+        <w:t xml:space="preserve"> 1</w:t>
+      </w:r>
+      <w:r>
+        <w:tab/>
+      </w:r>
+      <w:r>
+        <w:t>Sir, we can't allow you inside with weapons on you. We will keep it safe.</w:t>
+      </w:r>
+    </w:p>
+    <w:p>
+      <w:pPr>
+        <w:spacing w:line="480" w:lineRule="auto"/>
+      </w:pPr>
+      <w:r>
+        <w:t>Michael</w:t>
+      </w:r>
+      <w:r>
+        <w:tab/>
+      </w:r>
+      <w:r>
+        <w:t>Did you just call her an "it?"</w:t>
+      </w:r>
+    </w:p>
+    <w:p>
+      <w:pPr>
+        <w:spacing w:line="480" w:lineRule="auto"/>
+      </w:pPr>
+      <w:r>
+        <w:t>Angelo</w:t>
+      </w:r>
+      <w:r>
+        <w:tab/>
+      </w:r>
+      <w:r>
+        <w:t xml:space="preserve">Oh, calm yourself and just hand over the piece. </w:t>
+      </w:r>
+    </w:p>
+    <w:p>
+      <w:pPr>
+        <w:spacing w:line="480" w:lineRule="auto"/>
+      </w:pPr>
+      <w:r>
+        <w:t>Michael</w:t>
+      </w:r>
+      <w:r>
+        <w:tab/>
+      </w:r>
+      <w:r>
+        <w:t>Piece?</w:t>
+      </w:r>
+    </w:p>
+    <w:p>
+      <w:pPr>
+        <w:spacing w:line="480" w:lineRule="auto"/>
+      </w:pPr>
+      <w:r>
+        <w:t>Angelo</w:t>
+      </w:r>
+      <w:r>
+        <w:tab/>
+      </w:r>
+      <w:proofErr w:type="spellStart"/>
+      <w:r>
+        <w:t>Piiiiiece</w:t>
+      </w:r>
+      <w:proofErr w:type="spellEnd"/>
+      <w:r>
+        <w:t xml:space="preserve">, (he </w:t>
+      </w:r>
+      <w:proofErr w:type="spellStart"/>
+      <w:r>
+        <w:t>huriedly</w:t>
+      </w:r>
+      <w:proofErr w:type="spellEnd"/>
+      <w:r>
+        <w:t xml:space="preserve"> adds,) of art.</w:t>
+      </w:r>
+    </w:p>
+    <w:p>
+      <w:pPr>
+        <w:spacing w:line="480" w:lineRule="auto"/>
+      </w:pPr>
+      <w:r>
+        <w:t>Michael</w:t>
+      </w:r>
+      <w:r>
+        <w:tab/>
+      </w:r>
+      <w:r>
+        <w:t>(nods slowly) You better take care of her.</w:t>
+      </w:r>
+    </w:p>
+    <w:p>
+      <w:pPr>
+        <w:spacing w:line="480" w:lineRule="auto"/>
+        <w:ind w:left="1440"/>
         <w:rPr>
           <w:i/>
         </w:rPr>
-        <w:t>Angelo and Michael step inside Miko’s home.</w:t>
-      </w:r>
-      <w:r>
-        <w:t xml:space="preserve">            </w:t>
-      </w:r>
-      <w:r>
-        <w:br/>
-      </w:r>
-      <w:r>
-        <w:lastRenderedPageBreak/>
-        <w:t xml:space="preserve">                                                                           </w:t>
-      </w:r>
-      <w:r>
-        <w:br/>
-        <w:t xml:space="preserve">          MICHAEL                                                     </w:t>
-      </w:r>
-      <w:r>
-        <w:t xml:space="preserve">     </w:t>
-      </w:r>
-      <w:r>
-        <w:br/>
-        <w:t xml:space="preserve">               It’s better to be prepared. (He pulls out a knife from      </w:t>
-      </w:r>
-      <w:r>
-        <w:br/>
-        <w:t xml:space="preserve">               his left heel, the same knife as Angelo’s.) Good thing      </w:t>
-      </w:r>
-      <w:r>
-        <w:br/>
-        <w:t xml:space="preserve">               they didn’t find this beauty.                               </w:t>
-      </w:r>
-      <w:r>
-        <w:br/>
-        <w:t xml:space="preserve">                      </w:t>
-      </w:r>
-      <w:r>
-        <w:t xml:space="preserve">                                                     </w:t>
-      </w:r>
-      <w:r>
-        <w:br/>
-        <w:t xml:space="preserve">          ANGELO                                                           </w:t>
-      </w:r>
-      <w:r>
-        <w:br/>
-        <w:t xml:space="preserve">               Better prepared for what?                                   </w:t>
-      </w:r>
-      <w:r>
-        <w:br/>
-        <w:t xml:space="preserve">                                                  </w:t>
-      </w:r>
-      <w:r>
-        <w:t xml:space="preserve">                         </w:t>
-      </w:r>
-      <w:r>
-        <w:br/>
-        <w:t xml:space="preserve">          MICHAEL                                                          </w:t>
-      </w:r>
-      <w:r>
-        <w:br/>
-        <w:t xml:space="preserve">               </w:t>
-      </w:r>
-      <w:proofErr w:type="spellStart"/>
-      <w:r>
-        <w:t>Ahhh</w:t>
-      </w:r>
-      <w:proofErr w:type="spellEnd"/>
-      <w:r>
-        <w:t>... The usual, kitchen duties. (</w:t>
-      </w:r>
-      <w:proofErr w:type="gramStart"/>
-      <w:r>
-        <w:t xml:space="preserve">laughs)   </w:t>
-      </w:r>
-      <w:proofErr w:type="gramEnd"/>
-      <w:r>
-        <w:t xml:space="preserve">              </w:t>
-      </w:r>
-      <w:r>
-        <w:br/>
-        <w:t xml:space="preserve">                                                                           </w:t>
-      </w:r>
-      <w:r>
-        <w:br/>
-        <w:t xml:space="preserve">  </w:t>
-      </w:r>
-      <w:r>
-        <w:t xml:space="preserve">        ANGELO                                                           </w:t>
-      </w:r>
-      <w:r>
-        <w:br/>
-        <w:t xml:space="preserve">               It would be best if you kept that tucked away.              </w:t>
-      </w:r>
-      <w:r>
-        <w:br/>
-        <w:t xml:space="preserve">                                                                           </w:t>
-      </w:r>
-      <w:r>
-        <w:br/>
-        <w:t xml:space="preserve">          MICHAEL             </w:t>
-      </w:r>
-      <w:r>
-        <w:t xml:space="preserve">                                             </w:t>
-      </w:r>
-      <w:r>
-        <w:br/>
-        <w:t xml:space="preserve">               It be </w:t>
-      </w:r>
-      <w:proofErr w:type="spellStart"/>
-      <w:r>
-        <w:t>bester</w:t>
-      </w:r>
-      <w:proofErr w:type="spellEnd"/>
-      <w:r>
-        <w:t xml:space="preserve"> if you shut your mouth.                        </w:t>
-      </w:r>
-      <w:r>
-        <w:br/>
-        <w:t xml:space="preserve">                                                                           </w:t>
-      </w:r>
-      <w:r>
-        <w:br/>
-        <w:t xml:space="preserve">          ANGELO                                          </w:t>
-      </w:r>
-      <w:r>
-        <w:t xml:space="preserve">                 </w:t>
-      </w:r>
-      <w:r>
-        <w:br/>
-        <w:t xml:space="preserve">               You mean, better. (Michael sticks the flat of the blade     </w:t>
-      </w:r>
-      <w:r>
-        <w:br/>
-        <w:t xml:space="preserve">               on Angelo’s cheek, making him flinch away.)                 </w:t>
-      </w:r>
-      <w:r>
-        <w:br/>
-        <w:t xml:space="preserve">                                                                           </w:t>
-      </w:r>
-      <w:r>
-        <w:br/>
-        <w:t xml:space="preserve">          </w:t>
-      </w:r>
-      <w:r>
-        <w:t xml:space="preserve">          </w:t>
-      </w:r>
+      </w:pPr>
       <w:r>
         <w:rPr>
           <w:i/>
         </w:rPr>
-        <w:t>Michael tucks his knife back into his heel. Angelo</w:t>
-      </w:r>
-      <w:r>
-        <w:t xml:space="preserve">     </w:t>
-      </w:r>
-      <w:r>
-        <w:br/>
-        <w:t xml:space="preserve">                    </w:t>
+        <w:t>Michael</w:t>
       </w:r>
       <w:r>
         <w:rPr>
           <w:i/>
         </w:rPr>
-        <w:t>composes himself and walks to the seat beside the</w:t>
-      </w:r>
-      <w:r>
-        <w:t xml:space="preserve">      </w:t>
-      </w:r>
-      <w:r>
-        <w:br/>
-        <w:t xml:space="preserve">                    </w:t>
-      </w:r>
+        <w:t xml:space="preserve"> points the gun at the Henchman 1. Henchman 1 steps aside in </w:t>
+      </w:r>
+      <w:proofErr w:type="spellStart"/>
       <w:r>
         <w:rPr>
           <w:i/>
         </w:rPr>
-        <w:t>coffin. Michael sits himself beside Angelo. The</w:t>
-      </w:r>
-      <w:r>
-        <w:t xml:space="preserve">        </w:t>
-      </w:r>
-      <w:r>
-        <w:br/>
-        <w:t xml:space="preserve">                    </w:t>
-      </w:r>
+        <w:t>pannick</w:t>
+      </w:r>
+      <w:proofErr w:type="spellEnd"/>
       <w:r>
         <w:rPr>
           <w:i/>
         </w:rPr>
-        <w:t>lights on them dim</w:t>
+        <w:t xml:space="preserve">, the other one pulls out his gun. </w:t>
       </w:r>
       <w:r>
         <w:rPr>
           <w:i/>
         </w:rPr>
-        <w:t>, and immediately, a spotlight</w:t>
-      </w:r>
-      <w:r>
-        <w:t xml:space="preserve">       </w:t>
-      </w:r>
-      <w:r>
-        <w:br/>
-        <w:t xml:space="preserve">                    </w:t>
+        <w:t>Michael</w:t>
       </w:r>
       <w:r>
         <w:rPr>
           <w:i/>
         </w:rPr>
-        <w:t>reveals Faye standing on the podium.</w:t>
-      </w:r>
-      <w:r>
-        <w:t xml:space="preserve">    </w:t>
-      </w:r>
-    </w:p>
-    <w:p/>
+        <w:t xml:space="preserve"> twirls the gun and offers the gun by the handle. Henchman 1 grabs the gun and gets out of the way to let </w:t>
+      </w:r>
+      <w:r>
+        <w:rPr>
+          <w:i/>
+        </w:rPr>
+        <w:t>Michael</w:t>
+      </w:r>
+      <w:r>
+        <w:rPr>
+          <w:i/>
+        </w:rPr>
+        <w:t xml:space="preserve"> pass, with a lingering gaze of contempt in his eyes.</w:t>
+      </w:r>
+    </w:p>
+    <w:p>
+      <w:pPr>
+        <w:spacing w:line="480" w:lineRule="auto"/>
+        <w:ind w:left="720" w:firstLine="720"/>
+        <w:rPr>
+          <w:i/>
+        </w:rPr>
+      </w:pPr>
+      <w:r>
+        <w:rPr>
+          <w:i/>
+        </w:rPr>
+        <w:t xml:space="preserve">Angelo and </w:t>
+      </w:r>
+      <w:r>
+        <w:rPr>
+          <w:i/>
+        </w:rPr>
+        <w:t>Michael</w:t>
+      </w:r>
+      <w:r>
+        <w:rPr>
+          <w:i/>
+        </w:rPr>
+        <w:t xml:space="preserve"> proceeds inside.</w:t>
+      </w:r>
+    </w:p>
+    <w:p>
+      <w:pPr>
+        <w:spacing w:line="480" w:lineRule="auto"/>
+        <w:ind w:left="1440" w:hanging="1440"/>
+      </w:pPr>
+      <w:r>
+        <w:t>Michael</w:t>
+      </w:r>
+      <w:r>
+        <w:tab/>
+      </w:r>
+      <w:r>
+        <w:t xml:space="preserve">It's better to be prepared. (He pulls out a similar auto knife from his left heel.) Good thing they didn't find this beauty. </w:t>
+      </w:r>
+    </w:p>
+    <w:p>
+      <w:pPr>
+        <w:spacing w:line="480" w:lineRule="auto"/>
+      </w:pPr>
+      <w:r>
+        <w:lastRenderedPageBreak/>
+        <w:t>Angelo</w:t>
+      </w:r>
+      <w:r>
+        <w:tab/>
+      </w:r>
+      <w:r>
+        <w:t xml:space="preserve">Better be prepared for what? </w:t>
+      </w:r>
+    </w:p>
+    <w:p>
+      <w:pPr>
+        <w:spacing w:line="480" w:lineRule="auto"/>
+      </w:pPr>
+      <w:r>
+        <w:t>Michael</w:t>
+      </w:r>
+      <w:r>
+        <w:tab/>
+      </w:r>
+      <w:r>
+        <w:t>Ahh... the usual, kitchen duties. (laughs)</w:t>
+      </w:r>
+    </w:p>
+    <w:p>
+      <w:pPr>
+        <w:spacing w:line="480" w:lineRule="auto"/>
+      </w:pPr>
+      <w:r>
+        <w:t>Angelo</w:t>
+      </w:r>
+      <w:r>
+        <w:tab/>
+      </w:r>
+      <w:r>
+        <w:t>It would be best if you kept that tucked away.</w:t>
+      </w:r>
+    </w:p>
+    <w:p>
+      <w:pPr>
+        <w:spacing w:line="480" w:lineRule="auto"/>
+      </w:pPr>
+      <w:r>
+        <w:t>Michael</w:t>
+      </w:r>
+      <w:r>
+        <w:tab/>
+      </w:r>
+      <w:r>
+        <w:t xml:space="preserve">It be </w:t>
+      </w:r>
+      <w:proofErr w:type="spellStart"/>
+      <w:r>
+        <w:t>bester</w:t>
+      </w:r>
+      <w:proofErr w:type="spellEnd"/>
+      <w:r>
+        <w:t xml:space="preserve"> if you shut your mouth.</w:t>
+      </w:r>
+    </w:p>
+    <w:p>
+      <w:pPr>
+        <w:spacing w:line="480" w:lineRule="auto"/>
+      </w:pPr>
+      <w:r>
+        <w:t>Angelo</w:t>
+      </w:r>
+      <w:r>
+        <w:tab/>
+      </w:r>
+      <w:r>
+        <w:t>You mean, better.</w:t>
+      </w:r>
+    </w:p>
+    <w:p>
+      <w:pPr>
+        <w:spacing w:line="480" w:lineRule="auto"/>
+        <w:ind w:left="1440"/>
+        <w:rPr>
+          <w:i/>
+        </w:rPr>
+      </w:pPr>
+      <w:r>
+        <w:rPr>
+          <w:i/>
+        </w:rPr>
+        <w:t>Michael sticks the flat of the blade on Angelo's cheek, making him flinch away.</w:t>
+      </w:r>
+      <w:bookmarkStart w:id="6" w:name="_GoBack"/>
+      <w:bookmarkEnd w:id="6"/>
+    </w:p>
+    <w:p>
+      <w:pPr>
+        <w:spacing w:line="480" w:lineRule="auto"/>
+        <w:ind w:left="1440"/>
+        <w:rPr>
+          <w:i/>
+        </w:rPr>
+      </w:pPr>
+      <w:r>
+        <w:rPr>
+          <w:i/>
+        </w:rPr>
+        <w:t>Michael tucks his knife back into his heel. Angelo composes himself and walks to the seat beside the coffin. Michael sits himself beside Angelo.</w:t>
+      </w:r>
+    </w:p>
+    <w:p>
+      <w:pPr>
+        <w:spacing w:line="480" w:lineRule="auto"/>
+        <w:ind w:left="1440"/>
+        <w:rPr>
+          <w:i/>
+        </w:rPr>
+      </w:pPr>
+      <w:r>
+        <w:rPr>
+          <w:i/>
+        </w:rPr>
+        <w:t>The lights on them dim, and immediately, a spotlight reveals Faye standing on the podium.</w:t>
+      </w:r>
+    </w:p>
+    <w:p>
+      <w:pPr>
+        <w:spacing w:line="480" w:lineRule="auto"/>
+      </w:pPr>
+    </w:p>
     <w:p>
       <w:pPr>
         <w:pStyle w:val="Heading1"/>
@@ -2685,10 +2603,7 @@
         <w:jc w:val="center"/>
       </w:pPr>
       <w:r>
-        <w:t xml:space="preserve">A black banner </w:t>
-      </w:r>
-      <w:r>
-        <w:t xml:space="preserve">is strung between the two lamps with the name ‘Miko’ written in white. There’s a </w:t>
+        <w:t xml:space="preserve">A black banner is strung between the two lamps with the name ‘Miko’ written in white. There’s a </w:t>
       </w:r>
       <w:proofErr w:type="spellStart"/>
       <w:r>
@@ -2720,10 +2635,7 @@
         <w:jc w:val="center"/>
       </w:pPr>
       <w:r>
-        <w:t>Faye is standing on the podium to deliver her eulogy. Karl sits beside Darlene with his arm around her shoulder</w:t>
-      </w:r>
-      <w:r>
-        <w:t>s. Michael is sitting on one of the chairs.</w:t>
+        <w:t>Faye is standing on the podium to deliver her eulogy. Karl sits beside Darlene with his arm around her shoulders. Michael is sitting on one of the chairs.</w:t>
       </w:r>
     </w:p>
     <w:p>
@@ -2770,10 +2682,7 @@
       </w:pPr>
       <w:r>
         <w:tab/>
-        <w:t>Hi. My name is Faye, I am the childhood friend of Miko. I would like to thank you all for coming today, to mourn his death and pay res</w:t>
-      </w:r>
-      <w:r>
-        <w:t xml:space="preserve">pects. There are a million memories I could share about Miko. He had a lot of talents, a lot of achievements, and contributions that the world knew him for. I could tell you all about it and it’d take a few days and a few </w:t>
+        <w:t xml:space="preserve">Hi. My name is Faye, I am the childhood friend of Miko. I would like to thank you all for coming today, to mourn his death and pay respects. There are a million memories I could share about Miko. He had a lot of talents, a lot of achievements, and contributions that the world knew him for. I could tell you all about it and it’d take a few days and a few </w:t>
       </w:r>
       <w:proofErr w:type="gramStart"/>
       <w:r>
@@ -2781,16 +2690,7 @@
       </w:r>
       <w:proofErr w:type="gramEnd"/>
       <w:r>
-        <w:t xml:space="preserve"> of tears to speak of what w</w:t>
-      </w:r>
-      <w:r>
-        <w:t xml:space="preserve">e know about him but why would I do that? We already know that about him. Let me tell you, instead, about what he wanted to be known for. I remember one night, when we were children. We lay beneath the stars, talking about life, God, death and the family. </w:t>
-      </w:r>
-      <w:r>
-        <w:t>He stared at me with all seriousness, and asked, "what would you want the world to remember you for?" I said I wanted to be the world’s most renowned journalist. *laughs* It was my childhood dream, and still is. "I want to be the world’s most famous detect</w:t>
-      </w:r>
-      <w:r>
-        <w:t xml:space="preserve">ive," he said. He believed in the goodness of man, and that </w:t>
+        <w:t xml:space="preserve"> of tears to speak of what we know about him but why would I do that? We already know that about him. Let me tell you, instead, about what he wanted to be known for. I remember one night, when we were children. We lay beneath the stars, talking about life, God, death and the family. He stared at me with all seriousness, and asked, "what would you want the world to remember you for?" I said I wanted to be the world’s most renowned journalist. *laughs* It was my childhood dream, and still is. "I want to be the world’s most famous detective," he said. He believed in the goodness of man, and that </w:t>
       </w:r>
       <w:proofErr w:type="gramStart"/>
       <w:r>
@@ -2806,10 +2706,7 @@
       </w:r>
       <w:proofErr w:type="gramEnd"/>
       <w:r>
-        <w:t xml:space="preserve"> he was the perfect personification of what</w:t>
-      </w:r>
-      <w:r>
-        <w:t xml:space="preserve"> he believed in. That’s what he would’ve wanted me to tell you about him. To remind you about goodness, honesty, innocence, and justice because that’s what he believed in, that’s what he lived for. </w:t>
+        <w:t xml:space="preserve"> he was the perfect personification of what he believed in. That’s what he would’ve wanted me to tell you about him. To remind you about goodness, honesty, innocence, and justice because that’s what he believed in, that’s what he lived for. </w:t>
       </w:r>
     </w:p>
     <w:p>
@@ -2837,10 +2734,7 @@
         <w:jc w:val="left"/>
       </w:pPr>
       <w:r>
-        <w:t>(Michael and Angelo ge</w:t>
-      </w:r>
-      <w:r>
-        <w:t xml:space="preserve">t up to approach Faye) </w:t>
+        <w:t xml:space="preserve">(Michael and Angelo get up to approach Faye) </w:t>
       </w:r>
     </w:p>
     <w:p>
@@ -2884,10 +2778,7 @@
         <w:jc w:val="left"/>
       </w:pPr>
       <w:r>
-        <w:t>MICHAEL. (Nods to Mich</w:t>
-      </w:r>
-      <w:r>
-        <w:t xml:space="preserve">ael, with a lingering gaze of contempt) </w:t>
+        <w:t xml:space="preserve">MICHAEL. (Nods to Michael, with a lingering gaze of contempt) </w:t>
       </w:r>
     </w:p>
     <w:p>
@@ -2939,10 +2830,7 @@
         <w:jc w:val="left"/>
       </w:pPr>
       <w:r>
-        <w:t>MICHAEL Should I remind you that you were once a failure, Angelo? Oh wait! You are a failure! If you’re taking this job thinking you could get aw</w:t>
-      </w:r>
-      <w:r>
-        <w:t xml:space="preserve">ay with failing at it, I wouldn’t allow it! Certainly not at our mentor’s funeral! </w:t>
+        <w:t xml:space="preserve">MICHAEL Should I remind you that you were once a failure, Angelo? Oh wait! You are a failure! If you’re taking this job thinking you could get away with failing at it, I wouldn’t allow it! Certainly not at our mentor’s funeral! </w:t>
       </w:r>
     </w:p>
     <w:p>
@@ -2960,10 +2848,7 @@
         <w:jc w:val="left"/>
       </w:pPr>
       <w:r>
-        <w:t>MICHAEL Faye, it would be best if you ask this loser to leav</w:t>
-      </w:r>
-      <w:r>
-        <w:t>e. I assure you, I’m the best candidate present to do the job you had in mind.</w:t>
+        <w:t>MICHAEL Faye, it would be best if you ask this loser to leave. I assure you, I’m the best candidate present to do the job you had in mind.</w:t>
       </w:r>
     </w:p>
     <w:p>
@@ -2982,10 +2867,7 @@
         <w:jc w:val="left"/>
       </w:pPr>
       <w:r>
-        <w:t>FAYE Nonsense! Nonsense. Don</w:t>
-      </w:r>
-      <w:r>
-        <w:t xml:space="preserve">’t mind his harshness, Angelo. I believe that you’re the right person for this job. You and Miko share the same beliefs. </w:t>
+        <w:t xml:space="preserve">FAYE Nonsense! Nonsense. Don’t mind his harshness, Angelo. I believe that you’re the right person for this job. You and Miko share the same beliefs. </w:t>
       </w:r>
     </w:p>
     <w:p>
@@ -3019,13 +2901,7 @@
       </w:r>
       <w:proofErr w:type="spellEnd"/>
       <w:r>
-        <w:t>! Try not to fail, Angelo and try hard. If yo</w:t>
-      </w:r>
-      <w:r>
-        <w:t>u fail this, I’ll make sure the world remembers you as the greatest failure of a detective. Your face will be a new standard of failure. When you go out, people will point to you and say, “That man is the epitome of failure. Don’t be like him.” I don’t thi</w:t>
-      </w:r>
-      <w:r>
-        <w:t xml:space="preserve">nk I’m needed here. And I wouldn’t want to associate myself with losers. I shall leave you to your business, Faye, Angelo. (Attempts to leave.) </w:t>
+        <w:t xml:space="preserve">! Try not to fail, Angelo and try hard. If you fail this, I’ll make sure the world remembers you as the greatest failure of a detective. Your face will be a new standard of failure. When you go out, people will point to you and say, “That man is the epitome of failure. Don’t be like him.” I don’t think I’m needed here. And I wouldn’t want to associate myself with losers. I shall leave you to your business, Faye, Angelo. (Attempts to leave.) </w:t>
       </w:r>
     </w:p>
     <w:p>
@@ -3056,10 +2932,7 @@
       </w:r>
       <w:proofErr w:type="gramEnd"/>
       <w:r>
-        <w:t xml:space="preserve"> You know he like</w:t>
-      </w:r>
-      <w:r>
-        <w:t>s to work alone.</w:t>
+        <w:t xml:space="preserve"> You know he likes to work alone.</w:t>
       </w:r>
     </w:p>
     <w:p>
@@ -3082,10 +2955,7 @@
         <w:jc w:val="left"/>
       </w:pPr>
       <w:r>
-        <w:t xml:space="preserve">FAYE Oh, do wait, Michael. Don’t leave. In fact, I wanted to ask you a favor. I was hoping both of you could work together to find Miko’s killer. </w:t>
-      </w:r>
-      <w:r>
-        <w:t xml:space="preserve">I thought it would honor him if his successors were the ones to bring light to his demise. </w:t>
+        <w:t xml:space="preserve">FAYE Oh, do wait, Michael. Don’t leave. In fact, I wanted to ask you a favor. I was hoping both of you could work together to find Miko’s killer. I thought it would honor him if his successors were the ones to bring light to his demise. </w:t>
       </w:r>
     </w:p>
     <w:p>
@@ -3141,22 +3011,16 @@
       </w:r>
       <w:proofErr w:type="spellEnd"/>
       <w:r>
-        <w:t>. That’s all I</w:t>
-      </w:r>
-      <w:r>
-        <w:t xml:space="preserve"> heard from your whiny little mouth. I’m most certain that my principles are better than yours and Miko’s. Even if I have no principles I’m sure my methods are sure to succeed, and yours are to suck seed. (Does hand gestures) Hahaha </w:t>
-      </w:r>
-    </w:p>
-    <w:p>
-      <w:pPr>
-        <w:spacing w:line="480" w:lineRule="auto"/>
-        <w:jc w:val="left"/>
-      </w:pPr>
-      <w:r>
-        <w:t>ANGELO How crude, Mich</w:t>
-      </w:r>
-      <w:r>
-        <w:t xml:space="preserve">ael. </w:t>
+        <w:t xml:space="preserve">. That’s all I heard from your whiny little mouth. I’m most certain that my principles are better than yours and Miko’s. Even if I have no principles I’m sure my methods are sure to succeed, and yours are to suck seed. (Does hand gestures) Hahaha </w:t>
+      </w:r>
+    </w:p>
+    <w:p>
+      <w:pPr>
+        <w:spacing w:line="480" w:lineRule="auto"/>
+        <w:jc w:val="left"/>
+      </w:pPr>
+      <w:r>
+        <w:t xml:space="preserve">ANGELO How crude, Michael. </w:t>
       </w:r>
     </w:p>
     <w:p>
@@ -3183,10 +3047,7 @@
         <w:jc w:val="left"/>
       </w:pPr>
       <w:r>
-        <w:t xml:space="preserve">MICHAEL </w:t>
-      </w:r>
-      <w:r>
-        <w:t xml:space="preserve">Hahaha suck seed. I shall make the world know that I’m the best detective. *whispers* and watching you fail would be my pleasure. Ha </w:t>
+        <w:t xml:space="preserve">MICHAEL Hahaha suck seed. I shall make the world know that I’m the best detective. *whispers* and watching you fail would be my pleasure. Ha </w:t>
       </w:r>
       <w:proofErr w:type="spellStart"/>
       <w:r>
@@ -3235,10 +3096,7 @@
       </w:r>
       <w:proofErr w:type="gramEnd"/>
       <w:r>
-        <w:t xml:space="preserve"> I’ve invited the only people I could think of that are capable of killing Miko. I told the</w:t>
-      </w:r>
-      <w:r>
-        <w:t xml:space="preserve"> rest that the funeral starts tomorrow, so you could do your business undisturbed. This is better so as not to arouse suspicion... and... I just wanted to be the first one to know. There will be a couple more eulogies to be delivered. You </w:t>
+        <w:t xml:space="preserve"> I’ve invited the only people I could think of that are capable of killing Miko. I told the rest that the funeral starts tomorrow, so you could do your business undisturbed. This is better so as not to arouse suspicion... and... I just wanted to be the first one to know. There will be a couple more eulogies to be delivered. You </w:t>
       </w:r>
       <w:proofErr w:type="gramStart"/>
       <w:r>
@@ -3246,10 +3104,7 @@
       </w:r>
       <w:proofErr w:type="gramEnd"/>
       <w:r>
-        <w:t xml:space="preserve"> find the </w:t>
-      </w:r>
-      <w:r>
-        <w:t xml:space="preserve">killer before the last eulogy, before they all leave. Oh, I think you should start with those two, the lady is Darlene, and that one is Karl. </w:t>
+        <w:t xml:space="preserve"> find the killer before the last eulogy, before they all leave. Oh, I think you should start with those two, the lady is Darlene, and that one is Karl. </w:t>
       </w:r>
     </w:p>
     <w:p>
@@ -3286,10 +3141,7 @@
         <w:jc w:val="left"/>
       </w:pPr>
       <w:r>
-        <w:t xml:space="preserve">ANGELO Won’t let </w:t>
-      </w:r>
-      <w:r>
-        <w:t xml:space="preserve">you down. </w:t>
+        <w:t xml:space="preserve">ANGELO Won’t let you down. </w:t>
       </w:r>
     </w:p>
     <w:p>
@@ -3397,10 +3249,7 @@
         <w:jc w:val="left"/>
       </w:pPr>
       <w:r>
-        <w:t>A</w:t>
-      </w:r>
-      <w:r>
-        <w:t>NGELO Hi, are you okay?</w:t>
+        <w:t>ANGELO Hi, are you okay?</w:t>
       </w:r>
     </w:p>
     <w:p>
@@ -3426,10 +3275,7 @@
         <w:jc w:val="left"/>
       </w:pPr>
       <w:r>
-        <w:t>MICHAEL Excellent question, captain obvious. I’m sure her eyes are just dispelling t</w:t>
-      </w:r>
-      <w:r>
-        <w:t xml:space="preserve">he heat. </w:t>
+        <w:t xml:space="preserve">MICHAEL Excellent question, captain obvious. I’m sure her eyes are just dispelling the heat. </w:t>
       </w:r>
     </w:p>
     <w:p>
@@ -3456,10 +3302,7 @@
         <w:jc w:val="left"/>
       </w:pPr>
       <w:r>
-        <w:t>MICHAEL Oh. Well, look over there. (MICHAEL points at the light. Darlene looks up and immediately regrets it.) Blinding isn’t it? Your eyes sweat through the eyelids to cool off the heat of the l</w:t>
-      </w:r>
-      <w:r>
-        <w:t>ight. That’s how your eyes respond to protect itself.</w:t>
+        <w:t>MICHAEL Oh. Well, look over there. (MICHAEL points at the light. Darlene looks up and immediately regrets it.) Blinding isn’t it? Your eyes sweat through the eyelids to cool off the heat of the light. That’s how your eyes respond to protect itself.</w:t>
       </w:r>
     </w:p>
     <w:p>
@@ -3494,10 +3337,7 @@
         <w:jc w:val="left"/>
       </w:pPr>
       <w:r>
-        <w:t xml:space="preserve">MICHAEL. This is Detective Angelo. I was wondering if </w:t>
-      </w:r>
-      <w:r>
-        <w:t xml:space="preserve">we could ask you a few questions, miss Darlene. </w:t>
+        <w:t xml:space="preserve">MICHAEL. This is Detective Angelo. I was wondering if we could ask you a few questions, miss Darlene. </w:t>
       </w:r>
     </w:p>
     <w:p>
@@ -3515,13 +3355,7 @@
         <w:jc w:val="left"/>
       </w:pPr>
       <w:r>
-        <w:t>ANGELO So, Darlene. When was the last time you saw Miko? DARLENE Oh. *starts crying* the last time. *sobs* the last time I saw him. Well, the first time I</w:t>
-      </w:r>
-      <w:r>
-        <w:t xml:space="preserve"> met him was at a sports fest a few years ago and we happened to compete against each other in soccer. He was an animal in the field. Oh, what brazen moves he had. He clearly stood out as an athlete. Have you heard Faye’s eulogy earlier? He was such a good</w:t>
-      </w:r>
-      <w:r>
-        <w:t xml:space="preserve"> man. *sobs* He was a gentleman on the field and </w:t>
+        <w:t xml:space="preserve">ANGELO So, Darlene. When was the last time you saw Miko? DARLENE Oh. *starts crying* the last time. *sobs* the last time I saw him. Well, the first time I met him was at a sports fest a few years ago and we happened to compete against each other in soccer. He was an animal in the field. Oh, what brazen moves he had. He clearly stood out as an athlete. Have you heard Faye’s eulogy earlier? He was such a good man. *sobs* He was a gentleman on the field and </w:t>
       </w:r>
       <w:proofErr w:type="gramStart"/>
       <w:r>
@@ -3537,10 +3371,7 @@
       </w:r>
       <w:proofErr w:type="spellEnd"/>
       <w:r>
-        <w:t xml:space="preserve"> my voice got sore. *cries* (Angelo walks away to get tissue. Comes back to hand it t</w:t>
-      </w:r>
-      <w:r>
-        <w:t xml:space="preserve">o Darlene) Thank you, kind sir. So, yeah. After the game, he walked up to me and asked me </w:t>
+        <w:t xml:space="preserve"> my voice got sore. *cries* (Angelo walks away to get tissue. Comes back to hand it to Darlene) Thank you, kind sir. So, yeah. After the game, he walked up to me and asked me </w:t>
       </w:r>
       <w:proofErr w:type="gramStart"/>
       <w:r>
@@ -3552,10 +3383,7 @@
       </w:r>
       <w:r>
         <w:lastRenderedPageBreak/>
-        <w:t>say yes because I had to buy stuff for a friend, see, my friend was going to propose to his girl and I was responsible for the cake and the doves a</w:t>
-      </w:r>
-      <w:r>
-        <w:t xml:space="preserve">nd the, and the *sobs* He was so kind, he insisted on doing the errands for me. Could you get me a glass of water, dear? </w:t>
+        <w:t xml:space="preserve">say yes because I had to buy stuff for a friend, see, my friend was going to propose to his girl and I was responsible for the cake and the doves and the, and the *sobs* He was so kind, he insisted on doing the errands for me. Could you get me a glass of water, dear? </w:t>
       </w:r>
     </w:p>
     <w:p>
@@ -3573,10 +3401,7 @@
         <w:jc w:val="left"/>
       </w:pPr>
       <w:r>
-        <w:t>ANGELO Excuse his arrogance, he can’t live without it. I’ll go get you some water. (Ang</w:t>
-      </w:r>
-      <w:r>
-        <w:t xml:space="preserve">elo leaves to get water) </w:t>
+        <w:t xml:space="preserve">ANGELO Excuse his arrogance, he can’t live without it. I’ll go get you some water. (Angelo leaves to get water) </w:t>
       </w:r>
     </w:p>
     <w:p>
@@ -3602,10 +3427,7 @@
         <w:jc w:val="left"/>
       </w:pPr>
       <w:r>
-        <w:t>DARLENE (Angelo enters with glass of water) (Angelo hands the water) Thank you, dear. Carrying on. He w</w:t>
-      </w:r>
-      <w:r>
-        <w:t xml:space="preserve">as really kind, he invited me to a feeding program once ~ </w:t>
+        <w:t xml:space="preserve">DARLENE (Angelo enters with glass of water) (Angelo hands the water) Thank you, dear. Carrying on. He was really kind, he invited me to a feeding program once ~ </w:t>
       </w:r>
     </w:p>
     <w:p>
@@ -3623,10 +3445,7 @@
         <w:jc w:val="left"/>
       </w:pPr>
       <w:r>
-        <w:t xml:space="preserve">ANGELO Chill, niggah! </w:t>
-      </w:r>
-      <w:r>
-        <w:t xml:space="preserve">The lady’s in mourning, give her some respect. </w:t>
+        <w:t xml:space="preserve">ANGELO Chill, niggah! The lady’s in mourning, give her some respect. </w:t>
       </w:r>
     </w:p>
     <w:p>
@@ -3648,10 +3467,7 @@
       </w:r>
       <w:proofErr w:type="spellStart"/>
       <w:r>
-        <w:t>Huhuh</w:t>
-      </w:r>
-      <w:r>
-        <w:t>u</w:t>
+        <w:t>Huhuhu</w:t>
       </w:r>
       <w:proofErr w:type="spellEnd"/>
       <w:r>
@@ -3659,10 +3475,7 @@
       </w:r>
       <w:r>
         <w:lastRenderedPageBreak/>
-        <w:t>it would make me happy *sob* he proposed to me. I was scared. I told him, "I’m sorry. I really like you but you’re to</w:t>
-      </w:r>
-      <w:r>
-        <w:t xml:space="preserve">o nice." </w:t>
+        <w:t xml:space="preserve">it would make me happy *sob* he proposed to me. I was scared. I told him, "I’m sorry. I really like you but you’re too nice." </w:t>
       </w:r>
     </w:p>
     <w:p>
@@ -3680,10 +3493,7 @@
         <w:jc w:val="left"/>
       </w:pPr>
       <w:r>
-        <w:t>DARLENE *bawls* That’s exactly what he said. "I’m done being nice," he sai</w:t>
-      </w:r>
-      <w:r>
-        <w:t xml:space="preserve">d. He flipped the table with my mother’s ashes on it. "You’re dead to me, Miko! You’re dead!" I got so </w:t>
+        <w:t xml:space="preserve">DARLENE *bawls* That’s exactly what he said. "I’m done being nice," he said. He flipped the table with my mother’s ashes on it. "You’re dead to me, Miko! You’re dead!" I got so </w:t>
       </w:r>
       <w:proofErr w:type="gramStart"/>
       <w:r>
@@ -3699,10 +3509,7 @@
       </w:r>
       <w:proofErr w:type="gramEnd"/>
       <w:r>
-        <w:t xml:space="preserve"> wouldn’t you? My mother just died, and he gave her a second death. He never came back, he never cal</w:t>
-      </w:r>
-      <w:r>
-        <w:t xml:space="preserve">led. *sobs* I killed him. *sobs* I killed him. </w:t>
+        <w:t xml:space="preserve"> wouldn’t you? My mother just died, and he gave her a second death. He never came back, he never called. *sobs* I killed him. *sobs* I killed him. </w:t>
       </w:r>
     </w:p>
     <w:p>
@@ -3720,10 +3527,7 @@
         <w:jc w:val="left"/>
       </w:pPr>
       <w:r>
-        <w:t>ANGELO Don’t be stupid, MICHAEL! That wasn’t a confession. Plea</w:t>
-      </w:r>
-      <w:r>
-        <w:t xml:space="preserve">se, stop crying, Darlene. It’s okay, you didn’t kill Miko. </w:t>
+        <w:t xml:space="preserve">ANGELO Don’t be stupid, MICHAEL! That wasn’t a confession. Please, stop crying, Darlene. It’s okay, you didn’t kill Miko. </w:t>
       </w:r>
     </w:p>
     <w:p>
@@ -3751,10 +3555,7 @@
       </w:pPr>
       <w:r>
         <w:lastRenderedPageBreak/>
-        <w:t>MICHAEL We will interrogate the other suspect, but you know a confess</w:t>
-      </w:r>
-      <w:r>
-        <w:t xml:space="preserve">ion to a crime is enough to warrant an arrest. </w:t>
+        <w:t xml:space="preserve">MICHAEL We will interrogate the other suspect, but you know a confession to a crime is enough to warrant an arrest. </w:t>
       </w:r>
     </w:p>
     <w:p>
@@ -3803,10 +3604,7 @@
         <w:jc w:val="left"/>
       </w:pPr>
       <w:r>
-        <w:t>MICHAE</w:t>
-      </w:r>
-      <w:r>
-        <w:t xml:space="preserve">L Ooh. Are you </w:t>
+        <w:t xml:space="preserve">MICHAEL Ooh. Are you </w:t>
       </w:r>
       <w:proofErr w:type="spellStart"/>
       <w:r>
@@ -3868,10 +3666,7 @@
         <w:jc w:val="left"/>
       </w:pPr>
       <w:r>
-        <w:t xml:space="preserve">FAYE (Faye cries a bit) I don’t think I’m ready to talk about it. Can we do this </w:t>
-      </w:r>
-      <w:r>
-        <w:t xml:space="preserve">later, please? </w:t>
+        <w:t xml:space="preserve">FAYE (Faye cries a bit) I don’t think I’m ready to talk about it. Can we do this later, please? </w:t>
       </w:r>
     </w:p>
     <w:p>
@@ -3970,10 +3765,7 @@
         <w:jc w:val="left"/>
       </w:pPr>
       <w:r>
-        <w:t>MICHAEL Yes,</w:t>
-      </w:r>
-      <w:r>
-        <w:t xml:space="preserve"> and are you planning to lose weight? </w:t>
+        <w:t xml:space="preserve">MICHAEL Yes, and are you planning to lose weight? </w:t>
       </w:r>
     </w:p>
     <w:p>
@@ -4008,10 +3800,7 @@
         <w:jc w:val="left"/>
       </w:pPr>
       <w:r>
-        <w:t>ANGELO Sorry, Karl. I apologize for my partner’s indecency. Sorry, sorry, sorry. (bows 3 times) You’re being too</w:t>
-      </w:r>
-      <w:r>
-        <w:t xml:space="preserve"> mean, MICHAEL. </w:t>
+        <w:t xml:space="preserve">ANGELO Sorry, Karl. I apologize for my partner’s indecency. Sorry, sorry, sorry. (bows 3 times) You’re being too mean, MICHAEL. </w:t>
       </w:r>
     </w:p>
     <w:p>
@@ -4048,10 +3837,7 @@
       </w:pPr>
       <w:r>
         <w:lastRenderedPageBreak/>
-        <w:t xml:space="preserve">KARL Last time I saw him was nine months ago. Faye... she thinks so highly of him. Sure, Miko’s a good man. WAS a good man. He hasn’t always been the saint that everyone knew </w:t>
-      </w:r>
-      <w:r>
-        <w:t xml:space="preserve">him for. </w:t>
+        <w:t xml:space="preserve">KARL Last time I saw him was nine months ago. Faye... she thinks so highly of him. Sure, Miko’s a good man. WAS a good man. He hasn’t always been the saint that everyone knew him for. </w:t>
       </w:r>
     </w:p>
     <w:p>
@@ -4069,22 +3855,16 @@
         <w:jc w:val="left"/>
       </w:pPr>
       <w:r>
-        <w:t>MICHAEL What se</w:t>
-      </w:r>
-      <w:r>
-        <w:t xml:space="preserve">crets? By the way this is progressing it sounds like he’s cheating on you man so quit beating around the bush and tell it to me straight. </w:t>
-      </w:r>
-    </w:p>
-    <w:p>
-      <w:pPr>
-        <w:spacing w:line="480" w:lineRule="auto"/>
-        <w:jc w:val="left"/>
-      </w:pPr>
-      <w:r>
-        <w:t>KARL Have you heard the story of Joseph the dreamer? His brothers threw him in a pit. He was kept there for days, unt</w:t>
-      </w:r>
-      <w:r>
-        <w:t>il he was sold into slavery. That’s what happened. I found one of his dirty little secrets.</w:t>
+        <w:t xml:space="preserve">MICHAEL What secrets? By the way this is progressing it sounds like he’s cheating on you man so quit beating around the bush and tell it to me straight. </w:t>
+      </w:r>
+    </w:p>
+    <w:p>
+      <w:pPr>
+        <w:spacing w:line="480" w:lineRule="auto"/>
+        <w:jc w:val="left"/>
+      </w:pPr>
+      <w:r>
+        <w:t>KARL Have you heard the story of Joseph the dreamer? His brothers threw him in a pit. He was kept there for days, until he was sold into slavery. That’s what happened. I found one of his dirty little secrets.</w:t>
       </w:r>
     </w:p>
     <w:p>
@@ -4127,10 +3907,7 @@
       </w:r>
       <w:proofErr w:type="gramEnd"/>
       <w:r>
-        <w:t xml:space="preserve"> and he wouldn’t ad</w:t>
-      </w:r>
-      <w:r>
-        <w:t xml:space="preserve">mit it. He used me and sabotaged my work by putting </w:t>
+        <w:t xml:space="preserve"> and he wouldn’t admit it. He used me and sabotaged my work by putting </w:t>
       </w:r>
       <w:proofErr w:type="spellStart"/>
       <w:r>
@@ -4147,10 +3924,7 @@
         <w:jc w:val="left"/>
       </w:pPr>
       <w:r>
-        <w:t>MICHAEL What secret are you talking about, Karl? You’re hiding something. Did</w:t>
-      </w:r>
-      <w:r>
-        <w:t xml:space="preserve"> you kill him? Stop talking so cryptic! </w:t>
+        <w:t xml:space="preserve">MICHAEL What secret are you talking about, Karl? You’re hiding something. Did you kill him? Stop talking so cryptic! </w:t>
       </w:r>
     </w:p>
     <w:p>
@@ -4168,10 +3942,7 @@
       </w:r>
       <w:r>
         <w:lastRenderedPageBreak/>
-        <w:t>what? For a girl. Bros before hoes, we used to say. I thou</w:t>
-      </w:r>
-      <w:r>
-        <w:t xml:space="preserve">ght witnessing his death would bring me satisfaction. I was wrong. </w:t>
+        <w:t xml:space="preserve">what? For a girl. Bros before hoes, we used to say. I thought witnessing his death would bring me satisfaction. I was wrong. </w:t>
       </w:r>
     </w:p>
     <w:p>
@@ -4207,10 +3978,7 @@
         <w:jc w:val="left"/>
       </w:pPr>
       <w:r>
-        <w:t>FAYE Lillian! Lillian, stop! You can’t come in here. You weren’t invited to this function, please leave! (Karl and Lily c</w:t>
-      </w:r>
-      <w:r>
-        <w:t xml:space="preserve">atches sight of each other) (Karl runs out) </w:t>
+        <w:t xml:space="preserve">FAYE Lillian! Lillian, stop! You can’t come in here. You weren’t invited to this function, please leave! (Karl and Lily catches sight of each other) (Karl runs out) </w:t>
       </w:r>
     </w:p>
     <w:p>
@@ -4280,10 +4048,7 @@
       </w:r>
       <w:proofErr w:type="spellEnd"/>
       <w:r>
-        <w:t>, I’ve asked God to take m</w:t>
-      </w:r>
-      <w:r>
-        <w:t xml:space="preserve">e away, but he took you instead! I’ve suffered for days, waiting for this moment. Truly, good things come to those who wait. (Spits on the coffin) You deserve that, </w:t>
+        <w:t xml:space="preserve">, I’ve asked God to take me away, but he took you instead! I’ve suffered for days, waiting for this moment. Truly, good things come to those who wait. (Spits on the coffin) You deserve that, </w:t>
       </w:r>
       <w:proofErr w:type="gramStart"/>
       <w:r>
@@ -4308,10 +4073,7 @@
       </w:r>
       <w:proofErr w:type="gramEnd"/>
       <w:r>
-        <w:t xml:space="preserve"> he</w:t>
-      </w:r>
-      <w:r>
-        <w:t>r away) She’s not wanted here. I might do bad things to her.</w:t>
+        <w:t xml:space="preserve"> her away) She’s not wanted here. I might do bad things to her.</w:t>
       </w:r>
     </w:p>
     <w:p>
@@ -4379,10 +4141,7 @@
         <w:jc w:val="left"/>
       </w:pPr>
       <w:r>
-        <w:t>(Everyon</w:t>
-      </w:r>
-      <w:r>
-        <w:t>e stops)</w:t>
+        <w:t>(Everyone stops)</w:t>
       </w:r>
     </w:p>
     <w:p>
@@ -4527,10 +4286,7 @@
         <w:jc w:val="left"/>
       </w:pPr>
       <w:r>
-        <w:t>After pulling her outside, Lily is still unnerved</w:t>
-      </w:r>
-      <w:r>
-        <w:t xml:space="preserve">. </w:t>
+        <w:t xml:space="preserve">After pulling her outside, Lily is still unnerved. </w:t>
       </w:r>
     </w:p>
     <w:p>
@@ -4653,10 +4409,7 @@
         <w:jc w:val="left"/>
       </w:pPr>
       <w:r>
-        <w:t>LILY Get away from me! You men are all the</w:t>
-      </w:r>
-      <w:r>
-        <w:t xml:space="preserve"> same! You filthy dogs! </w:t>
+        <w:t xml:space="preserve">LILY Get away from me! You men are all the same! You filthy dogs! </w:t>
       </w:r>
     </w:p>
     <w:p>
@@ -4700,10 +4453,7 @@
         <w:jc w:val="left"/>
       </w:pPr>
       <w:r>
-        <w:t>LILY He deserved it! Aft</w:t>
-      </w:r>
-      <w:r>
-        <w:t xml:space="preserve">er all he’s done to me! Everything he has taken away from me, he has paid for with his death. </w:t>
+        <w:t xml:space="preserve">LILY He deserved it! After all he’s done to me! Everything he has taken away from me, he has paid for with his death. </w:t>
       </w:r>
     </w:p>
     <w:p>
@@ -4791,10 +4541,7 @@
       </w:pPr>
       <w:r>
         <w:lastRenderedPageBreak/>
-        <w:t>LILY You see me on TV, yo</w:t>
-      </w:r>
-      <w:r>
-        <w:t>u know who I am.</w:t>
+        <w:t>LILY You see me on TV, you know who I am.</w:t>
       </w:r>
     </w:p>
     <w:p>
@@ -4871,10 +4618,7 @@
         <w:jc w:val="left"/>
       </w:pPr>
       <w:r>
-        <w:t>MICHAEL How did you know him? Where</w:t>
-      </w:r>
-      <w:r>
-        <w:t xml:space="preserve"> were you when he died? Why did you kill Miko?</w:t>
+        <w:t>MICHAEL How did you know him? Where were you when he died? Why did you kill Miko?</w:t>
       </w:r>
     </w:p>
     <w:p>
@@ -5040,10 +4784,7 @@
         <w:jc w:val="left"/>
       </w:pPr>
       <w:r>
-        <w:t xml:space="preserve">ANGEL Bitch, please. What’s in </w:t>
-      </w:r>
-      <w:r>
-        <w:t xml:space="preserve">it for you? Here’s a chance to prove yourself innocent </w:t>
+        <w:t xml:space="preserve">ANGEL Bitch, please. What’s in it for you? Here’s a chance to prove yourself innocent </w:t>
       </w:r>
       <w:proofErr w:type="spellStart"/>
       <w:r>
@@ -5182,10 +4923,7 @@
       </w:r>
       <w:proofErr w:type="spellEnd"/>
       <w:r>
-        <w:t xml:space="preserve"> t</w:t>
-      </w:r>
-      <w:r>
-        <w:t xml:space="preserve">o. Kaya wag </w:t>
+        <w:t xml:space="preserve"> to. Kaya wag </w:t>
       </w:r>
       <w:proofErr w:type="spellStart"/>
       <w:r>
@@ -5250,22 +4988,16 @@
       </w:r>
       <w:proofErr w:type="spellEnd"/>
       <w:r>
-        <w:t xml:space="preserve"> ditto. I don’t even know you and you’re aski</w:t>
-      </w:r>
-      <w:r>
-        <w:t>ng me to scour my darkest memories, shit, memories that I pray, everyday would soon forget. What have I to lose? The last piece of humanity that that dead man tried and failed to take away from me. What made you think That I’d simply hand it over to you?</w:t>
-      </w:r>
-    </w:p>
-    <w:p>
-      <w:pPr>
-        <w:spacing w:line="480" w:lineRule="auto"/>
-        <w:jc w:val="left"/>
-      </w:pPr>
-      <w:r>
-        <w:t>M</w:t>
-      </w:r>
-      <w:r>
-        <w:t xml:space="preserve">ICHAEL Darkest memories </w:t>
+        <w:t xml:space="preserve"> ditto. I don’t even know you and you’re asking me to scour my darkest memories, shit, memories that I pray, everyday would soon forget. What have I to lose? The last piece of humanity that that dead man tried and failed to take away from me. What made you think That I’d simply hand it over to you?</w:t>
+      </w:r>
+    </w:p>
+    <w:p>
+      <w:pPr>
+        <w:spacing w:line="480" w:lineRule="auto"/>
+        <w:jc w:val="left"/>
+      </w:pPr>
+      <w:r>
+        <w:t xml:space="preserve">MICHAEL Darkest memories </w:t>
       </w:r>
       <w:proofErr w:type="spellStart"/>
       <w:r>
@@ -5354,10 +5086,7 @@
         <w:jc w:val="left"/>
       </w:pPr>
       <w:r>
-        <w:t xml:space="preserve">LILY Miko and I met in Uni. We went out with some of our friends because it was his birthday. </w:t>
-      </w:r>
-      <w:r>
-        <w:t xml:space="preserve">That night, he taught me how to smoke, drink and party. </w:t>
+        <w:t xml:space="preserve">LILY Miko and I met in Uni. We went out with some of our friends because it was his birthday. That night, he taught me how to smoke, drink and party. </w:t>
       </w:r>
     </w:p>
     <w:p>
@@ -5375,10 +5104,7 @@
         <w:jc w:val="left"/>
       </w:pPr>
       <w:r>
-        <w:t>LILY I was a devout catholic. I was happy before I did all that. I was innocent from the vices of the world and he robbed me of</w:t>
-      </w:r>
-      <w:r>
-        <w:t xml:space="preserve"> it. He taught me how to sin. </w:t>
+        <w:t xml:space="preserve">LILY I was a devout catholic. I was happy before I did all that. I was innocent from the vices of the world and he robbed me of it. He taught me how to sin. </w:t>
       </w:r>
     </w:p>
     <w:p>
@@ -5388,10 +5114,7 @@
       </w:pPr>
       <w:r>
         <w:lastRenderedPageBreak/>
-        <w:t>MICHAEL You said so yourself, he taught you but you’re the one who did it. Who cares about innocence anyway, it’s meaningless. It’s consumable, perishable. It’s like a scab that you must peel off at one point of your life. It</w:t>
-      </w:r>
-      <w:r>
-        <w:t xml:space="preserve">’s bound to come off. </w:t>
+        <w:t xml:space="preserve">MICHAEL You said so yourself, he taught you but you’re the one who did it. Who cares about innocence anyway, it’s meaningless. It’s consumable, perishable. It’s like a scab that you must peel off at one point of your life. It’s bound to come off. </w:t>
       </w:r>
     </w:p>
     <w:p>
@@ -5417,10 +5140,7 @@
       </w:r>
       <w:proofErr w:type="spellEnd"/>
       <w:r>
-        <w:t>. I don’t care if I lost my innocence ear</w:t>
-      </w:r>
-      <w:r>
-        <w:t xml:space="preserve">lier than what you people say is normal. Besides, it’s not like he took her virginity away. (Lily starts crying) </w:t>
+        <w:t xml:space="preserve">. I don’t care if I lost my innocence earlier than what you people say is normal. Besides, it’s not like he took her virginity away. (Lily starts crying) </w:t>
       </w:r>
     </w:p>
     <w:p>
@@ -5438,10 +5158,7 @@
         <w:jc w:val="left"/>
       </w:pPr>
       <w:r>
-        <w:t xml:space="preserve">MICHAEL All this banter. I think we’ve wasted enough time. I’ll go look for </w:t>
-      </w:r>
-      <w:r>
-        <w:t xml:space="preserve">Karl, you go inside. </w:t>
+        <w:t xml:space="preserve">MICHAEL All this banter. I think we’ve wasted enough time. I’ll go look for Karl, you go inside. </w:t>
       </w:r>
     </w:p>
     <w:p>
@@ -5651,10 +5368,7 @@
       </w:r>
       <w:proofErr w:type="spellStart"/>
       <w:r>
-        <w:t>Ma</w:t>
-      </w:r>
-      <w:r>
-        <w:t>raming</w:t>
+        <w:t>Maraming</w:t>
       </w:r>
       <w:proofErr w:type="spellEnd"/>
       <w:r>
@@ -5847,10 +5561,7 @@
       </w:r>
       <w:r>
         <w:br/>
-        <w:t>LILY PUTANG IN</w:t>
-      </w:r>
-      <w:r>
-        <w:t xml:space="preserve">A KARL. </w:t>
+        <w:t xml:space="preserve">LILY PUTANG INA KARL. </w:t>
       </w:r>
       <w:proofErr w:type="spellStart"/>
       <w:r>
@@ -5986,10 +5697,7 @@
       </w:pPr>
       <w:r>
         <w:lastRenderedPageBreak/>
-        <w:t>LILY I’ve waited years for you. You tell me you l</w:t>
-      </w:r>
-      <w:r>
-        <w:t xml:space="preserve">ove </w:t>
+        <w:t xml:space="preserve">LILY I’ve waited years for you. You tell me you love </w:t>
       </w:r>
       <w:proofErr w:type="gramStart"/>
       <w:r>
@@ -6177,10 +5885,7 @@
       </w:r>
       <w:proofErr w:type="gramEnd"/>
       <w:r>
-        <w:t xml:space="preserve"> but I never gave up on you. </w:t>
-      </w:r>
-      <w:r>
-        <w:t xml:space="preserve">Even after what you did. Hindi </w:t>
+        <w:t xml:space="preserve"> but I never gave up on you. Even after what you did. Hindi </w:t>
       </w:r>
       <w:proofErr w:type="spellStart"/>
       <w:r>
@@ -6271,10 +5976,7 @@
         <w:jc w:val="left"/>
       </w:pPr>
       <w:r>
-        <w:t>L</w:t>
-      </w:r>
-      <w:r>
-        <w:t xml:space="preserve">ILY It is a big deal! You know what kind of person Miko is! </w:t>
+        <w:t xml:space="preserve">LILY It is a big deal! You know what kind of person Miko is! </w:t>
       </w:r>
       <w:proofErr w:type="spellStart"/>
       <w:r>
@@ -6452,10 +6154,7 @@
         <w:jc w:val="left"/>
       </w:pPr>
       <w:r>
-        <w:t>KARL And that’s why this pla</w:t>
-      </w:r>
-      <w:r>
-        <w:t xml:space="preserve">n would work! </w:t>
+        <w:t xml:space="preserve">KARL And that’s why this plan would work! </w:t>
       </w:r>
       <w:proofErr w:type="spellStart"/>
       <w:r>
@@ -6540,10 +6239,7 @@
         <w:jc w:val="left"/>
       </w:pPr>
       <w:r>
-        <w:t>LILY I can’t wait any long</w:t>
-      </w:r>
-      <w:r>
-        <w:t>er.</w:t>
+        <w:t>LILY I can’t wait any longer.</w:t>
       </w:r>
     </w:p>
     <w:p>
@@ -6646,10 +6342,7 @@
         <w:jc w:val="left"/>
       </w:pPr>
       <w:r>
-        <w:t xml:space="preserve"> MICHAEL Karl’s outside. I made sure he can’t leave. H</w:t>
-      </w:r>
-      <w:r>
-        <w:t xml:space="preserve">e’s speaking in code, Angelo. He must be hiding something. </w:t>
+        <w:t xml:space="preserve"> MICHAEL Karl’s outside. I made sure he can’t leave. He’s speaking in code, Angelo. He must be hiding something. </w:t>
       </w:r>
     </w:p>
     <w:p>
@@ -6690,10 +6383,7 @@
         <w:jc w:val="left"/>
       </w:pPr>
       <w:r>
-        <w:t>MICHAEL. We’ll talk again with him later. Oh! While you were gone, I interrogated t</w:t>
-      </w:r>
-      <w:r>
-        <w:t xml:space="preserve">he other guests and the results are inconclusive. They’re old friends whom he hasn’t seen in years. </w:t>
+        <w:t xml:space="preserve">MICHAEL. We’ll talk again with him later. Oh! While you were gone, I interrogated the other guests and the results are inconclusive. They’re old friends whom he hasn’t seen in years. </w:t>
       </w:r>
     </w:p>
     <w:p>
@@ -6720,22 +6410,16 @@
         <w:jc w:val="left"/>
       </w:pPr>
       <w:r>
-        <w:t>ANGELO We could quit. I feel like, we’re nowhere near success</w:t>
-      </w:r>
-      <w:r>
-        <w:t xml:space="preserve">. Might as well claim we never took the case, so it won’t blemish our records. </w:t>
-      </w:r>
-    </w:p>
-    <w:p>
-      <w:pPr>
-        <w:spacing w:line="480" w:lineRule="auto"/>
-        <w:jc w:val="left"/>
-      </w:pPr>
-      <w:r>
-        <w:t>MICHAEL And that’s why you’ve never had a girlfriend. Might as well not love and not feel pain. Hahaha. You’re pathetic. Shrug off that loser attitude and get your bearings str</w:t>
-      </w:r>
-      <w:r>
-        <w:t xml:space="preserve">aight. </w:t>
+        <w:t xml:space="preserve">ANGELO We could quit. I feel like, we’re nowhere near success. Might as well claim we never took the case, so it won’t blemish our records. </w:t>
+      </w:r>
+    </w:p>
+    <w:p>
+      <w:pPr>
+        <w:spacing w:line="480" w:lineRule="auto"/>
+        <w:jc w:val="left"/>
+      </w:pPr>
+      <w:r>
+        <w:t xml:space="preserve">MICHAEL And that’s why you’ve never had a girlfriend. Might as well not love and not feel pain. Hahaha. You’re pathetic. Shrug off that loser attitude and get your bearings straight. </w:t>
       </w:r>
     </w:p>
     <w:p>
@@ -6762,10 +6446,7 @@
         <w:jc w:val="left"/>
       </w:pPr>
       <w:r>
-        <w:t>ANGELO Don’t do this, MICHAEL. We’re at a fu</w:t>
-      </w:r>
-      <w:r>
-        <w:t xml:space="preserve">neral and what you’re about to do is illegal. </w:t>
+        <w:t xml:space="preserve">ANGELO Don’t do this, MICHAEL. We’re at a funeral and what you’re about to do is illegal. </w:t>
       </w:r>
     </w:p>
     <w:p>
@@ -6792,10 +6473,7 @@
         <w:jc w:val="left"/>
       </w:pPr>
       <w:r>
-        <w:t>MICHAEL Okay, out of respect I’ll do it outside then. Where there is no funeral. Stay here and keep an eye for anythin</w:t>
-      </w:r>
-      <w:r>
-        <w:t xml:space="preserve">g suspicious. </w:t>
+        <w:t xml:space="preserve">MICHAEL Okay, out of respect I’ll do it outside then. Where there is no funeral. Stay here and keep an eye for anything suspicious. </w:t>
       </w:r>
     </w:p>
     <w:p>
@@ -6858,10 +6536,7 @@
       </w:r>
       <w:proofErr w:type="gramEnd"/>
       <w:r>
-        <w:t xml:space="preserve"> g</w:t>
-      </w:r>
-      <w:r>
-        <w:t xml:space="preserve">o fix something. </w:t>
+        <w:t xml:space="preserve"> go fix something. </w:t>
       </w:r>
     </w:p>
     <w:p>
@@ -6925,10 +6600,7 @@
         <w:jc w:val="left"/>
       </w:pPr>
       <w:r>
-        <w:t>Darlene is on the podium, about to give her eulogy. On the</w:t>
-      </w:r>
-      <w:r>
-        <w:t xml:space="preserve"> side are MICHAEL and Karl. (MICHAEL approaches Karl and asks questions) </w:t>
+        <w:t xml:space="preserve">Darlene is on the podium, about to give her eulogy. On the side are MICHAEL and Karl. (MICHAEL approaches Karl and asks questions) </w:t>
       </w:r>
     </w:p>
     <w:p>
@@ -6953,10 +6625,7 @@
       </w:r>
       <w:proofErr w:type="gramEnd"/>
       <w:r>
-        <w:t xml:space="preserve"> but he’d beat himself up for the tiniest </w:t>
-      </w:r>
-      <w:r>
-        <w:t xml:space="preserve">mistakes. He may seem confident, and in control but deep inside he thought of himself as useless, inadequate, and incompetent. No one saw </w:t>
+        <w:t xml:space="preserve"> but he’d beat himself up for the tiniest mistakes. He may seem confident, and in control but deep inside he thought of himself as useless, inadequate, and incompetent. No one saw </w:t>
       </w:r>
       <w:proofErr w:type="gramStart"/>
       <w:r>
@@ -6964,10 +6633,7 @@
       </w:r>
       <w:proofErr w:type="gramEnd"/>
       <w:r>
-        <w:t xml:space="preserve"> but I did. The way he’d shake his head when he misses a shot or kick the grass when the enemy scores. I cheered f</w:t>
-      </w:r>
-      <w:r>
-        <w:t xml:space="preserve">or him, I shouted his name over and over again </w:t>
+        <w:t xml:space="preserve"> but I did. The way he’d shake his head when he misses a shot or kick the grass when the enemy scores. I cheered for him, I shouted his name over and over again </w:t>
       </w:r>
       <w:proofErr w:type="gramStart"/>
       <w:r>
@@ -6979,10 +6645,7 @@
       </w:r>
       <w:r>
         <w:lastRenderedPageBreak/>
-        <w:t xml:space="preserve">Miko is. He believed in doing things right. He never got his hands dirty. </w:t>
-      </w:r>
-      <w:r>
-        <w:t xml:space="preserve">There came a point in his career when his friend was undermining his work. It was unbearable watching him get played. He was so pliable because of his kindness. Then I thought I </w:t>
+        <w:t xml:space="preserve">Miko is. He believed in doing things right. He never got his hands dirty. There came a point in his career when his friend was undermining his work. It was unbearable watching him get played. He was so pliable because of his kindness. Then I thought I </w:t>
       </w:r>
       <w:proofErr w:type="gramStart"/>
       <w:r>
@@ -6990,10 +6653,7 @@
       </w:r>
       <w:proofErr w:type="gramEnd"/>
       <w:r>
-        <w:t xml:space="preserve"> him. I ended it. "You are too nice," I told him. I thought it woul</w:t>
-      </w:r>
-      <w:r>
-        <w:t xml:space="preserve">d’ve helped. I have never been so wrong. He came to me three months after we broke up. He said he saw what I meant. That the world isn’t good at all to nice guys. He said, "being nice doesn’t get you anywhere." </w:t>
+        <w:t xml:space="preserve"> him. I ended it. "You are too nice," I told him. I thought it would’ve helped. I have never been so wrong. He came to me three months after we broke up. He said he saw what I meant. That the world isn’t good at all to nice guys. He said, "being nice doesn’t get you anywhere." </w:t>
       </w:r>
     </w:p>
     <w:p>
@@ -7011,10 +6671,7 @@
         <w:jc w:val="left"/>
       </w:pPr>
       <w:r>
-        <w:t xml:space="preserve"> He went into my house and took everything he had given me. To be honest, it made my heart flutter. Here’s a guy who knows how to take charge, I thought. He changed the way he worked. He employed unorthodox methods to get the job done. It was nice to see h</w:t>
-      </w:r>
-      <w:r>
-        <w:t xml:space="preserve">im take control. He finally got rid of his pessimism... but arrogance took its place. I was just trying to help... I killed a good man and darkness took his place. </w:t>
+        <w:t xml:space="preserve"> He went into my house and took everything he had given me. To be honest, it made my heart flutter. Here’s a guy who knows how to take charge, I thought. He changed the way he worked. He employed unorthodox methods to get the job done. It was nice to see him take control. He finally got rid of his pessimism... but arrogance took its place. I was just trying to help... I killed a good man and darkness took his place. </w:t>
       </w:r>
     </w:p>
     <w:p>
@@ -7032,10 +6689,7 @@
         <w:jc w:val="left"/>
       </w:pPr>
       <w:r>
-        <w:t>MICHAEL S</w:t>
-      </w:r>
-      <w:r>
-        <w:t xml:space="preserve">eriously? After I beat the shit out of you, you still have the strength to be cryptic? Who’s the girl?! (Karl passes </w:t>
+        <w:t xml:space="preserve">MICHAEL Seriously? After I beat the shit out of you, you still have the strength to be cryptic? Who’s the girl?! (Karl passes </w:t>
       </w:r>
       <w:proofErr w:type="gramStart"/>
       <w:r>
@@ -7135,10 +6789,7 @@
         <w:jc w:val="left"/>
       </w:pPr>
       <w:r>
-        <w:t>ANGELO A</w:t>
-      </w:r>
-      <w:r>
-        <w:t xml:space="preserve">nd if these methods were used on you what would you think? </w:t>
+        <w:t xml:space="preserve">ANGELO And if these methods were used on you what would you think? </w:t>
       </w:r>
     </w:p>
     <w:p>
@@ -7173,10 +6824,7 @@
       </w:r>
       <w:proofErr w:type="spellEnd"/>
       <w:r>
-        <w:t xml:space="preserve"> limits, you can</w:t>
-      </w:r>
-      <w:r>
-        <w:t xml:space="preserve"> do anything you want to do, anything you NEED to do.</w:t>
+        <w:t xml:space="preserve"> limits, you can do anything you want to do, anything you NEED to do.</w:t>
       </w:r>
     </w:p>
     <w:p>
@@ -7211,10 +6859,7 @@
       </w:r>
       <w:proofErr w:type="spellEnd"/>
       <w:r>
-        <w:t xml:space="preserve"> eh!</w:t>
-      </w:r>
-      <w:r>
-        <w:t xml:space="preserve"> </w:t>
+        <w:t xml:space="preserve"> eh! </w:t>
       </w:r>
       <w:proofErr w:type="spellStart"/>
       <w:r>
@@ -7379,10 +7024,7 @@
       </w:pPr>
       <w:proofErr w:type="gramStart"/>
       <w:r>
-        <w:t>A</w:t>
-      </w:r>
-      <w:r>
-        <w:t>NGELO</w:t>
+        <w:t>ANGELO</w:t>
       </w:r>
       <w:proofErr w:type="gramEnd"/>
       <w:r>
@@ -7555,22 +7197,16 @@
       </w:r>
       <w:proofErr w:type="gramEnd"/>
       <w:r>
-        <w:t xml:space="preserve"> I thought you said she</w:t>
-      </w:r>
-      <w:r>
-        <w:t xml:space="preserve"> couldn’t have killed him. There’s no motive. You think she’d kill Miko for breaking her mother’s urn? </w:t>
-      </w:r>
-    </w:p>
-    <w:p>
-      <w:pPr>
-        <w:spacing w:line="480" w:lineRule="auto"/>
-        <w:jc w:val="left"/>
-      </w:pPr>
-      <w:r>
-        <w:t>ANGELO No, but she lied to us. She said the last time she saw him was a year ago. I talked to Faye a moment after you left, and she said she saw Darlene</w:t>
-      </w:r>
-      <w:r>
-        <w:t xml:space="preserve"> leave Miko’s house three days ago. </w:t>
+        <w:t xml:space="preserve"> I thought you said she couldn’t have killed him. There’s no motive. You think she’d kill Miko for breaking her mother’s urn? </w:t>
+      </w:r>
+    </w:p>
+    <w:p>
+      <w:pPr>
+        <w:spacing w:line="480" w:lineRule="auto"/>
+        <w:jc w:val="left"/>
+      </w:pPr>
+      <w:r>
+        <w:t xml:space="preserve">ANGELO No, but she lied to us. She said the last time she saw him was a year ago. I talked to Faye a moment after you left, and she said she saw Darlene leave Miko’s house three days ago. </w:t>
       </w:r>
     </w:p>
     <w:p>
@@ -7615,10 +7251,7 @@
         <w:jc w:val="left"/>
       </w:pPr>
       <w:r>
-        <w:t>MICHAEL Okay,</w:t>
-      </w:r>
-      <w:r>
-        <w:t xml:space="preserve"> I think </w:t>
+        <w:t xml:space="preserve">MICHAEL Okay, I think </w:t>
       </w:r>
       <w:proofErr w:type="spellStart"/>
       <w:r>
@@ -7689,10 +7322,7 @@
         <w:jc w:val="left"/>
       </w:pPr>
       <w:r>
-        <w:t>FAYE The last time I saw Miko was years ago. He woke me up one night. It wasn’t l</w:t>
-      </w:r>
-      <w:r>
-        <w:t xml:space="preserve">ike one of those nights that we gazed upon the heavens. It was </w:t>
+        <w:t xml:space="preserve">FAYE The last time I saw Miko was years ago. He woke me up one night. It wasn’t like one of those nights that we gazed upon the heavens. It was </w:t>
       </w:r>
       <w:proofErr w:type="gramStart"/>
       <w:r>
@@ -7700,10 +7330,7 @@
       </w:r>
       <w:proofErr w:type="gramEnd"/>
       <w:r>
-        <w:t xml:space="preserve"> and the stars were nowhere in sight. Miko wore a pallid face, and a voice as sullen as the skies above. He asked me, ’Faye, what is kindness, what is innocence, what is love?’ They’re wh</w:t>
-      </w:r>
-      <w:r>
-        <w:t xml:space="preserve">at makes you yourself. ’If I lose these, do I cease being myself?’ Yes. Yes, you do. </w:t>
+        <w:t xml:space="preserve"> and the stars were nowhere in sight. Miko wore a pallid face, and a voice as sullen as the skies above. He asked me, ’Faye, what is kindness, what is innocence, what is love?’ They’re what makes you yourself. ’If I lose these, do I cease being myself?’ Yes. Yes, you do. </w:t>
       </w:r>
     </w:p>
     <w:p>
@@ -7740,10 +7367,7 @@
       </w:pPr>
       <w:r>
         <w:lastRenderedPageBreak/>
-        <w:t>MICHAEL After they broke up, something happened. Somethi</w:t>
-      </w:r>
-      <w:r>
-        <w:t xml:space="preserve">ng that made Miko sell out Karl. Karl confronts Miko, and Miko causes Karl to lose his career. </w:t>
+        <w:t xml:space="preserve">MICHAEL After they broke up, something happened. Something that made Miko sell out Karl. Karl confronts Miko, and Miko causes Karl to lose his career. </w:t>
       </w:r>
     </w:p>
     <w:p>
@@ -7761,10 +7385,7 @@
         <w:jc w:val="left"/>
       </w:pPr>
       <w:r>
-        <w:t xml:space="preserve">MICHAEL Remember when Karl said he that Miko sold </w:t>
-      </w:r>
-      <w:r>
-        <w:t xml:space="preserve">him out for a girl? </w:t>
+        <w:t xml:space="preserve">MICHAEL Remember when Karl said he that Miko sold him out for a girl? </w:t>
       </w:r>
     </w:p>
     <w:p>
@@ -7849,10 +7470,7 @@
         <w:jc w:val="left"/>
       </w:pPr>
       <w:r>
-        <w:t>MICHAEL</w:t>
-      </w:r>
-      <w:r>
-        <w:t xml:space="preserve"> Darlene lied to us about the last time she met with Miko because she knew we were going to talk to Karl afterwards. She didn’t want Karl to know that she’s been meeting with Miko. You know why? </w:t>
+        <w:t xml:space="preserve">MICHAEL Darlene lied to us about the last time she met with Miko because she knew we were going to talk to Karl afterwards. She didn’t want Karl to know that she’s been meeting with Miko. You know why? </w:t>
       </w:r>
     </w:p>
     <w:p>
@@ -7871,10 +7489,7 @@
       </w:pPr>
       <w:r>
         <w:lastRenderedPageBreak/>
-        <w:t>MICHAEL Exactly. It</w:t>
-      </w:r>
-      <w:r>
-        <w:t xml:space="preserve">’s a big old love quadrangle. Miko did something wrong to Lily and Karl, Karl wants to avenge Lily, Darlene wants to protect Karl. </w:t>
+        <w:t xml:space="preserve">MICHAEL Exactly. It’s a big old love quadrangle. Miko did something wrong to Lily and Karl, Karl wants to avenge Lily, Darlene wants to protect Karl. </w:t>
       </w:r>
     </w:p>
     <w:p>
@@ -7901,10 +7516,7 @@
         <w:jc w:val="left"/>
       </w:pPr>
       <w:r>
-        <w:t>ANGELO Faye told</w:t>
-      </w:r>
-      <w:r>
-        <w:t xml:space="preserve"> us that you guys met with Miko three days ago. The fact that Darlene lied about it means she is in connivance with you. KARL Now, you just made all that up. Three days ago, Miko came to us, not the other way around. Tell them, guys. </w:t>
+        <w:t xml:space="preserve">ANGELO Faye told us that you guys met with Miko three days ago. The fact that Darlene lied about it means she is in connivance with you. KARL Now, you just made all that up. Three days ago, Miko came to us, not the other way around. Tell them, guys. </w:t>
       </w:r>
     </w:p>
     <w:p>
@@ -7918,10 +7530,7 @@
       </w:r>
       <w:proofErr w:type="gramEnd"/>
       <w:r>
-        <w:t xml:space="preserve"> He came to me</w:t>
-      </w:r>
-      <w:r>
-        <w:t xml:space="preserve"> to say sorry for the urn. Seriously, why would I kill him for such a fickle matter? </w:t>
+        <w:t xml:space="preserve"> He came to me to say sorry for the urn. Seriously, why would I kill him for such a fickle matter? </w:t>
       </w:r>
     </w:p>
     <w:p>
@@ -7958,10 +7567,7 @@
       </w:r>
       <w:proofErr w:type="gramEnd"/>
       <w:r>
-        <w:t xml:space="preserve"> I did. I w</w:t>
-      </w:r>
-      <w:r>
-        <w:t xml:space="preserve">as the reason he and Darlene broke </w:t>
+        <w:t xml:space="preserve"> I did. I was the reason he and Darlene broke </w:t>
       </w:r>
       <w:proofErr w:type="gramStart"/>
       <w:r>
@@ -8001,10 +7607,7 @@
       </w:r>
       <w:proofErr w:type="gramEnd"/>
       <w:r>
-        <w:t xml:space="preserve"> I think we ruled out </w:t>
-      </w:r>
-      <w:r>
-        <w:t xml:space="preserve">someone. She kept avoiding my questions all day. </w:t>
+        <w:t xml:space="preserve"> I think we ruled out someone. She kept avoiding my questions all day. </w:t>
       </w:r>
     </w:p>
     <w:p>
@@ -8082,10 +7685,7 @@
         <w:jc w:val="left"/>
       </w:pPr>
       <w:r>
-        <w:t>ANGELO Maybe we should. (Michael and Angelo approach th</w:t>
-      </w:r>
-      <w:r>
-        <w:t xml:space="preserve">e coffin) </w:t>
+        <w:t xml:space="preserve">ANGELO Maybe we should. (Michael and Angelo approach the coffin) </w:t>
       </w:r>
     </w:p>
     <w:p>
@@ -8121,10 +7721,7 @@
         <w:jc w:val="left"/>
       </w:pPr>
       <w:r>
-        <w:t>MICHAEL Yeah, that’s what we’v</w:t>
-      </w:r>
-      <w:r>
-        <w:t xml:space="preserve">e been trying to find out. Start talking or I’ll tear you a new asshole, asshole. Why did you kill Miko? We thought you killed him to avenge your </w:t>
+        <w:t xml:space="preserve">MICHAEL Yeah, that’s what we’ve been trying to find out. Start talking or I’ll tear you a new asshole, asshole. Why did you kill Miko? We thought you killed him to avenge your </w:t>
       </w:r>
       <w:proofErr w:type="gramStart"/>
       <w:r>
@@ -8149,10 +7746,7 @@
         <w:jc w:val="left"/>
       </w:pPr>
       <w:r>
-        <w:t xml:space="preserve">KARL Stop! You’re the ones who killed Miko. You </w:t>
-      </w:r>
-      <w:r>
-        <w:t xml:space="preserve">always thought that his morals </w:t>
+        <w:t xml:space="preserve">KARL Stop! You’re the ones who killed Miko. You always thought that his morals </w:t>
       </w:r>
       <w:proofErr w:type="gramStart"/>
       <w:r>
@@ -8164,10 +7758,7 @@
       </w:r>
       <w:r>
         <w:lastRenderedPageBreak/>
-        <w:t>blame. This was no investigation. You insisted that we killed Miko, y</w:t>
-      </w:r>
-      <w:r>
-        <w:t xml:space="preserve">ou imposed your motives on us. </w:t>
+        <w:t xml:space="preserve">blame. This was no investigation. You insisted that we killed Miko, you imposed your motives on us. </w:t>
       </w:r>
     </w:p>
     <w:p>
@@ -8216,10 +7807,7 @@
         <w:jc w:val="left"/>
       </w:pPr>
       <w:r>
-        <w:t>MIC</w:t>
-      </w:r>
-      <w:r>
-        <w:t xml:space="preserve">HAEL &amp; ANGELO Stop calling me that! </w:t>
+        <w:t xml:space="preserve">MICHAEL &amp; ANGELO Stop calling me that! </w:t>
       </w:r>
     </w:p>
     <w:p>
@@ -8246,10 +7834,7 @@
         <w:jc w:val="left"/>
       </w:pPr>
       <w:r>
-        <w:t>KARL Why do you hate it? Because you know it rings of truth. Faye gave you that name and Faye is dead. Your death caused her sorrow, Miko. She lost you, a</w:t>
-      </w:r>
-      <w:r>
-        <w:t xml:space="preserve">nd she lost herself. </w:t>
+        <w:t xml:space="preserve">KARL Why do you hate it? Because you know it rings of truth. Faye gave you that name and Faye is dead. Your death caused her sorrow, Miko. She lost you, and she lost herself. </w:t>
       </w:r>
     </w:p>
     <w:p>
@@ -8267,10 +7852,7 @@
         <w:jc w:val="left"/>
       </w:pPr>
       <w:r>
-        <w:t>KARL Why would you instigate an investigation of your own death, Miko? The doctor said that’s just a coping mechanism. I understand that, th</w:t>
-      </w:r>
-      <w:r>
-        <w:t>at’s why I let you play it out but imposing your motives on me is out of the line, Miko!</w:t>
+        <w:t>KARL Why would you instigate an investigation of your own death, Miko? The doctor said that’s just a coping mechanism. I understand that, that’s why I let you play it out but imposing your motives on me is out of the line, Miko!</w:t>
       </w:r>
     </w:p>
     <w:p>
@@ -8297,10 +7879,7 @@
       </w:r>
       <w:proofErr w:type="gramEnd"/>
       <w:r>
-        <w:t xml:space="preserve"> you investigate your </w:t>
-      </w:r>
-      <w:r>
-        <w:t xml:space="preserve">death to look for someone to blame. Maybe you’re not dead after all. You’re the same Miko that likes to blame others. </w:t>
+        <w:t xml:space="preserve"> you investigate your death to look for someone to blame. Maybe you’re not dead after all. You’re the same Miko that likes to blame others. </w:t>
       </w:r>
     </w:p>
     <w:p>
@@ -8335,10 +7914,7 @@
         <w:jc w:val="left"/>
       </w:pPr>
       <w:r>
-        <w:t xml:space="preserve">FAYE Tell me, Miko, what </w:t>
-      </w:r>
-      <w:r>
-        <w:t xml:space="preserve">is kindness, what is innocence, what is love?’ </w:t>
+        <w:t xml:space="preserve">FAYE Tell me, Miko, what is kindness, what is innocence, what is love?’ </w:t>
       </w:r>
     </w:p>
     <w:p>
@@ -8383,10 +7959,7 @@
         <w:jc w:val="left"/>
       </w:pPr>
       <w:r>
-        <w:t>FAYE What do you mean</w:t>
-      </w:r>
-      <w:r>
-        <w:t>?</w:t>
+        <w:t>FAYE What do you mean?</w:t>
       </w:r>
     </w:p>
     <w:p>
@@ -8532,10 +8105,7 @@
         <w:jc w:val="left"/>
       </w:pPr>
       <w:r>
-        <w:t xml:space="preserve">FAYE You did not die in an instant. I had to watch you kill yourself again and again, day after day. You weren’t content with who you were. You wore your values like clothes, you chose whatever was in your mood. </w:t>
-      </w:r>
-      <w:r>
-        <w:t xml:space="preserve">I could not bear watching you die again and again. I wondered why, you wouldn’t just be your true self but then again, how could I know if I haven’t tried? I’m sorry, Miko. I lost you, and with you I lost myself. </w:t>
+        <w:t xml:space="preserve">FAYE You did not die in an instant. I had to watch you kill yourself again and again, day after day. You weren’t content with who you were. You wore your values like clothes, you chose whatever was in your mood. I could not bear watching you die again and again. I wondered why, you wouldn’t just be your true self but then again, how could I know if I haven’t tried? I’m sorry, Miko. I lost you, and with you I lost myself. </w:t>
       </w:r>
     </w:p>
     <w:p>
@@ -8549,10 +8119,7 @@
       </w:r>
       <w:proofErr w:type="gramEnd"/>
       <w:r>
-        <w:t xml:space="preserve"> I know who I am. I am not weak, I </w:t>
-      </w:r>
-      <w:r>
-        <w:t xml:space="preserve">do what must be done and nothing can stop me. Maybe Miko’s not yet dead but I’ll make sure he is. (draws gun) </w:t>
+        <w:t xml:space="preserve"> I know who I am. I am not weak, I do what must be done and nothing can stop me. Maybe Miko’s not yet dead but I’ll make sure he is. (draws gun) </w:t>
       </w:r>
     </w:p>
     <w:p>
@@ -8579,10 +8146,7 @@
         <w:jc w:val="left"/>
       </w:pPr>
       <w:r>
-        <w:t>FAYE My emotions came a day late. Now my so</w:t>
-      </w:r>
-      <w:r>
-        <w:t xml:space="preserve">ul weeps... unheard. I was stuck in a horrid state, since the night you left me hurt. I let the winds bawl for me but still there’s none to feel. Just tell me one last thing Miko, for your happiness what values must you kill? </w:t>
+        <w:t xml:space="preserve">FAYE My emotions came a day late. Now my soul weeps... unheard. I was stuck in a horrid state, since the night you left me hurt. I let the winds bawl for me but still there’s none to feel. Just tell me one last thing Miko, for your happiness what values must you kill? </w:t>
       </w:r>
     </w:p>
     <w:p>
@@ -8609,10 +8173,7 @@
         <w:jc w:val="left"/>
       </w:pPr>
       <w:r>
-        <w:t xml:space="preserve"> (E</w:t>
-      </w:r>
-      <w:r>
-        <w:t>ND)</w:t>
+        <w:t xml:space="preserve"> (END)</w:t>
       </w:r>
     </w:p>
     <w:sectPr>

</xml_diff>

<commit_message>
FInished Scene 2: The death of childhood.
</commit_message>
<xml_diff>
--- a/Who-killed-Micho-v1.45.docx
+++ b/Who-killed-Micho-v1.45.docx
@@ -422,6 +422,20 @@
               </w:rPr>
               <w:t>Faye</w:t>
             </w:r>
+            <w:r>
+              <w:rPr>
+                <w:u w:val="single"/>
+              </w:rPr>
+              <w:t xml:space="preserve"> </w:t>
+            </w:r>
+            <w:proofErr w:type="spellStart"/>
+            <w:r>
+              <w:rPr>
+                <w:u w:val="single"/>
+              </w:rPr>
+              <w:t>Liwanag</w:t>
+            </w:r>
+            <w:proofErr w:type="spellEnd"/>
           </w:p>
         </w:tc>
         <w:tc>
@@ -2549,9 +2563,7 @@
         <w:pStyle w:val="Heading1"/>
       </w:pPr>
       <w:bookmarkStart w:id="6" w:name="_t9f10gwdiiqx" w:colFirst="0" w:colLast="0"/>
-      <w:bookmarkStart w:id="7" w:name="_GoBack"/>
       <w:bookmarkEnd w:id="6"/>
-      <w:bookmarkEnd w:id="7"/>
       <w:r>
         <w:lastRenderedPageBreak/>
         <w:t xml:space="preserve">Scene </w:t>
@@ -2585,428 +2597,563 @@
         <w:tab/>
       </w:r>
       <w:r>
-        <w:t xml:space="preserve">Hi. My name is Faye, I am the childhood friend of Miko. I would like to thank you all for coming today, to mourn his death and pay respects. There are a million memories I could share about Miko. He had a lot of talents, a lot of achievements, and contributions that the world knew him for. I could tell you all about it and it’d take a few days and a few </w:t>
+        <w:t>Hi. My name is Faye</w:t>
+      </w:r>
+      <w:r>
+        <w:t xml:space="preserve"> </w:t>
+      </w:r>
+      <w:proofErr w:type="spellStart"/>
+      <w:r>
+        <w:t>Liwanag</w:t>
+      </w:r>
+      <w:proofErr w:type="spellEnd"/>
+      <w:r>
+        <w:t xml:space="preserve">, I am </w:t>
+      </w:r>
+      <w:r>
+        <w:t>Miko’s wife</w:t>
+      </w:r>
+      <w:r>
+        <w:t xml:space="preserve">. I would like to thank you all for coming today, to mourn </w:t>
+      </w:r>
+      <w:r>
+        <w:t>with us</w:t>
+      </w:r>
+      <w:r>
+        <w:t>.</w:t>
+      </w:r>
+      <w:r>
+        <w:t xml:space="preserve"> I’ve known Miko since we were kids.</w:t>
+      </w:r>
+      <w:r>
+        <w:t xml:space="preserve"> There are a million memories I could share about </w:t>
+      </w:r>
+      <w:r>
+        <w:t>him</w:t>
+      </w:r>
+      <w:r>
+        <w:t xml:space="preserve">. He had a lot of talents, </w:t>
+      </w:r>
+      <w:r>
+        <w:t>and plenty of notable</w:t>
+      </w:r>
+      <w:r>
+        <w:t xml:space="preserve"> achievements, and contributions that the world knew him for. I could tell you all about it and it’d take a few days and a few bucket</w:t>
+      </w:r>
+      <w:r>
+        <w:t xml:space="preserve">s </w:t>
+      </w:r>
+      <w:r>
+        <w:t>of tears to speak of</w:t>
+      </w:r>
+      <w:r>
+        <w:t xml:space="preserve"> his accomplishments alone. There is no point in doing that, though, we already know that much about him.</w:t>
+      </w:r>
+      <w:r>
+        <w:t xml:space="preserve"> Let me tell you, instead, about what he wanted to be known for. </w:t>
+      </w:r>
+    </w:p>
+    <w:p>
+      <w:pPr>
+        <w:spacing w:line="480" w:lineRule="auto"/>
+        <w:ind w:left="1440"/>
+        <w:jc w:val="left"/>
+      </w:pPr>
+      <w:r>
+        <w:t xml:space="preserve">I remember one night, when we were children. We </w:t>
+      </w:r>
+      <w:r>
+        <w:t>lai</w:t>
+      </w:r>
+      <w:r>
+        <w:t>d</w:t>
+      </w:r>
+      <w:r>
+        <w:t xml:space="preserve"> beneath the stars, talking about life, God, death and family. He stared at me with all seriousness, and asked, "what would you want the world to remember you for?" I said I wanted to be the world’s most renowned journalist. *laughs* It was my childhood dream, and still is.</w:t>
+      </w:r>
+      <w:r>
+        <w:t xml:space="preserve"> </w:t>
+      </w:r>
+      <w:r>
+        <w:t>"I want to be the world’s most famous detective," he said.</w:t>
+      </w:r>
+      <w:r>
+        <w:t xml:space="preserve"> “I shall uncover the truth and protect it from those who seek to hide it.” And I shall tell the world about, I replied.</w:t>
+      </w:r>
+      <w:r>
+        <w:t xml:space="preserve"> </w:t>
+      </w:r>
+      <w:r>
+        <w:t>Miko always</w:t>
+      </w:r>
+      <w:r>
+        <w:t xml:space="preserve"> believed in the goodness of man, and that by being a detective he could protect the good and uncover the truth.</w:t>
+      </w:r>
+      <w:r>
+        <w:t xml:space="preserve"> He grew up to be benevolent, honest, loyal, humble, kind, patient… (laughs) don’t let me go on and on, you know him, there are about a thousand words to describe him.</w:t>
+      </w:r>
+      <w:r>
+        <w:t xml:space="preserve"> We</w:t>
+      </w:r>
+      <w:r>
+        <w:t>’ve</w:t>
+      </w:r>
+      <w:r>
+        <w:t xml:space="preserve"> all kn</w:t>
+      </w:r>
+      <w:r>
+        <w:t xml:space="preserve">own </w:t>
+      </w:r>
+      <w:r>
+        <w:t xml:space="preserve">him as a </w:t>
+      </w:r>
+      <w:r>
+        <w:t xml:space="preserve">very </w:t>
+      </w:r>
+      <w:r>
+        <w:t xml:space="preserve">good man. He grew </w:t>
+      </w:r>
+      <w:r>
+        <w:lastRenderedPageBreak/>
+        <w:t>up</w:t>
+      </w:r>
+      <w:r>
+        <w:t>…</w:t>
+      </w:r>
+      <w:r>
+        <w:t xml:space="preserve"> </w:t>
+      </w:r>
+      <w:r>
+        <w:t>and he got to be</w:t>
+      </w:r>
+      <w:r>
+        <w:t xml:space="preserve"> a detective</w:t>
+      </w:r>
+      <w:r>
+        <w:t xml:space="preserve">, </w:t>
+      </w:r>
+      <w:r>
+        <w:t xml:space="preserve">and in his </w:t>
+      </w:r>
+      <w:r>
+        <w:t>profession,</w:t>
+      </w:r>
+      <w:r>
+        <w:t xml:space="preserve"> he was the perfect personification of what he believed in.</w:t>
+      </w:r>
+      <w:r>
+        <w:t xml:space="preserve"> The protector of truth!</w:t>
+      </w:r>
+      <w:r>
+        <w:t xml:space="preserve"> </w:t>
+      </w:r>
+      <w:r>
+        <w:t>I think t</w:t>
+      </w:r>
+      <w:r>
+        <w:t xml:space="preserve">hat’s what he would’ve wanted me to tell you about him. To remind you about goodness, honesty, innocence, and justice because that’s what he believed in, that’s what he lived for. </w:t>
+      </w:r>
+    </w:p>
+    <w:p>
+      <w:pPr>
+        <w:pStyle w:val="Heading1"/>
+      </w:pPr>
+      <w:bookmarkStart w:id="7" w:name="_pzsshk5mrawd" w:colFirst="0" w:colLast="0"/>
+      <w:bookmarkEnd w:id="7"/>
+      <w:r>
+        <w:t xml:space="preserve">Scene </w:t>
       </w:r>
       <w:proofErr w:type="gramStart"/>
       <w:r>
-        <w:t>bucket</w:t>
+        <w:t>2 :</w:t>
       </w:r>
       <w:proofErr w:type="gramEnd"/>
       <w:r>
-        <w:t xml:space="preserve"> of tears to speak of what we know about him but why would I do that? We already know that about him. Let me tell you, instead, about what he wanted to be known for. I remember one night, when we were children. We lay beneath the stars, talking about life, God, death and the family. He stared at me with all seriousness, and asked, "what would you want the world to remember you for?" I said I wanted to be the world’s most renowned journalist. *laughs* It was my childhood dream, and still is. "I want to be the world’s most famous detective," he said. He believed in the goodness of man, and that </w:t>
+        <w:t xml:space="preserve"> THE DEATH OF UNCERTAINTY</w:t>
+      </w:r>
+      <w:bookmarkStart w:id="8" w:name="_GoBack"/>
+      <w:bookmarkEnd w:id="8"/>
+    </w:p>
+    <w:p>
+      <w:pPr>
+        <w:spacing w:line="480" w:lineRule="auto"/>
+        <w:jc w:val="left"/>
+      </w:pPr>
+      <w:r>
+        <w:t xml:space="preserve">(Michael and Angelo get up to approach Faye) </w:t>
+      </w:r>
+    </w:p>
+    <w:p>
+      <w:pPr>
+        <w:spacing w:line="480" w:lineRule="auto"/>
+        <w:jc w:val="left"/>
+      </w:pPr>
+      <w:r>
+        <w:t>(Faye steps off the podium to meet them)</w:t>
+      </w:r>
+    </w:p>
+    <w:p>
+      <w:pPr>
+        <w:spacing w:line="480" w:lineRule="auto"/>
+        <w:jc w:val="left"/>
+      </w:pPr>
+      <w:r>
+        <w:t xml:space="preserve">FAYE Angelo, Michael, thank you for coming. </w:t>
+      </w:r>
+    </w:p>
+    <w:p>
+      <w:pPr>
+        <w:spacing w:line="480" w:lineRule="auto"/>
+        <w:jc w:val="left"/>
+      </w:pPr>
+      <w:r>
+        <w:t>ANGELO (</w:t>
+      </w:r>
+      <w:proofErr w:type="spellStart"/>
+      <w:r>
+        <w:t>Approches</w:t>
+      </w:r>
+      <w:proofErr w:type="spellEnd"/>
+      <w:r>
+        <w:t xml:space="preserve"> Faye, reaches for her hand and kisses it) (Trying to wipe away his tears.) What a touching eulogy, Faye. </w:t>
+      </w:r>
+    </w:p>
+    <w:p>
+      <w:pPr>
+        <w:spacing w:line="480" w:lineRule="auto"/>
+        <w:jc w:val="left"/>
+      </w:pPr>
+      <w:r>
+        <w:t xml:space="preserve">MICHAEL. (Nods to Michael, with a lingering gaze of contempt) </w:t>
+      </w:r>
+    </w:p>
+    <w:p>
+      <w:pPr>
+        <w:spacing w:line="480" w:lineRule="auto"/>
+        <w:jc w:val="left"/>
+      </w:pPr>
+      <w:r>
+        <w:t xml:space="preserve">MICHAEL Faye. (Pulls her in for </w:t>
+      </w:r>
+      <w:proofErr w:type="spellStart"/>
+      <w:r>
+        <w:t>beso-beso</w:t>
+      </w:r>
+      <w:proofErr w:type="spellEnd"/>
+      <w:r>
+        <w:t xml:space="preserve">) </w:t>
+      </w:r>
+    </w:p>
+    <w:p>
+      <w:pPr>
+        <w:spacing w:line="480" w:lineRule="auto"/>
+        <w:jc w:val="left"/>
+      </w:pPr>
+      <w:r>
+        <w:t xml:space="preserve">What are you doing here Angelo? Don’t you have to go somewhere and cry, </w:t>
       </w:r>
       <w:proofErr w:type="gramStart"/>
       <w:r>
-        <w:t>by  being</w:t>
+        <w:t>you</w:t>
       </w:r>
       <w:proofErr w:type="gramEnd"/>
       <w:r>
-        <w:t xml:space="preserve"> a detective he could protect the good and uncover the truth. We all knew him as a good man. He grew up to be a detective, and in his </w:t>
+        <w:t xml:space="preserve"> big baby?</w:t>
+      </w:r>
+    </w:p>
+    <w:p>
+      <w:pPr>
+        <w:spacing w:line="480" w:lineRule="auto"/>
+        <w:jc w:val="left"/>
+      </w:pPr>
+      <w:r>
+        <w:t>ANGELO Faye has employed me to investigate something for her and, no, a gentleman does not bawl when mourning.</w:t>
+      </w:r>
+    </w:p>
+    <w:p>
+      <w:pPr>
+        <w:spacing w:line="480" w:lineRule="auto"/>
+        <w:jc w:val="left"/>
+      </w:pPr>
+      <w:r>
+        <w:t xml:space="preserve">MICHAEL Should I remind you that you were once a failure, Angelo? Oh wait! You are a failure! If you’re taking this job thinking you could get away with failing at it, I wouldn’t allow it! Certainly not at our mentor’s funeral! </w:t>
+      </w:r>
+    </w:p>
+    <w:p>
+      <w:pPr>
+        <w:spacing w:line="480" w:lineRule="auto"/>
+        <w:jc w:val="left"/>
+      </w:pPr>
+      <w:r>
+        <w:lastRenderedPageBreak/>
+        <w:t>ANGELO It wasn’t my fault that I failed. My partner sabotaged my work! That wasn’t failure, that was injustice!</w:t>
+      </w:r>
+    </w:p>
+    <w:p>
+      <w:pPr>
+        <w:spacing w:line="480" w:lineRule="auto"/>
+        <w:jc w:val="left"/>
+      </w:pPr>
+      <w:r>
+        <w:t>MICHAEL Faye, it would be best if you ask this loser to leave. I assure you, I’m the best candidate present to do the job you had in mind.</w:t>
+      </w:r>
+    </w:p>
+    <w:p>
+      <w:pPr>
+        <w:spacing w:line="480" w:lineRule="auto"/>
+        <w:jc w:val="left"/>
+      </w:pPr>
+      <w:r>
+        <w:t xml:space="preserve">ANGELO (Angelo looks at his feet and mumbles) You know what? Maybe, he’s right. I haven’t really taken any cases since I messed up nine months ago. </w:t>
+      </w:r>
+    </w:p>
+    <w:p>
+      <w:pPr>
+        <w:spacing w:line="480" w:lineRule="auto"/>
+        <w:jc w:val="left"/>
+      </w:pPr>
+      <w:r>
+        <w:t xml:space="preserve">FAYE Nonsense! Nonsense. Don’t mind his harshness, Angelo. I believe that you’re the right person for this job. You and Miko share the same beliefs. </w:t>
+      </w:r>
+    </w:p>
+    <w:p>
+      <w:pPr>
+        <w:spacing w:line="480" w:lineRule="auto"/>
+        <w:jc w:val="left"/>
+      </w:pPr>
+      <w:r>
+        <w:t xml:space="preserve">ANGELO I... I don’t know. I don’t think I can do </w:t>
       </w:r>
       <w:proofErr w:type="gramStart"/>
       <w:r>
-        <w:t>profession</w:t>
+        <w:t>it</w:t>
       </w:r>
       <w:proofErr w:type="gramEnd"/>
       <w:r>
-        <w:t xml:space="preserve"> he was the perfect personification of what he believed in. That’s what he would’ve wanted me to tell you about him. To remind you about goodness, honesty, innocence, and justice because that’s what he believed in, that’s what he lived for. </w:t>
-      </w:r>
-    </w:p>
-    <w:p>
-      <w:pPr>
-        <w:pStyle w:val="Heading1"/>
-      </w:pPr>
-      <w:bookmarkStart w:id="8" w:name="_pzsshk5mrawd" w:colFirst="0" w:colLast="0"/>
-      <w:bookmarkEnd w:id="8"/>
+        <w:t xml:space="preserve"> but I’ll try. </w:t>
+      </w:r>
+    </w:p>
+    <w:p>
+      <w:pPr>
+        <w:spacing w:line="480" w:lineRule="auto"/>
+        <w:jc w:val="left"/>
+      </w:pPr>
+      <w:r>
+        <w:t xml:space="preserve">MICHAEL Try?! </w:t>
+      </w:r>
+      <w:proofErr w:type="spellStart"/>
+      <w:r>
+        <w:t>Hahahaha</w:t>
+      </w:r>
+      <w:proofErr w:type="spellEnd"/>
+      <w:r>
+        <w:t xml:space="preserve">! Try not to fail, Angelo and try hard. If you fail this, I’ll make sure the world remembers you as the greatest failure of a detective. Your face will be a new standard of failure. When you go out, people will point to you and say, “That man is the epitome of failure. Don’t be like him.” I don’t think I’m needed here. And I wouldn’t want to associate myself with losers. I shall leave you to your business, Faye, Angelo. (Attempts to leave.) </w:t>
+      </w:r>
+    </w:p>
+    <w:p>
+      <w:pPr>
+        <w:spacing w:line="480" w:lineRule="auto"/>
+        <w:jc w:val="left"/>
+      </w:pPr>
+      <w:r>
+        <w:t xml:space="preserve">ANGELO Faye, I’m </w:t>
+      </w:r>
+      <w:proofErr w:type="gramStart"/>
+      <w:r>
+        <w:t>really not</w:t>
+      </w:r>
+      <w:proofErr w:type="gramEnd"/>
+      <w:r>
+        <w:t xml:space="preserve"> confident about this. Maybe we should ask Michael to help. </w:t>
+      </w:r>
+    </w:p>
+    <w:p>
+      <w:pPr>
+        <w:spacing w:line="480" w:lineRule="auto"/>
+        <w:jc w:val="left"/>
+      </w:pPr>
+      <w:proofErr w:type="gramStart"/>
+      <w:r>
+        <w:t>Faye :</w:t>
+      </w:r>
+      <w:proofErr w:type="gramEnd"/>
+      <w:r>
+        <w:t xml:space="preserve"> You know he likes to work alone.</w:t>
+      </w:r>
+    </w:p>
+    <w:p>
+      <w:pPr>
+        <w:spacing w:line="480" w:lineRule="auto"/>
+        <w:jc w:val="left"/>
+      </w:pPr>
+      <w:proofErr w:type="gramStart"/>
+      <w:r>
+        <w:t>ANGELO :</w:t>
+      </w:r>
+      <w:proofErr w:type="gramEnd"/>
+      <w:r>
+        <w:t xml:space="preserve"> Yes, and he’s the opposite of what Miko fought for but he gets the job done, right?</w:t>
+      </w:r>
+    </w:p>
+    <w:p>
+      <w:pPr>
+        <w:spacing w:line="480" w:lineRule="auto"/>
+        <w:jc w:val="left"/>
+      </w:pPr>
       <w:r>
         <w:lastRenderedPageBreak/>
-        <w:t xml:space="preserve">Scene </w:t>
+        <w:t xml:space="preserve">FAYE Oh, do wait, Michael. Don’t leave. In fact, I wanted to ask you a favor. I was hoping both of you could work together to find Miko’s killer. I thought it would honor him if his successors were the ones to bring light to his demise. </w:t>
+      </w:r>
+    </w:p>
+    <w:p>
+      <w:pPr>
+        <w:spacing w:line="480" w:lineRule="auto"/>
+        <w:jc w:val="left"/>
+      </w:pPr>
+      <w:r>
+        <w:t>ANGELO Wait! I changed my mind. This man is the exact opposite of what Miko fought for. This man</w:t>
       </w:r>
       <w:proofErr w:type="gramStart"/>
       <w:r>
-        <w:t>2 :</w:t>
-      </w:r>
+        <w:t>….</w:t>
+      </w:r>
+      <w:proofErr w:type="spellStart"/>
+      <w:r>
+        <w:t>ster</w:t>
+      </w:r>
+      <w:proofErr w:type="spellEnd"/>
       <w:proofErr w:type="gramEnd"/>
       <w:r>
-        <w:t xml:space="preserve"> THE DEATH OF UNCERTAINTY</w:t>
-      </w:r>
-    </w:p>
-    <w:p>
-      <w:pPr>
-        <w:spacing w:line="480" w:lineRule="auto"/>
-        <w:jc w:val="left"/>
-      </w:pPr>
-      <w:r>
-        <w:t xml:space="preserve">(Michael and Angelo get up to approach Faye) </w:t>
-      </w:r>
-    </w:p>
-    <w:p>
-      <w:pPr>
-        <w:spacing w:line="480" w:lineRule="auto"/>
-        <w:jc w:val="left"/>
-      </w:pPr>
-      <w:r>
-        <w:t>(Faye steps off the podium to meet them)</w:t>
-      </w:r>
-    </w:p>
-    <w:p>
-      <w:pPr>
-        <w:spacing w:line="480" w:lineRule="auto"/>
-        <w:jc w:val="left"/>
-      </w:pPr>
-      <w:r>
-        <w:t xml:space="preserve">FAYE Angelo, Michael, thank you for coming. </w:t>
-      </w:r>
-    </w:p>
-    <w:p>
-      <w:pPr>
-        <w:spacing w:line="480" w:lineRule="auto"/>
-        <w:jc w:val="left"/>
-      </w:pPr>
-      <w:r>
-        <w:t>ANGELO (</w:t>
-      </w:r>
-      <w:proofErr w:type="spellStart"/>
-      <w:r>
-        <w:t>Approches</w:t>
-      </w:r>
-      <w:proofErr w:type="spellEnd"/>
-      <w:r>
-        <w:t xml:space="preserve"> Faye, reaches for her hand and kisses it) (Trying to wipe away his tears.) What a touching eulogy, Faye. </w:t>
-      </w:r>
-    </w:p>
-    <w:p>
-      <w:pPr>
-        <w:spacing w:line="480" w:lineRule="auto"/>
-        <w:jc w:val="left"/>
-      </w:pPr>
-      <w:r>
-        <w:t xml:space="preserve">MICHAEL. (Nods to Michael, with a lingering gaze of contempt) </w:t>
-      </w:r>
-    </w:p>
-    <w:p>
-      <w:pPr>
-        <w:spacing w:line="480" w:lineRule="auto"/>
-        <w:jc w:val="left"/>
-      </w:pPr>
-      <w:r>
-        <w:t xml:space="preserve">MICHAEL Faye. (Pulls her in for </w:t>
-      </w:r>
-      <w:proofErr w:type="spellStart"/>
-      <w:r>
-        <w:t>beso-beso</w:t>
-      </w:r>
-      <w:proofErr w:type="spellEnd"/>
-      <w:r>
-        <w:t xml:space="preserve">) </w:t>
-      </w:r>
-    </w:p>
-    <w:p>
-      <w:pPr>
-        <w:spacing w:line="480" w:lineRule="auto"/>
-        <w:jc w:val="left"/>
-      </w:pPr>
-      <w:r>
-        <w:t xml:space="preserve">What are you doing here Angelo? Don’t you have to go somewhere and cry, </w:t>
+        <w:t>, monster has no principles.</w:t>
+      </w:r>
+    </w:p>
+    <w:p>
+      <w:pPr>
+        <w:spacing w:line="480" w:lineRule="auto"/>
+        <w:jc w:val="left"/>
+      </w:pPr>
+      <w:r>
+        <w:t xml:space="preserve">MICHAEL </w:t>
+      </w:r>
+      <w:proofErr w:type="spellStart"/>
+      <w:r>
+        <w:t>Bla</w:t>
+      </w:r>
+      <w:proofErr w:type="spellEnd"/>
+      <w:r>
+        <w:t xml:space="preserve"> </w:t>
+      </w:r>
+      <w:proofErr w:type="spellStart"/>
+      <w:r>
+        <w:t>bla</w:t>
+      </w:r>
+      <w:proofErr w:type="spellEnd"/>
+      <w:r>
+        <w:t xml:space="preserve"> </w:t>
+      </w:r>
+      <w:proofErr w:type="spellStart"/>
+      <w:r>
+        <w:t>bla</w:t>
+      </w:r>
+      <w:proofErr w:type="spellEnd"/>
+      <w:r>
+        <w:t xml:space="preserve">. That’s all I heard from your whiny little mouth. I’m most certain that my principles are better than yours and Miko’s. Even if I have no principles I’m sure my methods are sure to succeed, and yours are to suck seed. (Does hand gestures) Hahaha </w:t>
+      </w:r>
+    </w:p>
+    <w:p>
+      <w:pPr>
+        <w:spacing w:line="480" w:lineRule="auto"/>
+        <w:jc w:val="left"/>
+      </w:pPr>
+      <w:r>
+        <w:t xml:space="preserve">ANGELO How crude, Michael. </w:t>
+      </w:r>
+    </w:p>
+    <w:p>
+      <w:pPr>
+        <w:spacing w:line="480" w:lineRule="auto"/>
+        <w:jc w:val="left"/>
+      </w:pPr>
+      <w:r>
+        <w:t xml:space="preserve">FAYE This was your idea. I really think it’s a good idea. So, what say you, gentlemen? Would you set aside your rivalry for this matter? </w:t>
+      </w:r>
+    </w:p>
+    <w:p>
+      <w:pPr>
+        <w:spacing w:line="480" w:lineRule="auto"/>
+        <w:jc w:val="left"/>
+      </w:pPr>
+      <w:r>
+        <w:t xml:space="preserve">ANGELO What rivalry? I’m in. I will stop at nothing to find this miscreant! For truth I shall succeed. </w:t>
+      </w:r>
+    </w:p>
+    <w:p>
+      <w:pPr>
+        <w:spacing w:line="480" w:lineRule="auto"/>
+        <w:jc w:val="left"/>
+      </w:pPr>
+      <w:r>
+        <w:t xml:space="preserve">MICHAEL Hahaha suck seed. I shall make the world know that I’m the best detective. *whispers* and watching you fail would be my pleasure. Ha </w:t>
+      </w:r>
+      <w:proofErr w:type="spellStart"/>
+      <w:r>
+        <w:t>ha</w:t>
+      </w:r>
+      <w:proofErr w:type="spellEnd"/>
+      <w:r>
+        <w:t xml:space="preserve"> </w:t>
+      </w:r>
+      <w:proofErr w:type="spellStart"/>
+      <w:r>
+        <w:t>ha</w:t>
+      </w:r>
+      <w:proofErr w:type="spellEnd"/>
+      <w:r>
+        <w:t xml:space="preserve"> </w:t>
+      </w:r>
+      <w:proofErr w:type="spellStart"/>
+      <w:r>
+        <w:t>ha</w:t>
+      </w:r>
+      <w:proofErr w:type="spellEnd"/>
+      <w:r>
+        <w:t xml:space="preserve"> </w:t>
+      </w:r>
+      <w:proofErr w:type="spellStart"/>
+      <w:r>
+        <w:t>ha</w:t>
+      </w:r>
+      <w:proofErr w:type="spellEnd"/>
+      <w:r>
+        <w:t xml:space="preserve"> </w:t>
+      </w:r>
+    </w:p>
+    <w:p>
+      <w:pPr>
+        <w:spacing w:line="480" w:lineRule="auto"/>
+        <w:jc w:val="left"/>
+      </w:pPr>
+      <w:r>
+        <w:t xml:space="preserve">FAYE Good. Good. </w:t>
       </w:r>
       <w:proofErr w:type="gramStart"/>
       <w:r>
-        <w:t>you</w:t>
+        <w:t>So</w:t>
       </w:r>
       <w:proofErr w:type="gramEnd"/>
       <w:r>
-        <w:t xml:space="preserve"> big baby?</w:t>
-      </w:r>
-    </w:p>
-    <w:p>
-      <w:pPr>
-        <w:spacing w:line="480" w:lineRule="auto"/>
-        <w:jc w:val="left"/>
-      </w:pPr>
-      <w:r>
-        <w:t>ANGELO Faye has employed me to investigate something for her and, no, a gentleman does not bawl when mourning.</w:t>
-      </w:r>
-    </w:p>
-    <w:p>
-      <w:pPr>
-        <w:spacing w:line="480" w:lineRule="auto"/>
-        <w:jc w:val="left"/>
-      </w:pPr>
-      <w:r>
-        <w:t xml:space="preserve">MICHAEL Should I remind you that you were once a failure, Angelo? Oh wait! You are a failure! If you’re taking this job thinking you could get away with failing at it, I wouldn’t allow it! Certainly not at our mentor’s funeral! </w:t>
-      </w:r>
-    </w:p>
-    <w:p>
-      <w:pPr>
-        <w:spacing w:line="480" w:lineRule="auto"/>
-        <w:jc w:val="left"/>
-      </w:pPr>
-      <w:r>
-        <w:t>ANGELO It wasn’t my fault that I failed. My partner sabotaged my work! That wasn’t failure, that was injustice!</w:t>
-      </w:r>
-    </w:p>
-    <w:p>
-      <w:pPr>
-        <w:spacing w:line="480" w:lineRule="auto"/>
-        <w:jc w:val="left"/>
-      </w:pPr>
-      <w:r>
-        <w:t>MICHAEL Faye, it would be best if you ask this loser to leave. I assure you, I’m the best candidate present to do the job you had in mind.</w:t>
-      </w:r>
-    </w:p>
-    <w:p>
-      <w:pPr>
-        <w:spacing w:line="480" w:lineRule="auto"/>
-        <w:jc w:val="left"/>
-      </w:pPr>
+        <w:t xml:space="preserve"> I’ve invited the only people I could think of that are capable of killing Miko. I told the rest that the funeral starts tomorrow, so you could do your business undisturbed. This is better so as not to arouse suspicion... and... I just wanted to be the first one to know. There will be a couple </w:t>
+      </w:r>
       <w:r>
         <w:lastRenderedPageBreak/>
-        <w:t xml:space="preserve">ANGELO (Angelo looks at his feet and mumbles) You know what? Maybe, he’s right. I haven’t really taken any cases since I messed up nine months ago. </w:t>
-      </w:r>
-    </w:p>
-    <w:p>
-      <w:pPr>
-        <w:spacing w:line="480" w:lineRule="auto"/>
-        <w:jc w:val="left"/>
-      </w:pPr>
-      <w:r>
-        <w:t xml:space="preserve">FAYE Nonsense! Nonsense. Don’t mind his harshness, Angelo. I believe that you’re the right person for this job. You and Miko share the same beliefs. </w:t>
-      </w:r>
-    </w:p>
-    <w:p>
-      <w:pPr>
-        <w:spacing w:line="480" w:lineRule="auto"/>
-        <w:jc w:val="left"/>
-      </w:pPr>
-      <w:r>
-        <w:t xml:space="preserve">ANGELO I... I don’t know. I don’t think I can do </w:t>
+        <w:t xml:space="preserve">more eulogies to be delivered. You </w:t>
       </w:r>
       <w:proofErr w:type="gramStart"/>
       <w:r>
-        <w:t>it</w:t>
+        <w:t>have to</w:t>
       </w:r>
       <w:proofErr w:type="gramEnd"/>
       <w:r>
-        <w:t xml:space="preserve"> but I’ll try. </w:t>
-      </w:r>
-    </w:p>
-    <w:p>
-      <w:pPr>
-        <w:spacing w:line="480" w:lineRule="auto"/>
-        <w:jc w:val="left"/>
-      </w:pPr>
-      <w:r>
-        <w:t xml:space="preserve">MICHAEL Try?! </w:t>
-      </w:r>
-      <w:proofErr w:type="spellStart"/>
-      <w:r>
-        <w:t>Hahahaha</w:t>
-      </w:r>
-      <w:proofErr w:type="spellEnd"/>
-      <w:r>
-        <w:t xml:space="preserve">! Try not to fail, Angelo and try hard. If you fail this, I’ll make sure the world remembers you as the greatest failure of a detective. Your face will be a new standard of failure. When you go out, people will point to you and say, “That man is the epitome of failure. Don’t be like him.” I don’t think I’m needed here. And I wouldn’t want to associate myself with losers. I shall leave you to your business, Faye, Angelo. (Attempts to leave.) </w:t>
-      </w:r>
-    </w:p>
-    <w:p>
-      <w:pPr>
-        <w:spacing w:line="480" w:lineRule="auto"/>
-        <w:jc w:val="left"/>
-      </w:pPr>
-      <w:r>
-        <w:t xml:space="preserve">ANGELO Faye, I’m </w:t>
-      </w:r>
-      <w:proofErr w:type="gramStart"/>
-      <w:r>
-        <w:t>really not</w:t>
-      </w:r>
-      <w:proofErr w:type="gramEnd"/>
-      <w:r>
-        <w:t xml:space="preserve"> confident about this. Maybe we should ask Michael to help. </w:t>
-      </w:r>
-    </w:p>
-    <w:p>
-      <w:pPr>
-        <w:spacing w:line="480" w:lineRule="auto"/>
-        <w:jc w:val="left"/>
-      </w:pPr>
-      <w:proofErr w:type="gramStart"/>
-      <w:r>
-        <w:t>Faye :</w:t>
-      </w:r>
-      <w:proofErr w:type="gramEnd"/>
-      <w:r>
-        <w:t xml:space="preserve"> You know he likes to work alone.</w:t>
-      </w:r>
-    </w:p>
-    <w:p>
-      <w:pPr>
-        <w:spacing w:line="480" w:lineRule="auto"/>
-        <w:jc w:val="left"/>
-      </w:pPr>
-      <w:proofErr w:type="gramStart"/>
-      <w:r>
-        <w:t>ANGELO :</w:t>
-      </w:r>
-      <w:proofErr w:type="gramEnd"/>
-      <w:r>
-        <w:t xml:space="preserve"> Yes, and he’s the opposite of what Miko fought for but he gets the job done, right?</w:t>
-      </w:r>
-    </w:p>
-    <w:p>
-      <w:pPr>
-        <w:spacing w:line="480" w:lineRule="auto"/>
-        <w:jc w:val="left"/>
-      </w:pPr>
-      <w:r>
-        <w:t xml:space="preserve">FAYE Oh, do wait, Michael. Don’t leave. In fact, I wanted to ask you a favor. I was hoping both of you could work together to find Miko’s killer. I thought it would honor him if his successors were the ones to bring light to his demise. </w:t>
-      </w:r>
-    </w:p>
-    <w:p>
-      <w:pPr>
-        <w:spacing w:line="480" w:lineRule="auto"/>
-        <w:jc w:val="left"/>
-      </w:pPr>
-      <w:r>
-        <w:t>ANGELO Wait! I changed my mind. This man is the exact opposite of what Miko fought for. This man</w:t>
-      </w:r>
-      <w:proofErr w:type="gramStart"/>
-      <w:r>
-        <w:t>….</w:t>
-      </w:r>
-      <w:proofErr w:type="spellStart"/>
-      <w:r>
-        <w:t>ster</w:t>
-      </w:r>
-      <w:proofErr w:type="spellEnd"/>
-      <w:proofErr w:type="gramEnd"/>
-      <w:r>
-        <w:t>, monster has no principles.</w:t>
-      </w:r>
-    </w:p>
-    <w:p>
-      <w:pPr>
-        <w:spacing w:line="480" w:lineRule="auto"/>
-        <w:jc w:val="left"/>
-      </w:pPr>
-      <w:r>
-        <w:lastRenderedPageBreak/>
-        <w:t xml:space="preserve">MICHAEL </w:t>
-      </w:r>
-      <w:proofErr w:type="spellStart"/>
-      <w:r>
-        <w:t>Bla</w:t>
-      </w:r>
-      <w:proofErr w:type="spellEnd"/>
-      <w:r>
-        <w:t xml:space="preserve"> </w:t>
-      </w:r>
-      <w:proofErr w:type="spellStart"/>
-      <w:r>
-        <w:t>bla</w:t>
-      </w:r>
-      <w:proofErr w:type="spellEnd"/>
-      <w:r>
-        <w:t xml:space="preserve"> </w:t>
-      </w:r>
-      <w:proofErr w:type="spellStart"/>
-      <w:r>
-        <w:t>bla</w:t>
-      </w:r>
-      <w:proofErr w:type="spellEnd"/>
-      <w:r>
-        <w:t xml:space="preserve">. That’s all I heard from your whiny little mouth. I’m most certain that my principles are better than yours and Miko’s. Even if I have no principles I’m sure my methods are sure to succeed, and yours are to suck seed. (Does hand gestures) Hahaha </w:t>
-      </w:r>
-    </w:p>
-    <w:p>
-      <w:pPr>
-        <w:spacing w:line="480" w:lineRule="auto"/>
-        <w:jc w:val="left"/>
-      </w:pPr>
-      <w:r>
-        <w:t xml:space="preserve">ANGELO How crude, Michael. </w:t>
-      </w:r>
-    </w:p>
-    <w:p>
-      <w:pPr>
-        <w:spacing w:line="480" w:lineRule="auto"/>
-        <w:jc w:val="left"/>
-      </w:pPr>
-      <w:r>
-        <w:t xml:space="preserve">FAYE This was your idea. I really think it’s a good idea. So, what say you, gentlemen? Would you set aside your rivalry for this matter? </w:t>
-      </w:r>
-    </w:p>
-    <w:p>
-      <w:pPr>
-        <w:spacing w:line="480" w:lineRule="auto"/>
-        <w:jc w:val="left"/>
-      </w:pPr>
-      <w:r>
-        <w:t xml:space="preserve">ANGELO What rivalry? I’m in. I will stop at nothing to find this miscreant! For truth I shall succeed. </w:t>
-      </w:r>
-    </w:p>
-    <w:p>
-      <w:pPr>
-        <w:spacing w:line="480" w:lineRule="auto"/>
-        <w:jc w:val="left"/>
-      </w:pPr>
-      <w:r>
-        <w:t xml:space="preserve">MICHAEL Hahaha suck seed. I shall make the world know that I’m the best detective. *whispers* and watching you fail would be my pleasure. Ha </w:t>
-      </w:r>
-      <w:proofErr w:type="spellStart"/>
-      <w:r>
-        <w:t>ha</w:t>
-      </w:r>
-      <w:proofErr w:type="spellEnd"/>
-      <w:r>
-        <w:t xml:space="preserve"> </w:t>
-      </w:r>
-      <w:proofErr w:type="spellStart"/>
-      <w:r>
-        <w:t>ha</w:t>
-      </w:r>
-      <w:proofErr w:type="spellEnd"/>
-      <w:r>
-        <w:t xml:space="preserve"> </w:t>
-      </w:r>
-      <w:proofErr w:type="spellStart"/>
-      <w:r>
-        <w:t>ha</w:t>
-      </w:r>
-      <w:proofErr w:type="spellEnd"/>
-      <w:r>
-        <w:t xml:space="preserve"> </w:t>
-      </w:r>
-      <w:proofErr w:type="spellStart"/>
-      <w:r>
-        <w:t>ha</w:t>
-      </w:r>
-      <w:proofErr w:type="spellEnd"/>
-      <w:r>
-        <w:t xml:space="preserve"> </w:t>
-      </w:r>
-    </w:p>
-    <w:p>
-      <w:pPr>
-        <w:spacing w:line="480" w:lineRule="auto"/>
-        <w:jc w:val="left"/>
-      </w:pPr>
-      <w:r>
-        <w:t xml:space="preserve">FAYE Good. Good. </w:t>
-      </w:r>
-      <w:proofErr w:type="gramStart"/>
-      <w:r>
-        <w:t>So</w:t>
-      </w:r>
-      <w:proofErr w:type="gramEnd"/>
-      <w:r>
-        <w:t xml:space="preserve"> I’ve invited the only people I could think of that are capable of killing Miko. I told the rest that the funeral starts tomorrow, so you could do your business undisturbed. This is better so as not to arouse suspicion... and... I just wanted to be the first one to know. There will be a couple more eulogies to be delivered. You </w:t>
-      </w:r>
-      <w:proofErr w:type="gramStart"/>
-      <w:r>
-        <w:t>have to</w:t>
-      </w:r>
-      <w:proofErr w:type="gramEnd"/>
-      <w:r>
         <w:t xml:space="preserve"> find the killer before the last eulogy, before they all leave. Oh, I think you should start with those two, the lady is Darlene, and that one is Karl. </w:t>
       </w:r>
     </w:p>
@@ -3034,7 +3181,6 @@
         <w:jc w:val="left"/>
       </w:pPr>
       <w:r>
-        <w:lastRenderedPageBreak/>
         <w:t xml:space="preserve">MICHAEL What the heck are you saying, boy? </w:t>
       </w:r>
     </w:p>
@@ -3152,6 +3298,7 @@
         <w:jc w:val="left"/>
       </w:pPr>
       <w:r>
+        <w:lastRenderedPageBreak/>
         <w:t>ANGELO Hi, are you okay?</w:t>
       </w:r>
     </w:p>
@@ -3187,124 +3334,177 @@
         <w:jc w:val="left"/>
       </w:pPr>
       <w:r>
+        <w:t xml:space="preserve">DARLENE Dispelling *sob* dispelling *sob* </w:t>
+      </w:r>
+      <w:proofErr w:type="spellStart"/>
+      <w:r>
+        <w:t>whaaat</w:t>
+      </w:r>
+      <w:proofErr w:type="spellEnd"/>
+      <w:r>
+        <w:t xml:space="preserve">? </w:t>
+      </w:r>
+    </w:p>
+    <w:p>
+      <w:pPr>
+        <w:spacing w:line="480" w:lineRule="auto"/>
+        <w:jc w:val="left"/>
+      </w:pPr>
+      <w:r>
+        <w:t>MICHAEL Oh. Well, look over there. (MICHAEL points at the light. Darlene looks up and immediately regrets it.) Blinding isn’t it? Your eyes sweat through the eyelids to cool off the heat of the light. That’s how your eyes respond to protect itself.</w:t>
+      </w:r>
+    </w:p>
+    <w:p>
+      <w:pPr>
+        <w:spacing w:line="480" w:lineRule="auto"/>
+        <w:jc w:val="left"/>
+      </w:pPr>
+      <w:r>
+        <w:t xml:space="preserve">DARLENE No!!! I’m obviously crying, you </w:t>
+      </w:r>
+      <w:proofErr w:type="gramStart"/>
+      <w:r>
+        <w:t>blithering</w:t>
+      </w:r>
+      <w:proofErr w:type="gramEnd"/>
+      <w:r>
+        <w:t xml:space="preserve"> idiots. What do you want from me? Can’t you see I’m mourning?</w:t>
+      </w:r>
+    </w:p>
+    <w:p>
+      <w:pPr>
+        <w:spacing w:line="480" w:lineRule="auto"/>
+        <w:jc w:val="left"/>
+      </w:pPr>
+      <w:r>
+        <w:t xml:space="preserve">MICHAEL Oh... well. I’m Detective </w:t>
+      </w:r>
+    </w:p>
+    <w:p>
+      <w:pPr>
+        <w:spacing w:line="480" w:lineRule="auto"/>
+        <w:jc w:val="left"/>
+      </w:pPr>
+      <w:r>
+        <w:t xml:space="preserve">MICHAEL. This is Detective Angelo. I was wondering if we could ask you a few questions, miss Darlene. </w:t>
+      </w:r>
+    </w:p>
+    <w:p>
+      <w:pPr>
+        <w:spacing w:line="480" w:lineRule="auto"/>
+        <w:jc w:val="left"/>
+      </w:pPr>
+      <w:r>
+        <w:t xml:space="preserve">DARLENE Just call me Darlene. Ask away, detectives. </w:t>
+      </w:r>
+    </w:p>
+    <w:p>
+      <w:pPr>
+        <w:spacing w:line="480" w:lineRule="auto"/>
+        <w:jc w:val="left"/>
+      </w:pPr>
+      <w:r>
+        <w:t xml:space="preserve">ANGELO So, Darlene. When was the last time you saw Miko? DARLENE Oh. *starts crying* the last time. *sobs* the last time I saw him. Well, the first time I met him was at a sports fest a few years ago and we happened to compete against each other in soccer. He was an animal in the field. Oh, what brazen </w:t>
+      </w:r>
+      <w:r>
         <w:lastRenderedPageBreak/>
-        <w:t xml:space="preserve">DARLENE Dispelling *sob* dispelling *sob* </w:t>
-      </w:r>
-      <w:proofErr w:type="spellStart"/>
-      <w:r>
-        <w:t>whaaat</w:t>
-      </w:r>
-      <w:proofErr w:type="spellEnd"/>
-      <w:r>
-        <w:t xml:space="preserve">? </w:t>
-      </w:r>
-    </w:p>
-    <w:p>
-      <w:pPr>
-        <w:spacing w:line="480" w:lineRule="auto"/>
-        <w:jc w:val="left"/>
-      </w:pPr>
-      <w:r>
-        <w:t>MICHAEL Oh. Well, look over there. (MICHAEL points at the light. Darlene looks up and immediately regrets it.) Blinding isn’t it? Your eyes sweat through the eyelids to cool off the heat of the light. That’s how your eyes respond to protect itself.</w:t>
-      </w:r>
-    </w:p>
-    <w:p>
-      <w:pPr>
-        <w:spacing w:line="480" w:lineRule="auto"/>
-        <w:jc w:val="left"/>
-      </w:pPr>
-      <w:r>
-        <w:t xml:space="preserve">DARLENE No!!! I’m obviously crying, you </w:t>
+        <w:t xml:space="preserve">moves he had. He clearly stood out as an athlete. Have you heard Faye’s eulogy earlier? He was such a good man. *sobs* He was a gentleman on the field and </w:t>
       </w:r>
       <w:proofErr w:type="gramStart"/>
       <w:r>
-        <w:t>blithering</w:t>
+        <w:t>off of</w:t>
       </w:r>
       <w:proofErr w:type="gramEnd"/>
       <w:r>
-        <w:t xml:space="preserve"> idiots. What do you want from me? Can’t you see I’m mourning?</w:t>
-      </w:r>
-    </w:p>
-    <w:p>
-      <w:pPr>
-        <w:spacing w:line="480" w:lineRule="auto"/>
-        <w:jc w:val="left"/>
-      </w:pPr>
-      <w:r>
-        <w:t xml:space="preserve">MICHAEL Oh... well. I’m Detective </w:t>
-      </w:r>
-    </w:p>
-    <w:p>
-      <w:pPr>
-        <w:spacing w:line="480" w:lineRule="auto"/>
-        <w:jc w:val="left"/>
-      </w:pPr>
-      <w:r>
-        <w:t xml:space="preserve">MICHAEL. This is Detective Angelo. I was wondering if we could ask you a few questions, miss Darlene. </w:t>
-      </w:r>
-    </w:p>
-    <w:p>
-      <w:pPr>
-        <w:spacing w:line="480" w:lineRule="auto"/>
-        <w:jc w:val="left"/>
-      </w:pPr>
-      <w:r>
-        <w:t xml:space="preserve">DARLENE Just call me Darlene. Ask away, detectives. </w:t>
-      </w:r>
-    </w:p>
-    <w:p>
-      <w:pPr>
-        <w:spacing w:line="480" w:lineRule="auto"/>
-        <w:jc w:val="left"/>
-      </w:pPr>
-      <w:r>
-        <w:t xml:space="preserve">ANGELO So, Darlene. When was the last time you saw Miko? DARLENE Oh. *starts crying* the last time. *sobs* the last time I saw him. Well, the first time I met him was at a sports fest a few years ago and we happened to compete against each other in soccer. He was an animal in the field. Oh, what brazen moves he had. He clearly stood out as an athlete. Have you heard Faye’s eulogy earlier? He was such a good man. *sobs* He was a gentleman on the field and </w:t>
+        <w:t xml:space="preserve"> it. I saw this goodness in him, even when our team was playing dirty. I cheered him, that day. I cheered him on </w:t>
+      </w:r>
+      <w:proofErr w:type="spellStart"/>
+      <w:r>
+        <w:t>til</w:t>
+      </w:r>
+      <w:proofErr w:type="spellEnd"/>
+      <w:r>
+        <w:t xml:space="preserve"> my voice got sore. *cries* (Angelo walks away to get tissue. Comes back to hand it to Darlene) Thank you, kind sir. So, yeah. After the game, he walked up to me and asked me </w:t>
       </w:r>
       <w:proofErr w:type="gramStart"/>
       <w:r>
-        <w:t>off of</w:t>
+        <w:t>out</w:t>
       </w:r>
       <w:proofErr w:type="gramEnd"/>
       <w:r>
-        <w:t xml:space="preserve"> it. I saw this goodness in him, even when our team was playing dirty. I cheered him, that day. I cheered him on </w:t>
-      </w:r>
-      <w:proofErr w:type="spellStart"/>
-      <w:r>
-        <w:t>til</w:t>
-      </w:r>
-      <w:proofErr w:type="spellEnd"/>
-      <w:r>
-        <w:t xml:space="preserve"> my voice got sore. *cries* (Angelo walks away to get tissue. Comes back to hand it to Darlene) Thank you, kind sir. So, yeah. After the game, he walked up to me and asked me </w:t>
+        <w:t xml:space="preserve"> but I couldn’t say yes because I had to buy stuff for a friend, see, my friend was going to propose to his girl and I was responsible for the cake and the doves and the, and the *sobs* He was so kind, he insisted on doing the errands for me. Could you get me a glass of water, dear? </w:t>
+      </w:r>
+    </w:p>
+    <w:p>
+      <w:pPr>
+        <w:spacing w:line="480" w:lineRule="auto"/>
+        <w:jc w:val="left"/>
+      </w:pPr>
+      <w:r>
+        <w:t xml:space="preserve">MICHAEL I’m a detective, ma’am, not a waiter. </w:t>
+      </w:r>
+    </w:p>
+    <w:p>
+      <w:pPr>
+        <w:spacing w:line="480" w:lineRule="auto"/>
+        <w:jc w:val="left"/>
+      </w:pPr>
+      <w:r>
+        <w:t xml:space="preserve">ANGELO Excuse his arrogance, he can’t live without it. I’ll go get you some water. (Angelo leaves to get water) </w:t>
+      </w:r>
+    </w:p>
+    <w:p>
+      <w:pPr>
+        <w:spacing w:line="480" w:lineRule="auto"/>
+        <w:jc w:val="left"/>
+      </w:pPr>
+      <w:r>
+        <w:t xml:space="preserve">DARLENE </w:t>
       </w:r>
       <w:proofErr w:type="gramStart"/>
       <w:r>
-        <w:t>out</w:t>
+        <w:t>As</w:t>
       </w:r>
       <w:proofErr w:type="gramEnd"/>
       <w:r>
-        <w:t xml:space="preserve"> but I couldn’t </w:t>
-      </w:r>
+        <w:t xml:space="preserve"> I was saying. He keeps doing errands for me. It’s like he has overflowing kindness and wants to shower me with it. </w:t>
+      </w:r>
+    </w:p>
+    <w:p>
+      <w:pPr>
+        <w:spacing w:line="480" w:lineRule="auto"/>
+        <w:jc w:val="left"/>
+      </w:pPr>
+      <w:r>
+        <w:t xml:space="preserve">DARLENE (Angelo enters with glass of water) (Angelo hands the water) Thank you, dear. Carrying on. He was really kind, he invited me to a feeding program once ~ </w:t>
+      </w:r>
+    </w:p>
+    <w:p>
+      <w:pPr>
+        <w:spacing w:line="480" w:lineRule="auto"/>
+        <w:jc w:val="left"/>
+      </w:pPr>
+      <w:r>
+        <w:t xml:space="preserve">MICHAEL Okay! We get it, he’s so kind, he’s hot, he’s awesome. We get it. You guys were in love. Get on with it, when was the last time you saw Miko? (Darlene starts crying) </w:t>
+      </w:r>
+    </w:p>
+    <w:p>
+      <w:pPr>
+        <w:spacing w:line="480" w:lineRule="auto"/>
+        <w:jc w:val="left"/>
+      </w:pPr>
       <w:r>
         <w:lastRenderedPageBreak/>
-        <w:t xml:space="preserve">say yes because I had to buy stuff for a friend, see, my friend was going to propose to his girl and I was responsible for the cake and the doves and the, and the *sobs* He was so kind, he insisted on doing the errands for me. Could you get me a glass of water, dear? </w:t>
-      </w:r>
-    </w:p>
-    <w:p>
-      <w:pPr>
-        <w:spacing w:line="480" w:lineRule="auto"/>
-        <w:jc w:val="left"/>
-      </w:pPr>
-      <w:r>
-        <w:t xml:space="preserve">MICHAEL I’m a detective, ma’am, not a waiter. </w:t>
-      </w:r>
-    </w:p>
-    <w:p>
-      <w:pPr>
-        <w:spacing w:line="480" w:lineRule="auto"/>
-        <w:jc w:val="left"/>
-      </w:pPr>
-      <w:r>
-        <w:t xml:space="preserve">ANGELO Excuse his arrogance, he can’t live without it. I’ll go get you some water. (Angelo leaves to get water) </w:t>
+        <w:t xml:space="preserve">ANGELO Chill, niggah! The lady’s in mourning, give her some respect. </w:t>
+      </w:r>
+    </w:p>
+    <w:p>
+      <w:pPr>
+        <w:spacing w:line="480" w:lineRule="auto"/>
+        <w:jc w:val="left"/>
+      </w:pPr>
+      <w:r>
+        <w:t xml:space="preserve">MICHAEL We’re wasting time here, Angelo. You may be enjoying doing her bidding and listening her to reminisce, but this isn’t a therapy session, this is an investigation and we have a deadline. </w:t>
       </w:r>
     </w:p>
     <w:p>
@@ -3315,140 +3515,195 @@
       <w:r>
         <w:t xml:space="preserve">DARLENE </w:t>
       </w:r>
+      <w:proofErr w:type="spellStart"/>
+      <w:r>
+        <w:t>Huhuhu</w:t>
+      </w:r>
+      <w:proofErr w:type="spellEnd"/>
+      <w:r>
+        <w:t xml:space="preserve">. Forgive me, I was trying to avoid the question. *sobs* I haven’t seen Miko for a year. A few weeks after my mom died, *sobs* He thought it would make me happy *sob* he proposed to me. I was scared. I told him, "I’m sorry. I really like you but you’re too nice." </w:t>
+      </w:r>
+    </w:p>
+    <w:p>
+      <w:pPr>
+        <w:spacing w:line="480" w:lineRule="auto"/>
+        <w:jc w:val="left"/>
+      </w:pPr>
+      <w:r>
+        <w:t xml:space="preserve">MICHAEL I’m too nice?! Seriously? What the F* did you want? Kick you in the face and ask, "will you marry me?" Would that have done the trick? Or was that still too nice? </w:t>
+      </w:r>
+    </w:p>
+    <w:p>
+      <w:pPr>
+        <w:spacing w:line="480" w:lineRule="auto"/>
+        <w:jc w:val="left"/>
+      </w:pPr>
+      <w:r>
+        <w:t xml:space="preserve">DARLENE *bawls* That’s exactly what he said. "I’m done being nice," he said. He flipped the table with my mother’s ashes on it. "You’re dead to me, Miko! You’re dead!" I got so </w:t>
+      </w:r>
       <w:proofErr w:type="gramStart"/>
       <w:r>
-        <w:t>As</w:t>
+        <w:t>mad .</w:t>
       </w:r>
       <w:proofErr w:type="gramEnd"/>
       <w:r>
-        <w:t xml:space="preserve"> I was saying. He keeps doing errands for me. It’s like he has overflowing kindness and wants to shower me with it. </w:t>
-      </w:r>
-    </w:p>
-    <w:p>
-      <w:pPr>
-        <w:spacing w:line="480" w:lineRule="auto"/>
-        <w:jc w:val="left"/>
-      </w:pPr>
-      <w:r>
-        <w:t xml:space="preserve">DARLENE (Angelo enters with glass of water) (Angelo hands the water) Thank you, dear. Carrying on. He was really kind, he invited me to a feeding program once ~ </w:t>
-      </w:r>
-    </w:p>
-    <w:p>
-      <w:pPr>
-        <w:spacing w:line="480" w:lineRule="auto"/>
-        <w:jc w:val="left"/>
-      </w:pPr>
-      <w:r>
-        <w:t xml:space="preserve">MICHAEL Okay! We get it, he’s so kind, he’s hot, he’s awesome. We get it. You guys were in love. Get on with it, when was the last time you saw Miko? (Darlene starts crying) </w:t>
-      </w:r>
-    </w:p>
-    <w:p>
-      <w:pPr>
-        <w:spacing w:line="480" w:lineRule="auto"/>
-        <w:jc w:val="left"/>
-      </w:pPr>
-      <w:r>
-        <w:t xml:space="preserve">ANGELO Chill, niggah! The lady’s in mourning, give her some respect. </w:t>
-      </w:r>
-    </w:p>
-    <w:p>
-      <w:pPr>
-        <w:spacing w:line="480" w:lineRule="auto"/>
-        <w:jc w:val="left"/>
-      </w:pPr>
-      <w:r>
-        <w:t xml:space="preserve">MICHAEL We’re wasting time here, Angelo. You may be enjoying doing her bidding and listening her to reminisce, but this isn’t a therapy session, this is an investigation and we have a deadline. </w:t>
-      </w:r>
-    </w:p>
-    <w:p>
-      <w:pPr>
-        <w:spacing w:line="480" w:lineRule="auto"/>
-        <w:jc w:val="left"/>
-      </w:pPr>
-      <w:r>
-        <w:t xml:space="preserve">DARLENE </w:t>
-      </w:r>
-      <w:proofErr w:type="spellStart"/>
-      <w:r>
-        <w:t>Huhuhu</w:t>
-      </w:r>
-      <w:proofErr w:type="spellEnd"/>
-      <w:r>
-        <w:t xml:space="preserve">. Forgive me, I was trying to avoid the question. *sobs* I haven’t seen Miko for a year. A few weeks after my mom died, *sobs* He thought </w:t>
-      </w:r>
+        <w:t xml:space="preserve"> I’m so sorry I got mad. *sobs* You’d </w:t>
+      </w:r>
+      <w:proofErr w:type="gramStart"/>
+      <w:r>
+        <w:t>understand</w:t>
+      </w:r>
+      <w:proofErr w:type="gramEnd"/>
+      <w:r>
+        <w:t xml:space="preserve"> wouldn’t you? My mother just died, and he gave her a second death. He never came back, he never called. *sobs* I killed him. *sobs* I killed him. </w:t>
+      </w:r>
+    </w:p>
+    <w:p>
+      <w:pPr>
+        <w:spacing w:line="480" w:lineRule="auto"/>
+        <w:jc w:val="left"/>
+      </w:pPr>
+      <w:r>
+        <w:t>MICHAEL That sounds like a confession to a crime, I’m sorry for your loss madame but I would have to put you under arrest. (pulls out handcuffs)</w:t>
+      </w:r>
+    </w:p>
+    <w:p>
+      <w:pPr>
+        <w:spacing w:line="480" w:lineRule="auto"/>
+        <w:jc w:val="left"/>
+      </w:pPr>
+      <w:r>
+        <w:t xml:space="preserve">ANGELO Don’t be stupid, MICHAEL! That wasn’t a confession. Please, stop crying, Darlene. It’s okay, you didn’t kill Miko. </w:t>
+      </w:r>
+    </w:p>
+    <w:p>
+      <w:pPr>
+        <w:spacing w:line="480" w:lineRule="auto"/>
+        <w:jc w:val="left"/>
+      </w:pPr>
       <w:r>
         <w:lastRenderedPageBreak/>
-        <w:t xml:space="preserve">it would make me happy *sob* he proposed to me. I was scared. I told him, "I’m sorry. I really like you but you’re too nice." </w:t>
-      </w:r>
-    </w:p>
-    <w:p>
-      <w:pPr>
-        <w:spacing w:line="480" w:lineRule="auto"/>
-        <w:jc w:val="left"/>
-      </w:pPr>
-      <w:r>
-        <w:t xml:space="preserve">MICHAEL I’m too nice?! Seriously? What the F* did you want? Kick you in the face and ask, "will you marry me?" Would that have done the trick? Or was that still too nice? </w:t>
-      </w:r>
-    </w:p>
-    <w:p>
-      <w:pPr>
-        <w:spacing w:line="480" w:lineRule="auto"/>
-        <w:jc w:val="left"/>
-      </w:pPr>
-      <w:r>
-        <w:t xml:space="preserve">DARLENE *bawls* That’s exactly what he said. "I’m done being nice," he said. He flipped the table with my mother’s ashes on it. "You’re dead to me, Miko! You’re dead!" I got so </w:t>
-      </w:r>
+        <w:t xml:space="preserve">MICHAEL You’re the one being stupid. She just admitted killing Miko. (hands Angelo the cuffs) Now, slap her on the wrists and accept defeat. I have solved this case. </w:t>
+      </w:r>
+    </w:p>
+    <w:p>
+      <w:pPr>
+        <w:spacing w:line="480" w:lineRule="auto"/>
+        <w:jc w:val="left"/>
+      </w:pPr>
+      <w:r>
+        <w:t xml:space="preserve">ANGELO There’s no way she could’ve killed Miko. She was so in love with him, she couldn’t have. You know we don’t have evidence, and we haven’t even interrogated the other suspects yet. </w:t>
+      </w:r>
+    </w:p>
+    <w:p>
+      <w:pPr>
+        <w:spacing w:line="480" w:lineRule="auto"/>
+        <w:jc w:val="left"/>
+      </w:pPr>
+      <w:r>
+        <w:t xml:space="preserve">MICHAEL We will interrogate the other suspect, but you know a confession to a crime is enough to warrant an arrest. </w:t>
+      </w:r>
+    </w:p>
+    <w:p>
+      <w:pPr>
+        <w:spacing w:line="480" w:lineRule="auto"/>
+        <w:jc w:val="left"/>
+      </w:pPr>
+      <w:r>
+        <w:t xml:space="preserve">ANGELO And that’s your method of justice? What heresy is this? </w:t>
+      </w:r>
+    </w:p>
+    <w:p>
+      <w:pPr>
+        <w:spacing w:line="480" w:lineRule="auto"/>
+        <w:jc w:val="left"/>
+      </w:pPr>
       <w:proofErr w:type="gramStart"/>
       <w:r>
-        <w:t>mad .</w:t>
+        <w:t>MICHAEL</w:t>
       </w:r>
       <w:proofErr w:type="gramEnd"/>
       <w:r>
-        <w:t xml:space="preserve"> I’m so sorry I got mad. *sobs* You’d </w:t>
-      </w:r>
-      <w:proofErr w:type="gramStart"/>
-      <w:r>
-        <w:t>understand</w:t>
-      </w:r>
-      <w:proofErr w:type="gramEnd"/>
-      <w:r>
-        <w:t xml:space="preserve"> wouldn’t you? My mother just died, and he gave her a second death. He never came back, he never called. *sobs* I killed him. *sobs* I killed him. </w:t>
-      </w:r>
-    </w:p>
-    <w:p>
-      <w:pPr>
-        <w:spacing w:line="480" w:lineRule="auto"/>
-        <w:jc w:val="left"/>
-      </w:pPr>
-      <w:r>
-        <w:t>MICHAEL That sounds like a confession to a crime, I’m sorry for your loss madame but I would have to put you under arrest. (pulls out handcuffs)</w:t>
-      </w:r>
-    </w:p>
-    <w:p>
-      <w:pPr>
-        <w:spacing w:line="480" w:lineRule="auto"/>
-        <w:jc w:val="left"/>
-      </w:pPr>
-      <w:r>
-        <w:t xml:space="preserve">ANGELO Don’t be stupid, MICHAEL! That wasn’t a confession. Please, stop crying, Darlene. It’s okay, you didn’t kill Miko. </w:t>
-      </w:r>
-    </w:p>
-    <w:p>
-      <w:pPr>
-        <w:spacing w:line="480" w:lineRule="auto"/>
-        <w:jc w:val="left"/>
-      </w:pPr>
-      <w:r>
-        <w:t xml:space="preserve">MICHAEL You’re the one being stupid. She just admitted killing Miko. (hands Angelo the cuffs) Now, slap her on the wrists and accept defeat. I have solved this case. </w:t>
-      </w:r>
-    </w:p>
-    <w:p>
-      <w:pPr>
-        <w:spacing w:line="480" w:lineRule="auto"/>
-        <w:jc w:val="left"/>
-      </w:pPr>
-      <w:r>
-        <w:t xml:space="preserve">ANGELO There’s no way she could’ve killed Miko. She was so in love with him, she couldn’t have. You know we don’t have evidence, and we haven’t even interrogated the other suspects yet. </w:t>
+        <w:t xml:space="preserve"> I told you, I’d do anything to </w:t>
+      </w:r>
+      <w:proofErr w:type="spellStart"/>
+      <w:r>
+        <w:t>to</w:t>
+      </w:r>
+      <w:proofErr w:type="spellEnd"/>
+      <w:r>
+        <w:t xml:space="preserve"> succeed. </w:t>
+      </w:r>
+    </w:p>
+    <w:p>
+      <w:pPr>
+        <w:spacing w:line="480" w:lineRule="auto"/>
+        <w:jc w:val="left"/>
+      </w:pPr>
+      <w:r>
+        <w:t xml:space="preserve">ANGELO Don’t be so quick to claim success. Put those cuffs away, and I’m not asking. </w:t>
+      </w:r>
+    </w:p>
+    <w:p>
+      <w:pPr>
+        <w:spacing w:line="480" w:lineRule="auto"/>
+        <w:jc w:val="left"/>
+      </w:pPr>
+      <w:r>
+        <w:t xml:space="preserve">MICHAEL Ooh. Are you </w:t>
+      </w:r>
+      <w:proofErr w:type="spellStart"/>
+      <w:r>
+        <w:t>gonna</w:t>
+      </w:r>
+      <w:proofErr w:type="spellEnd"/>
+      <w:r>
+        <w:t xml:space="preserve"> quit being mister nice guy, too? </w:t>
+      </w:r>
+    </w:p>
+    <w:p>
+      <w:pPr>
+        <w:spacing w:line="480" w:lineRule="auto"/>
+        <w:jc w:val="left"/>
+      </w:pPr>
+      <w:r>
+        <w:t xml:space="preserve">ANGELO Faye! </w:t>
+      </w:r>
+    </w:p>
+    <w:p>
+      <w:pPr>
+        <w:spacing w:line="480" w:lineRule="auto"/>
+        <w:jc w:val="left"/>
+      </w:pPr>
+      <w:r>
+        <w:t xml:space="preserve">FAYE Yes, dear? </w:t>
+      </w:r>
+    </w:p>
+    <w:p>
+      <w:pPr>
+        <w:spacing w:line="480" w:lineRule="auto"/>
+        <w:jc w:val="left"/>
+      </w:pPr>
+      <w:r>
+        <w:t>ANGELO Do you mind if we ask you some questions?</w:t>
+      </w:r>
+    </w:p>
+    <w:p>
+      <w:pPr>
+        <w:spacing w:line="480" w:lineRule="auto"/>
+        <w:jc w:val="left"/>
+      </w:pPr>
+      <w:r>
+        <w:t>FAYE Go on.</w:t>
+      </w:r>
+    </w:p>
+    <w:p>
+      <w:pPr>
+        <w:spacing w:line="480" w:lineRule="auto"/>
+        <w:jc w:val="left"/>
+      </w:pPr>
+      <w:r>
+        <w:t xml:space="preserve"> MICHAEL How did Miko die? </w:t>
       </w:r>
     </w:p>
     <w:p>
@@ -3458,117 +3713,6 @@
       </w:pPr>
       <w:r>
         <w:lastRenderedPageBreak/>
-        <w:t xml:space="preserve">MICHAEL We will interrogate the other suspect, but you know a confession to a crime is enough to warrant an arrest. </w:t>
-      </w:r>
-    </w:p>
-    <w:p>
-      <w:pPr>
-        <w:spacing w:line="480" w:lineRule="auto"/>
-        <w:jc w:val="left"/>
-      </w:pPr>
-      <w:r>
-        <w:t xml:space="preserve">ANGELO And that’s your method of justice? What heresy is this? </w:t>
-      </w:r>
-    </w:p>
-    <w:p>
-      <w:pPr>
-        <w:spacing w:line="480" w:lineRule="auto"/>
-        <w:jc w:val="left"/>
-      </w:pPr>
-      <w:proofErr w:type="gramStart"/>
-      <w:r>
-        <w:t>MICHAEL</w:t>
-      </w:r>
-      <w:proofErr w:type="gramEnd"/>
-      <w:r>
-        <w:t xml:space="preserve"> I told you, I’d do anything to </w:t>
-      </w:r>
-      <w:proofErr w:type="spellStart"/>
-      <w:r>
-        <w:t>to</w:t>
-      </w:r>
-      <w:proofErr w:type="spellEnd"/>
-      <w:r>
-        <w:t xml:space="preserve"> succeed. </w:t>
-      </w:r>
-    </w:p>
-    <w:p>
-      <w:pPr>
-        <w:spacing w:line="480" w:lineRule="auto"/>
-        <w:jc w:val="left"/>
-      </w:pPr>
-      <w:r>
-        <w:t xml:space="preserve">ANGELO Don’t be so quick to claim success. Put those cuffs away, and I’m not asking. </w:t>
-      </w:r>
-    </w:p>
-    <w:p>
-      <w:pPr>
-        <w:spacing w:line="480" w:lineRule="auto"/>
-        <w:jc w:val="left"/>
-      </w:pPr>
-      <w:r>
-        <w:t xml:space="preserve">MICHAEL Ooh. Are you </w:t>
-      </w:r>
-      <w:proofErr w:type="spellStart"/>
-      <w:r>
-        <w:t>gonna</w:t>
-      </w:r>
-      <w:proofErr w:type="spellEnd"/>
-      <w:r>
-        <w:t xml:space="preserve"> quit being mister nice guy, too? </w:t>
-      </w:r>
-    </w:p>
-    <w:p>
-      <w:pPr>
-        <w:spacing w:line="480" w:lineRule="auto"/>
-        <w:jc w:val="left"/>
-      </w:pPr>
-      <w:r>
-        <w:t xml:space="preserve">ANGELO Faye! </w:t>
-      </w:r>
-    </w:p>
-    <w:p>
-      <w:pPr>
-        <w:spacing w:line="480" w:lineRule="auto"/>
-        <w:jc w:val="left"/>
-      </w:pPr>
-      <w:r>
-        <w:t xml:space="preserve">FAYE Yes, dear? </w:t>
-      </w:r>
-    </w:p>
-    <w:p>
-      <w:pPr>
-        <w:spacing w:line="480" w:lineRule="auto"/>
-        <w:jc w:val="left"/>
-      </w:pPr>
-      <w:r>
-        <w:t>ANGELO Do you mind if we ask you some questions?</w:t>
-      </w:r>
-    </w:p>
-    <w:p>
-      <w:pPr>
-        <w:spacing w:line="480" w:lineRule="auto"/>
-        <w:jc w:val="left"/>
-      </w:pPr>
-      <w:r>
-        <w:t>FAYE Go on.</w:t>
-      </w:r>
-    </w:p>
-    <w:p>
-      <w:pPr>
-        <w:spacing w:line="480" w:lineRule="auto"/>
-        <w:jc w:val="left"/>
-      </w:pPr>
-      <w:r>
-        <w:t xml:space="preserve"> MICHAEL How did Miko die? </w:t>
-      </w:r>
-    </w:p>
-    <w:p>
-      <w:pPr>
-        <w:spacing w:line="480" w:lineRule="auto"/>
-        <w:jc w:val="left"/>
-      </w:pPr>
-      <w:r>
         <w:t xml:space="preserve">FAYE (Faye cries a bit) I don’t think I’m ready to talk about it. Can we do this later, please? </w:t>
       </w:r>
     </w:p>
@@ -3597,255 +3741,251 @@
       <w:bookmarkStart w:id="10" w:name="_3sgf4igkjnu5" w:colFirst="0" w:colLast="0"/>
       <w:bookmarkEnd w:id="10"/>
       <w:r>
+        <w:t xml:space="preserve">Scene </w:t>
+      </w:r>
+      <w:proofErr w:type="gramStart"/>
+      <w:r>
+        <w:t>4 :</w:t>
+      </w:r>
+      <w:proofErr w:type="gramEnd"/>
+      <w:r>
+        <w:t xml:space="preserve"> THE DEATH OF FRIENDSHIP</w:t>
+      </w:r>
+    </w:p>
+    <w:p>
+      <w:pPr>
+        <w:spacing w:line="480" w:lineRule="auto"/>
+        <w:jc w:val="left"/>
+      </w:pPr>
+      <w:r>
+        <w:t xml:space="preserve">MICHAEL and Angelo approach Karl. Angelo pulls a chair right next to Karl and sits on it cowboy style. MICHAEL is standing. </w:t>
+      </w:r>
+    </w:p>
+    <w:p>
+      <w:pPr>
+        <w:spacing w:line="480" w:lineRule="auto"/>
+        <w:jc w:val="left"/>
+      </w:pPr>
+      <w:r>
+        <w:t xml:space="preserve">MICHAEL Karl, am I right? Don’t tell me you’re Miko’s lover too. </w:t>
+      </w:r>
+    </w:p>
+    <w:p>
+      <w:pPr>
+        <w:spacing w:line="480" w:lineRule="auto"/>
+        <w:jc w:val="left"/>
+      </w:pPr>
+      <w:r>
+        <w:t xml:space="preserve">KARL Hahaha. No </w:t>
+      </w:r>
+      <w:proofErr w:type="spellStart"/>
+      <w:r>
+        <w:t>bruh</w:t>
+      </w:r>
+      <w:proofErr w:type="spellEnd"/>
+      <w:r>
+        <w:t>. I’m his best man.</w:t>
+      </w:r>
+    </w:p>
+    <w:p>
+      <w:pPr>
+        <w:spacing w:line="480" w:lineRule="auto"/>
+        <w:jc w:val="left"/>
+      </w:pPr>
+      <w:r>
+        <w:t xml:space="preserve"> ANGELO I’m Angelo, this is MICHAEL. We’re</w:t>
+      </w:r>
+    </w:p>
+    <w:p>
+      <w:pPr>
+        <w:spacing w:line="480" w:lineRule="auto"/>
+        <w:jc w:val="left"/>
+      </w:pPr>
+      <w:r>
+        <w:t xml:space="preserve">KARL detectives. I know. Miko had told me about you two. So, are you investigating his death? </w:t>
+      </w:r>
+    </w:p>
+    <w:p>
+      <w:pPr>
+        <w:spacing w:line="480" w:lineRule="auto"/>
+        <w:jc w:val="left"/>
+      </w:pPr>
+      <w:r>
+        <w:t xml:space="preserve">MICHAEL Yes, and are you planning to lose weight? </w:t>
+      </w:r>
+    </w:p>
+    <w:p>
+      <w:pPr>
+        <w:spacing w:line="480" w:lineRule="auto"/>
+        <w:jc w:val="left"/>
+      </w:pPr>
+      <w:r>
+        <w:t xml:space="preserve">KARL I’m diabetic, </w:t>
+      </w:r>
+      <w:proofErr w:type="gramStart"/>
+      <w:r>
+        <w:t>you</w:t>
+      </w:r>
+      <w:proofErr w:type="gramEnd"/>
+      <w:r>
+        <w:t xml:space="preserve"> asshole. It runs in the family. </w:t>
+      </w:r>
+    </w:p>
+    <w:p>
+      <w:pPr>
+        <w:spacing w:line="480" w:lineRule="auto"/>
+        <w:jc w:val="left"/>
+      </w:pPr>
+      <w:r>
+        <w:t xml:space="preserve">MICHAEL No one runs in your family, you fat f*. </w:t>
+      </w:r>
+    </w:p>
+    <w:p>
+      <w:pPr>
+        <w:spacing w:line="480" w:lineRule="auto"/>
+        <w:jc w:val="left"/>
+      </w:pPr>
+      <w:r>
+        <w:t xml:space="preserve">ANGELO Sorry, Karl. I apologize for my partner’s indecency. Sorry, sorry, sorry. (bows 3 times) You’re being too mean, MICHAEL. </w:t>
+      </w:r>
+    </w:p>
+    <w:p>
+      <w:pPr>
+        <w:spacing w:line="480" w:lineRule="auto"/>
+        <w:jc w:val="left"/>
+      </w:pPr>
+      <w:r>
         <w:lastRenderedPageBreak/>
-        <w:t xml:space="preserve">Scene </w:t>
+        <w:t xml:space="preserve">MICHAEL (Darlene gets on the podium still crying) And you’re being too soft. Look, lady talks-a-lot is preparing to talk a lot more and we still have plenty of people to talk to. </w:t>
+      </w:r>
+    </w:p>
+    <w:p>
+      <w:pPr>
+        <w:spacing w:line="480" w:lineRule="auto"/>
+        <w:jc w:val="left"/>
+      </w:pPr>
+      <w:r>
+        <w:t xml:space="preserve">ANGELO Quit yapping and get to it then. </w:t>
+      </w:r>
+    </w:p>
+    <w:p>
+      <w:pPr>
+        <w:spacing w:line="480" w:lineRule="auto"/>
+        <w:jc w:val="left"/>
+      </w:pPr>
+      <w:r>
+        <w:t xml:space="preserve">MICHAEL That’s more like it. So, Karl, when was the last time you’ve seen Miko? </w:t>
+      </w:r>
+    </w:p>
+    <w:p>
+      <w:pPr>
+        <w:spacing w:line="480" w:lineRule="auto"/>
+        <w:jc w:val="left"/>
+      </w:pPr>
+      <w:r>
+        <w:t xml:space="preserve">KARL Last time I saw him was nine months ago. Faye... she thinks so highly of him. Sure, Miko’s a good man. WAS a good man. He hasn’t always been the saint that everyone knew him for. </w:t>
+      </w:r>
+    </w:p>
+    <w:p>
+      <w:pPr>
+        <w:spacing w:line="480" w:lineRule="auto"/>
+        <w:jc w:val="left"/>
+      </w:pPr>
+      <w:r>
+        <w:t xml:space="preserve">MICHAEL What do you mean? KARL Miko was an honest man. We always tell each other about what happens in our lives. Then he changed. Something happened to him after he and Darlene stopped dating. He started keeping secrets from me. </w:t>
+      </w:r>
+    </w:p>
+    <w:p>
+      <w:pPr>
+        <w:spacing w:line="480" w:lineRule="auto"/>
+        <w:jc w:val="left"/>
+      </w:pPr>
+      <w:r>
+        <w:t xml:space="preserve">MICHAEL What secrets? By the way this is progressing it sounds like he’s cheating on you man so quit beating around the bush and tell it to me straight. </w:t>
+      </w:r>
+    </w:p>
+    <w:p>
+      <w:pPr>
+        <w:spacing w:line="480" w:lineRule="auto"/>
+        <w:jc w:val="left"/>
+      </w:pPr>
+      <w:r>
+        <w:t>KARL Have you heard the story of Joseph the dreamer? His brothers threw him in a pit. He was kept there for days, until he was sold into slavery. That’s what happened. I found one of his dirty little secrets.</w:t>
+      </w:r>
+    </w:p>
+    <w:p>
+      <w:pPr>
+        <w:spacing w:line="480" w:lineRule="auto"/>
+        <w:jc w:val="left"/>
+      </w:pPr>
+      <w:r>
+        <w:t>MICHAEL What secret? That he cheated on you with another man?</w:t>
+      </w:r>
+    </w:p>
+    <w:p>
+      <w:pPr>
+        <w:spacing w:line="480" w:lineRule="auto"/>
+        <w:jc w:val="left"/>
+      </w:pPr>
+      <w:r>
+        <w:t xml:space="preserve">KARL </w:t>
+      </w:r>
+      <w:proofErr w:type="spellStart"/>
+      <w:r>
+        <w:t>Shutup</w:t>
+      </w:r>
+      <w:proofErr w:type="spellEnd"/>
+      <w:r>
+        <w:t>! I’d never betray his secrets! Not even in his death.</w:t>
+      </w:r>
+    </w:p>
+    <w:p>
+      <w:pPr>
+        <w:spacing w:line="480" w:lineRule="auto"/>
+        <w:jc w:val="left"/>
+      </w:pPr>
+      <w:r>
+        <w:lastRenderedPageBreak/>
+        <w:t xml:space="preserve"> I confronted </w:t>
       </w:r>
       <w:proofErr w:type="gramStart"/>
       <w:r>
-        <w:t>4 :</w:t>
+        <w:t>him</w:t>
       </w:r>
       <w:proofErr w:type="gramEnd"/>
       <w:r>
-        <w:t xml:space="preserve"> THE DEATH OF FRIENDSHIP</w:t>
-      </w:r>
-    </w:p>
-    <w:p>
-      <w:pPr>
-        <w:spacing w:line="480" w:lineRule="auto"/>
-        <w:jc w:val="left"/>
-      </w:pPr>
-      <w:r>
-        <w:t xml:space="preserve">MICHAEL and Angelo approach Karl. Angelo pulls a chair right next to Karl and sits on it cowboy style. MICHAEL is standing. </w:t>
-      </w:r>
-    </w:p>
-    <w:p>
-      <w:pPr>
-        <w:spacing w:line="480" w:lineRule="auto"/>
-        <w:jc w:val="left"/>
-      </w:pPr>
-      <w:r>
-        <w:t xml:space="preserve">MICHAEL Karl, am I right? Don’t tell me you’re Miko’s lover too. </w:t>
-      </w:r>
-    </w:p>
-    <w:p>
-      <w:pPr>
-        <w:spacing w:line="480" w:lineRule="auto"/>
-        <w:jc w:val="left"/>
-      </w:pPr>
-      <w:r>
-        <w:t xml:space="preserve">KARL Hahaha. No </w:t>
-      </w:r>
-      <w:proofErr w:type="spellStart"/>
-      <w:r>
-        <w:t>bruh</w:t>
-      </w:r>
-      <w:proofErr w:type="spellEnd"/>
-      <w:r>
-        <w:t>. I’m his best man.</w:t>
-      </w:r>
-    </w:p>
-    <w:p>
-      <w:pPr>
-        <w:spacing w:line="480" w:lineRule="auto"/>
-        <w:jc w:val="left"/>
-      </w:pPr>
-      <w:r>
-        <w:t xml:space="preserve"> ANGELO I’m Angelo, this is MICHAEL. We’re</w:t>
-      </w:r>
-    </w:p>
-    <w:p>
-      <w:pPr>
-        <w:spacing w:line="480" w:lineRule="auto"/>
-        <w:jc w:val="left"/>
-      </w:pPr>
-      <w:r>
-        <w:t xml:space="preserve">KARL detectives. I know. Miko had told me about you two. So, are you investigating his death? </w:t>
-      </w:r>
-    </w:p>
-    <w:p>
-      <w:pPr>
-        <w:spacing w:line="480" w:lineRule="auto"/>
-        <w:jc w:val="left"/>
-      </w:pPr>
-      <w:r>
-        <w:t xml:space="preserve">MICHAEL Yes, and are you planning to lose weight? </w:t>
-      </w:r>
-    </w:p>
-    <w:p>
-      <w:pPr>
-        <w:spacing w:line="480" w:lineRule="auto"/>
-        <w:jc w:val="left"/>
-      </w:pPr>
-      <w:r>
-        <w:t xml:space="preserve">KARL I’m diabetic, </w:t>
-      </w:r>
+        <w:t xml:space="preserve"> and he wouldn’t admit it. He used me and sabotaged my work by putting </w:t>
+      </w:r>
+      <w:proofErr w:type="spellStart"/>
+      <w:r>
+        <w:t>redtape</w:t>
+      </w:r>
+      <w:proofErr w:type="spellEnd"/>
+      <w:r>
+        <w:t xml:space="preserve"> investigations on me. I lost credibility in my industry, man. He sold me out. How am I supposed to make a living now? </w:t>
+      </w:r>
+    </w:p>
+    <w:p>
+      <w:pPr>
+        <w:spacing w:line="480" w:lineRule="auto"/>
+        <w:jc w:val="left"/>
+      </w:pPr>
+      <w:r>
+        <w:t xml:space="preserve">MICHAEL What secret are you talking about, Karl? You’re hiding something. Did you kill him? Stop talking so cryptic! </w:t>
+      </w:r>
+    </w:p>
+    <w:p>
+      <w:pPr>
+        <w:spacing w:line="480" w:lineRule="auto"/>
+        <w:jc w:val="left"/>
+      </w:pPr>
       <w:proofErr w:type="gramStart"/>
       <w:r>
-        <w:t>you</w:t>
+        <w:t>KARL</w:t>
       </w:r>
       <w:proofErr w:type="gramEnd"/>
       <w:r>
-        <w:t xml:space="preserve"> asshole. It runs in the family. </w:t>
-      </w:r>
-    </w:p>
-    <w:p>
-      <w:pPr>
-        <w:spacing w:line="480" w:lineRule="auto"/>
-        <w:jc w:val="left"/>
-      </w:pPr>
-      <w:r>
-        <w:t xml:space="preserve">MICHAEL No one runs in your family, you fat f*. </w:t>
-      </w:r>
-    </w:p>
-    <w:p>
-      <w:pPr>
-        <w:spacing w:line="480" w:lineRule="auto"/>
-        <w:jc w:val="left"/>
-      </w:pPr>
-      <w:r>
-        <w:t xml:space="preserve">ANGELO Sorry, Karl. I apologize for my partner’s indecency. Sorry, sorry, sorry. (bows 3 times) You’re being too mean, MICHAEL. </w:t>
-      </w:r>
-    </w:p>
-    <w:p>
-      <w:pPr>
-        <w:spacing w:line="480" w:lineRule="auto"/>
-        <w:jc w:val="left"/>
-      </w:pPr>
-      <w:r>
-        <w:t xml:space="preserve">MICHAEL (Darlene gets on the podium still crying) And you’re being too soft. Look, lady talks-a-lot is preparing to talk a lot more and we still have plenty of people to talk to. </w:t>
-      </w:r>
-    </w:p>
-    <w:p>
-      <w:pPr>
-        <w:spacing w:line="480" w:lineRule="auto"/>
-        <w:jc w:val="left"/>
-      </w:pPr>
-      <w:r>
-        <w:t xml:space="preserve">ANGELO Quit yapping and get to it then. </w:t>
-      </w:r>
-    </w:p>
-    <w:p>
-      <w:pPr>
-        <w:spacing w:line="480" w:lineRule="auto"/>
-        <w:jc w:val="left"/>
-      </w:pPr>
-      <w:r>
-        <w:t xml:space="preserve">MICHAEL That’s more like it. So, Karl, when was the last time you’ve seen Miko? </w:t>
-      </w:r>
-    </w:p>
-    <w:p>
-      <w:pPr>
-        <w:spacing w:line="480" w:lineRule="auto"/>
-        <w:jc w:val="left"/>
-      </w:pPr>
-      <w:r>
-        <w:lastRenderedPageBreak/>
-        <w:t xml:space="preserve">KARL Last time I saw him was nine months ago. Faye... she thinks so highly of him. Sure, Miko’s a good man. WAS a good man. He hasn’t always been the saint that everyone knew him for. </w:t>
-      </w:r>
-    </w:p>
-    <w:p>
-      <w:pPr>
-        <w:spacing w:line="480" w:lineRule="auto"/>
-        <w:jc w:val="left"/>
-      </w:pPr>
-      <w:r>
-        <w:t xml:space="preserve">MICHAEL What do you mean? KARL Miko was an honest man. We always tell each other about what happens in our lives. Then he changed. Something happened to him after he and Darlene stopped dating. He started keeping secrets from me. </w:t>
-      </w:r>
-    </w:p>
-    <w:p>
-      <w:pPr>
-        <w:spacing w:line="480" w:lineRule="auto"/>
-        <w:jc w:val="left"/>
-      </w:pPr>
-      <w:r>
-        <w:t xml:space="preserve">MICHAEL What secrets? By the way this is progressing it sounds like he’s cheating on you man so quit beating around the bush and tell it to me straight. </w:t>
-      </w:r>
-    </w:p>
-    <w:p>
-      <w:pPr>
-        <w:spacing w:line="480" w:lineRule="auto"/>
-        <w:jc w:val="left"/>
-      </w:pPr>
-      <w:r>
-        <w:t>KARL Have you heard the story of Joseph the dreamer? His brothers threw him in a pit. He was kept there for days, until he was sold into slavery. That’s what happened. I found one of his dirty little secrets.</w:t>
-      </w:r>
-    </w:p>
-    <w:p>
-      <w:pPr>
-        <w:spacing w:line="480" w:lineRule="auto"/>
-        <w:jc w:val="left"/>
-      </w:pPr>
-      <w:r>
-        <w:t>MICHAEL What secret? That he cheated on you with another man?</w:t>
-      </w:r>
-    </w:p>
-    <w:p>
-      <w:pPr>
-        <w:spacing w:line="480" w:lineRule="auto"/>
-        <w:jc w:val="left"/>
-      </w:pPr>
-      <w:r>
-        <w:t xml:space="preserve">KARL </w:t>
-      </w:r>
-      <w:proofErr w:type="spellStart"/>
-      <w:r>
-        <w:t>Shutup</w:t>
-      </w:r>
-      <w:proofErr w:type="spellEnd"/>
-      <w:r>
-        <w:t>! I’d never betray his secrets! Not even in his death.</w:t>
-      </w:r>
-    </w:p>
-    <w:p>
-      <w:pPr>
-        <w:spacing w:line="480" w:lineRule="auto"/>
-        <w:jc w:val="left"/>
-      </w:pPr>
-      <w:r>
-        <w:t xml:space="preserve"> I confronted </w:t>
-      </w:r>
-      <w:proofErr w:type="gramStart"/>
-      <w:r>
-        <w:t>him</w:t>
-      </w:r>
-      <w:proofErr w:type="gramEnd"/>
-      <w:r>
-        <w:t xml:space="preserve"> and he wouldn’t admit it. He used me and sabotaged my work by putting </w:t>
-      </w:r>
-      <w:proofErr w:type="spellStart"/>
-      <w:r>
-        <w:t>redtape</w:t>
-      </w:r>
-      <w:proofErr w:type="spellEnd"/>
-      <w:r>
-        <w:t xml:space="preserve"> investigations on me. I lost credibility in my industry, man. He sold me out. How am I supposed to make a living now? </w:t>
-      </w:r>
-    </w:p>
-    <w:p>
-      <w:pPr>
-        <w:spacing w:line="480" w:lineRule="auto"/>
-        <w:jc w:val="left"/>
-      </w:pPr>
-      <w:r>
-        <w:t xml:space="preserve">MICHAEL What secret are you talking about, Karl? You’re hiding something. Did you kill him? Stop talking so cryptic! </w:t>
-      </w:r>
-    </w:p>
-    <w:p>
-      <w:pPr>
-        <w:spacing w:line="480" w:lineRule="auto"/>
-        <w:jc w:val="left"/>
-      </w:pPr>
-      <w:proofErr w:type="gramStart"/>
-      <w:r>
-        <w:t>KARL</w:t>
-      </w:r>
-      <w:proofErr w:type="gramEnd"/>
-      <w:r>
-        <w:t xml:space="preserve"> I thought friendship was the most important thing that human beings valued. If you’re asking about who killed whom, Miko killed our friendship. And for </w:t>
-      </w:r>
-      <w:r>
-        <w:lastRenderedPageBreak/>
-        <w:t xml:space="preserve">what? For a girl. Bros before hoes, we used to say. I thought witnessing his death would bring me satisfaction. I was wrong. </w:t>
+        <w:t xml:space="preserve"> I thought friendship was the most important thing that human beings valued. If you’re asking about who killed whom, Miko killed our friendship. And for what? For a girl. Bros before hoes, we used to say. I thought witnessing his death would bring me satisfaction. I was wrong. </w:t>
       </w:r>
     </w:p>
     <w:p>
@@ -3951,7 +4091,11 @@
       </w:r>
       <w:proofErr w:type="spellEnd"/>
       <w:r>
-        <w:t xml:space="preserve">, I’ve asked God to take me away, but he took you instead! I’ve suffered for days, waiting for this moment. Truly, good things come to those who wait. (Spits on the coffin) You deserve that, </w:t>
+        <w:t xml:space="preserve">, I’ve asked God to take me away, but he took you instead! I’ve suffered for days, waiting for this moment. </w:t>
+      </w:r>
+      <w:r>
+        <w:lastRenderedPageBreak/>
+        <w:t xml:space="preserve">Truly, good things come to those who wait. (Spits on the coffin) You deserve that, </w:t>
       </w:r>
       <w:proofErr w:type="gramStart"/>
       <w:r>
@@ -4009,7 +4153,6 @@
         <w:jc w:val="left"/>
       </w:pPr>
       <w:r>
-        <w:lastRenderedPageBreak/>
         <w:t>(After struggling for a while)</w:t>
       </w:r>
     </w:p>
@@ -4232,6 +4375,7 @@
         <w:jc w:val="left"/>
       </w:pPr>
       <w:r>
+        <w:lastRenderedPageBreak/>
         <w:t xml:space="preserve">LILY Burn him with the coldest flames! Burn him with the hottest rains! He deserves it! </w:t>
       </w:r>
     </w:p>
@@ -4285,77 +4429,77 @@
         <w:jc w:val="left"/>
       </w:pPr>
       <w:r>
+        <w:t xml:space="preserve">MICHAEL Calm down, lady! We just need to ask you a few questions. And excuse me that wasn’t rape, my lips didn’t touch anything. </w:t>
+      </w:r>
+    </w:p>
+    <w:p>
+      <w:pPr>
+        <w:spacing w:line="480" w:lineRule="auto"/>
+        <w:jc w:val="left"/>
+      </w:pPr>
+      <w:r>
+        <w:t>ANGELO Attempted rape, then. Miss Lillian, right? Please (</w:t>
+      </w:r>
+      <w:proofErr w:type="spellStart"/>
+      <w:r>
+        <w:t>angelo</w:t>
+      </w:r>
+      <w:proofErr w:type="spellEnd"/>
+      <w:r>
+        <w:t xml:space="preserve"> reaches out to pat Lily and comfort her. She squirms away) we just want to talk to you. I assure you I’ll arrest him for attempted rape after this.</w:t>
+      </w:r>
+    </w:p>
+    <w:p>
+      <w:pPr>
+        <w:spacing w:line="480" w:lineRule="auto"/>
+        <w:jc w:val="left"/>
+      </w:pPr>
+      <w:r>
+        <w:t xml:space="preserve">LILY Get away from me! You men are all the same! You filthy dogs! </w:t>
+      </w:r>
+    </w:p>
+    <w:p>
+      <w:pPr>
+        <w:spacing w:line="480" w:lineRule="auto"/>
+        <w:jc w:val="left"/>
+      </w:pPr>
+      <w:r>
+        <w:t xml:space="preserve">MICHAEL Now that’s being sexist. </w:t>
+      </w:r>
+    </w:p>
+    <w:p>
+      <w:pPr>
+        <w:spacing w:line="480" w:lineRule="auto"/>
+        <w:jc w:val="left"/>
+      </w:pPr>
+      <w:r>
+        <w:t xml:space="preserve">ANGELO </w:t>
+      </w:r>
+      <w:proofErr w:type="spellStart"/>
+      <w:r>
+        <w:t>Shutup</w:t>
+      </w:r>
+      <w:proofErr w:type="spellEnd"/>
+      <w:r>
+        <w:t xml:space="preserve">, Michael. You’re not helping. Please, ma’am, we’re investigating Miko’s death </w:t>
+      </w:r>
+    </w:p>
+    <w:p>
+      <w:pPr>
+        <w:spacing w:line="480" w:lineRule="auto"/>
+        <w:jc w:val="left"/>
+      </w:pPr>
+      <w:r>
+        <w:t xml:space="preserve">MICHAEL and your suspicious behavior has lead us to consider you as a suspect. </w:t>
+      </w:r>
+    </w:p>
+    <w:p>
+      <w:pPr>
+        <w:spacing w:line="480" w:lineRule="auto"/>
+        <w:jc w:val="left"/>
+      </w:pPr>
+      <w:r>
         <w:lastRenderedPageBreak/>
-        <w:t xml:space="preserve">MICHAEL Calm down, lady! We just need to ask you a few questions. And excuse me that wasn’t rape, my lips didn’t touch anything. </w:t>
-      </w:r>
-    </w:p>
-    <w:p>
-      <w:pPr>
-        <w:spacing w:line="480" w:lineRule="auto"/>
-        <w:jc w:val="left"/>
-      </w:pPr>
-      <w:r>
-        <w:t>ANGELO Attempted rape, then. Miss Lillian, right? Please (</w:t>
-      </w:r>
-      <w:proofErr w:type="spellStart"/>
-      <w:r>
-        <w:t>angelo</w:t>
-      </w:r>
-      <w:proofErr w:type="spellEnd"/>
-      <w:r>
-        <w:t xml:space="preserve"> reaches out to pat Lily and comfort her. She squirms away) we just want to talk to you. I assure you I’ll arrest him for attempted rape after this.</w:t>
-      </w:r>
-    </w:p>
-    <w:p>
-      <w:pPr>
-        <w:spacing w:line="480" w:lineRule="auto"/>
-        <w:jc w:val="left"/>
-      </w:pPr>
-      <w:r>
-        <w:t xml:space="preserve">LILY Get away from me! You men are all the same! You filthy dogs! </w:t>
-      </w:r>
-    </w:p>
-    <w:p>
-      <w:pPr>
-        <w:spacing w:line="480" w:lineRule="auto"/>
-        <w:jc w:val="left"/>
-      </w:pPr>
-      <w:r>
-        <w:t xml:space="preserve">MICHAEL Now that’s being sexist. </w:t>
-      </w:r>
-    </w:p>
-    <w:p>
-      <w:pPr>
-        <w:spacing w:line="480" w:lineRule="auto"/>
-        <w:jc w:val="left"/>
-      </w:pPr>
-      <w:r>
-        <w:t xml:space="preserve">ANGELO </w:t>
-      </w:r>
-      <w:proofErr w:type="spellStart"/>
-      <w:r>
-        <w:t>Shutup</w:t>
-      </w:r>
-      <w:proofErr w:type="spellEnd"/>
-      <w:r>
-        <w:t xml:space="preserve">, Michael. You’re not helping. Please, ma’am, we’re investigating Miko’s death </w:t>
-      </w:r>
-    </w:p>
-    <w:p>
-      <w:pPr>
-        <w:spacing w:line="480" w:lineRule="auto"/>
-        <w:jc w:val="left"/>
-      </w:pPr>
-      <w:r>
-        <w:t xml:space="preserve">MICHAEL and your suspicious behavior has lead us to consider you as a suspect. </w:t>
-      </w:r>
-    </w:p>
-    <w:p>
-      <w:pPr>
-        <w:spacing w:line="480" w:lineRule="auto"/>
-        <w:jc w:val="left"/>
-      </w:pPr>
-      <w:r>
         <w:t xml:space="preserve">LILY He deserved it! After all he’s done to me! Everything he has taken away from me, he has paid for with his death. </w:t>
       </w:r>
     </w:p>
@@ -4443,7 +4587,6 @@
         <w:jc w:val="left"/>
       </w:pPr>
       <w:r>
-        <w:lastRenderedPageBreak/>
         <w:t>LILY You see me on TV, you know who I am.</w:t>
       </w:r>
     </w:p>
@@ -4543,6 +4686,7 @@
         <w:jc w:val="left"/>
       </w:pPr>
       <w:r>
+        <w:lastRenderedPageBreak/>
         <w:t>MICHAEL And why you killed him.</w:t>
       </w:r>
     </w:p>
@@ -4712,7 +4856,6 @@
         <w:jc w:val="left"/>
       </w:pPr>
       <w:r>
-        <w:lastRenderedPageBreak/>
         <w:t xml:space="preserve">LILY What have I to lose, </w:t>
       </w:r>
       <w:proofErr w:type="spellStart"/>
@@ -4959,6 +5102,7 @@
       <w:bookmarkStart w:id="12" w:name="_gjdgxs" w:colFirst="0" w:colLast="0"/>
       <w:bookmarkEnd w:id="12"/>
       <w:r>
+        <w:lastRenderedPageBreak/>
         <w:t xml:space="preserve">ANGELO The love of my life died a few days ago.  </w:t>
       </w:r>
     </w:p>
@@ -5016,51 +5160,51 @@
         <w:jc w:val="left"/>
       </w:pPr>
       <w:r>
+        <w:t xml:space="preserve">MICHAEL You said so yourself, he taught you but you’re the one who did it. Who cares about innocence anyway, it’s meaningless. It’s consumable, perishable. It’s like a scab that you must peel off at one point of your life. It’s bound to come off. </w:t>
+      </w:r>
+    </w:p>
+    <w:p>
+      <w:pPr>
+        <w:spacing w:line="480" w:lineRule="auto"/>
+        <w:jc w:val="left"/>
+      </w:pPr>
+      <w:r>
+        <w:t>ANGELO Easy for you to say, because you’ve never valued purity. You don’t know what it means because you’ve never had it for a long time. You obviously don’t know what it means.</w:t>
+      </w:r>
+    </w:p>
+    <w:p>
+      <w:pPr>
+        <w:spacing w:line="480" w:lineRule="auto"/>
+        <w:jc w:val="left"/>
+      </w:pPr>
+      <w:r>
+        <w:t xml:space="preserve">MICHAEL </w:t>
+      </w:r>
+      <w:proofErr w:type="spellStart"/>
+      <w:r>
+        <w:t>Shutup</w:t>
+      </w:r>
+      <w:proofErr w:type="spellEnd"/>
+      <w:r>
+        <w:t xml:space="preserve">. I don’t care if I lost my innocence earlier than what you people say is normal. Besides, it’s not like he took her virginity away. (Lily starts crying) </w:t>
+      </w:r>
+    </w:p>
+    <w:p>
+      <w:pPr>
+        <w:spacing w:line="480" w:lineRule="auto"/>
+        <w:jc w:val="left"/>
+      </w:pPr>
+      <w:r>
+        <w:t xml:space="preserve">LILY We had a tad too much to drink. I told him no, I was saving it up for someone special. It was a part of me that I wanted my future lover to have. Who would ever love me now? </w:t>
+      </w:r>
+    </w:p>
+    <w:p>
+      <w:pPr>
+        <w:spacing w:line="480" w:lineRule="auto"/>
+        <w:jc w:val="left"/>
+      </w:pPr>
+      <w:r>
         <w:lastRenderedPageBreak/>
-        <w:t xml:space="preserve">MICHAEL You said so yourself, he taught you but you’re the one who did it. Who cares about innocence anyway, it’s meaningless. It’s consumable, perishable. It’s like a scab that you must peel off at one point of your life. It’s bound to come off. </w:t>
-      </w:r>
-    </w:p>
-    <w:p>
-      <w:pPr>
-        <w:spacing w:line="480" w:lineRule="auto"/>
-        <w:jc w:val="left"/>
-      </w:pPr>
-      <w:r>
-        <w:t>ANGELO Easy for you to say, because you’ve never valued purity. You don’t know what it means because you’ve never had it for a long time. You obviously don’t know what it means.</w:t>
-      </w:r>
-    </w:p>
-    <w:p>
-      <w:pPr>
-        <w:spacing w:line="480" w:lineRule="auto"/>
-        <w:jc w:val="left"/>
-      </w:pPr>
-      <w:r>
-        <w:t xml:space="preserve">MICHAEL </w:t>
-      </w:r>
-      <w:proofErr w:type="spellStart"/>
-      <w:r>
-        <w:t>Shutup</w:t>
-      </w:r>
-      <w:proofErr w:type="spellEnd"/>
-      <w:r>
-        <w:t xml:space="preserve">. I don’t care if I lost my innocence earlier than what you people say is normal. Besides, it’s not like he took her virginity away. (Lily starts crying) </w:t>
-      </w:r>
-    </w:p>
-    <w:p>
-      <w:pPr>
-        <w:spacing w:line="480" w:lineRule="auto"/>
-        <w:jc w:val="left"/>
-      </w:pPr>
-      <w:r>
-        <w:t xml:space="preserve">LILY We had a tad too much to drink. I told him no, I was saving it up for someone special. It was a part of me that I wanted my future lover to have. Who would ever love me now? </w:t>
-      </w:r>
-    </w:p>
-    <w:p>
-      <w:pPr>
-        <w:spacing w:line="480" w:lineRule="auto"/>
-        <w:jc w:val="left"/>
-      </w:pPr>
-      <w:r>
         <w:t xml:space="preserve">MICHAEL All this banter. I think we’ve wasted enough time. I’ll go look for Karl, you go inside. </w:t>
       </w:r>
     </w:p>
@@ -5215,7 +5359,6 @@
         <w:jc w:val="left"/>
       </w:pPr>
       <w:r>
-        <w:lastRenderedPageBreak/>
         <w:t>KARL I wasn’t talking about that, don’t bring it up now.</w:t>
       </w:r>
     </w:p>
@@ -5434,6 +5577,7 @@
         <w:jc w:val="left"/>
       </w:pPr>
       <w:r>
+        <w:lastRenderedPageBreak/>
         <w:t>LILY Oh stop it! I was just trying to see if you’d comfort me (touches his lips) with your sweet words, your embrace (reaches for his belt) your company.</w:t>
       </w:r>
     </w:p>
@@ -5599,7 +5743,6 @@
         <w:jc w:val="left"/>
       </w:pPr>
       <w:r>
-        <w:lastRenderedPageBreak/>
         <w:t xml:space="preserve">LILY I’ve waited years for you. You tell me you love </w:t>
       </w:r>
       <w:proofErr w:type="gramStart"/>
@@ -5879,6 +6022,7 @@
         <w:jc w:val="left"/>
       </w:pPr>
       <w:r>
+        <w:lastRenderedPageBreak/>
         <w:t xml:space="preserve">LILY It is a big deal! You know what kind of person Miko is! </w:t>
       </w:r>
       <w:proofErr w:type="spellStart"/>
@@ -6151,7 +6295,6 @@
         <w:jc w:val="left"/>
       </w:pPr>
       <w:r>
-        <w:lastRenderedPageBreak/>
         <w:t>//pause</w:t>
       </w:r>
     </w:p>
@@ -6228,6 +6371,7 @@
       <w:bookmarkStart w:id="13" w:name="_tzvjiiw09kkd" w:colFirst="0" w:colLast="0"/>
       <w:bookmarkEnd w:id="13"/>
       <w:r>
+        <w:lastRenderedPageBreak/>
         <w:t xml:space="preserve">Scene </w:t>
       </w:r>
       <w:proofErr w:type="gramStart"/>
@@ -6295,177 +6439,177 @@
         <w:jc w:val="left"/>
       </w:pPr>
       <w:r>
+        <w:t xml:space="preserve">MICHAEL There you go again, acting like a softie. Whew. So </w:t>
+      </w:r>
+      <w:proofErr w:type="gramStart"/>
+      <w:r>
+        <w:t>far</w:t>
+      </w:r>
+      <w:proofErr w:type="gramEnd"/>
+      <w:r>
+        <w:t xml:space="preserve"> we’ve got no clue as to whom the killer is, no apparent reason for his death, and no more suspects on the list. What do we do now? </w:t>
+      </w:r>
+    </w:p>
+    <w:p>
+      <w:pPr>
+        <w:spacing w:line="480" w:lineRule="auto"/>
+        <w:jc w:val="left"/>
+      </w:pPr>
+      <w:r>
+        <w:t xml:space="preserve">ANGELO We could quit. I feel like, we’re nowhere near success. Might as well claim we never took the case, so it won’t blemish our records. </w:t>
+      </w:r>
+    </w:p>
+    <w:p>
+      <w:pPr>
+        <w:spacing w:line="480" w:lineRule="auto"/>
+        <w:jc w:val="left"/>
+      </w:pPr>
+      <w:r>
+        <w:t xml:space="preserve">MICHAEL And that’s why you’ve never had a girlfriend. Might as well not love and not feel pain. Hahaha. You’re pathetic. Shrug off that loser attitude and get your bearings straight. </w:t>
+      </w:r>
+    </w:p>
+    <w:p>
+      <w:pPr>
+        <w:spacing w:line="480" w:lineRule="auto"/>
+        <w:jc w:val="left"/>
+      </w:pPr>
+      <w:r>
         <w:lastRenderedPageBreak/>
-        <w:t xml:space="preserve">MICHAEL There you go again, acting like a softie. Whew. So </w:t>
+        <w:t xml:space="preserve">ANGELO You said so yourself. We don’t have any clues, we don’t have any suspects. </w:t>
+      </w:r>
+    </w:p>
+    <w:p>
+      <w:pPr>
+        <w:spacing w:line="480" w:lineRule="auto"/>
+        <w:jc w:val="left"/>
+      </w:pPr>
+      <w:r>
+        <w:t xml:space="preserve">MICHAEL Yes, but we have time. And we have that fat fuck who’s hiding something. I’ll make him talk. (Cracks knuckles). </w:t>
+      </w:r>
+    </w:p>
+    <w:p>
+      <w:pPr>
+        <w:spacing w:line="480" w:lineRule="auto"/>
+        <w:jc w:val="left"/>
+      </w:pPr>
+      <w:r>
+        <w:t xml:space="preserve">ANGELO Don’t do this, MICHAEL. We’re at a funeral and what you’re about to do is illegal. </w:t>
+      </w:r>
+    </w:p>
+    <w:p>
+      <w:pPr>
+        <w:spacing w:line="480" w:lineRule="auto"/>
+        <w:jc w:val="left"/>
+      </w:pPr>
+      <w:r>
+        <w:t xml:space="preserve">MICHAEL What about funerals? </w:t>
+      </w:r>
+    </w:p>
+    <w:p>
+      <w:pPr>
+        <w:spacing w:line="480" w:lineRule="auto"/>
+        <w:jc w:val="left"/>
+      </w:pPr>
+      <w:r>
+        <w:t xml:space="preserve">ANGELO You know. People are in mourning. Show some respect. </w:t>
+      </w:r>
+    </w:p>
+    <w:p>
+      <w:pPr>
+        <w:spacing w:line="480" w:lineRule="auto"/>
+        <w:jc w:val="left"/>
+      </w:pPr>
+      <w:r>
+        <w:t xml:space="preserve">MICHAEL Okay, out of respect I’ll do it outside then. Where there is no funeral. Stay here and keep an eye for anything suspicious. </w:t>
+      </w:r>
+    </w:p>
+    <w:p>
+      <w:pPr>
+        <w:spacing w:line="480" w:lineRule="auto"/>
+        <w:jc w:val="left"/>
+      </w:pPr>
+      <w:r>
+        <w:t xml:space="preserve">(MICHAEL exits) </w:t>
+      </w:r>
+    </w:p>
+    <w:p>
+      <w:pPr>
+        <w:spacing w:line="480" w:lineRule="auto"/>
+        <w:jc w:val="left"/>
+      </w:pPr>
+      <w:r>
+        <w:t>(Angelo approaches Faye)</w:t>
+      </w:r>
+    </w:p>
+    <w:p>
+      <w:pPr>
+        <w:spacing w:line="480" w:lineRule="auto"/>
+        <w:jc w:val="left"/>
+      </w:pPr>
+      <w:r>
+        <w:t xml:space="preserve">ANGELO Hey Faye, quick question. When was the last time you’ve seen Miko? </w:t>
+      </w:r>
+    </w:p>
+    <w:p>
+      <w:pPr>
+        <w:spacing w:line="480" w:lineRule="auto"/>
+        <w:jc w:val="left"/>
+      </w:pPr>
+      <w:r>
+        <w:t>FAYE Three days, ago. I remember, I saw Darlene leaving.</w:t>
+      </w:r>
+    </w:p>
+    <w:p>
+      <w:pPr>
+        <w:spacing w:line="480" w:lineRule="auto"/>
+        <w:jc w:val="left"/>
+      </w:pPr>
+      <w:r>
+        <w:t xml:space="preserve">ANGELO Wait what? </w:t>
+      </w:r>
+    </w:p>
+    <w:p>
+      <w:pPr>
+        <w:spacing w:line="480" w:lineRule="auto"/>
+        <w:jc w:val="left"/>
+      </w:pPr>
+      <w:r>
+        <w:t xml:space="preserve">FAYE Oh, hey, the Eulogy’s starting. I </w:t>
       </w:r>
       <w:proofErr w:type="gramStart"/>
       <w:r>
-        <w:t>far</w:t>
+        <w:t>have to</w:t>
       </w:r>
       <w:proofErr w:type="gramEnd"/>
       <w:r>
-        <w:t xml:space="preserve"> we’ve got no clue as to whom the killer is, no apparent reason for his death, and no more suspects on the list. What do we do now? </w:t>
-      </w:r>
-    </w:p>
-    <w:p>
-      <w:pPr>
-        <w:spacing w:line="480" w:lineRule="auto"/>
-        <w:jc w:val="left"/>
-      </w:pPr>
-      <w:r>
-        <w:t xml:space="preserve">ANGELO We could quit. I feel like, we’re nowhere near success. Might as well claim we never took the case, so it won’t blemish our records. </w:t>
-      </w:r>
-    </w:p>
-    <w:p>
-      <w:pPr>
-        <w:spacing w:line="480" w:lineRule="auto"/>
-        <w:jc w:val="left"/>
-      </w:pPr>
-      <w:r>
-        <w:t xml:space="preserve">MICHAEL And that’s why you’ve never had a girlfriend. Might as well not love and not feel pain. Hahaha. You’re pathetic. Shrug off that loser attitude and get your bearings straight. </w:t>
-      </w:r>
-    </w:p>
-    <w:p>
-      <w:pPr>
-        <w:spacing w:line="480" w:lineRule="auto"/>
-        <w:jc w:val="left"/>
-      </w:pPr>
-      <w:r>
-        <w:t xml:space="preserve">ANGELO You said so yourself. We don’t have any clues, we don’t have any suspects. </w:t>
-      </w:r>
-    </w:p>
-    <w:p>
-      <w:pPr>
-        <w:spacing w:line="480" w:lineRule="auto"/>
-        <w:jc w:val="left"/>
-      </w:pPr>
-      <w:r>
-        <w:t xml:space="preserve">MICHAEL Yes, but we have time. And we have that fat fuck who’s hiding something. I’ll make him talk. (Cracks knuckles). </w:t>
-      </w:r>
-    </w:p>
-    <w:p>
-      <w:pPr>
-        <w:spacing w:line="480" w:lineRule="auto"/>
-        <w:jc w:val="left"/>
-      </w:pPr>
-      <w:r>
-        <w:t xml:space="preserve">ANGELO Don’t do this, MICHAEL. We’re at a funeral and what you’re about to do is illegal. </w:t>
-      </w:r>
-    </w:p>
-    <w:p>
-      <w:pPr>
-        <w:spacing w:line="480" w:lineRule="auto"/>
-        <w:jc w:val="left"/>
-      </w:pPr>
-      <w:r>
-        <w:t xml:space="preserve">MICHAEL What about funerals? </w:t>
-      </w:r>
-    </w:p>
-    <w:p>
-      <w:pPr>
-        <w:spacing w:line="480" w:lineRule="auto"/>
-        <w:jc w:val="left"/>
-      </w:pPr>
-      <w:r>
-        <w:t xml:space="preserve">ANGELO You know. People are in mourning. Show some respect. </w:t>
-      </w:r>
-    </w:p>
-    <w:p>
-      <w:pPr>
-        <w:spacing w:line="480" w:lineRule="auto"/>
-        <w:jc w:val="left"/>
-      </w:pPr>
-      <w:r>
-        <w:t xml:space="preserve">MICHAEL Okay, out of respect I’ll do it outside then. Where there is no funeral. Stay here and keep an eye for anything suspicious. </w:t>
-      </w:r>
-    </w:p>
-    <w:p>
-      <w:pPr>
-        <w:spacing w:line="480" w:lineRule="auto"/>
-        <w:jc w:val="left"/>
-      </w:pPr>
-      <w:r>
-        <w:t xml:space="preserve">(MICHAEL exits) </w:t>
-      </w:r>
-    </w:p>
-    <w:p>
-      <w:pPr>
-        <w:spacing w:line="480" w:lineRule="auto"/>
-        <w:jc w:val="left"/>
-      </w:pPr>
-      <w:r>
-        <w:t>(Angelo approaches Faye)</w:t>
-      </w:r>
-    </w:p>
-    <w:p>
-      <w:pPr>
-        <w:spacing w:line="480" w:lineRule="auto"/>
-        <w:jc w:val="left"/>
+        <w:t xml:space="preserve"> go fix something. </w:t>
+      </w:r>
+    </w:p>
+    <w:p>
+      <w:pPr>
+        <w:spacing w:line="480" w:lineRule="auto"/>
+        <w:jc w:val="left"/>
+      </w:pPr>
+      <w:r>
+        <w:t xml:space="preserve">ANGELO Faye, what caused Miko’s death? </w:t>
+      </w:r>
+    </w:p>
+    <w:p>
+      <w:pPr>
+        <w:spacing w:line="480" w:lineRule="auto"/>
+        <w:jc w:val="left"/>
+      </w:pPr>
+      <w:r>
+        <w:t xml:space="preserve">FAYE I’ll talk to you later. </w:t>
+      </w:r>
+    </w:p>
+    <w:p>
+      <w:pPr>
+        <w:spacing w:line="480" w:lineRule="auto"/>
+        <w:jc w:val="center"/>
       </w:pPr>
       <w:r>
         <w:lastRenderedPageBreak/>
-        <w:t xml:space="preserve">ANGELO Hey Faye, quick question. When was the last time you’ve seen Miko? </w:t>
-      </w:r>
-    </w:p>
-    <w:p>
-      <w:pPr>
-        <w:spacing w:line="480" w:lineRule="auto"/>
-        <w:jc w:val="left"/>
-      </w:pPr>
-      <w:r>
-        <w:t>FAYE Three days, ago. I remember, I saw Darlene leaving.</w:t>
-      </w:r>
-    </w:p>
-    <w:p>
-      <w:pPr>
-        <w:spacing w:line="480" w:lineRule="auto"/>
-        <w:jc w:val="left"/>
-      </w:pPr>
-      <w:r>
-        <w:t xml:space="preserve">ANGELO Wait what? </w:t>
-      </w:r>
-    </w:p>
-    <w:p>
-      <w:pPr>
-        <w:spacing w:line="480" w:lineRule="auto"/>
-        <w:jc w:val="left"/>
-      </w:pPr>
-      <w:r>
-        <w:t xml:space="preserve">FAYE Oh, hey, the Eulogy’s starting. I </w:t>
-      </w:r>
-      <w:proofErr w:type="gramStart"/>
-      <w:r>
-        <w:t>have to</w:t>
-      </w:r>
-      <w:proofErr w:type="gramEnd"/>
-      <w:r>
-        <w:t xml:space="preserve"> go fix something. </w:t>
-      </w:r>
-    </w:p>
-    <w:p>
-      <w:pPr>
-        <w:spacing w:line="480" w:lineRule="auto"/>
-        <w:jc w:val="left"/>
-      </w:pPr>
-      <w:r>
-        <w:t xml:space="preserve">ANGELO Faye, what caused Miko’s death? </w:t>
-      </w:r>
-    </w:p>
-    <w:p>
-      <w:pPr>
-        <w:spacing w:line="480" w:lineRule="auto"/>
-        <w:jc w:val="left"/>
-      </w:pPr>
-      <w:r>
-        <w:t xml:space="preserve">FAYE I’ll talk to you later. </w:t>
-      </w:r>
-    </w:p>
-    <w:p>
-      <w:pPr>
-        <w:spacing w:line="480" w:lineRule="auto"/>
-        <w:jc w:val="center"/>
-      </w:pPr>
-      <w:r>
         <w:t>LIGHTS FADE OUT</w:t>
       </w:r>
     </w:p>
@@ -6544,27 +6688,24 @@
       </w:r>
       <w:proofErr w:type="gramEnd"/>
       <w:r>
-        <w:t xml:space="preserve"> so he won’t quit. That’s how we’ve met. We dated a couple years after but unfortunately that came to an end. We all know how kind </w:t>
-      </w:r>
+        <w:t xml:space="preserve"> so he won’t quit. That’s how we’ve met. We dated a couple years after but unfortunately that came to an end. We all know how kind Miko is. He believed in doing things right. He never got his hands dirty. There came a point in his career when his friend was undermining his work. It was unbearable watching him get played. He was so pliable because of his kindness. Then I thought I </w:t>
+      </w:r>
+      <w:proofErr w:type="gramStart"/>
+      <w:r>
+        <w:t>could  help</w:t>
+      </w:r>
+      <w:proofErr w:type="gramEnd"/>
+      <w:r>
+        <w:t xml:space="preserve"> him. I ended it. "You are too nice," I told him. I thought it would’ve helped. I have never been so wrong. He came to me three months after we broke up. He said he saw what I meant. That the world isn’t good at all to nice guys. He said, "being nice doesn’t get you anywhere." </w:t>
+      </w:r>
+    </w:p>
+    <w:p>
+      <w:pPr>
+        <w:spacing w:line="480" w:lineRule="auto"/>
+        <w:jc w:val="left"/>
+      </w:pPr>
       <w:r>
         <w:lastRenderedPageBreak/>
-        <w:t xml:space="preserve">Miko is. He believed in doing things right. He never got his hands dirty. There came a point in his career when his friend was undermining his work. It was unbearable watching him get played. He was so pliable because of his kindness. Then I thought I </w:t>
-      </w:r>
-      <w:proofErr w:type="gramStart"/>
-      <w:r>
-        <w:t>could  help</w:t>
-      </w:r>
-      <w:proofErr w:type="gramEnd"/>
-      <w:r>
-        <w:t xml:space="preserve"> him. I ended it. "You are too nice," I told him. I thought it would’ve helped. I have never been so wrong. He came to me three months after we broke up. He said he saw what I meant. That the world isn’t good at all to nice guys. He said, "being nice doesn’t get you anywhere." </w:t>
-      </w:r>
-    </w:p>
-    <w:p>
-      <w:pPr>
-        <w:spacing w:line="480" w:lineRule="auto"/>
-        <w:jc w:val="left"/>
-      </w:pPr>
-      <w:r>
         <w:t>(MICHAEL starts roughing up Karl)</w:t>
       </w:r>
     </w:p>
@@ -6646,43 +6787,43 @@
         <w:jc w:val="left"/>
       </w:pPr>
       <w:r>
+        <w:t>MICHAEL What had to be done.</w:t>
+      </w:r>
+    </w:p>
+    <w:p>
+      <w:pPr>
+        <w:spacing w:line="480" w:lineRule="auto"/>
+        <w:jc w:val="left"/>
+      </w:pPr>
+      <w:r>
+        <w:t xml:space="preserve"> ANGELO You did not ~ </w:t>
+      </w:r>
+    </w:p>
+    <w:p>
+      <w:pPr>
+        <w:spacing w:line="480" w:lineRule="auto"/>
+        <w:jc w:val="left"/>
+      </w:pPr>
+      <w:r>
+        <w:t xml:space="preserve">MICHAEL It gets results! </w:t>
+      </w:r>
+    </w:p>
+    <w:p>
+      <w:pPr>
+        <w:spacing w:line="480" w:lineRule="auto"/>
+        <w:jc w:val="left"/>
+      </w:pPr>
+      <w:r>
+        <w:t xml:space="preserve">ANGELO It’s wrong! </w:t>
+      </w:r>
+    </w:p>
+    <w:p>
+      <w:pPr>
+        <w:spacing w:line="480" w:lineRule="auto"/>
+        <w:jc w:val="left"/>
+      </w:pPr>
+      <w:r>
         <w:lastRenderedPageBreak/>
-        <w:t>MICHAEL What had to be done.</w:t>
-      </w:r>
-    </w:p>
-    <w:p>
-      <w:pPr>
-        <w:spacing w:line="480" w:lineRule="auto"/>
-        <w:jc w:val="left"/>
-      </w:pPr>
-      <w:r>
-        <w:t xml:space="preserve"> ANGELO You did not ~ </w:t>
-      </w:r>
-    </w:p>
-    <w:p>
-      <w:pPr>
-        <w:spacing w:line="480" w:lineRule="auto"/>
-        <w:jc w:val="left"/>
-      </w:pPr>
-      <w:r>
-        <w:t xml:space="preserve">MICHAEL It gets results! </w:t>
-      </w:r>
-    </w:p>
-    <w:p>
-      <w:pPr>
-        <w:spacing w:line="480" w:lineRule="auto"/>
-        <w:jc w:val="left"/>
-      </w:pPr>
-      <w:r>
-        <w:t xml:space="preserve">ANGELO It’s wrong! </w:t>
-      </w:r>
-    </w:p>
-    <w:p>
-      <w:pPr>
-        <w:spacing w:line="480" w:lineRule="auto"/>
-        <w:jc w:val="left"/>
-      </w:pPr>
-      <w:r>
         <w:t xml:space="preserve">MICHAEL Don’t tell me what’s wrong and what’s not. The truth is you’re wrong and I’m not. The only leads we’ve gotten so far is because of me, because my methods bring results. </w:t>
       </w:r>
     </w:p>
@@ -6851,265 +6992,300 @@
         <w:jc w:val="left"/>
       </w:pPr>
       <w:r>
+        <w:t xml:space="preserve">ANGELO Ahh, wow. </w:t>
+      </w:r>
+      <w:proofErr w:type="spellStart"/>
+      <w:r>
+        <w:t>Ikaw</w:t>
+      </w:r>
+      <w:proofErr w:type="spellEnd"/>
+      <w:r>
+        <w:t xml:space="preserve"> </w:t>
+      </w:r>
+      <w:proofErr w:type="spellStart"/>
+      <w:r>
+        <w:t>nagsimula</w:t>
+      </w:r>
+      <w:proofErr w:type="spellEnd"/>
+      <w:r>
+        <w:t xml:space="preserve"> </w:t>
+      </w:r>
+      <w:proofErr w:type="spellStart"/>
+      <w:r>
+        <w:t>nito</w:t>
+      </w:r>
+      <w:proofErr w:type="spellEnd"/>
+      <w:r>
+        <w:t xml:space="preserve">. </w:t>
+      </w:r>
+      <w:proofErr w:type="spellStart"/>
+      <w:r>
+        <w:t>Sabi</w:t>
+      </w:r>
+      <w:proofErr w:type="spellEnd"/>
+      <w:r>
+        <w:t xml:space="preserve"> ko </w:t>
+      </w:r>
+      <w:proofErr w:type="spellStart"/>
+      <w:r>
+        <w:t>lang</w:t>
+      </w:r>
+      <w:proofErr w:type="spellEnd"/>
+      <w:r>
+        <w:t xml:space="preserve"> you sound stupid. </w:t>
+      </w:r>
+      <w:proofErr w:type="spellStart"/>
+      <w:r>
+        <w:t>Ikaw</w:t>
+      </w:r>
+      <w:proofErr w:type="spellEnd"/>
+      <w:r>
+        <w:t xml:space="preserve"> ang </w:t>
+      </w:r>
+      <w:proofErr w:type="spellStart"/>
+      <w:r>
+        <w:t>nagpahayag</w:t>
+      </w:r>
+      <w:proofErr w:type="spellEnd"/>
+      <w:r>
+        <w:t xml:space="preserve"> ng opinion mo.</w:t>
+      </w:r>
+    </w:p>
+    <w:p>
+      <w:pPr>
+        <w:spacing w:line="480" w:lineRule="auto"/>
+        <w:jc w:val="left"/>
+      </w:pPr>
+      <w:r>
+        <w:t xml:space="preserve">MICHAEL Just shut up. </w:t>
+      </w:r>
+    </w:p>
+    <w:p>
+      <w:pPr>
+        <w:spacing w:line="480" w:lineRule="auto"/>
+        <w:jc w:val="left"/>
+      </w:pPr>
+      <w:proofErr w:type="gramStart"/>
+      <w:r>
+        <w:t>ANGELO</w:t>
+      </w:r>
+      <w:proofErr w:type="gramEnd"/>
+      <w:r>
+        <w:t xml:space="preserve"> I give up! </w:t>
+      </w:r>
+      <w:proofErr w:type="gramStart"/>
+      <w:r>
+        <w:t>So</w:t>
+      </w:r>
+      <w:proofErr w:type="gramEnd"/>
+      <w:r>
+        <w:t xml:space="preserve"> what did he say? </w:t>
+      </w:r>
+    </w:p>
+    <w:p>
+      <w:pPr>
+        <w:spacing w:line="480" w:lineRule="auto"/>
+        <w:jc w:val="left"/>
+      </w:pPr>
+      <w:r>
         <w:lastRenderedPageBreak/>
-        <w:t xml:space="preserve">ANGELO Ahh, wow. </w:t>
-      </w:r>
-      <w:proofErr w:type="spellStart"/>
-      <w:r>
-        <w:t>Ikaw</w:t>
-      </w:r>
-      <w:proofErr w:type="spellEnd"/>
-      <w:r>
-        <w:t xml:space="preserve"> </w:t>
-      </w:r>
-      <w:proofErr w:type="spellStart"/>
-      <w:r>
-        <w:t>nagsimula</w:t>
-      </w:r>
-      <w:proofErr w:type="spellEnd"/>
-      <w:r>
-        <w:t xml:space="preserve"> </w:t>
-      </w:r>
-      <w:proofErr w:type="spellStart"/>
-      <w:r>
-        <w:t>nito</w:t>
-      </w:r>
-      <w:proofErr w:type="spellEnd"/>
-      <w:r>
-        <w:t xml:space="preserve">. </w:t>
-      </w:r>
-      <w:proofErr w:type="spellStart"/>
-      <w:r>
-        <w:t>Sabi</w:t>
-      </w:r>
-      <w:proofErr w:type="spellEnd"/>
-      <w:r>
-        <w:t xml:space="preserve"> ko </w:t>
-      </w:r>
-      <w:proofErr w:type="spellStart"/>
-      <w:r>
-        <w:t>lang</w:t>
-      </w:r>
-      <w:proofErr w:type="spellEnd"/>
-      <w:r>
-        <w:t xml:space="preserve"> you sound stupid. </w:t>
-      </w:r>
-      <w:proofErr w:type="spellStart"/>
-      <w:r>
-        <w:t>Ikaw</w:t>
-      </w:r>
-      <w:proofErr w:type="spellEnd"/>
-      <w:r>
-        <w:t xml:space="preserve"> ang </w:t>
-      </w:r>
-      <w:proofErr w:type="spellStart"/>
-      <w:r>
-        <w:t>nagpahayag</w:t>
-      </w:r>
-      <w:proofErr w:type="spellEnd"/>
-      <w:r>
-        <w:t xml:space="preserve"> ng opinion mo.</w:t>
-      </w:r>
-    </w:p>
-    <w:p>
-      <w:pPr>
-        <w:spacing w:line="480" w:lineRule="auto"/>
-        <w:jc w:val="left"/>
-      </w:pPr>
-      <w:r>
-        <w:t xml:space="preserve">MICHAEL Just shut up. </w:t>
-      </w:r>
-    </w:p>
-    <w:p>
-      <w:pPr>
-        <w:spacing w:line="480" w:lineRule="auto"/>
-        <w:jc w:val="left"/>
-      </w:pPr>
+        <w:t>MICHAEL "</w:t>
+      </w:r>
+      <w:proofErr w:type="spellStart"/>
+      <w:r>
+        <w:t>Ughhh</w:t>
+      </w:r>
+      <w:proofErr w:type="spellEnd"/>
+      <w:r>
+        <w:t xml:space="preserve">! </w:t>
+      </w:r>
+      <w:proofErr w:type="spellStart"/>
+      <w:r>
+        <w:t>Aghhhh</w:t>
+      </w:r>
+      <w:proofErr w:type="spellEnd"/>
+      <w:r>
+        <w:t>! MOMMY!" and "</w:t>
+      </w:r>
+      <w:proofErr w:type="spellStart"/>
+      <w:r>
+        <w:t>tama</w:t>
+      </w:r>
+      <w:proofErr w:type="spellEnd"/>
+      <w:r>
+        <w:t xml:space="preserve"> </w:t>
+      </w:r>
+      <w:proofErr w:type="spellStart"/>
+      <w:r>
+        <w:t>na</w:t>
+      </w:r>
+      <w:proofErr w:type="spellEnd"/>
+      <w:r>
+        <w:t xml:space="preserve"> po parang </w:t>
+      </w:r>
+      <w:proofErr w:type="spellStart"/>
+      <w:r>
+        <w:t>awa</w:t>
+      </w:r>
+      <w:proofErr w:type="spellEnd"/>
+      <w:r>
+        <w:t xml:space="preserve"> </w:t>
+      </w:r>
+      <w:proofErr w:type="spellStart"/>
+      <w:r>
+        <w:t>nyo</w:t>
+      </w:r>
+      <w:proofErr w:type="spellEnd"/>
+      <w:r>
+        <w:t xml:space="preserve"> </w:t>
+      </w:r>
+      <w:proofErr w:type="spellStart"/>
+      <w:r>
+        <w:t>na</w:t>
+      </w:r>
+      <w:proofErr w:type="spellEnd"/>
+      <w:r>
+        <w:t xml:space="preserve">!" </w:t>
+      </w:r>
+    </w:p>
+    <w:p>
+      <w:pPr>
+        <w:spacing w:line="480" w:lineRule="auto"/>
+        <w:jc w:val="left"/>
+      </w:pPr>
+      <w:r>
+        <w:t xml:space="preserve">ANGELO What did he say?! </w:t>
+      </w:r>
+    </w:p>
+    <w:p>
+      <w:pPr>
+        <w:spacing w:line="480" w:lineRule="auto"/>
+        <w:jc w:val="left"/>
+      </w:pPr>
+      <w:r>
+        <w:t>MICHAEL Okay, okay. “The girl killed him,” said the man who screamed like a girl.</w:t>
+      </w:r>
+    </w:p>
+    <w:p>
+      <w:pPr>
+        <w:spacing w:line="480" w:lineRule="auto"/>
+        <w:jc w:val="left"/>
+      </w:pPr>
+      <w:r>
+        <w:t xml:space="preserve">ANGELO Who’s the girl? </w:t>
+      </w:r>
+    </w:p>
+    <w:p>
+      <w:pPr>
+        <w:spacing w:line="480" w:lineRule="auto"/>
+        <w:jc w:val="left"/>
+      </w:pPr>
+      <w:r>
+        <w:t xml:space="preserve">MICHAEL That’s what I tried to ask </w:t>
+      </w:r>
       <w:proofErr w:type="gramStart"/>
       <w:r>
-        <w:t>ANGELO</w:t>
+        <w:t>him</w:t>
       </w:r>
       <w:proofErr w:type="gramEnd"/>
       <w:r>
-        <w:t xml:space="preserve"> I give up! </w:t>
+        <w:t xml:space="preserve"> but he passed out. </w:t>
+      </w:r>
+      <w:proofErr w:type="spellStart"/>
+      <w:r>
+        <w:t>Haha</w:t>
+      </w:r>
+      <w:proofErr w:type="spellEnd"/>
+      <w:r>
+        <w:t xml:space="preserve"> pathetic piece of shit.</w:t>
+      </w:r>
+    </w:p>
+    <w:p>
+      <w:pPr>
+        <w:spacing w:line="480" w:lineRule="auto"/>
+        <w:jc w:val="left"/>
+      </w:pPr>
+      <w:r>
+        <w:t xml:space="preserve">ANGELO The girl! You mean Darlene? </w:t>
+      </w:r>
+    </w:p>
+    <w:p>
+      <w:pPr>
+        <w:spacing w:line="480" w:lineRule="auto"/>
+        <w:jc w:val="left"/>
+      </w:pPr>
+      <w:r>
+        <w:t xml:space="preserve">MICHAEL Probably. Have you noticed anything suspicious? </w:t>
+      </w:r>
+    </w:p>
+    <w:p>
+      <w:pPr>
+        <w:spacing w:line="480" w:lineRule="auto"/>
+        <w:jc w:val="left"/>
+      </w:pPr>
+      <w:r>
+        <w:t xml:space="preserve">ANGELO Probably. I think it must be her. </w:t>
+      </w:r>
+    </w:p>
+    <w:p>
+      <w:pPr>
+        <w:spacing w:line="480" w:lineRule="auto"/>
+        <w:jc w:val="left"/>
+      </w:pPr>
+      <w:r>
+        <w:t xml:space="preserve">MICHAEL </w:t>
       </w:r>
       <w:proofErr w:type="gramStart"/>
       <w:r>
-        <w:t>So</w:t>
+        <w:t>But</w:t>
       </w:r>
       <w:proofErr w:type="gramEnd"/>
       <w:r>
-        <w:t xml:space="preserve"> what did he say? </w:t>
-      </w:r>
-    </w:p>
-    <w:p>
-      <w:pPr>
-        <w:spacing w:line="480" w:lineRule="auto"/>
-        <w:jc w:val="left"/>
-      </w:pPr>
-      <w:r>
-        <w:t>MICHAEL "</w:t>
-      </w:r>
-      <w:proofErr w:type="spellStart"/>
-      <w:r>
-        <w:t>Ughhh</w:t>
-      </w:r>
-      <w:proofErr w:type="spellEnd"/>
-      <w:r>
-        <w:t xml:space="preserve">! </w:t>
-      </w:r>
-      <w:proofErr w:type="spellStart"/>
-      <w:r>
-        <w:t>Aghhhh</w:t>
-      </w:r>
-      <w:proofErr w:type="spellEnd"/>
-      <w:r>
-        <w:t>! MOMMY!" and "</w:t>
-      </w:r>
-      <w:proofErr w:type="spellStart"/>
-      <w:r>
-        <w:t>tama</w:t>
-      </w:r>
-      <w:proofErr w:type="spellEnd"/>
-      <w:r>
-        <w:t xml:space="preserve"> </w:t>
-      </w:r>
-      <w:proofErr w:type="spellStart"/>
-      <w:r>
-        <w:t>na</w:t>
-      </w:r>
-      <w:proofErr w:type="spellEnd"/>
-      <w:r>
-        <w:t xml:space="preserve"> po parang </w:t>
-      </w:r>
-      <w:proofErr w:type="spellStart"/>
-      <w:r>
-        <w:t>awa</w:t>
-      </w:r>
-      <w:proofErr w:type="spellEnd"/>
-      <w:r>
-        <w:t xml:space="preserve"> </w:t>
-      </w:r>
-      <w:proofErr w:type="spellStart"/>
-      <w:r>
-        <w:t>nyo</w:t>
-      </w:r>
-      <w:proofErr w:type="spellEnd"/>
-      <w:r>
-        <w:t xml:space="preserve"> </w:t>
-      </w:r>
-      <w:proofErr w:type="spellStart"/>
-      <w:r>
-        <w:t>na</w:t>
-      </w:r>
-      <w:proofErr w:type="spellEnd"/>
-      <w:r>
-        <w:t xml:space="preserve">!" </w:t>
-      </w:r>
-    </w:p>
-    <w:p>
-      <w:pPr>
-        <w:spacing w:line="480" w:lineRule="auto"/>
-        <w:jc w:val="left"/>
-      </w:pPr>
-      <w:r>
-        <w:t xml:space="preserve">ANGELO What did he say?! </w:t>
-      </w:r>
-    </w:p>
-    <w:p>
-      <w:pPr>
-        <w:spacing w:line="480" w:lineRule="auto"/>
-        <w:jc w:val="left"/>
-      </w:pPr>
-      <w:r>
-        <w:t>MICHAEL Okay, okay. “The girl killed him,” said the man who screamed like a girl.</w:t>
-      </w:r>
-    </w:p>
-    <w:p>
-      <w:pPr>
-        <w:spacing w:line="480" w:lineRule="auto"/>
-        <w:jc w:val="left"/>
-      </w:pPr>
-      <w:r>
-        <w:t xml:space="preserve">ANGELO Who’s the girl? </w:t>
-      </w:r>
-    </w:p>
-    <w:p>
-      <w:pPr>
-        <w:spacing w:line="480" w:lineRule="auto"/>
-        <w:jc w:val="left"/>
-      </w:pPr>
-      <w:r>
-        <w:t xml:space="preserve">MICHAEL That’s what I tried to ask </w:t>
+        <w:t xml:space="preserve"> I thought you said she couldn’t have killed him. There’s no motive. You think she’d kill Miko for breaking her mother’s urn? </w:t>
+      </w:r>
+    </w:p>
+    <w:p>
+      <w:pPr>
+        <w:spacing w:line="480" w:lineRule="auto"/>
+        <w:jc w:val="left"/>
+      </w:pPr>
+      <w:r>
+        <w:t xml:space="preserve">ANGELO No, but she lied to us. She said the last time she saw him was a year ago. I talked to Faye a moment after you left, and she said she saw Darlene leave Miko’s house three days ago. </w:t>
+      </w:r>
+    </w:p>
+    <w:p>
+      <w:pPr>
+        <w:spacing w:line="480" w:lineRule="auto"/>
+        <w:jc w:val="left"/>
+      </w:pPr>
+      <w:r>
+        <w:t xml:space="preserve">MICHAEL Guess when’s the last time Karl saw Miko? </w:t>
+      </w:r>
+    </w:p>
+    <w:p>
+      <w:pPr>
+        <w:spacing w:line="480" w:lineRule="auto"/>
+        <w:jc w:val="left"/>
+      </w:pPr>
+      <w:r>
+        <w:t xml:space="preserve">ANGELO &amp; MICHAEL Three days ago. </w:t>
+      </w:r>
+    </w:p>
+    <w:p>
+      <w:pPr>
+        <w:spacing w:line="480" w:lineRule="auto"/>
+        <w:jc w:val="left"/>
+      </w:pPr>
+      <w:r>
+        <w:t xml:space="preserve">ANGELO Look, Faye’s about to deliver the last Eulogy. We </w:t>
       </w:r>
       <w:proofErr w:type="gramStart"/>
       <w:r>
-        <w:t>him</w:t>
+        <w:t>have to</w:t>
       </w:r>
       <w:proofErr w:type="gramEnd"/>
       <w:r>
-        <w:t xml:space="preserve"> but he passed out. </w:t>
-      </w:r>
-      <w:proofErr w:type="spellStart"/>
-      <w:r>
-        <w:t>Haha</w:t>
-      </w:r>
-      <w:proofErr w:type="spellEnd"/>
-      <w:r>
-        <w:t xml:space="preserve"> pathetic piece of shit.</w:t>
-      </w:r>
-    </w:p>
-    <w:p>
-      <w:pPr>
-        <w:spacing w:line="480" w:lineRule="auto"/>
-        <w:jc w:val="left"/>
-      </w:pPr>
-      <w:r>
-        <w:t xml:space="preserve">ANGELO The girl! You mean Darlene? </w:t>
-      </w:r>
-    </w:p>
-    <w:p>
-      <w:pPr>
-        <w:spacing w:line="480" w:lineRule="auto"/>
-        <w:jc w:val="left"/>
-      </w:pPr>
-      <w:r>
-        <w:t xml:space="preserve">MICHAEL Probably. Have you noticed anything suspicious? </w:t>
-      </w:r>
-    </w:p>
-    <w:p>
-      <w:pPr>
-        <w:spacing w:line="480" w:lineRule="auto"/>
-        <w:jc w:val="left"/>
-      </w:pPr>
-      <w:r>
-        <w:t xml:space="preserve">ANGELO Probably. I think it must be her. </w:t>
-      </w:r>
-    </w:p>
-    <w:p>
-      <w:pPr>
-        <w:spacing w:line="480" w:lineRule="auto"/>
-        <w:jc w:val="left"/>
-      </w:pPr>
-      <w:r>
-        <w:t xml:space="preserve">MICHAEL </w:t>
-      </w:r>
-      <w:proofErr w:type="gramStart"/>
-      <w:r>
-        <w:t>But</w:t>
-      </w:r>
-      <w:proofErr w:type="gramEnd"/>
-      <w:r>
-        <w:t xml:space="preserve"> I thought you said she couldn’t have killed him. There’s no motive. You think she’d kill Miko for breaking her mother’s urn? </w:t>
-      </w:r>
-    </w:p>
-    <w:p>
-      <w:pPr>
-        <w:spacing w:line="480" w:lineRule="auto"/>
-        <w:jc w:val="left"/>
-      </w:pPr>
-      <w:r>
-        <w:t xml:space="preserve">ANGELO No, but she lied to us. She said the last time she saw him was a year ago. I talked to Faye a moment after you left, and she said she saw Darlene leave Miko’s house three days ago. </w:t>
+        <w:t xml:space="preserve"> gather Karl, Lily and Darlene before everybody leaves. </w:t>
       </w:r>
     </w:p>
     <w:p>
@@ -7119,41 +7295,6 @@
       </w:pPr>
       <w:r>
         <w:lastRenderedPageBreak/>
-        <w:t xml:space="preserve">MICHAEL Guess when’s the last time Karl saw Miko? </w:t>
-      </w:r>
-    </w:p>
-    <w:p>
-      <w:pPr>
-        <w:spacing w:line="480" w:lineRule="auto"/>
-        <w:jc w:val="left"/>
-      </w:pPr>
-      <w:r>
-        <w:t xml:space="preserve">ANGELO &amp; MICHAEL Three days ago. </w:t>
-      </w:r>
-    </w:p>
-    <w:p>
-      <w:pPr>
-        <w:spacing w:line="480" w:lineRule="auto"/>
-        <w:jc w:val="left"/>
-      </w:pPr>
-      <w:r>
-        <w:t xml:space="preserve">ANGELO Look, Faye’s about to deliver the last Eulogy. We </w:t>
-      </w:r>
-      <w:proofErr w:type="gramStart"/>
-      <w:r>
-        <w:t>have to</w:t>
-      </w:r>
-      <w:proofErr w:type="gramEnd"/>
-      <w:r>
-        <w:t xml:space="preserve"> gather Karl, Lily and Darlene before everybody leaves. </w:t>
-      </w:r>
-    </w:p>
-    <w:p>
-      <w:pPr>
-        <w:spacing w:line="480" w:lineRule="auto"/>
-        <w:jc w:val="left"/>
-      </w:pPr>
-      <w:r>
         <w:t xml:space="preserve">MICHAEL Okay, I think </w:t>
       </w:r>
       <w:proofErr w:type="spellStart"/>
@@ -7269,25 +7410,25 @@
         <w:jc w:val="left"/>
       </w:pPr>
       <w:r>
+        <w:t xml:space="preserve">MICHAEL After they broke up, something happened. Something that made Miko sell out Karl. Karl confronts Miko, and Miko causes Karl to lose his career. </w:t>
+      </w:r>
+    </w:p>
+    <w:p>
+      <w:pPr>
+        <w:spacing w:line="480" w:lineRule="auto"/>
+        <w:jc w:val="left"/>
+      </w:pPr>
+      <w:r>
+        <w:t xml:space="preserve">ANGELO His motive is vengeance. Lily’s motive is payback, for taking her innocence. How is it all connected? </w:t>
+      </w:r>
+    </w:p>
+    <w:p>
+      <w:pPr>
+        <w:spacing w:line="480" w:lineRule="auto"/>
+        <w:jc w:val="left"/>
+      </w:pPr>
+      <w:r>
         <w:lastRenderedPageBreak/>
-        <w:t xml:space="preserve">MICHAEL After they broke up, something happened. Something that made Miko sell out Karl. Karl confronts Miko, and Miko causes Karl to lose his career. </w:t>
-      </w:r>
-    </w:p>
-    <w:p>
-      <w:pPr>
-        <w:spacing w:line="480" w:lineRule="auto"/>
-        <w:jc w:val="left"/>
-      </w:pPr>
-      <w:r>
-        <w:t xml:space="preserve">ANGELO His motive is vengeance. Lily’s motive is payback, for taking her innocence. How is it all connected? </w:t>
-      </w:r>
-    </w:p>
-    <w:p>
-      <w:pPr>
-        <w:spacing w:line="480" w:lineRule="auto"/>
-        <w:jc w:val="left"/>
-      </w:pPr>
-      <w:r>
         <w:t xml:space="preserve">MICHAEL Remember when Karl said he that Miko sold him out for a girl? </w:t>
       </w:r>
     </w:p>
@@ -7391,34 +7532,34 @@
         <w:jc w:val="left"/>
       </w:pPr>
       <w:r>
+        <w:t xml:space="preserve">MICHAEL Exactly. It’s a big old love quadrangle. Miko did something wrong to Lily and Karl, Karl wants to avenge Lily, Darlene wants to protect Karl. </w:t>
+      </w:r>
+    </w:p>
+    <w:p>
+      <w:pPr>
+        <w:spacing w:line="480" w:lineRule="auto"/>
+        <w:jc w:val="left"/>
+      </w:pPr>
+      <w:r>
+        <w:t xml:space="preserve">ANGELO You all met with Miko three days ago to do the deed. </w:t>
+      </w:r>
+    </w:p>
+    <w:p>
+      <w:pPr>
+        <w:spacing w:line="480" w:lineRule="auto"/>
+        <w:jc w:val="left"/>
+      </w:pPr>
+      <w:r>
+        <w:t xml:space="preserve">KARL Now, wait. Where did all that come from? </w:t>
+      </w:r>
+    </w:p>
+    <w:p>
+      <w:pPr>
+        <w:spacing w:line="480" w:lineRule="auto"/>
+        <w:jc w:val="left"/>
+      </w:pPr>
+      <w:r>
         <w:lastRenderedPageBreak/>
-        <w:t xml:space="preserve">MICHAEL Exactly. It’s a big old love quadrangle. Miko did something wrong to Lily and Karl, Karl wants to avenge Lily, Darlene wants to protect Karl. </w:t>
-      </w:r>
-    </w:p>
-    <w:p>
-      <w:pPr>
-        <w:spacing w:line="480" w:lineRule="auto"/>
-        <w:jc w:val="left"/>
-      </w:pPr>
-      <w:r>
-        <w:t xml:space="preserve">ANGELO You all met with Miko three days ago to do the deed. </w:t>
-      </w:r>
-    </w:p>
-    <w:p>
-      <w:pPr>
-        <w:spacing w:line="480" w:lineRule="auto"/>
-        <w:jc w:val="left"/>
-      </w:pPr>
-      <w:r>
-        <w:t xml:space="preserve">KARL Now, wait. Where did all that come from? </w:t>
-      </w:r>
-    </w:p>
-    <w:p>
-      <w:pPr>
-        <w:spacing w:line="480" w:lineRule="auto"/>
-        <w:jc w:val="left"/>
-      </w:pPr>
-      <w:r>
         <w:t xml:space="preserve">ANGELO Faye told us that you guys met with Miko three days ago. The fact that Darlene lied about it means she is in connivance with you. KARL Now, you just made all that up. Three days ago, Miko came to us, not the other way around. Tell them, guys. </w:t>
       </w:r>
     </w:p>
@@ -7519,43 +7660,43 @@
         <w:jc w:val="left"/>
       </w:pPr>
       <w:r>
+        <w:t xml:space="preserve">MICHAEL She also tried to keep a potential suspect from entering the premises. </w:t>
+      </w:r>
+    </w:p>
+    <w:p>
+      <w:pPr>
+        <w:spacing w:line="480" w:lineRule="auto"/>
+        <w:jc w:val="left"/>
+      </w:pPr>
+      <w:r>
+        <w:t xml:space="preserve">ANGELO Maybe she set this all up to put the blame on someone else. </w:t>
+      </w:r>
+    </w:p>
+    <w:p>
+      <w:pPr>
+        <w:spacing w:line="480" w:lineRule="auto"/>
+        <w:jc w:val="left"/>
+      </w:pPr>
+      <w:r>
+        <w:t xml:space="preserve">MICHAEL Faye! Where are you?! </w:t>
+      </w:r>
+    </w:p>
+    <w:p>
+      <w:pPr>
+        <w:spacing w:line="480" w:lineRule="auto"/>
+        <w:jc w:val="left"/>
+      </w:pPr>
+      <w:r>
+        <w:t xml:space="preserve">ANGELO Faye, please show yourself. </w:t>
+      </w:r>
+    </w:p>
+    <w:p>
+      <w:pPr>
+        <w:spacing w:line="480" w:lineRule="auto"/>
+        <w:jc w:val="left"/>
+      </w:pPr>
+      <w:r>
         <w:lastRenderedPageBreak/>
-        <w:t xml:space="preserve">MICHAEL She also tried to keep a potential suspect from entering the premises. </w:t>
-      </w:r>
-    </w:p>
-    <w:p>
-      <w:pPr>
-        <w:spacing w:line="480" w:lineRule="auto"/>
-        <w:jc w:val="left"/>
-      </w:pPr>
-      <w:r>
-        <w:t xml:space="preserve">ANGELO Maybe she set this all up to put the blame on someone else. </w:t>
-      </w:r>
-    </w:p>
-    <w:p>
-      <w:pPr>
-        <w:spacing w:line="480" w:lineRule="auto"/>
-        <w:jc w:val="left"/>
-      </w:pPr>
-      <w:r>
-        <w:t xml:space="preserve">MICHAEL Faye! Where are you?! </w:t>
-      </w:r>
-    </w:p>
-    <w:p>
-      <w:pPr>
-        <w:spacing w:line="480" w:lineRule="auto"/>
-        <w:jc w:val="left"/>
-      </w:pPr>
-      <w:r>
-        <w:t xml:space="preserve">ANGELO Faye, please show yourself. </w:t>
-      </w:r>
-    </w:p>
-    <w:p>
-      <w:pPr>
-        <w:spacing w:line="480" w:lineRule="auto"/>
-        <w:jc w:val="left"/>
-      </w:pPr>
-      <w:r>
         <w:t xml:space="preserve">MICHAEL How did Miko even die? </w:t>
       </w:r>
     </w:p>
@@ -7657,105 +7798,128 @@
       </w:r>
       <w:proofErr w:type="gramEnd"/>
       <w:r>
-        <w:t xml:space="preserve"> hindering you, that he was weak and pathetic and was a pushover. And you, you always blamed him for your failures. You’re always looking for someone to </w:t>
-      </w:r>
+        <w:t xml:space="preserve"> hindering you, that he was weak and pathetic and was a pushover. And you, you always blamed him for your failures. You’re always looking for someone to blame. This was no investigation. You insisted that we killed Miko, you imposed your motives on us. </w:t>
+      </w:r>
+    </w:p>
+    <w:p>
+      <w:pPr>
+        <w:spacing w:line="480" w:lineRule="auto"/>
+        <w:jc w:val="left"/>
+      </w:pPr>
+      <w:r>
+        <w:t xml:space="preserve">MICHAEL See, he’s still protecting Faye. I bet you’re conniving with her. </w:t>
+      </w:r>
+    </w:p>
+    <w:p>
+      <w:pPr>
+        <w:spacing w:line="480" w:lineRule="auto"/>
+        <w:jc w:val="left"/>
+      </w:pPr>
+      <w:proofErr w:type="gramStart"/>
+      <w:r>
+        <w:t>ANGELO</w:t>
+      </w:r>
+      <w:proofErr w:type="gramEnd"/>
+      <w:r>
+        <w:t xml:space="preserve"> I bet she’s the one who killed Miko. Faye, now’s the last time to come clean, please show yourself. </w:t>
+      </w:r>
+    </w:p>
+    <w:p>
+      <w:pPr>
+        <w:spacing w:line="480" w:lineRule="auto"/>
+        <w:jc w:val="left"/>
+      </w:pPr>
       <w:r>
         <w:lastRenderedPageBreak/>
-        <w:t xml:space="preserve">blame. This was no investigation. You insisted that we killed Miko, you imposed your motives on us. </w:t>
-      </w:r>
-    </w:p>
-    <w:p>
-      <w:pPr>
-        <w:spacing w:line="480" w:lineRule="auto"/>
-        <w:jc w:val="left"/>
-      </w:pPr>
-      <w:r>
-        <w:t xml:space="preserve">MICHAEL See, he’s still protecting Faye. I bet you’re conniving with her. </w:t>
-      </w:r>
-    </w:p>
-    <w:p>
-      <w:pPr>
-        <w:spacing w:line="480" w:lineRule="auto"/>
-        <w:jc w:val="left"/>
-      </w:pPr>
+        <w:t xml:space="preserve">KARL She can’t. She’s dead, </w:t>
+      </w:r>
+      <w:proofErr w:type="spellStart"/>
+      <w:r>
+        <w:t>Michaelangelo</w:t>
+      </w:r>
+      <w:proofErr w:type="spellEnd"/>
+      <w:r>
+        <w:t xml:space="preserve">. When will you accept it? (Karl opens the coffin to reveal Faye inside) She couldn’t handle Miko’s death. He was her only friend, her only love, her reason to live. He’s what she believed in. She’s dead, Miko. </w:t>
+      </w:r>
+    </w:p>
+    <w:p>
+      <w:pPr>
+        <w:spacing w:line="480" w:lineRule="auto"/>
+        <w:jc w:val="left"/>
+      </w:pPr>
+      <w:r>
+        <w:t xml:space="preserve">MICHAEL &amp; ANGELO Stop calling me that! </w:t>
+      </w:r>
+    </w:p>
+    <w:p>
+      <w:pPr>
+        <w:spacing w:line="480" w:lineRule="auto"/>
+        <w:jc w:val="left"/>
+      </w:pPr>
+      <w:r>
+        <w:t xml:space="preserve">KARL Why not, Miko? </w:t>
+      </w:r>
+    </w:p>
+    <w:p>
+      <w:pPr>
+        <w:spacing w:line="480" w:lineRule="auto"/>
+        <w:jc w:val="left"/>
+      </w:pPr>
+      <w:r>
+        <w:t xml:space="preserve">MICHAEL &amp; ANGELO I hate hearing that name. </w:t>
+      </w:r>
+    </w:p>
+    <w:p>
+      <w:pPr>
+        <w:spacing w:line="480" w:lineRule="auto"/>
+        <w:jc w:val="left"/>
+      </w:pPr>
+      <w:r>
+        <w:t xml:space="preserve">KARL Why do you hate it? Because you know it rings of truth. Faye gave you that name and Faye is dead. Your death caused her sorrow, Miko. She lost you, and she lost herself. </w:t>
+      </w:r>
+    </w:p>
+    <w:p>
+      <w:pPr>
+        <w:spacing w:line="480" w:lineRule="auto"/>
+        <w:jc w:val="left"/>
+      </w:pPr>
+      <w:r>
+        <w:t xml:space="preserve">MICHAEL &amp; ANGELO No! You killed Miko! because he took your girl, you killed him for revenge! </w:t>
+      </w:r>
+    </w:p>
+    <w:p>
+      <w:pPr>
+        <w:spacing w:line="480" w:lineRule="auto"/>
+        <w:jc w:val="left"/>
+      </w:pPr>
+      <w:r>
+        <w:t>KARL Why would you instigate an investigation of your own death, Miko? The doctor said that’s just a coping mechanism. I understand that, that’s why I let you play it out but imposing your motives on me is out of the line, Miko!</w:t>
+      </w:r>
+    </w:p>
+    <w:p>
+      <w:pPr>
+        <w:spacing w:line="480" w:lineRule="auto"/>
+        <w:jc w:val="left"/>
+      </w:pPr>
+      <w:r>
+        <w:t xml:space="preserve">MICHAEL &amp; ANGELO Don’t call me that! </w:t>
+      </w:r>
+    </w:p>
+    <w:p>
+      <w:pPr>
+        <w:spacing w:line="480" w:lineRule="auto"/>
+        <w:jc w:val="left"/>
+      </w:pPr>
+      <w:r>
+        <w:t xml:space="preserve">KARL You couldn’t accept the fact that you changed, the death of your old self caused the death of Faye. </w:t>
+      </w:r>
       <w:proofErr w:type="gramStart"/>
       <w:r>
-        <w:t>ANGELO</w:t>
+        <w:t>So</w:t>
       </w:r>
       <w:proofErr w:type="gramEnd"/>
       <w:r>
-        <w:t xml:space="preserve"> I bet she’s the one who killed Miko. Faye, now’s the last time to come clean, please show yourself. </w:t>
-      </w:r>
-    </w:p>
-    <w:p>
-      <w:pPr>
-        <w:spacing w:line="480" w:lineRule="auto"/>
-        <w:jc w:val="left"/>
-      </w:pPr>
-      <w:r>
-        <w:t xml:space="preserve">KARL She can’t. She’s dead, </w:t>
-      </w:r>
-      <w:proofErr w:type="spellStart"/>
-      <w:r>
-        <w:t>Michaelangelo</w:t>
-      </w:r>
-      <w:proofErr w:type="spellEnd"/>
-      <w:r>
-        <w:t xml:space="preserve">. When will you accept it? (Karl opens the coffin to reveal Faye inside) She couldn’t handle Miko’s death. He was her only friend, her only love, her reason to live. He’s what she believed in. She’s dead, Miko. </w:t>
-      </w:r>
-    </w:p>
-    <w:p>
-      <w:pPr>
-        <w:spacing w:line="480" w:lineRule="auto"/>
-        <w:jc w:val="left"/>
-      </w:pPr>
-      <w:r>
-        <w:t xml:space="preserve">MICHAEL &amp; ANGELO Stop calling me that! </w:t>
-      </w:r>
-    </w:p>
-    <w:p>
-      <w:pPr>
-        <w:spacing w:line="480" w:lineRule="auto"/>
-        <w:jc w:val="left"/>
-      </w:pPr>
-      <w:r>
-        <w:t xml:space="preserve">KARL Why not, Miko? </w:t>
-      </w:r>
-    </w:p>
-    <w:p>
-      <w:pPr>
-        <w:spacing w:line="480" w:lineRule="auto"/>
-        <w:jc w:val="left"/>
-      </w:pPr>
-      <w:r>
-        <w:t xml:space="preserve">MICHAEL &amp; ANGELO I hate hearing that name. </w:t>
-      </w:r>
-    </w:p>
-    <w:p>
-      <w:pPr>
-        <w:spacing w:line="480" w:lineRule="auto"/>
-        <w:jc w:val="left"/>
-      </w:pPr>
-      <w:r>
-        <w:t xml:space="preserve">KARL Why do you hate it? Because you know it rings of truth. Faye gave you that name and Faye is dead. Your death caused her sorrow, Miko. She lost you, and she lost herself. </w:t>
-      </w:r>
-    </w:p>
-    <w:p>
-      <w:pPr>
-        <w:spacing w:line="480" w:lineRule="auto"/>
-        <w:jc w:val="left"/>
-      </w:pPr>
-      <w:r>
-        <w:t xml:space="preserve">MICHAEL &amp; ANGELO No! You killed Miko! because he took your girl, you killed him for revenge! </w:t>
-      </w:r>
-    </w:p>
-    <w:p>
-      <w:pPr>
-        <w:spacing w:line="480" w:lineRule="auto"/>
-        <w:jc w:val="left"/>
-      </w:pPr>
-      <w:r>
-        <w:t>KARL Why would you instigate an investigation of your own death, Miko? The doctor said that’s just a coping mechanism. I understand that, that’s why I let you play it out but imposing your motives on me is out of the line, Miko!</w:t>
+        <w:t xml:space="preserve"> you investigate your death to look for someone to blame. Maybe you’re not dead after all. You’re the same Miko that likes to blame others. </w:t>
       </w:r>
     </w:p>
     <w:p>
@@ -7765,32 +7929,6 @@
       </w:pPr>
       <w:r>
         <w:lastRenderedPageBreak/>
-        <w:t xml:space="preserve">MICHAEL &amp; ANGELO Don’t call me that! </w:t>
-      </w:r>
-    </w:p>
-    <w:p>
-      <w:pPr>
-        <w:spacing w:line="480" w:lineRule="auto"/>
-        <w:jc w:val="left"/>
-      </w:pPr>
-      <w:r>
-        <w:t xml:space="preserve">KARL You couldn’t accept the fact that you changed, the death of your old self caused the death of Faye. </w:t>
-      </w:r>
-      <w:proofErr w:type="gramStart"/>
-      <w:r>
-        <w:t>So</w:t>
-      </w:r>
-      <w:proofErr w:type="gramEnd"/>
-      <w:r>
-        <w:t xml:space="preserve"> you investigate your death to look for someone to blame. Maybe you’re not dead after all. You’re the same Miko that likes to blame others. </w:t>
-      </w:r>
-    </w:p>
-    <w:p>
-      <w:pPr>
-        <w:spacing w:line="480" w:lineRule="auto"/>
-        <w:jc w:val="left"/>
-      </w:pPr>
-      <w:r>
         <w:t xml:space="preserve">MICHAEL &amp; ANGELO I am not </w:t>
       </w:r>
       <w:proofErr w:type="spellStart"/>

</xml_diff>

<commit_message>
Finished Scene 3: The death of unfamiliarity and beginning of Scene 4: The death of Kindness.
</commit_message>
<xml_diff>
--- a/Who-killed-Micho-v1.45.docx
+++ b/Who-killed-Micho-v1.45.docx
@@ -2763,236 +2763,2007 @@
       <w:r>
         <w:t xml:space="preserve">Scene </w:t>
       </w:r>
+      <w:r>
+        <w:t>3</w:t>
+      </w:r>
+      <w:r>
+        <w:t xml:space="preserve">: THE DEATH OF </w:t>
+      </w:r>
+      <w:r>
+        <w:t>UNFAMILIARITY</w:t>
+      </w:r>
+    </w:p>
+    <w:p>
+      <w:pPr>
+        <w:ind w:left="1440"/>
+        <w:rPr>
+          <w:i/>
+        </w:rPr>
+      </w:pPr>
+      <w:r>
+        <w:rPr>
+          <w:i/>
+        </w:rPr>
+        <w:t xml:space="preserve">Michael and Angelo get up to approach Faye. </w:t>
+      </w:r>
+    </w:p>
+    <w:p>
+      <w:pPr>
+        <w:ind w:left="1440"/>
+        <w:rPr>
+          <w:i/>
+        </w:rPr>
+      </w:pPr>
+      <w:r>
+        <w:rPr>
+          <w:i/>
+        </w:rPr>
+        <w:t>Faye steps off the podium to meet them.</w:t>
+      </w:r>
+    </w:p>
+    <w:p>
+      <w:pPr>
+        <w:spacing w:line="480" w:lineRule="auto"/>
+        <w:jc w:val="left"/>
+      </w:pPr>
+      <w:r>
+        <w:t>Faye</w:t>
+      </w:r>
+      <w:r>
+        <w:tab/>
+      </w:r>
+      <w:r>
+        <w:tab/>
+        <w:t>Angelo, Michael, thank you for coming.</w:t>
+      </w:r>
+    </w:p>
+    <w:p>
+      <w:pPr>
+        <w:spacing w:line="480" w:lineRule="auto"/>
+        <w:jc w:val="left"/>
+        <w:rPr>
+          <w:i/>
+        </w:rPr>
+      </w:pPr>
+      <w:r>
+        <w:tab/>
+      </w:r>
+      <w:r>
+        <w:tab/>
+      </w:r>
+      <w:r>
+        <w:rPr>
+          <w:i/>
+        </w:rPr>
+        <w:t>Angelo approaches Faye takes her hand and kisses it.)</w:t>
+      </w:r>
+    </w:p>
+    <w:p>
+      <w:pPr>
+        <w:spacing w:line="480" w:lineRule="auto"/>
+        <w:ind w:left="1440" w:hanging="1440"/>
+        <w:jc w:val="left"/>
+      </w:pPr>
+      <w:r>
+        <w:t>Angelo</w:t>
+      </w:r>
+      <w:r>
+        <w:tab/>
+      </w:r>
+      <w:r>
+        <w:t xml:space="preserve">(Trying to wipe away his tears.) What a touching eulogy, Faye. </w:t>
+      </w:r>
+      <w:r>
+        <w:t xml:space="preserve">It must be </w:t>
+      </w:r>
       <w:proofErr w:type="gramStart"/>
       <w:r>
-        <w:t>2 :</w:t>
+        <w:t>really difficult</w:t>
       </w:r>
       <w:proofErr w:type="gramEnd"/>
       <w:r>
-        <w:t xml:space="preserve"> THE DEATH OF UNCERTAINTY</w:t>
-      </w:r>
-      <w:bookmarkStart w:id="8" w:name="_GoBack"/>
+        <w:t xml:space="preserve"> for you. I’m ashamed I hadn’t been able to attend my late wife’s funeral… it was just // too // painful.</w:t>
+      </w:r>
+    </w:p>
+    <w:p>
+      <w:pPr>
+        <w:spacing w:line="480" w:lineRule="auto"/>
+        <w:ind w:left="1440" w:hanging="1440"/>
+        <w:jc w:val="left"/>
+      </w:pPr>
+      <w:r>
+        <w:tab/>
+      </w:r>
+      <w:r>
+        <w:rPr>
+          <w:i/>
+        </w:rPr>
+        <w:t>Michael acknowledges Angelo with a nod, and a lingering gaze of contempt. Michael pulls Faye towards him and pecks her on the cheek.</w:t>
+      </w:r>
+      <w:r>
+        <w:t xml:space="preserve"> </w:t>
+      </w:r>
+    </w:p>
+    <w:p>
+      <w:pPr>
+        <w:spacing w:line="480" w:lineRule="auto"/>
+        <w:ind w:left="1440" w:hanging="1440"/>
+        <w:jc w:val="left"/>
+      </w:pPr>
+      <w:r>
+        <w:t>Michael</w:t>
+      </w:r>
+      <w:r>
+        <w:tab/>
+      </w:r>
+      <w:r>
+        <w:t>What’s this dipshit doing here</w:t>
+      </w:r>
+      <w:r>
+        <w:t xml:space="preserve">? </w:t>
+      </w:r>
+      <w:r>
+        <w:t xml:space="preserve">Don’t you have to go </w:t>
+      </w:r>
+      <w:r>
+        <w:t>cry somewhere, like… not here?</w:t>
+      </w:r>
+    </w:p>
+    <w:p>
+      <w:pPr>
+        <w:spacing w:line="480" w:lineRule="auto"/>
+        <w:ind w:left="1440" w:hanging="1440"/>
+        <w:jc w:val="left"/>
+      </w:pPr>
+      <w:r>
+        <w:t>Angelo</w:t>
+      </w:r>
+      <w:r>
+        <w:tab/>
+        <w:t xml:space="preserve">It is none of your </w:t>
+      </w:r>
+      <w:proofErr w:type="gramStart"/>
+      <w:r>
+        <w:t>business</w:t>
+      </w:r>
+      <w:proofErr w:type="gramEnd"/>
+      <w:r>
+        <w:t xml:space="preserve"> but Faye has employed me to investigate something for her</w:t>
+      </w:r>
+      <w:r>
+        <w:t>, and, no, a gentleman does not bawl when mourning.</w:t>
+      </w:r>
+    </w:p>
+    <w:p>
+      <w:pPr>
+        <w:spacing w:line="480" w:lineRule="auto"/>
+        <w:ind w:left="1440" w:hanging="1440"/>
+        <w:jc w:val="left"/>
+      </w:pPr>
+      <w:r>
+        <w:lastRenderedPageBreak/>
+        <w:t>Michael</w:t>
+      </w:r>
+      <w:r>
+        <w:tab/>
+      </w:r>
+      <w:r>
+        <w:t>Should I remind you that you were once a failure, Angelo? Oh wait! You are a failure</w:t>
+      </w:r>
+      <w:r>
+        <w:t xml:space="preserve">, </w:t>
+      </w:r>
+      <w:proofErr w:type="spellStart"/>
+      <w:r>
+        <w:t>beeetch</w:t>
+      </w:r>
+      <w:proofErr w:type="spellEnd"/>
+      <w:r>
+        <w:t>!</w:t>
+      </w:r>
+      <w:r>
+        <w:t xml:space="preserve"> If you think you could get away with failing another case, don’t think that I’d let you disgrace our master’s name. </w:t>
+      </w:r>
+      <w:r>
+        <w:t xml:space="preserve">I wouldn’t allow it! Certainly not </w:t>
+      </w:r>
+      <w:r>
+        <w:t>in his presence (points to the coffin.)</w:t>
+      </w:r>
+    </w:p>
+    <w:p>
+      <w:pPr>
+        <w:spacing w:line="480" w:lineRule="auto"/>
+        <w:ind w:left="1440" w:hanging="1440"/>
+        <w:jc w:val="left"/>
+      </w:pPr>
+      <w:proofErr w:type="gramStart"/>
+      <w:r>
+        <w:t>Angelo</w:t>
+      </w:r>
+      <w:proofErr w:type="gramEnd"/>
+      <w:r>
+        <w:tab/>
+      </w:r>
+      <w:r>
+        <w:t>I did not fail</w:t>
+      </w:r>
+      <w:r>
+        <w:t>… the case was umm… indeterminately put on hold. Red tapes, and inquiries and what not. If I could say, I think my work was sabotaged.</w:t>
+      </w:r>
+      <w:r>
+        <w:t xml:space="preserve"> Injustice is what it is!</w:t>
+      </w:r>
+    </w:p>
+    <w:p>
+      <w:pPr>
+        <w:spacing w:line="480" w:lineRule="auto"/>
+        <w:ind w:left="1440" w:hanging="1440"/>
+        <w:jc w:val="left"/>
+      </w:pPr>
+      <w:r>
+        <w:t>Michael</w:t>
+      </w:r>
+      <w:r>
+        <w:tab/>
+        <w:t>Faye, make this loser go away. I’m way fucking better at this. I assure you.</w:t>
+      </w:r>
+    </w:p>
+    <w:p>
+      <w:pPr>
+        <w:spacing w:line="480" w:lineRule="auto"/>
+        <w:ind w:left="1440" w:hanging="1440"/>
+        <w:jc w:val="left"/>
+        <w:rPr>
+          <w:i/>
+        </w:rPr>
+      </w:pPr>
+      <w:r>
+        <w:tab/>
+      </w:r>
+      <w:r>
+        <w:rPr>
+          <w:i/>
+        </w:rPr>
+        <w:t>Angelo looks at his feet and walks a bit away</w:t>
+      </w:r>
+      <w:r>
+        <w:rPr>
+          <w:i/>
+        </w:rPr>
+        <w:t xml:space="preserve"> rubbing his arm</w:t>
+      </w:r>
+      <w:r>
+        <w:rPr>
+          <w:i/>
+        </w:rPr>
+        <w:t>.</w:t>
+      </w:r>
+    </w:p>
+    <w:p>
+      <w:pPr>
+        <w:spacing w:line="480" w:lineRule="auto"/>
+        <w:ind w:left="1440" w:hanging="1440"/>
+        <w:jc w:val="left"/>
+      </w:pPr>
+      <w:r>
+        <w:t>Angelo</w:t>
+      </w:r>
+      <w:r>
+        <w:tab/>
+        <w:t xml:space="preserve">(Mumbles indistinctly) I… I don’t know. </w:t>
+      </w:r>
+      <w:r>
+        <w:t xml:space="preserve">(Faye trails Angelo.) </w:t>
+      </w:r>
+      <w:proofErr w:type="gramStart"/>
+      <w:r>
+        <w:t>You</w:t>
+      </w:r>
+      <w:proofErr w:type="gramEnd"/>
+      <w:r>
+        <w:t xml:space="preserve"> kno</w:t>
+      </w:r>
+      <w:r>
+        <w:t>w, what? Maybe, he’s right. I haven’t really taken any cases since I messed up</w:t>
+      </w:r>
+    </w:p>
+    <w:p>
+      <w:pPr>
+        <w:spacing w:line="480" w:lineRule="auto"/>
+        <w:ind w:left="1440" w:hanging="1440"/>
+        <w:jc w:val="left"/>
+      </w:pPr>
+      <w:r>
+        <w:t>Faye</w:t>
+      </w:r>
+      <w:r>
+        <w:tab/>
+        <w:t xml:space="preserve">Nonsense! Nonsense. Do not listen to his harsh words. They are as harsh as they are untrue. </w:t>
+      </w:r>
+      <w:r>
+        <w:t xml:space="preserve">I believe that </w:t>
+      </w:r>
+      <w:r>
+        <w:t>you’re perfect for this job, being his protégé and all, and you bear the same values that he had.</w:t>
+      </w:r>
+      <w:r>
+        <w:t xml:space="preserve"> </w:t>
+      </w:r>
+    </w:p>
+    <w:p>
+      <w:pPr>
+        <w:spacing w:line="480" w:lineRule="auto"/>
+        <w:ind w:left="1440"/>
+        <w:jc w:val="left"/>
+      </w:pPr>
+      <w:r>
+        <w:t xml:space="preserve">I know you’ve yet to find </w:t>
+      </w:r>
+      <w:r>
+        <w:t xml:space="preserve">that which you seek. You may think that you can’t </w:t>
+      </w:r>
+      <w:r>
+        <w:t>accomplish anything</w:t>
+      </w:r>
+      <w:r>
+        <w:t xml:space="preserve"> but that sits only in your mind. So, grab </w:t>
+      </w:r>
+      <w:r>
+        <w:t>that thought by its</w:t>
+      </w:r>
+      <w:r>
+        <w:t xml:space="preserve"> chair and shove it off its seat. You can do it!</w:t>
+      </w:r>
+    </w:p>
+    <w:p>
+      <w:pPr>
+        <w:spacing w:line="480" w:lineRule="auto"/>
+        <w:jc w:val="left"/>
+      </w:pPr>
+      <w:r>
+        <w:lastRenderedPageBreak/>
+        <w:t>Angelo</w:t>
+      </w:r>
+      <w:r>
+        <w:tab/>
+        <w:t>I… I don’t know.</w:t>
+      </w:r>
+    </w:p>
+    <w:p>
+      <w:pPr>
+        <w:spacing w:line="480" w:lineRule="auto"/>
+        <w:jc w:val="left"/>
+      </w:pPr>
+      <w:r>
+        <w:t>Faye</w:t>
+      </w:r>
+      <w:r>
+        <w:tab/>
+      </w:r>
+      <w:r>
+        <w:tab/>
+        <w:t>You can do it.</w:t>
+      </w:r>
+    </w:p>
+    <w:p>
+      <w:pPr>
+        <w:spacing w:line="480" w:lineRule="auto"/>
+        <w:jc w:val="left"/>
+      </w:pPr>
+      <w:proofErr w:type="gramStart"/>
+      <w:r>
+        <w:t>Angelo</w:t>
+      </w:r>
+      <w:proofErr w:type="gramEnd"/>
+      <w:r>
+        <w:tab/>
+        <w:t>I don’t think I can but I’ll try.</w:t>
+      </w:r>
+    </w:p>
+    <w:p>
+      <w:pPr>
+        <w:spacing w:line="480" w:lineRule="auto"/>
+        <w:ind w:left="1440" w:hanging="1440"/>
+        <w:jc w:val="left"/>
+      </w:pPr>
+      <w:r>
+        <w:t>Michael</w:t>
+      </w:r>
+      <w:r>
+        <w:tab/>
+        <w:t xml:space="preserve">Try?! (laughs) Try not to fail, Angelo and try hard. If you fail this time I’ll make sure the world remembers you as the greatest failure of a detective. Your face will be a new standard of failure. When you go out, mothers will point at you and tell their children, “Do not be like him.” </w:t>
+      </w:r>
+      <w:r>
+        <w:t>(laughs)</w:t>
+      </w:r>
+    </w:p>
+    <w:p>
+      <w:pPr>
+        <w:spacing w:line="480" w:lineRule="auto"/>
+        <w:ind w:left="1440" w:hanging="1440"/>
+        <w:jc w:val="left"/>
+      </w:pPr>
+      <w:r>
+        <w:tab/>
+        <w:t xml:space="preserve">I don’t think I’m needed here. I don’t want to hang around losers too, so, see </w:t>
+      </w:r>
+      <w:proofErr w:type="spellStart"/>
+      <w:r>
+        <w:t>ya</w:t>
+      </w:r>
+      <w:proofErr w:type="spellEnd"/>
+      <w:r>
+        <w:t>. (walks away)</w:t>
+      </w:r>
+    </w:p>
+    <w:p>
+      <w:pPr>
+        <w:spacing w:line="480" w:lineRule="auto"/>
+        <w:ind w:left="1440" w:hanging="1440"/>
+        <w:jc w:val="left"/>
+      </w:pPr>
+      <w:r>
+        <w:t>Faye</w:t>
+      </w:r>
+      <w:r>
+        <w:tab/>
+        <w:t xml:space="preserve">Oh, do wait, Michael. Don’t leave. In </w:t>
+      </w:r>
+      <w:r>
+        <w:t>fact,</w:t>
+      </w:r>
+      <w:r>
+        <w:t xml:space="preserve"> I wanted to ask you for a favor. (</w:t>
+      </w:r>
+      <w:r>
+        <w:t>Michael’s interest is piqued.) I was hoping both of you could work together on this case.</w:t>
+      </w:r>
+    </w:p>
+    <w:p>
+      <w:pPr>
+        <w:spacing w:line="480" w:lineRule="auto"/>
+        <w:ind w:left="1440" w:hanging="1440"/>
+        <w:jc w:val="left"/>
+      </w:pPr>
+      <w:r>
+        <w:t>Michael</w:t>
+      </w:r>
+      <w:r>
+        <w:tab/>
+      </w:r>
+      <w:proofErr w:type="gramStart"/>
+      <w:r>
+        <w:t>And</w:t>
+      </w:r>
+      <w:proofErr w:type="gramEnd"/>
+      <w:r>
+        <w:t xml:space="preserve"> what is the nature of the case?</w:t>
+      </w:r>
+    </w:p>
+    <w:p>
+      <w:pPr>
+        <w:spacing w:line="480" w:lineRule="auto"/>
+        <w:ind w:left="1440" w:hanging="1440"/>
+        <w:jc w:val="left"/>
+      </w:pPr>
+      <w:r>
+        <w:t>Faye</w:t>
+      </w:r>
+      <w:r>
+        <w:tab/>
+        <w:t>Murder.</w:t>
+      </w:r>
+    </w:p>
+    <w:p>
+      <w:pPr>
+        <w:spacing w:line="480" w:lineRule="auto"/>
+        <w:ind w:left="1440" w:hanging="1440"/>
+        <w:jc w:val="left"/>
+      </w:pPr>
+      <w:proofErr w:type="gramStart"/>
+      <w:r>
+        <w:t>Michael</w:t>
+      </w:r>
+      <w:proofErr w:type="gramEnd"/>
+      <w:r>
+        <w:tab/>
+        <w:t>I thought you already hired Angelo, why involve me?</w:t>
+      </w:r>
+    </w:p>
+    <w:p>
+      <w:pPr>
+        <w:spacing w:line="480" w:lineRule="auto"/>
+        <w:ind w:left="1440" w:hanging="1440"/>
+        <w:jc w:val="left"/>
+      </w:pPr>
+      <w:proofErr w:type="gramStart"/>
+      <w:r>
+        <w:t>Faye</w:t>
+      </w:r>
+      <w:proofErr w:type="gramEnd"/>
+      <w:r>
+        <w:tab/>
+        <w:t xml:space="preserve">I thought it would honor him if his successors were the ones to solve this enigma. </w:t>
+      </w:r>
+    </w:p>
+    <w:p>
+      <w:pPr>
+        <w:spacing w:line="480" w:lineRule="auto"/>
+        <w:ind w:left="1440" w:hanging="1440"/>
+        <w:jc w:val="left"/>
+      </w:pPr>
+      <w:r>
+        <w:lastRenderedPageBreak/>
+        <w:t>Angelo</w:t>
+      </w:r>
+      <w:r>
+        <w:tab/>
+        <w:t>So, you want us both to investigate the master’s death? If that’s the case I can’t work with this man!</w:t>
+      </w:r>
+      <w:r>
+        <w:t xml:space="preserve"> You know very well he disdains Miko’s virtues and wishes to do things his way.</w:t>
+      </w:r>
+    </w:p>
+    <w:p>
+      <w:pPr>
+        <w:spacing w:line="480" w:lineRule="auto"/>
+        <w:ind w:left="1440" w:hanging="1440"/>
+        <w:jc w:val="left"/>
+      </w:pPr>
+      <w:r>
+        <w:t>Michael</w:t>
+      </w:r>
+      <w:r>
+        <w:tab/>
+        <w:t xml:space="preserve">Blab la </w:t>
+      </w:r>
+      <w:proofErr w:type="spellStart"/>
+      <w:r>
+        <w:t>bla</w:t>
+      </w:r>
+      <w:proofErr w:type="spellEnd"/>
+      <w:r>
+        <w:t xml:space="preserve">. That’s all I heard from your whiny little mouth. I’m most certain that my “virtues” are way better than yours and Miko’s, and much </w:t>
+      </w:r>
+      <w:proofErr w:type="spellStart"/>
+      <w:r>
+        <w:t>much</w:t>
+      </w:r>
+      <w:proofErr w:type="spellEnd"/>
+      <w:r>
+        <w:t xml:space="preserve"> practical.</w:t>
+      </w:r>
+    </w:p>
+    <w:p>
+      <w:pPr>
+        <w:spacing w:line="480" w:lineRule="auto"/>
+        <w:ind w:left="1440" w:hanging="1440"/>
+        <w:jc w:val="left"/>
+      </w:pPr>
+      <w:r>
+        <w:t>Angelo</w:t>
+      </w:r>
+      <w:r>
+        <w:tab/>
+        <w:t>His… methods are different than ours.</w:t>
+      </w:r>
+    </w:p>
+    <w:p>
+      <w:pPr>
+        <w:spacing w:line="480" w:lineRule="auto"/>
+        <w:ind w:left="1440" w:hanging="1440"/>
+        <w:jc w:val="left"/>
+      </w:pPr>
+      <w:r>
+        <w:t>Faye</w:t>
+      </w:r>
+      <w:r>
+        <w:tab/>
+        <w:t>That which you lack, may complement you. Y</w:t>
+      </w:r>
+      <w:r>
+        <w:t>ou know what they say, “two minds”</w:t>
+      </w:r>
+    </w:p>
+    <w:p>
+      <w:pPr>
+        <w:spacing w:line="480" w:lineRule="auto"/>
+        <w:ind w:left="1440" w:hanging="1440"/>
+        <w:jc w:val="left"/>
+      </w:pPr>
+      <w:r>
+        <w:t>Michael</w:t>
+      </w:r>
+      <w:r>
+        <w:tab/>
+        <w:t>are better than none</w:t>
+      </w:r>
+      <w:r>
+        <w:t xml:space="preserve"> </w:t>
+      </w:r>
+      <w:r>
+        <w:t>(points to Angelo</w:t>
+      </w:r>
+      <w:r>
+        <w:t xml:space="preserve"> and laughs.</w:t>
+      </w:r>
+      <w:r>
+        <w:t>)</w:t>
+      </w:r>
+    </w:p>
+    <w:p>
+      <w:pPr>
+        <w:spacing w:line="480" w:lineRule="auto"/>
+        <w:ind w:left="1440" w:hanging="1440"/>
+        <w:jc w:val="left"/>
+      </w:pPr>
+      <w:r>
+        <w:t>Angelo</w:t>
+      </w:r>
+      <w:r>
+        <w:tab/>
+      </w:r>
+      <w:proofErr w:type="gramStart"/>
+      <w:r>
+        <w:t>And</w:t>
+      </w:r>
+      <w:proofErr w:type="gramEnd"/>
+      <w:r>
+        <w:t xml:space="preserve"> what, sully the justice which he deserves? </w:t>
+      </w:r>
+    </w:p>
+    <w:p>
+      <w:pPr>
+        <w:spacing w:line="480" w:lineRule="auto"/>
+        <w:ind w:left="1440" w:hanging="1440"/>
+        <w:jc w:val="left"/>
+      </w:pPr>
+      <w:r>
+        <w:t>Faye</w:t>
+      </w:r>
+      <w:r>
+        <w:tab/>
+        <w:t>Oh, I’m just presenting the facts. The decision rests upon you two.</w:t>
+      </w:r>
+    </w:p>
+    <w:p>
+      <w:pPr>
+        <w:spacing w:line="480" w:lineRule="auto"/>
+        <w:ind w:left="1440" w:hanging="1440"/>
+        <w:jc w:val="left"/>
+      </w:pPr>
+      <w:r>
+        <w:t>Angelo</w:t>
+      </w:r>
+      <w:r>
+        <w:tab/>
+        <w:t xml:space="preserve">Besides, don’t you think that is inappropriate? We are both involved </w:t>
+      </w:r>
+      <w:r>
+        <w:t>professionally and emotionally with the victim.</w:t>
+      </w:r>
+    </w:p>
+    <w:p>
+      <w:pPr>
+        <w:spacing w:line="480" w:lineRule="auto"/>
+        <w:ind w:left="1440" w:hanging="1440"/>
+        <w:jc w:val="left"/>
+      </w:pPr>
+      <w:r>
+        <w:t>Michael</w:t>
+      </w:r>
+      <w:r>
+        <w:tab/>
+        <w:t xml:space="preserve">You’re the only one who’s emotional here, </w:t>
+      </w:r>
+      <w:proofErr w:type="spellStart"/>
+      <w:r>
+        <w:t>weakshit</w:t>
+      </w:r>
+      <w:proofErr w:type="spellEnd"/>
+      <w:r>
+        <w:t>.</w:t>
+      </w:r>
+    </w:p>
+    <w:p>
+      <w:pPr>
+        <w:spacing w:line="480" w:lineRule="auto"/>
+        <w:ind w:left="1440" w:hanging="1440"/>
+        <w:jc w:val="left"/>
+      </w:pPr>
+      <w:r>
+        <w:t>Faye</w:t>
+      </w:r>
+      <w:r>
+        <w:tab/>
+        <w:t>So, what say you, gentlemen? Would you set aside your rivalry for this matter?</w:t>
+      </w:r>
+    </w:p>
+    <w:p>
+      <w:pPr>
+        <w:spacing w:line="480" w:lineRule="auto"/>
+        <w:ind w:left="1440" w:hanging="1440"/>
+        <w:jc w:val="left"/>
+      </w:pPr>
+      <w:r>
+        <w:t>Angelo</w:t>
+      </w:r>
+      <w:r>
+        <w:tab/>
+        <w:t>What rivalry? I’m in. For truth I shall succeed.</w:t>
+      </w:r>
+    </w:p>
+    <w:p>
+      <w:pPr>
+        <w:spacing w:line="480" w:lineRule="auto"/>
+        <w:ind w:left="1440" w:hanging="1440"/>
+        <w:jc w:val="left"/>
+      </w:pPr>
+      <w:r>
+        <w:lastRenderedPageBreak/>
+        <w:t>Michael</w:t>
+      </w:r>
+      <w:r>
+        <w:tab/>
+        <w:t>(Wraps his arm around Angelo’s neck, does a blowjob gesture on Angelo’s cheek and laughs.) Suck seed! (Angelo pushes him away.) I assure you, I will stop at nothing to find this… bad person.</w:t>
+      </w:r>
+    </w:p>
+    <w:p>
+      <w:pPr>
+        <w:spacing w:line="480" w:lineRule="auto"/>
+        <w:ind w:left="1440" w:hanging="1440"/>
+        <w:jc w:val="left"/>
+      </w:pPr>
+      <w:r>
+        <w:t>Angelo</w:t>
+      </w:r>
+      <w:r>
+        <w:tab/>
+        <w:t>miscreant</w:t>
+      </w:r>
+    </w:p>
+    <w:p>
+      <w:pPr>
+        <w:spacing w:line="480" w:lineRule="auto"/>
+        <w:ind w:left="1440" w:hanging="1440"/>
+        <w:jc w:val="left"/>
+      </w:pPr>
+      <w:r>
+        <w:t>Michael</w:t>
+      </w:r>
+      <w:r>
+        <w:tab/>
+        <w:t xml:space="preserve">Don’t call me names, </w:t>
+      </w:r>
+      <w:proofErr w:type="spellStart"/>
+      <w:r>
+        <w:t>bano</w:t>
+      </w:r>
+      <w:proofErr w:type="spellEnd"/>
+      <w:r>
+        <w:t xml:space="preserve">. </w:t>
+      </w:r>
+    </w:p>
+    <w:p>
+      <w:pPr>
+        <w:spacing w:line="480" w:lineRule="auto"/>
+        <w:ind w:left="1440" w:hanging="1440"/>
+        <w:jc w:val="left"/>
+      </w:pPr>
+      <w:r>
+        <w:t>Angelo</w:t>
+      </w:r>
+      <w:r>
+        <w:tab/>
+        <w:t>It’s another word for bad person.</w:t>
+      </w:r>
+    </w:p>
+    <w:p>
+      <w:pPr>
+        <w:spacing w:line="480" w:lineRule="auto"/>
+        <w:ind w:left="1440" w:hanging="1440"/>
+        <w:jc w:val="left"/>
+      </w:pPr>
+      <w:r>
+        <w:t>Michael</w:t>
+      </w:r>
+      <w:r>
+        <w:tab/>
+      </w:r>
+      <w:r>
+        <w:t>Don’t you comment on my choice of words.</w:t>
+      </w:r>
+    </w:p>
+    <w:p>
+      <w:pPr>
+        <w:spacing w:line="480" w:lineRule="auto"/>
+        <w:ind w:left="1440" w:hanging="1440"/>
+        <w:jc w:val="left"/>
+      </w:pPr>
+      <w:r>
+        <w:t>Angelo</w:t>
+      </w:r>
+      <w:r>
+        <w:tab/>
+        <w:t>Choice of words? I thought you only knew a handful of words.</w:t>
+      </w:r>
+    </w:p>
+    <w:p>
+      <w:pPr>
+        <w:spacing w:line="480" w:lineRule="auto"/>
+        <w:ind w:left="1440" w:hanging="1440"/>
+        <w:jc w:val="left"/>
+      </w:pPr>
+      <w:r>
+        <w:t>Faye</w:t>
+      </w:r>
+      <w:r>
+        <w:tab/>
+        <w:t>Boys… anyway, this is good. So, I’ve invited all the people who could</w:t>
+      </w:r>
+      <w:r>
+        <w:t xml:space="preserve"> possibly have murdered Miko.</w:t>
+      </w:r>
+    </w:p>
+    <w:p>
+      <w:pPr>
+        <w:spacing w:line="480" w:lineRule="auto"/>
+        <w:ind w:left="1440" w:hanging="1440"/>
+        <w:jc w:val="left"/>
+      </w:pPr>
+      <w:r>
+        <w:t>Michael</w:t>
+      </w:r>
+      <w:r>
+        <w:tab/>
+        <w:t xml:space="preserve">Why the fuck </w:t>
+      </w:r>
+      <w:proofErr w:type="gramStart"/>
+      <w:r>
+        <w:t>do</w:t>
+      </w:r>
+      <w:proofErr w:type="gramEnd"/>
+      <w:r>
+        <w:t xml:space="preserve"> you think that’s a good idea? If I hypothetically kill a man, the last place I’d go is his funeral. Hypothetically</w:t>
+      </w:r>
+      <w:r>
+        <w:t xml:space="preserve"> speaking</w:t>
+      </w:r>
+      <w:r>
+        <w:t xml:space="preserve">… </w:t>
+      </w:r>
+    </w:p>
+    <w:p>
+      <w:pPr>
+        <w:spacing w:line="480" w:lineRule="auto"/>
+        <w:ind w:left="1440" w:hanging="1440"/>
+        <w:jc w:val="left"/>
+      </w:pPr>
+      <w:r>
+        <w:t>Angelo</w:t>
+      </w:r>
+      <w:r>
+        <w:tab/>
+      </w:r>
+      <w:proofErr w:type="gramStart"/>
+      <w:r>
+        <w:t>To</w:t>
+      </w:r>
+      <w:proofErr w:type="gramEnd"/>
+      <w:r>
+        <w:t xml:space="preserve"> emulate sympathy? It would make them look less guilty.</w:t>
+      </w:r>
+      <w:r>
+        <w:t xml:space="preserve"> You know, on rare cases, murderers like to feed on the sympathy for their victims or they </w:t>
+      </w:r>
+      <w:proofErr w:type="gramStart"/>
+      <w:r>
+        <w:t>actually are</w:t>
+      </w:r>
+      <w:proofErr w:type="gramEnd"/>
+      <w:r>
+        <w:t xml:space="preserve"> sympathetic, if it were an accidental homicide. </w:t>
+      </w:r>
+    </w:p>
+    <w:p>
+      <w:pPr>
+        <w:spacing w:line="480" w:lineRule="auto"/>
+        <w:ind w:left="1440" w:hanging="1440"/>
+        <w:jc w:val="left"/>
+      </w:pPr>
+      <w:r>
+        <w:t>Michael</w:t>
+      </w:r>
+      <w:r>
+        <w:tab/>
+        <w:t>Has it not occurred to you that Miko killed himself?</w:t>
+      </w:r>
+    </w:p>
+    <w:p>
+      <w:pPr>
+        <w:spacing w:line="480" w:lineRule="auto"/>
+        <w:ind w:left="1440" w:hanging="1440"/>
+        <w:jc w:val="left"/>
+      </w:pPr>
+      <w:r>
+        <w:t>Faye</w:t>
+      </w:r>
+      <w:r>
+        <w:tab/>
+        <w:t>Impossible. Miko had not the propensity for suicide.</w:t>
+      </w:r>
+    </w:p>
+    <w:p>
+      <w:pPr>
+        <w:spacing w:line="480" w:lineRule="auto"/>
+        <w:ind w:left="1440" w:hanging="1440"/>
+        <w:jc w:val="left"/>
+      </w:pPr>
+      <w:proofErr w:type="gramStart"/>
+      <w:r>
+        <w:t>Angelo</w:t>
+      </w:r>
+      <w:proofErr w:type="gramEnd"/>
+      <w:r>
+        <w:tab/>
+        <w:t>He showed no signs of suicidal tendencies, he wasn’t</w:t>
+      </w:r>
+    </w:p>
+    <w:p>
+      <w:pPr>
+        <w:spacing w:line="480" w:lineRule="auto"/>
+        <w:ind w:left="1440" w:hanging="1440"/>
+        <w:jc w:val="left"/>
+      </w:pPr>
+      <w:r>
+        <w:lastRenderedPageBreak/>
+        <w:t>Michael</w:t>
+      </w:r>
+      <w:r>
+        <w:tab/>
+        <w:t>depressed? You must have noticed it. Miko was a sad sack. He just knew how to hide it in public. It was impossible not to notice the occasional table thumps, and he rubbed his arm</w:t>
+      </w:r>
+      <w:r>
+        <w:t xml:space="preserve"> as if trying to hug himself.</w:t>
+      </w:r>
+      <w:r>
+        <w:t xml:space="preserve"> His decision making, he would always second-guess himself, overthinking</w:t>
+      </w:r>
+    </w:p>
+    <w:p>
+      <w:pPr>
+        <w:spacing w:line="480" w:lineRule="auto"/>
+        <w:ind w:left="1440" w:hanging="1440"/>
+        <w:jc w:val="left"/>
+      </w:pPr>
+      <w:r>
+        <w:t>Angelo</w:t>
+      </w:r>
+      <w:r>
+        <w:tab/>
+        <w:t xml:space="preserve">the downside of a brilliant mind. </w:t>
+      </w:r>
+      <w:r>
+        <w:t>Those are signs of indecisiveness, not depression.</w:t>
+      </w:r>
+    </w:p>
+    <w:p>
+      <w:pPr>
+        <w:spacing w:line="480" w:lineRule="auto"/>
+        <w:ind w:left="1440" w:hanging="1440"/>
+        <w:jc w:val="left"/>
+      </w:pPr>
+      <w:r>
+        <w:t>Michael</w:t>
+      </w:r>
+      <w:r>
+        <w:tab/>
+        <w:t>Say what you want. You can’t ignore the truth.</w:t>
+      </w:r>
+      <w:r>
+        <w:t xml:space="preserve"> Are these all the people, you say?</w:t>
+      </w:r>
+    </w:p>
+    <w:p>
+      <w:pPr>
+        <w:spacing w:line="480" w:lineRule="auto"/>
+        <w:ind w:left="1440" w:hanging="1440"/>
+        <w:jc w:val="left"/>
+      </w:pPr>
+      <w:r>
+        <w:t>Faye</w:t>
+      </w:r>
+      <w:r>
+        <w:tab/>
+        <w:t xml:space="preserve">You could expect another one arriving late. He’d be coming from a Presidential </w:t>
+      </w:r>
+      <w:r>
+        <w:t>function.</w:t>
+      </w:r>
+    </w:p>
+    <w:p>
+      <w:pPr>
+        <w:spacing w:line="480" w:lineRule="auto"/>
+        <w:ind w:left="1440" w:hanging="1440"/>
+        <w:jc w:val="left"/>
+      </w:pPr>
+      <w:r>
+        <w:t>Angelo</w:t>
+      </w:r>
+      <w:r>
+        <w:tab/>
+        <w:t>Eugenio Lin?</w:t>
+      </w:r>
+    </w:p>
+    <w:p>
+      <w:pPr>
+        <w:spacing w:line="480" w:lineRule="auto"/>
+        <w:ind w:left="1440" w:hanging="1440"/>
+        <w:jc w:val="left"/>
+      </w:pPr>
+      <w:r>
+        <w:t>Faye</w:t>
+      </w:r>
+      <w:r>
+        <w:tab/>
+        <w:t>Yes.</w:t>
+      </w:r>
+    </w:p>
+    <w:p>
+      <w:pPr>
+        <w:spacing w:line="480" w:lineRule="auto"/>
+        <w:ind w:left="1440" w:hanging="1440"/>
+        <w:jc w:val="left"/>
+      </w:pPr>
+      <w:r>
+        <w:t>Michael</w:t>
+      </w:r>
+      <w:r>
+        <w:tab/>
+      </w:r>
+      <w:proofErr w:type="gramStart"/>
+      <w:r>
+        <w:t>The</w:t>
+      </w:r>
+      <w:proofErr w:type="gramEnd"/>
+      <w:r>
+        <w:t xml:space="preserve"> president’s Chinese bastard? Fuck that guy, he wants to turn the Philippines into a Chinese province.</w:t>
+      </w:r>
+    </w:p>
+    <w:p>
+      <w:pPr>
+        <w:spacing w:line="480" w:lineRule="auto"/>
+        <w:ind w:left="1440" w:hanging="1440"/>
+        <w:jc w:val="left"/>
+      </w:pPr>
+      <w:r>
+        <w:t>Angelo</w:t>
+      </w:r>
+      <w:r>
+        <w:tab/>
+        <w:t>Eugenio?</w:t>
+      </w:r>
+    </w:p>
+    <w:p>
+      <w:pPr>
+        <w:spacing w:line="480" w:lineRule="auto"/>
+        <w:ind w:left="1440" w:hanging="1440"/>
+        <w:jc w:val="left"/>
+      </w:pPr>
+      <w:r>
+        <w:t>Michael</w:t>
+      </w:r>
+      <w:r>
+        <w:tab/>
+      </w:r>
+      <w:proofErr w:type="gramStart"/>
+      <w:r>
+        <w:t>The</w:t>
+      </w:r>
+      <w:proofErr w:type="gramEnd"/>
+      <w:r>
+        <w:t xml:space="preserve"> president.</w:t>
+      </w:r>
+    </w:p>
+    <w:p>
+      <w:pPr>
+        <w:spacing w:line="480" w:lineRule="auto"/>
+        <w:ind w:left="1440" w:hanging="1440"/>
+        <w:jc w:val="left"/>
+      </w:pPr>
+      <w:r>
+        <w:t>Angelo</w:t>
+      </w:r>
+      <w:r>
+        <w:tab/>
+        <w:t>You speak just like him.</w:t>
+      </w:r>
+      <w:r>
+        <w:t xml:space="preserve"> How shall I describe it… undiplomatic?</w:t>
+      </w:r>
+      <w:r>
+        <w:t xml:space="preserve"> </w:t>
+      </w:r>
+      <w:r>
+        <w:t>Coarse</w:t>
+      </w:r>
+      <w:r>
+        <w:t>, and uneducated.</w:t>
+      </w:r>
+    </w:p>
+    <w:p>
+      <w:pPr>
+        <w:spacing w:line="480" w:lineRule="auto"/>
+        <w:ind w:left="1440" w:hanging="1440"/>
+        <w:jc w:val="left"/>
+      </w:pPr>
+      <w:r>
+        <w:lastRenderedPageBreak/>
+        <w:t>Michael</w:t>
+      </w:r>
+      <w:r>
+        <w:tab/>
+        <w:t>Diplomacy… ah the weapon of people who can’t take a hit.</w:t>
+      </w:r>
+      <w:r>
+        <w:t xml:space="preserve"> Speaking of </w:t>
+      </w:r>
+      <w:proofErr w:type="spellStart"/>
+      <w:r>
+        <w:t>coarse</w:t>
+      </w:r>
+      <w:proofErr w:type="spellEnd"/>
+      <w:r>
+        <w:t>, that’s what your face will look like when I’m done with you.</w:t>
+      </w:r>
+    </w:p>
+    <w:p>
+      <w:pPr>
+        <w:spacing w:line="480" w:lineRule="auto"/>
+        <w:ind w:left="1440" w:hanging="1440"/>
+        <w:jc w:val="left"/>
+      </w:pPr>
+      <w:r>
+        <w:t>Angelo</w:t>
+      </w:r>
+      <w:r>
+        <w:tab/>
+        <w:t xml:space="preserve">Are those all the delegates? </w:t>
+      </w:r>
+    </w:p>
+    <w:p>
+      <w:pPr>
+        <w:spacing w:line="480" w:lineRule="auto"/>
+        <w:ind w:left="1440" w:hanging="1440"/>
+        <w:jc w:val="left"/>
+      </w:pPr>
+      <w:r>
+        <w:t>Faye</w:t>
+      </w:r>
+      <w:r>
+        <w:tab/>
+        <w:t xml:space="preserve">Yes. Everyone who’s here, and Mister Lin. Anyone else who does not belong here should be </w:t>
+      </w:r>
+      <w:r>
+        <w:t>dispatched</w:t>
+      </w:r>
+      <w:r>
+        <w:t>… sent away</w:t>
+      </w:r>
+      <w:r>
+        <w:t xml:space="preserve">… forced to leave. </w:t>
+      </w:r>
+      <w:r>
+        <w:t>Yes… forced to leave.</w:t>
+      </w:r>
+      <w:r>
+        <w:t xml:space="preserve"> (gestures to the guards) understood?</w:t>
+      </w:r>
+      <w:r>
+        <w:t xml:space="preserve"> (Guards acknowledge her.)</w:t>
+      </w:r>
+    </w:p>
+    <w:p>
+      <w:pPr>
+        <w:spacing w:line="480" w:lineRule="auto"/>
+        <w:ind w:left="1440" w:hanging="1440"/>
+        <w:jc w:val="left"/>
+      </w:pPr>
+      <w:r>
+        <w:tab/>
+        <w:t>I told the other mourners that the funeral starts tomorrow, so there would be no confusion and you could do your business undisturbed, relatively. These are fewer than what you’d expect to be visiting tomorrow.</w:t>
+      </w:r>
+    </w:p>
+    <w:p>
+      <w:pPr>
+        <w:spacing w:line="480" w:lineRule="auto"/>
+        <w:ind w:left="1440" w:hanging="1440"/>
+        <w:jc w:val="left"/>
+      </w:pPr>
+      <w:r>
+        <w:t>Michael</w:t>
+      </w:r>
+      <w:r>
+        <w:tab/>
+        <w:t>(Gestures to the audience.) These?</w:t>
+      </w:r>
+    </w:p>
+    <w:p>
+      <w:pPr>
+        <w:spacing w:line="480" w:lineRule="auto"/>
+        <w:ind w:left="1440" w:hanging="1440"/>
+        <w:jc w:val="left"/>
+      </w:pPr>
+      <w:r>
+        <w:t>Faye</w:t>
+      </w:r>
+      <w:r>
+        <w:tab/>
+        <w:t xml:space="preserve">This is better so as not to arouse suspicion… and… I just wanted to be the first one to know. There will be a couple more eulogies to be delivered. </w:t>
+      </w:r>
+      <w:r>
+        <w:t>Make sure you question them all.</w:t>
+      </w:r>
+    </w:p>
+    <w:p>
+      <w:pPr>
+        <w:spacing w:line="480" w:lineRule="auto"/>
+        <w:ind w:left="1440" w:hanging="1440"/>
+        <w:jc w:val="left"/>
+      </w:pPr>
+      <w:r>
+        <w:t>Michael</w:t>
+      </w:r>
+      <w:r>
+        <w:tab/>
+        <w:t>Seriously? This is fewer? Better get started then. (Michael walks up to an audience member) You! Who killed Miko?</w:t>
+      </w:r>
+      <w:r>
+        <w:t xml:space="preserve"> (Faye pulls him away.)</w:t>
+      </w:r>
+    </w:p>
+    <w:p>
+      <w:pPr>
+        <w:spacing w:line="480" w:lineRule="auto"/>
+        <w:ind w:left="1440" w:hanging="1440"/>
+        <w:jc w:val="left"/>
+      </w:pPr>
+      <w:proofErr w:type="gramStart"/>
+      <w:r>
+        <w:lastRenderedPageBreak/>
+        <w:t>Faye</w:t>
+      </w:r>
+      <w:proofErr w:type="gramEnd"/>
+      <w:r>
+        <w:tab/>
+      </w:r>
+      <w:r>
+        <w:t>I think you should</w:t>
+      </w:r>
+      <w:r>
+        <w:t xml:space="preserve"> start with those two. </w:t>
+      </w:r>
+      <w:r>
+        <w:t>Th</w:t>
+      </w:r>
+      <w:r>
+        <w:t>at</w:t>
+      </w:r>
+      <w:r>
+        <w:t xml:space="preserve"> lady is Darlene, and that guy</w:t>
+      </w:r>
+      <w:r>
+        <w:t xml:space="preserve"> is Karl</w:t>
+      </w:r>
+      <w:r>
+        <w:t xml:space="preserve">. </w:t>
+      </w:r>
+      <w:r>
+        <w:t xml:space="preserve"> </w:t>
+      </w:r>
+      <w:r>
+        <w:t xml:space="preserve">Keep in mind, it would be </w:t>
+      </w:r>
+      <w:r>
+        <w:t>BEST</w:t>
+      </w:r>
+      <w:r>
+        <w:t xml:space="preserve"> if you find the killer before the last eulogy, before they all leave.</w:t>
+      </w:r>
+    </w:p>
+    <w:p>
+      <w:pPr>
+        <w:spacing w:line="480" w:lineRule="auto"/>
+        <w:ind w:left="1440" w:hanging="1440"/>
+        <w:jc w:val="left"/>
+      </w:pPr>
+      <w:r>
+        <w:t>Angelo</w:t>
+      </w:r>
+      <w:r>
+        <w:tab/>
+        <w:t>We’ll get on with it then.</w:t>
+      </w:r>
+    </w:p>
+    <w:p>
+      <w:pPr>
+        <w:spacing w:line="480" w:lineRule="auto"/>
+        <w:ind w:left="1440" w:hanging="1440"/>
+        <w:jc w:val="left"/>
+      </w:pPr>
+      <w:r>
+        <w:t>Faye</w:t>
+      </w:r>
+      <w:r>
+        <w:tab/>
+        <w:t>I shall leave you to it then. I’ll go and accommodate our guests. (Faye leaves.)</w:t>
+      </w:r>
+    </w:p>
+    <w:p>
+      <w:pPr>
+        <w:spacing w:line="480" w:lineRule="auto"/>
+        <w:ind w:left="1440" w:hanging="1440"/>
+        <w:jc w:val="left"/>
+      </w:pPr>
+      <w:proofErr w:type="gramStart"/>
+      <w:r>
+        <w:t>Angelo</w:t>
+      </w:r>
+      <w:proofErr w:type="gramEnd"/>
+      <w:r>
+        <w:tab/>
+        <w:t>She sounded a bit scary there. “It would be BEST”</w:t>
+      </w:r>
+    </w:p>
+    <w:p>
+      <w:pPr>
+        <w:spacing w:line="480" w:lineRule="auto"/>
+        <w:ind w:left="1440" w:hanging="1440"/>
+        <w:jc w:val="left"/>
+      </w:pPr>
+      <w:r>
+        <w:t>Michael</w:t>
+      </w:r>
+      <w:r>
+        <w:tab/>
+      </w:r>
+      <w:r>
+        <w:t xml:space="preserve">Anything is scary for you. “It would be BEST” if you don’t hinder me in any way. </w:t>
+      </w:r>
+      <w:r>
+        <w:t>(Angelo flinches.) See?</w:t>
+      </w:r>
+    </w:p>
+    <w:p>
+      <w:r>
+        <w:br w:type="page"/>
+      </w:r>
+    </w:p>
+    <w:p>
+      <w:pPr>
+        <w:spacing w:line="480" w:lineRule="auto"/>
+        <w:ind w:left="1440" w:hanging="1440"/>
+        <w:jc w:val="left"/>
+      </w:pPr>
+    </w:p>
+    <w:p>
+      <w:pPr>
+        <w:pStyle w:val="Heading1"/>
+      </w:pPr>
+      <w:bookmarkStart w:id="8" w:name="_68wmd9w95ehh" w:colFirst="0" w:colLast="0"/>
       <w:bookmarkEnd w:id="8"/>
-    </w:p>
-    <w:p>
-      <w:pPr>
-        <w:spacing w:line="480" w:lineRule="auto"/>
-        <w:jc w:val="left"/>
-      </w:pPr>
-      <w:r>
-        <w:t xml:space="preserve">(Michael and Angelo get up to approach Faye) </w:t>
-      </w:r>
-    </w:p>
-    <w:p>
-      <w:pPr>
-        <w:spacing w:line="480" w:lineRule="auto"/>
-        <w:jc w:val="left"/>
-      </w:pPr>
-      <w:r>
-        <w:t>(Faye steps off the podium to meet them)</w:t>
-      </w:r>
-    </w:p>
-    <w:p>
-      <w:pPr>
-        <w:spacing w:line="480" w:lineRule="auto"/>
-        <w:jc w:val="left"/>
-      </w:pPr>
-      <w:r>
-        <w:t xml:space="preserve">FAYE Angelo, Michael, thank you for coming. </w:t>
-      </w:r>
-    </w:p>
-    <w:p>
-      <w:pPr>
-        <w:spacing w:line="480" w:lineRule="auto"/>
-        <w:jc w:val="left"/>
-      </w:pPr>
-      <w:r>
-        <w:t>ANGELO (</w:t>
-      </w:r>
-      <w:proofErr w:type="spellStart"/>
-      <w:r>
-        <w:t>Approches</w:t>
-      </w:r>
-      <w:proofErr w:type="spellEnd"/>
-      <w:r>
-        <w:t xml:space="preserve"> Faye, reaches for her hand and kisses it) (Trying to wipe away his tears.) What a touching eulogy, Faye. </w:t>
-      </w:r>
-    </w:p>
-    <w:p>
-      <w:pPr>
-        <w:spacing w:line="480" w:lineRule="auto"/>
-        <w:jc w:val="left"/>
-      </w:pPr>
-      <w:r>
-        <w:t xml:space="preserve">MICHAEL. (Nods to Michael, with a lingering gaze of contempt) </w:t>
-      </w:r>
-    </w:p>
-    <w:p>
-      <w:pPr>
-        <w:spacing w:line="480" w:lineRule="auto"/>
-        <w:jc w:val="left"/>
-      </w:pPr>
-      <w:r>
-        <w:t xml:space="preserve">MICHAEL Faye. (Pulls her in for </w:t>
-      </w:r>
-      <w:proofErr w:type="spellStart"/>
-      <w:r>
-        <w:t>beso-beso</w:t>
-      </w:r>
-      <w:proofErr w:type="spellEnd"/>
-      <w:r>
-        <w:t xml:space="preserve">) </w:t>
-      </w:r>
-    </w:p>
-    <w:p>
-      <w:pPr>
-        <w:spacing w:line="480" w:lineRule="auto"/>
-        <w:jc w:val="left"/>
-      </w:pPr>
-      <w:r>
-        <w:t xml:space="preserve">What are you doing here Angelo? Don’t you have to go somewhere and cry, </w:t>
+      <w:r>
+        <w:t xml:space="preserve">Scene </w:t>
+      </w:r>
+      <w:r>
+        <w:t>4</w:t>
+      </w:r>
+      <w:r>
+        <w:t>: THE DEATH OF KINDNESS</w:t>
+      </w:r>
+    </w:p>
+    <w:p>
+      <w:pPr>
+        <w:ind w:left="1440" w:hanging="1440"/>
+      </w:pPr>
+      <w:r>
+        <w:t>Michael</w:t>
+      </w:r>
+      <w:r>
+        <w:tab/>
+        <w:t xml:space="preserve">I think we should start with that </w:t>
       </w:r>
       <w:proofErr w:type="gramStart"/>
       <w:r>
+        <w:t>lady(</w:t>
+      </w:r>
+      <w:proofErr w:type="gramEnd"/>
+      <w:r>
+        <w:t>points to a member of the audience.)</w:t>
+      </w:r>
+    </w:p>
+    <w:p>
+      <w:pPr>
+        <w:ind w:left="1440" w:hanging="1440"/>
+      </w:pPr>
+      <w:r>
+        <w:t>Angelo</w:t>
+      </w:r>
+      <w:r>
+        <w:tab/>
+      </w:r>
+      <w:proofErr w:type="gramStart"/>
+      <w:r>
+        <w:t>The</w:t>
+      </w:r>
+      <w:proofErr w:type="gramEnd"/>
+      <w:r>
+        <w:t xml:space="preserve"> lady in the (describe audience’s outfit)?</w:t>
+      </w:r>
+    </w:p>
+    <w:p>
+      <w:pPr>
+        <w:ind w:left="1440" w:hanging="1440"/>
+      </w:pPr>
+      <w:r>
+        <w:t>Michael</w:t>
+      </w:r>
+      <w:r>
+        <w:tab/>
+        <w:t>Yes. She looks like she’s killed people before.</w:t>
+      </w:r>
+    </w:p>
+    <w:p>
+      <w:pPr>
+        <w:ind w:left="1440" w:hanging="1440"/>
+      </w:pPr>
+      <w:r>
+        <w:t>Angelo</w:t>
+      </w:r>
+      <w:r>
+        <w:tab/>
+        <w:t>That’s not how profiling works</w:t>
+      </w:r>
+      <w:r>
+        <w:t>.</w:t>
+      </w:r>
+    </w:p>
+    <w:p>
+      <w:pPr>
+        <w:ind w:left="1440" w:hanging="1440"/>
+      </w:pPr>
+      <w:r>
+        <w:t>Michael</w:t>
+      </w:r>
+      <w:r>
+        <w:tab/>
+      </w:r>
+      <w:proofErr w:type="gramStart"/>
+      <w:r>
+        <w:t>Or</w:t>
+      </w:r>
+      <w:proofErr w:type="gramEnd"/>
+      <w:r>
+        <w:t xml:space="preserve"> we could start with that guy (points to another member of the audience.) He looks like he’s hiding something.</w:t>
+      </w:r>
+    </w:p>
+    <w:p>
+      <w:pPr>
+        <w:ind w:left="1440" w:hanging="1440"/>
+      </w:pPr>
+      <w:r>
+        <w:t>Angelo</w:t>
+      </w:r>
+      <w:r>
+        <w:tab/>
+        <w:t>He must be hiding his laughter at your impetuous attempts to solve this case.</w:t>
+      </w:r>
+    </w:p>
+    <w:p>
+      <w:pPr>
+        <w:ind w:left="1440" w:hanging="1440"/>
+      </w:pPr>
+      <w:r>
+        <w:t>Michael</w:t>
+      </w:r>
+      <w:r>
+        <w:tab/>
+        <w:t>Impetuous?</w:t>
+      </w:r>
+    </w:p>
+    <w:p>
+      <w:pPr>
+        <w:ind w:left="1440" w:hanging="1440"/>
+      </w:pPr>
+      <w:r>
+        <w:t>Angelo</w:t>
+      </w:r>
+      <w:r>
+        <w:tab/>
+        <w:t>Lacks thought, impulsive, reckless. We should start with the basic sources of investigation.</w:t>
+      </w:r>
+      <w:r>
+        <w:t xml:space="preserve"> Scene of the crime</w:t>
+      </w:r>
+    </w:p>
+    <w:p>
+      <w:pPr>
+        <w:ind w:left="1440" w:hanging="1440"/>
+      </w:pPr>
+      <w:r>
+        <w:t>Michael</w:t>
+      </w:r>
+      <w:r>
+        <w:tab/>
+      </w:r>
+      <w:r>
+        <w:t>We’re here.</w:t>
+      </w:r>
+    </w:p>
+    <w:p>
+      <w:pPr>
+        <w:ind w:left="1440" w:hanging="1440"/>
+      </w:pPr>
+      <w:r>
+        <w:t>Angelo</w:t>
+      </w:r>
+      <w:r>
+        <w:tab/>
+        <w:t>Evidence</w:t>
+      </w:r>
+    </w:p>
+    <w:p>
+      <w:pPr>
+        <w:ind w:left="1440" w:hanging="1440"/>
+      </w:pPr>
+      <w:r>
+        <w:t>Michael</w:t>
+      </w:r>
+      <w:r>
+        <w:tab/>
+      </w:r>
+      <w:r>
+        <w:t>Nada</w:t>
+      </w:r>
+      <w:r>
+        <w:t>.</w:t>
+      </w:r>
+    </w:p>
+    <w:p>
+      <w:pPr>
+        <w:ind w:left="1440" w:hanging="1440"/>
+      </w:pPr>
+      <w:r>
+        <w:t>Angelo</w:t>
+      </w:r>
+      <w:r>
+        <w:tab/>
+        <w:t>Witnesses?</w:t>
+      </w:r>
+    </w:p>
+    <w:p>
+      <w:pPr>
+        <w:ind w:left="1440" w:hanging="1440"/>
+      </w:pPr>
+      <w:r>
+        <w:t>Michael</w:t>
+      </w:r>
+      <w:r>
+        <w:tab/>
+        <w:t>All these people!</w:t>
+      </w:r>
+    </w:p>
+    <w:p>
+      <w:pPr>
+        <w:ind w:left="1440" w:hanging="1440"/>
+      </w:pPr>
+      <w:r>
+        <w:t>Angelo</w:t>
+      </w:r>
+      <w:r>
+        <w:tab/>
+        <w:t>Ahh… how are we supposed to question this much people?</w:t>
+      </w:r>
+    </w:p>
+    <w:p>
+      <w:pPr>
+        <w:ind w:left="1440" w:hanging="1440"/>
+      </w:pPr>
+      <w:r>
+        <w:t>Michael</w:t>
+      </w:r>
+      <w:r>
+        <w:tab/>
+        <w:t>I’m pretty sure Faye can stall. I bet she can fin</w:t>
+      </w:r>
+      <w:r>
+        <w:t>d a talkative person to share a eulogy or two. Anyway, l</w:t>
+      </w:r>
+      <w:r>
+        <w:t>et’s start with the crying lady. She looks guilty to me.</w:t>
+      </w:r>
+    </w:p>
+    <w:p>
+      <w:r>
+        <w:t>Angelo</w:t>
+      </w:r>
+      <w:r>
+        <w:tab/>
+        <w:t>Maybe she’s just crying because she knows Miko very well.</w:t>
+      </w:r>
+    </w:p>
+    <w:p>
+      <w:pPr>
+        <w:ind w:left="1440" w:hanging="1440"/>
+      </w:pPr>
+      <w:r>
+        <w:t>Michael</w:t>
+      </w:r>
+      <w:r>
+        <w:tab/>
+        <w:t xml:space="preserve">You don’t have to be defensive with me, </w:t>
+      </w:r>
+      <w:proofErr w:type="gramStart"/>
+      <w:r>
         <w:t>you</w:t>
       </w:r>
       <w:proofErr w:type="gramEnd"/>
       <w:r>
-        <w:t xml:space="preserve"> big baby?</w:t>
-      </w:r>
-    </w:p>
-    <w:p>
-      <w:pPr>
-        <w:spacing w:line="480" w:lineRule="auto"/>
-        <w:jc w:val="left"/>
-      </w:pPr>
-      <w:r>
-        <w:t>ANGELO Faye has employed me to investigate something for her and, no, a gentleman does not bawl when mourning.</w:t>
-      </w:r>
-    </w:p>
-    <w:p>
-      <w:pPr>
-        <w:spacing w:line="480" w:lineRule="auto"/>
-        <w:jc w:val="left"/>
-      </w:pPr>
-      <w:r>
-        <w:t xml:space="preserve">MICHAEL Should I remind you that you were once a failure, Angelo? Oh wait! You are a failure! If you’re taking this job thinking you could get away with failing at it, I wouldn’t allow it! Certainly not at our mentor’s funeral! </w:t>
-      </w:r>
-    </w:p>
-    <w:p>
-      <w:pPr>
-        <w:spacing w:line="480" w:lineRule="auto"/>
-        <w:jc w:val="left"/>
+        <w:t xml:space="preserve"> big crybaby. I saw you tear up at Faye’s </w:t>
+      </w:r>
+      <w:proofErr w:type="gramStart"/>
+      <w:r>
+        <w:t>eulogy.(</w:t>
+      </w:r>
+      <w:proofErr w:type="gramEnd"/>
+      <w:r>
+        <w:t>laughs)</w:t>
+      </w:r>
+    </w:p>
+    <w:p>
+      <w:pPr>
+        <w:ind w:left="1440" w:hanging="1440"/>
       </w:pPr>
       <w:r>
         <w:lastRenderedPageBreak/>
-        <w:t>ANGELO It wasn’t my fault that I failed. My partner sabotaged my work! That wasn’t failure, that was injustice!</w:t>
-      </w:r>
-    </w:p>
-    <w:p>
-      <w:pPr>
-        <w:spacing w:line="480" w:lineRule="auto"/>
-        <w:jc w:val="left"/>
-      </w:pPr>
-      <w:r>
-        <w:t>MICHAEL Faye, it would be best if you ask this loser to leave. I assure you, I’m the best candidate present to do the job you had in mind.</w:t>
-      </w:r>
-    </w:p>
-    <w:p>
-      <w:pPr>
-        <w:spacing w:line="480" w:lineRule="auto"/>
-        <w:jc w:val="left"/>
-      </w:pPr>
-      <w:r>
-        <w:t xml:space="preserve">ANGELO (Angelo looks at his feet and mumbles) You know what? Maybe, he’s right. I haven’t really taken any cases since I messed up nine months ago. </w:t>
-      </w:r>
-    </w:p>
-    <w:p>
-      <w:pPr>
-        <w:spacing w:line="480" w:lineRule="auto"/>
-        <w:jc w:val="left"/>
-      </w:pPr>
-      <w:r>
-        <w:t xml:space="preserve">FAYE Nonsense! Nonsense. Don’t mind his harshness, Angelo. I believe that you’re the right person for this job. You and Miko share the same beliefs. </w:t>
-      </w:r>
-    </w:p>
-    <w:p>
-      <w:pPr>
-        <w:spacing w:line="480" w:lineRule="auto"/>
-        <w:jc w:val="left"/>
-      </w:pPr>
-      <w:r>
-        <w:t xml:space="preserve">ANGELO I... I don’t know. I don’t think I can do </w:t>
+        <w:t>Angelo</w:t>
+      </w:r>
+      <w:r>
+        <w:tab/>
+        <w:t>I was sitting beside the lamp, the light was too bright, made my eyes sweat.</w:t>
+      </w:r>
+    </w:p>
+    <w:p>
+      <w:pPr>
+        <w:ind w:left="1440" w:hanging="1440"/>
+      </w:pPr>
+      <w:r>
+        <w:t>Michael</w:t>
+      </w:r>
+      <w:r>
+        <w:tab/>
+        <w:t>Yeah right.</w:t>
+      </w:r>
+    </w:p>
+    <w:p>
+      <w:pPr>
+        <w:ind w:left="1440" w:hanging="1440"/>
+        <w:rPr>
+          <w:i/>
+        </w:rPr>
+      </w:pPr>
+      <w:r>
+        <w:tab/>
+      </w:r>
+      <w:r>
+        <w:rPr>
+          <w:i/>
+        </w:rPr>
+        <w:t>Michael and Angelo approaches Darlene.</w:t>
+      </w:r>
+    </w:p>
+    <w:p>
+      <w:pPr>
+        <w:ind w:left="1440" w:hanging="1440"/>
+      </w:pPr>
+      <w:r>
+        <w:t>Angelo</w:t>
+      </w:r>
+      <w:r>
+        <w:tab/>
+        <w:t>Hi, are you okay?</w:t>
+      </w:r>
+    </w:p>
+    <w:p>
+      <w:pPr>
+        <w:ind w:left="1440" w:hanging="1440"/>
+      </w:pPr>
+      <w:r>
+        <w:t>Darlene</w:t>
+      </w:r>
+      <w:r>
+        <w:tab/>
+        <w:t xml:space="preserve">Oh. (sobs) of all the questions you could ask me, “are you okay?” Seriously? Why don’t you go ask him if he’s </w:t>
       </w:r>
       <w:proofErr w:type="gramStart"/>
       <w:r>
-        <w:t>it</w:t>
+        <w:t>okay.</w:t>
       </w:r>
       <w:proofErr w:type="gramEnd"/>
       <w:r>
-        <w:t xml:space="preserve"> but I’ll try. </w:t>
-      </w:r>
-    </w:p>
-    <w:p>
-      <w:pPr>
-        <w:spacing w:line="480" w:lineRule="auto"/>
-        <w:jc w:val="left"/>
-      </w:pPr>
-      <w:r>
-        <w:t xml:space="preserve">MICHAEL Try?! </w:t>
-      </w:r>
-      <w:proofErr w:type="spellStart"/>
-      <w:r>
-        <w:t>Hahahaha</w:t>
-      </w:r>
-      <w:proofErr w:type="spellEnd"/>
-      <w:r>
-        <w:t xml:space="preserve">! Try not to fail, Angelo and try hard. If you fail this, I’ll make sure the world remembers you as the greatest failure of a detective. Your face will be a new standard of failure. When you go out, people will point to you and say, “That man is the epitome of failure. Don’t be like him.” I don’t think I’m needed here. And I wouldn’t want to associate myself with losers. I shall leave you to your business, Faye, Angelo. (Attempts to leave.) </w:t>
-      </w:r>
-    </w:p>
-    <w:p>
-      <w:pPr>
-        <w:spacing w:line="480" w:lineRule="auto"/>
-        <w:jc w:val="left"/>
-      </w:pPr>
-      <w:r>
-        <w:t xml:space="preserve">ANGELO Faye, I’m </w:t>
+        <w:t xml:space="preserve"> (points to the coffin)</w:t>
+      </w:r>
+    </w:p>
+    <w:p>
+      <w:pPr>
+        <w:ind w:left="1440" w:hanging="1440"/>
+      </w:pPr>
+      <w:r>
+        <w:t>Michael</w:t>
+      </w:r>
+      <w:r>
+        <w:tab/>
+        <w:t>Excellent question, captain obvious! I’m sure here eyes were just sweating.</w:t>
+      </w:r>
+    </w:p>
+    <w:p>
+      <w:pPr>
+        <w:ind w:left="1440" w:hanging="1440"/>
+      </w:pPr>
+      <w:r>
+        <w:t>Darlene</w:t>
+      </w:r>
+      <w:r>
+        <w:tab/>
+        <w:t xml:space="preserve">(Sobs) </w:t>
+      </w:r>
+      <w:proofErr w:type="spellStart"/>
+      <w:r>
+        <w:t>Whaaat</w:t>
+      </w:r>
+      <w:proofErr w:type="spellEnd"/>
+      <w:r>
+        <w:t xml:space="preserve">? </w:t>
+      </w:r>
+    </w:p>
+    <w:p>
+      <w:pPr>
+        <w:ind w:left="1440" w:hanging="1440"/>
+      </w:pPr>
+      <w:r>
+        <w:t>Michael</w:t>
+      </w:r>
+      <w:r>
+        <w:tab/>
+        <w:t>Do I have to explain such a simple thing. Look over there. (Michael points to the light. Darlene looks and immediately regrets it.) Blinding, isn’t it? Your eyes sweat to protect itself.</w:t>
+      </w:r>
+    </w:p>
+    <w:p>
+      <w:pPr>
+        <w:ind w:left="1440" w:hanging="1440"/>
+      </w:pPr>
+      <w:r>
+        <w:t>Darlene</w:t>
+      </w:r>
+      <w:r>
+        <w:tab/>
+        <w:t xml:space="preserve">No!!! I’m obviously crying, you </w:t>
       </w:r>
       <w:proofErr w:type="gramStart"/>
       <w:r>
-        <w:t>really not</w:t>
+        <w:t>blithering</w:t>
       </w:r>
       <w:proofErr w:type="gramEnd"/>
       <w:r>
-        <w:t xml:space="preserve"> confident about this. Maybe we should ask Michael to help. </w:t>
-      </w:r>
-    </w:p>
-    <w:p>
-      <w:pPr>
-        <w:spacing w:line="480" w:lineRule="auto"/>
-        <w:jc w:val="left"/>
-      </w:pPr>
+        <w:t xml:space="preserve"> idiots. What do you want from me?</w:t>
+      </w:r>
+    </w:p>
+    <w:p>
+      <w:pPr>
+        <w:spacing w:line="480" w:lineRule="auto"/>
+        <w:ind w:left="1440" w:hanging="1440"/>
+        <w:jc w:val="left"/>
+      </w:pPr>
+      <w:r>
+        <w:t>Michael</w:t>
+      </w:r>
+      <w:r>
+        <w:tab/>
+      </w:r>
+      <w:r>
+        <w:t xml:space="preserve">Oh... well. I’m Detective </w:t>
+      </w:r>
+      <w:r>
+        <w:t>Michael</w:t>
+      </w:r>
+      <w:r>
+        <w:t xml:space="preserve">. This is Detective Angelo. I was wondering if we could ask you a few questions, miss Darlene. </w:t>
+      </w:r>
+    </w:p>
+    <w:p>
+      <w:pPr>
+        <w:spacing w:line="480" w:lineRule="auto"/>
+        <w:jc w:val="left"/>
+      </w:pPr>
+      <w:r>
+        <w:t>Darlene</w:t>
+      </w:r>
+      <w:r>
+        <w:t xml:space="preserve"> </w:t>
+      </w:r>
+      <w:r>
+        <w:tab/>
+      </w:r>
+      <w:r>
+        <w:t xml:space="preserve">Just call me Darlene. </w:t>
+      </w:r>
+    </w:p>
+    <w:p>
+      <w:pPr>
+        <w:spacing w:line="480" w:lineRule="auto"/>
+        <w:jc w:val="left"/>
+      </w:pPr>
+      <w:r>
+        <w:t>Michael</w:t>
+      </w:r>
+      <w:r>
+        <w:tab/>
+      </w:r>
       <w:proofErr w:type="gramStart"/>
       <w:r>
-        <w:t>Faye :</w:t>
+        <w:t>And</w:t>
       </w:r>
       <w:proofErr w:type="gramEnd"/>
       <w:r>
-        <w:t xml:space="preserve"> You know he likes to work alone.</w:t>
-      </w:r>
-    </w:p>
-    <w:p>
-      <w:pPr>
-        <w:spacing w:line="480" w:lineRule="auto"/>
-        <w:jc w:val="left"/>
-      </w:pPr>
+        <w:t xml:space="preserve"> you could just call me anytime you feel sad, sweetheart.</w:t>
+      </w:r>
+    </w:p>
+    <w:p>
+      <w:pPr>
+        <w:spacing w:line="480" w:lineRule="auto"/>
+        <w:jc w:val="left"/>
+      </w:pPr>
+      <w:r>
+        <w:t>Angelo</w:t>
+      </w:r>
+      <w:r>
+        <w:tab/>
+        <w:t>Oh shut up. Is it okay if we ask you some questions, Darlene?</w:t>
+      </w:r>
+    </w:p>
+    <w:p>
+      <w:pPr>
+        <w:spacing w:line="480" w:lineRule="auto"/>
+        <w:jc w:val="left"/>
+      </w:pPr>
+      <w:r>
+        <w:t>Faye</w:t>
+      </w:r>
+      <w:r>
+        <w:tab/>
+      </w:r>
+      <w:r>
+        <w:tab/>
+      </w:r>
+      <w:r>
+        <w:t xml:space="preserve">Ask away, detectives. </w:t>
+      </w:r>
+    </w:p>
+    <w:p>
+      <w:pPr>
+        <w:spacing w:line="480" w:lineRule="auto"/>
+        <w:jc w:val="left"/>
+      </w:pPr>
+      <w:r>
+        <w:t>Angelo</w:t>
+      </w:r>
+      <w:r>
+        <w:tab/>
+        <w:t>So… when was the last time you saw Miko?</w:t>
+      </w:r>
+    </w:p>
+    <w:p>
+      <w:pPr>
+        <w:spacing w:line="480" w:lineRule="auto"/>
+        <w:ind w:left="1440" w:hanging="1440"/>
+        <w:jc w:val="left"/>
+      </w:pPr>
+      <w:r>
+        <w:t>Darlene</w:t>
+      </w:r>
+      <w:r>
+        <w:tab/>
+        <w:t xml:space="preserve">Oh. (starts crying) The last time. The last time I saw him… Let me start from the beginning. Well, the first time I met him was at a </w:t>
+      </w:r>
+      <w:r>
+        <w:lastRenderedPageBreak/>
+        <w:t xml:space="preserve">sports fest a few years ago. It was in uni. </w:t>
+      </w:r>
+      <w:bookmarkStart w:id="9" w:name="_GoBack"/>
+      <w:bookmarkEnd w:id="9"/>
+      <w:r>
+        <w:rPr>
+          <w:highlight w:val="yellow"/>
+        </w:rPr>
+        <w:t>W</w:t>
+      </w:r>
+      <w:r>
+        <w:rPr>
+          <w:highlight w:val="yellow"/>
+        </w:rPr>
+        <w:t>e</w:t>
+      </w:r>
+      <w:r>
+        <w:t xml:space="preserve"> happened to compete against each other in soccer. He was an animal in the field. Oh, what brazen moves he had. He clearly stood out as an athlete. Have you heard Faye’s eulogy earlier? He was such a good man. *sobs* He was a gentleman on the field and </w:t>
+      </w:r>
       <w:proofErr w:type="gramStart"/>
       <w:r>
-        <w:t>ANGELO :</w:t>
+        <w:t>off of</w:t>
       </w:r>
       <w:proofErr w:type="gramEnd"/>
       <w:r>
-        <w:t xml:space="preserve"> Yes, and he’s the opposite of what Miko fought for but he gets the job done, right?</w:t>
+        <w:t xml:space="preserve"> it. I saw this goodness in him, even when our team was playing dirty. I cheered him, that day. I cheered him on </w:t>
+      </w:r>
+      <w:proofErr w:type="spellStart"/>
+      <w:r>
+        <w:t>til</w:t>
+      </w:r>
+      <w:proofErr w:type="spellEnd"/>
+      <w:r>
+        <w:t xml:space="preserve"> my voice got sore. *cries* (Angelo walks away to get tissue. Comes back to hand it to Darlene) Thank you, kind sir. So, yeah. After the game, he walked up to me and asked me </w:t>
+      </w:r>
+      <w:proofErr w:type="gramStart"/>
+      <w:r>
+        <w:t>out</w:t>
+      </w:r>
+      <w:proofErr w:type="gramEnd"/>
+      <w:r>
+        <w:t xml:space="preserve"> but I couldn’t say yes because I had to buy stuff for a friend, see, my friend was going to propose to his girl and I was responsible for the cake and the doves and the, and the *sobs* He was so kind, he insisted on doing the errands for me. Could you get me a glass of water, dear? </w:t>
+      </w:r>
+    </w:p>
+    <w:p>
+      <w:pPr>
+        <w:spacing w:line="480" w:lineRule="auto"/>
+        <w:jc w:val="left"/>
+      </w:pPr>
+      <w:r>
+        <w:t xml:space="preserve">MICHAEL I’m a detective, ma’am, not a waiter. </w:t>
+      </w:r>
+    </w:p>
+    <w:p>
+      <w:pPr>
+        <w:spacing w:line="480" w:lineRule="auto"/>
+        <w:jc w:val="left"/>
+      </w:pPr>
+      <w:r>
+        <w:t xml:space="preserve">ANGELO Excuse his arrogance, he can’t live without it. I’ll go get you some water. (Angelo leaves to get water) </w:t>
+      </w:r>
+    </w:p>
+    <w:p>
+      <w:pPr>
+        <w:spacing w:line="480" w:lineRule="auto"/>
+        <w:jc w:val="left"/>
+      </w:pPr>
+      <w:r>
+        <w:t xml:space="preserve">DARLENE </w:t>
+      </w:r>
+      <w:proofErr w:type="gramStart"/>
+      <w:r>
+        <w:t>As</w:t>
+      </w:r>
+      <w:proofErr w:type="gramEnd"/>
+      <w:r>
+        <w:t xml:space="preserve"> I was saying. He keeps doing errands for me. It’s like he has overflowing kindness and wants to shower me with it. </w:t>
+      </w:r>
+    </w:p>
+    <w:p>
+      <w:pPr>
+        <w:spacing w:line="480" w:lineRule="auto"/>
+        <w:jc w:val="left"/>
+      </w:pPr>
+      <w:r>
+        <w:t xml:space="preserve">DARLENE (Angelo enters with glass of water) (Angelo hands the water) Thank you, dear. Carrying on. He was really kind, he invited me to a feeding program once ~ </w:t>
       </w:r>
     </w:p>
     <w:p>
@@ -3002,294 +4773,215 @@
       </w:pPr>
       <w:r>
         <w:lastRenderedPageBreak/>
-        <w:t xml:space="preserve">FAYE Oh, do wait, Michael. Don’t leave. In fact, I wanted to ask you a favor. I was hoping both of you could work together to find Miko’s killer. I thought it would honor him if his successors were the ones to bring light to his demise. </w:t>
-      </w:r>
-    </w:p>
-    <w:p>
-      <w:pPr>
-        <w:spacing w:line="480" w:lineRule="auto"/>
-        <w:jc w:val="left"/>
-      </w:pPr>
-      <w:r>
-        <w:t>ANGELO Wait! I changed my mind. This man is the exact opposite of what Miko fought for. This man</w:t>
+        <w:t xml:space="preserve">MICHAEL Okay! We get it, he’s so kind, he’s hot, he’s awesome. We get it. You guys were in love. Get on with it, when was the last time you saw Miko? (Darlene starts crying) </w:t>
+      </w:r>
+    </w:p>
+    <w:p>
+      <w:pPr>
+        <w:spacing w:line="480" w:lineRule="auto"/>
+        <w:jc w:val="left"/>
+      </w:pPr>
+      <w:r>
+        <w:t xml:space="preserve">ANGELO Chill, niggah! The lady’s in mourning, give her some respect. </w:t>
+      </w:r>
+    </w:p>
+    <w:p>
+      <w:pPr>
+        <w:spacing w:line="480" w:lineRule="auto"/>
+        <w:jc w:val="left"/>
+      </w:pPr>
+      <w:r>
+        <w:t xml:space="preserve">MICHAEL We’re wasting time here, Angelo. You may be enjoying doing her bidding and listening her to reminisce, but this isn’t a therapy session, this is an investigation and we have a deadline. </w:t>
+      </w:r>
+    </w:p>
+    <w:p>
+      <w:pPr>
+        <w:spacing w:line="480" w:lineRule="auto"/>
+        <w:jc w:val="left"/>
+      </w:pPr>
+      <w:r>
+        <w:t xml:space="preserve">DARLENE </w:t>
+      </w:r>
+      <w:proofErr w:type="spellStart"/>
+      <w:r>
+        <w:t>Huhuhu</w:t>
+      </w:r>
+      <w:proofErr w:type="spellEnd"/>
+      <w:r>
+        <w:t xml:space="preserve">. Forgive me, I was trying to avoid the question. *sobs* I haven’t seen Miko for a year. A few weeks after my mom died, *sobs* He thought it would make me happy *sob* he proposed to me. I was scared. I told him, "I’m sorry. I really like you but you’re too nice." </w:t>
+      </w:r>
+    </w:p>
+    <w:p>
+      <w:pPr>
+        <w:spacing w:line="480" w:lineRule="auto"/>
+        <w:jc w:val="left"/>
+      </w:pPr>
+      <w:r>
+        <w:t xml:space="preserve">MICHAEL I’m too nice?! Seriously? What the F* did you want? Kick you in the face and ask, "will you marry me?" Would that have done the trick? Or was that still too nice? </w:t>
+      </w:r>
+    </w:p>
+    <w:p>
+      <w:pPr>
+        <w:spacing w:line="480" w:lineRule="auto"/>
+        <w:jc w:val="left"/>
+      </w:pPr>
+      <w:r>
+        <w:t xml:space="preserve">DARLENE *bawls* That’s exactly what he said. "I’m done being nice," he said. He flipped the table with my mother’s ashes on it. "You’re dead to me, Miko! You’re dead!" I got so </w:t>
       </w:r>
       <w:proofErr w:type="gramStart"/>
       <w:r>
-        <w:t>….</w:t>
-      </w:r>
-      <w:proofErr w:type="spellStart"/>
-      <w:r>
-        <w:t>ster</w:t>
-      </w:r>
-      <w:proofErr w:type="spellEnd"/>
+        <w:t>mad .</w:t>
+      </w:r>
       <w:proofErr w:type="gramEnd"/>
       <w:r>
-        <w:t>, monster has no principles.</w:t>
-      </w:r>
-    </w:p>
-    <w:p>
-      <w:pPr>
-        <w:spacing w:line="480" w:lineRule="auto"/>
-        <w:jc w:val="left"/>
-      </w:pPr>
-      <w:r>
-        <w:t xml:space="preserve">MICHAEL </w:t>
-      </w:r>
-      <w:proofErr w:type="spellStart"/>
-      <w:r>
-        <w:t>Bla</w:t>
-      </w:r>
-      <w:proofErr w:type="spellEnd"/>
-      <w:r>
-        <w:t xml:space="preserve"> </w:t>
-      </w:r>
-      <w:proofErr w:type="spellStart"/>
-      <w:r>
-        <w:t>bla</w:t>
-      </w:r>
-      <w:proofErr w:type="spellEnd"/>
-      <w:r>
-        <w:t xml:space="preserve"> </w:t>
-      </w:r>
-      <w:proofErr w:type="spellStart"/>
-      <w:r>
-        <w:t>bla</w:t>
-      </w:r>
-      <w:proofErr w:type="spellEnd"/>
-      <w:r>
-        <w:t xml:space="preserve">. That’s all I heard from your whiny little mouth. I’m most certain that my principles are better than yours and Miko’s. Even if I have no principles I’m sure my methods are sure to succeed, and yours are to suck seed. (Does hand gestures) Hahaha </w:t>
-      </w:r>
-    </w:p>
-    <w:p>
-      <w:pPr>
-        <w:spacing w:line="480" w:lineRule="auto"/>
-        <w:jc w:val="left"/>
-      </w:pPr>
-      <w:r>
-        <w:t xml:space="preserve">ANGELO How crude, Michael. </w:t>
-      </w:r>
-    </w:p>
-    <w:p>
-      <w:pPr>
-        <w:spacing w:line="480" w:lineRule="auto"/>
-        <w:jc w:val="left"/>
-      </w:pPr>
-      <w:r>
-        <w:t xml:space="preserve">FAYE This was your idea. I really think it’s a good idea. So, what say you, gentlemen? Would you set aside your rivalry for this matter? </w:t>
-      </w:r>
-    </w:p>
-    <w:p>
-      <w:pPr>
-        <w:spacing w:line="480" w:lineRule="auto"/>
-        <w:jc w:val="left"/>
-      </w:pPr>
-      <w:r>
-        <w:t xml:space="preserve">ANGELO What rivalry? I’m in. I will stop at nothing to find this miscreant! For truth I shall succeed. </w:t>
-      </w:r>
-    </w:p>
-    <w:p>
-      <w:pPr>
-        <w:spacing w:line="480" w:lineRule="auto"/>
-        <w:jc w:val="left"/>
-      </w:pPr>
-      <w:r>
-        <w:t xml:space="preserve">MICHAEL Hahaha suck seed. I shall make the world know that I’m the best detective. *whispers* and watching you fail would be my pleasure. Ha </w:t>
-      </w:r>
-      <w:proofErr w:type="spellStart"/>
-      <w:r>
-        <w:t>ha</w:t>
-      </w:r>
-      <w:proofErr w:type="spellEnd"/>
-      <w:r>
-        <w:t xml:space="preserve"> </w:t>
-      </w:r>
-      <w:proofErr w:type="spellStart"/>
-      <w:r>
-        <w:t>ha</w:t>
-      </w:r>
-      <w:proofErr w:type="spellEnd"/>
-      <w:r>
-        <w:t xml:space="preserve"> </w:t>
-      </w:r>
-      <w:proofErr w:type="spellStart"/>
-      <w:r>
-        <w:t>ha</w:t>
-      </w:r>
-      <w:proofErr w:type="spellEnd"/>
-      <w:r>
-        <w:t xml:space="preserve"> </w:t>
-      </w:r>
-      <w:proofErr w:type="spellStart"/>
-      <w:r>
-        <w:t>ha</w:t>
-      </w:r>
-      <w:proofErr w:type="spellEnd"/>
-      <w:r>
-        <w:t xml:space="preserve"> </w:t>
-      </w:r>
-    </w:p>
-    <w:p>
-      <w:pPr>
-        <w:spacing w:line="480" w:lineRule="auto"/>
-        <w:jc w:val="left"/>
-      </w:pPr>
-      <w:r>
-        <w:t xml:space="preserve">FAYE Good. Good. </w:t>
+        <w:t xml:space="preserve"> I’m so sorry I got mad. *sobs* You’d </w:t>
       </w:r>
       <w:proofErr w:type="gramStart"/>
       <w:r>
-        <w:t>So</w:t>
+        <w:t>understand</w:t>
       </w:r>
       <w:proofErr w:type="gramEnd"/>
       <w:r>
-        <w:t xml:space="preserve"> I’ve invited the only people I could think of that are capable of killing Miko. I told the rest that the funeral starts tomorrow, so you could do your business undisturbed. This is better so as not to arouse suspicion... and... I just wanted to be the first one to know. There will be a couple </w:t>
-      </w:r>
+        <w:t xml:space="preserve"> wouldn’t you? My mother just died, and he gave her a second death. He never came back, he never called. *sobs* I killed him. *sobs* I killed him. </w:t>
+      </w:r>
+    </w:p>
+    <w:p>
+      <w:pPr>
+        <w:spacing w:line="480" w:lineRule="auto"/>
+        <w:jc w:val="left"/>
+      </w:pPr>
+      <w:r>
+        <w:t>MICHAEL That sounds like a confession to a crime, I’m sorry for your loss madame but I would have to put you under arrest. (pulls out handcuffs)</w:t>
+      </w:r>
+    </w:p>
+    <w:p>
+      <w:pPr>
+        <w:spacing w:line="480" w:lineRule="auto"/>
+        <w:jc w:val="left"/>
+      </w:pPr>
       <w:r>
         <w:lastRenderedPageBreak/>
-        <w:t xml:space="preserve">more eulogies to be delivered. You </w:t>
-      </w:r>
+        <w:t xml:space="preserve">ANGELO Don’t be stupid, MICHAEL! That wasn’t a confession. Please, stop crying, Darlene. It’s okay, you didn’t kill Miko. </w:t>
+      </w:r>
+    </w:p>
+    <w:p>
+      <w:pPr>
+        <w:spacing w:line="480" w:lineRule="auto"/>
+        <w:jc w:val="left"/>
+      </w:pPr>
+      <w:r>
+        <w:t xml:space="preserve">MICHAEL You’re the one being stupid. She just admitted killing Miko. (hands Angelo the cuffs) Now, slap her on the wrists and accept defeat. I have solved this case. </w:t>
+      </w:r>
+    </w:p>
+    <w:p>
+      <w:pPr>
+        <w:spacing w:line="480" w:lineRule="auto"/>
+        <w:jc w:val="left"/>
+      </w:pPr>
+      <w:r>
+        <w:t xml:space="preserve">ANGELO There’s no way she could’ve killed Miko. She was so in love with him, she couldn’t have. You know we don’t have evidence, and we haven’t even interrogated the other suspects yet. </w:t>
+      </w:r>
+    </w:p>
+    <w:p>
+      <w:pPr>
+        <w:spacing w:line="480" w:lineRule="auto"/>
+        <w:jc w:val="left"/>
+      </w:pPr>
+      <w:r>
+        <w:t xml:space="preserve">MICHAEL We will interrogate the other suspect, but you know a confession to a crime is enough to warrant an arrest. </w:t>
+      </w:r>
+    </w:p>
+    <w:p>
+      <w:pPr>
+        <w:spacing w:line="480" w:lineRule="auto"/>
+        <w:jc w:val="left"/>
+      </w:pPr>
+      <w:r>
+        <w:t xml:space="preserve">ANGELO And that’s your method of justice? What heresy is this? </w:t>
+      </w:r>
+    </w:p>
+    <w:p>
+      <w:pPr>
+        <w:spacing w:line="480" w:lineRule="auto"/>
+        <w:jc w:val="left"/>
+      </w:pPr>
       <w:proofErr w:type="gramStart"/>
       <w:r>
-        <w:t>have to</w:t>
+        <w:t>MICHAEL</w:t>
       </w:r>
       <w:proofErr w:type="gramEnd"/>
       <w:r>
-        <w:t xml:space="preserve"> find the killer before the last eulogy, before they all leave. Oh, I think you should start with those two, the lady is Darlene, and that one is Karl. </w:t>
-      </w:r>
-    </w:p>
-    <w:p>
-      <w:pPr>
-        <w:spacing w:line="480" w:lineRule="auto"/>
-        <w:jc w:val="left"/>
-      </w:pPr>
-      <w:r>
-        <w:t xml:space="preserve">MICHAEL We’ll get on with it then. </w:t>
-      </w:r>
-    </w:p>
-    <w:p>
-      <w:pPr>
-        <w:spacing w:line="480" w:lineRule="auto"/>
-        <w:jc w:val="left"/>
-      </w:pPr>
-      <w:r>
-        <w:t xml:space="preserve">ANGELO Rexona. </w:t>
-      </w:r>
-    </w:p>
-    <w:p>
-      <w:pPr>
-        <w:spacing w:line="480" w:lineRule="auto"/>
-        <w:jc w:val="left"/>
-      </w:pPr>
-      <w:r>
-        <w:t xml:space="preserve">MICHAEL What the heck are you saying, boy? </w:t>
-      </w:r>
-    </w:p>
-    <w:p>
-      <w:pPr>
-        <w:spacing w:line="480" w:lineRule="auto"/>
-        <w:jc w:val="left"/>
-      </w:pPr>
-      <w:r>
-        <w:t xml:space="preserve">ANGELO Won’t let you down. </w:t>
-      </w:r>
-    </w:p>
-    <w:p>
-      <w:pPr>
-        <w:spacing w:line="480" w:lineRule="auto"/>
-        <w:jc w:val="left"/>
-      </w:pPr>
-      <w:r>
-        <w:t xml:space="preserve">FAYE I shall leave you to it then. I’ll go and accommodate the guests. </w:t>
-      </w:r>
-    </w:p>
-    <w:p>
-      <w:pPr>
-        <w:spacing w:line="480" w:lineRule="auto"/>
-        <w:jc w:val="center"/>
-      </w:pPr>
-      <w:r>
-        <w:t>(Faye leaves)</w:t>
-      </w:r>
-    </w:p>
-    <w:p>
-      <w:pPr>
-        <w:spacing w:line="480" w:lineRule="auto"/>
-        <w:jc w:val="center"/>
-      </w:pPr>
-      <w:r>
-        <w:t>(END OF SCENE)</w:t>
-      </w:r>
-    </w:p>
-    <w:p>
-      <w:pPr>
-        <w:pStyle w:val="Heading1"/>
-      </w:pPr>
-      <w:bookmarkStart w:id="9" w:name="_68wmd9w95ehh" w:colFirst="0" w:colLast="0"/>
-      <w:bookmarkEnd w:id="9"/>
-      <w:r>
-        <w:t xml:space="preserve">Scene </w:t>
-      </w:r>
-      <w:proofErr w:type="gramStart"/>
-      <w:r>
-        <w:t>3 :</w:t>
-      </w:r>
-      <w:proofErr w:type="gramEnd"/>
-      <w:r>
-        <w:t xml:space="preserve"> THE DEATH OF KINDNESS</w:t>
-      </w:r>
-    </w:p>
-    <w:p>
-      <w:pPr>
-        <w:spacing w:line="480" w:lineRule="auto"/>
-        <w:jc w:val="left"/>
-      </w:pPr>
-      <w:r>
-        <w:t xml:space="preserve">MICHAEL Let’s start with the crying lady. She looks guilty to me. </w:t>
-      </w:r>
-    </w:p>
-    <w:p>
-      <w:pPr>
-        <w:spacing w:line="480" w:lineRule="auto"/>
-        <w:jc w:val="left"/>
-      </w:pPr>
-      <w:r>
-        <w:t xml:space="preserve">ANGELO Maybe she’s just crying because she knows Miko very well. </w:t>
-      </w:r>
-    </w:p>
-    <w:p>
-      <w:pPr>
-        <w:spacing w:line="480" w:lineRule="auto"/>
-        <w:jc w:val="left"/>
-      </w:pPr>
-      <w:r>
-        <w:t>MICHAEL And what was your reason for crying earlier?</w:t>
-      </w:r>
-    </w:p>
-    <w:p>
-      <w:pPr>
-        <w:spacing w:line="480" w:lineRule="auto"/>
-        <w:jc w:val="left"/>
-      </w:pPr>
-      <w:r>
-        <w:t xml:space="preserve">ANGELO The light was so bright. I was merely sweating through my eyes to dispel the heat. </w:t>
-      </w:r>
-    </w:p>
-    <w:p>
-      <w:pPr>
-        <w:spacing w:line="480" w:lineRule="auto"/>
-        <w:jc w:val="left"/>
-      </w:pPr>
-      <w:r>
-        <w:t xml:space="preserve">MICHAEL Yeah right. </w:t>
-      </w:r>
-    </w:p>
-    <w:p>
-      <w:pPr>
-        <w:spacing w:line="480" w:lineRule="auto"/>
-        <w:jc w:val="left"/>
-      </w:pPr>
-      <w:r>
-        <w:t>(Both approach Darlene)</w:t>
+        <w:t xml:space="preserve"> I told you, I’d do anything to </w:t>
+      </w:r>
+      <w:proofErr w:type="spellStart"/>
+      <w:r>
+        <w:t>to</w:t>
+      </w:r>
+      <w:proofErr w:type="spellEnd"/>
+      <w:r>
+        <w:t xml:space="preserve"> succeed. </w:t>
+      </w:r>
+    </w:p>
+    <w:p>
+      <w:pPr>
+        <w:spacing w:line="480" w:lineRule="auto"/>
+        <w:jc w:val="left"/>
+      </w:pPr>
+      <w:r>
+        <w:t xml:space="preserve">ANGELO Don’t be so quick to claim success. Put those cuffs away, and I’m not asking. </w:t>
+      </w:r>
+    </w:p>
+    <w:p>
+      <w:pPr>
+        <w:spacing w:line="480" w:lineRule="auto"/>
+        <w:jc w:val="left"/>
+      </w:pPr>
+      <w:r>
+        <w:t xml:space="preserve">MICHAEL Ooh. Are you </w:t>
+      </w:r>
+      <w:proofErr w:type="spellStart"/>
+      <w:r>
+        <w:t>gonna</w:t>
+      </w:r>
+      <w:proofErr w:type="spellEnd"/>
+      <w:r>
+        <w:t xml:space="preserve"> quit being mister nice guy, too? </w:t>
+      </w:r>
+    </w:p>
+    <w:p>
+      <w:pPr>
+        <w:spacing w:line="480" w:lineRule="auto"/>
+        <w:jc w:val="left"/>
+      </w:pPr>
+      <w:r>
+        <w:t xml:space="preserve">ANGELO Faye! </w:t>
+      </w:r>
+    </w:p>
+    <w:p>
+      <w:pPr>
+        <w:spacing w:line="480" w:lineRule="auto"/>
+        <w:jc w:val="left"/>
+      </w:pPr>
+      <w:r>
+        <w:t xml:space="preserve">FAYE Yes, dear? </w:t>
+      </w:r>
+    </w:p>
+    <w:p>
+      <w:pPr>
+        <w:spacing w:line="480" w:lineRule="auto"/>
+        <w:jc w:val="left"/>
+      </w:pPr>
+      <w:r>
+        <w:t>ANGELO Do you mind if we ask you some questions?</w:t>
+      </w:r>
+    </w:p>
+    <w:p>
+      <w:pPr>
+        <w:spacing w:line="480" w:lineRule="auto"/>
+        <w:jc w:val="left"/>
+      </w:pPr>
+      <w:r>
+        <w:t>FAYE Go on.</w:t>
       </w:r>
     </w:p>
     <w:p>
@@ -3299,410 +4991,6 @@
       </w:pPr>
       <w:r>
         <w:lastRenderedPageBreak/>
-        <w:t>ANGELO Hi, are you okay?</w:t>
-      </w:r>
-    </w:p>
-    <w:p>
-      <w:pPr>
-        <w:spacing w:line="480" w:lineRule="auto"/>
-        <w:jc w:val="left"/>
-      </w:pPr>
-      <w:r>
-        <w:t xml:space="preserve"> DARLENE Oh. *sob* of all the questions you could ask me, "are you okay?" Seriously? Why don’t you go ask </w:t>
-      </w:r>
-      <w:proofErr w:type="gramStart"/>
-      <w:r>
-        <w:t>him.</w:t>
-      </w:r>
-      <w:proofErr w:type="gramEnd"/>
-      <w:r>
-        <w:t xml:space="preserve"> (points to the coffin) if he’s okay.</w:t>
-      </w:r>
-    </w:p>
-    <w:p>
-      <w:pPr>
-        <w:spacing w:line="480" w:lineRule="auto"/>
-        <w:jc w:val="left"/>
-      </w:pPr>
-      <w:r>
-        <w:t xml:space="preserve">MICHAEL Excellent question, captain obvious. I’m sure her eyes are just dispelling the heat. </w:t>
-      </w:r>
-    </w:p>
-    <w:p>
-      <w:pPr>
-        <w:spacing w:line="480" w:lineRule="auto"/>
-        <w:jc w:val="left"/>
-      </w:pPr>
-      <w:r>
-        <w:t xml:space="preserve">DARLENE Dispelling *sob* dispelling *sob* </w:t>
-      </w:r>
-      <w:proofErr w:type="spellStart"/>
-      <w:r>
-        <w:t>whaaat</w:t>
-      </w:r>
-      <w:proofErr w:type="spellEnd"/>
-      <w:r>
-        <w:t xml:space="preserve">? </w:t>
-      </w:r>
-    </w:p>
-    <w:p>
-      <w:pPr>
-        <w:spacing w:line="480" w:lineRule="auto"/>
-        <w:jc w:val="left"/>
-      </w:pPr>
-      <w:r>
-        <w:t>MICHAEL Oh. Well, look over there. (MICHAEL points at the light. Darlene looks up and immediately regrets it.) Blinding isn’t it? Your eyes sweat through the eyelids to cool off the heat of the light. That’s how your eyes respond to protect itself.</w:t>
-      </w:r>
-    </w:p>
-    <w:p>
-      <w:pPr>
-        <w:spacing w:line="480" w:lineRule="auto"/>
-        <w:jc w:val="left"/>
-      </w:pPr>
-      <w:r>
-        <w:t xml:space="preserve">DARLENE No!!! I’m obviously crying, you </w:t>
-      </w:r>
-      <w:proofErr w:type="gramStart"/>
-      <w:r>
-        <w:t>blithering</w:t>
-      </w:r>
-      <w:proofErr w:type="gramEnd"/>
-      <w:r>
-        <w:t xml:space="preserve"> idiots. What do you want from me? Can’t you see I’m mourning?</w:t>
-      </w:r>
-    </w:p>
-    <w:p>
-      <w:pPr>
-        <w:spacing w:line="480" w:lineRule="auto"/>
-        <w:jc w:val="left"/>
-      </w:pPr>
-      <w:r>
-        <w:t xml:space="preserve">MICHAEL Oh... well. I’m Detective </w:t>
-      </w:r>
-    </w:p>
-    <w:p>
-      <w:pPr>
-        <w:spacing w:line="480" w:lineRule="auto"/>
-        <w:jc w:val="left"/>
-      </w:pPr>
-      <w:r>
-        <w:t xml:space="preserve">MICHAEL. This is Detective Angelo. I was wondering if we could ask you a few questions, miss Darlene. </w:t>
-      </w:r>
-    </w:p>
-    <w:p>
-      <w:pPr>
-        <w:spacing w:line="480" w:lineRule="auto"/>
-        <w:jc w:val="left"/>
-      </w:pPr>
-      <w:r>
-        <w:t xml:space="preserve">DARLENE Just call me Darlene. Ask away, detectives. </w:t>
-      </w:r>
-    </w:p>
-    <w:p>
-      <w:pPr>
-        <w:spacing w:line="480" w:lineRule="auto"/>
-        <w:jc w:val="left"/>
-      </w:pPr>
-      <w:r>
-        <w:t xml:space="preserve">ANGELO So, Darlene. When was the last time you saw Miko? DARLENE Oh. *starts crying* the last time. *sobs* the last time I saw him. Well, the first time I met him was at a sports fest a few years ago and we happened to compete against each other in soccer. He was an animal in the field. Oh, what brazen </w:t>
-      </w:r>
-      <w:r>
-        <w:lastRenderedPageBreak/>
-        <w:t xml:space="preserve">moves he had. He clearly stood out as an athlete. Have you heard Faye’s eulogy earlier? He was such a good man. *sobs* He was a gentleman on the field and </w:t>
-      </w:r>
-      <w:proofErr w:type="gramStart"/>
-      <w:r>
-        <w:t>off of</w:t>
-      </w:r>
-      <w:proofErr w:type="gramEnd"/>
-      <w:r>
-        <w:t xml:space="preserve"> it. I saw this goodness in him, even when our team was playing dirty. I cheered him, that day. I cheered him on </w:t>
-      </w:r>
-      <w:proofErr w:type="spellStart"/>
-      <w:r>
-        <w:t>til</w:t>
-      </w:r>
-      <w:proofErr w:type="spellEnd"/>
-      <w:r>
-        <w:t xml:space="preserve"> my voice got sore. *cries* (Angelo walks away to get tissue. Comes back to hand it to Darlene) Thank you, kind sir. So, yeah. After the game, he walked up to me and asked me </w:t>
-      </w:r>
-      <w:proofErr w:type="gramStart"/>
-      <w:r>
-        <w:t>out</w:t>
-      </w:r>
-      <w:proofErr w:type="gramEnd"/>
-      <w:r>
-        <w:t xml:space="preserve"> but I couldn’t say yes because I had to buy stuff for a friend, see, my friend was going to propose to his girl and I was responsible for the cake and the doves and the, and the *sobs* He was so kind, he insisted on doing the errands for me. Could you get me a glass of water, dear? </w:t>
-      </w:r>
-    </w:p>
-    <w:p>
-      <w:pPr>
-        <w:spacing w:line="480" w:lineRule="auto"/>
-        <w:jc w:val="left"/>
-      </w:pPr>
-      <w:r>
-        <w:t xml:space="preserve">MICHAEL I’m a detective, ma’am, not a waiter. </w:t>
-      </w:r>
-    </w:p>
-    <w:p>
-      <w:pPr>
-        <w:spacing w:line="480" w:lineRule="auto"/>
-        <w:jc w:val="left"/>
-      </w:pPr>
-      <w:r>
-        <w:t xml:space="preserve">ANGELO Excuse his arrogance, he can’t live without it. I’ll go get you some water. (Angelo leaves to get water) </w:t>
-      </w:r>
-    </w:p>
-    <w:p>
-      <w:pPr>
-        <w:spacing w:line="480" w:lineRule="auto"/>
-        <w:jc w:val="left"/>
-      </w:pPr>
-      <w:r>
-        <w:t xml:space="preserve">DARLENE </w:t>
-      </w:r>
-      <w:proofErr w:type="gramStart"/>
-      <w:r>
-        <w:t>As</w:t>
-      </w:r>
-      <w:proofErr w:type="gramEnd"/>
-      <w:r>
-        <w:t xml:space="preserve"> I was saying. He keeps doing errands for me. It’s like he has overflowing kindness and wants to shower me with it. </w:t>
-      </w:r>
-    </w:p>
-    <w:p>
-      <w:pPr>
-        <w:spacing w:line="480" w:lineRule="auto"/>
-        <w:jc w:val="left"/>
-      </w:pPr>
-      <w:r>
-        <w:t xml:space="preserve">DARLENE (Angelo enters with glass of water) (Angelo hands the water) Thank you, dear. Carrying on. He was really kind, he invited me to a feeding program once ~ </w:t>
-      </w:r>
-    </w:p>
-    <w:p>
-      <w:pPr>
-        <w:spacing w:line="480" w:lineRule="auto"/>
-        <w:jc w:val="left"/>
-      </w:pPr>
-      <w:r>
-        <w:t xml:space="preserve">MICHAEL Okay! We get it, he’s so kind, he’s hot, he’s awesome. We get it. You guys were in love. Get on with it, when was the last time you saw Miko? (Darlene starts crying) </w:t>
-      </w:r>
-    </w:p>
-    <w:p>
-      <w:pPr>
-        <w:spacing w:line="480" w:lineRule="auto"/>
-        <w:jc w:val="left"/>
-      </w:pPr>
-      <w:r>
-        <w:lastRenderedPageBreak/>
-        <w:t xml:space="preserve">ANGELO Chill, niggah! The lady’s in mourning, give her some respect. </w:t>
-      </w:r>
-    </w:p>
-    <w:p>
-      <w:pPr>
-        <w:spacing w:line="480" w:lineRule="auto"/>
-        <w:jc w:val="left"/>
-      </w:pPr>
-      <w:r>
-        <w:t xml:space="preserve">MICHAEL We’re wasting time here, Angelo. You may be enjoying doing her bidding and listening her to reminisce, but this isn’t a therapy session, this is an investigation and we have a deadline. </w:t>
-      </w:r>
-    </w:p>
-    <w:p>
-      <w:pPr>
-        <w:spacing w:line="480" w:lineRule="auto"/>
-        <w:jc w:val="left"/>
-      </w:pPr>
-      <w:r>
-        <w:t xml:space="preserve">DARLENE </w:t>
-      </w:r>
-      <w:proofErr w:type="spellStart"/>
-      <w:r>
-        <w:t>Huhuhu</w:t>
-      </w:r>
-      <w:proofErr w:type="spellEnd"/>
-      <w:r>
-        <w:t xml:space="preserve">. Forgive me, I was trying to avoid the question. *sobs* I haven’t seen Miko for a year. A few weeks after my mom died, *sobs* He thought it would make me happy *sob* he proposed to me. I was scared. I told him, "I’m sorry. I really like you but you’re too nice." </w:t>
-      </w:r>
-    </w:p>
-    <w:p>
-      <w:pPr>
-        <w:spacing w:line="480" w:lineRule="auto"/>
-        <w:jc w:val="left"/>
-      </w:pPr>
-      <w:r>
-        <w:t xml:space="preserve">MICHAEL I’m too nice?! Seriously? What the F* did you want? Kick you in the face and ask, "will you marry me?" Would that have done the trick? Or was that still too nice? </w:t>
-      </w:r>
-    </w:p>
-    <w:p>
-      <w:pPr>
-        <w:spacing w:line="480" w:lineRule="auto"/>
-        <w:jc w:val="left"/>
-      </w:pPr>
-      <w:r>
-        <w:t xml:space="preserve">DARLENE *bawls* That’s exactly what he said. "I’m done being nice," he said. He flipped the table with my mother’s ashes on it. "You’re dead to me, Miko! You’re dead!" I got so </w:t>
-      </w:r>
-      <w:proofErr w:type="gramStart"/>
-      <w:r>
-        <w:t>mad .</w:t>
-      </w:r>
-      <w:proofErr w:type="gramEnd"/>
-      <w:r>
-        <w:t xml:space="preserve"> I’m so sorry I got mad. *sobs* You’d </w:t>
-      </w:r>
-      <w:proofErr w:type="gramStart"/>
-      <w:r>
-        <w:t>understand</w:t>
-      </w:r>
-      <w:proofErr w:type="gramEnd"/>
-      <w:r>
-        <w:t xml:space="preserve"> wouldn’t you? My mother just died, and he gave her a second death. He never came back, he never called. *sobs* I killed him. *sobs* I killed him. </w:t>
-      </w:r>
-    </w:p>
-    <w:p>
-      <w:pPr>
-        <w:spacing w:line="480" w:lineRule="auto"/>
-        <w:jc w:val="left"/>
-      </w:pPr>
-      <w:r>
-        <w:t>MICHAEL That sounds like a confession to a crime, I’m sorry for your loss madame but I would have to put you under arrest. (pulls out handcuffs)</w:t>
-      </w:r>
-    </w:p>
-    <w:p>
-      <w:pPr>
-        <w:spacing w:line="480" w:lineRule="auto"/>
-        <w:jc w:val="left"/>
-      </w:pPr>
-      <w:r>
-        <w:t xml:space="preserve">ANGELO Don’t be stupid, MICHAEL! That wasn’t a confession. Please, stop crying, Darlene. It’s okay, you didn’t kill Miko. </w:t>
-      </w:r>
-    </w:p>
-    <w:p>
-      <w:pPr>
-        <w:spacing w:line="480" w:lineRule="auto"/>
-        <w:jc w:val="left"/>
-      </w:pPr>
-      <w:r>
-        <w:lastRenderedPageBreak/>
-        <w:t xml:space="preserve">MICHAEL You’re the one being stupid. She just admitted killing Miko. (hands Angelo the cuffs) Now, slap her on the wrists and accept defeat. I have solved this case. </w:t>
-      </w:r>
-    </w:p>
-    <w:p>
-      <w:pPr>
-        <w:spacing w:line="480" w:lineRule="auto"/>
-        <w:jc w:val="left"/>
-      </w:pPr>
-      <w:r>
-        <w:t xml:space="preserve">ANGELO There’s no way she could’ve killed Miko. She was so in love with him, she couldn’t have. You know we don’t have evidence, and we haven’t even interrogated the other suspects yet. </w:t>
-      </w:r>
-    </w:p>
-    <w:p>
-      <w:pPr>
-        <w:spacing w:line="480" w:lineRule="auto"/>
-        <w:jc w:val="left"/>
-      </w:pPr>
-      <w:r>
-        <w:t xml:space="preserve">MICHAEL We will interrogate the other suspect, but you know a confession to a crime is enough to warrant an arrest. </w:t>
-      </w:r>
-    </w:p>
-    <w:p>
-      <w:pPr>
-        <w:spacing w:line="480" w:lineRule="auto"/>
-        <w:jc w:val="left"/>
-      </w:pPr>
-      <w:r>
-        <w:t xml:space="preserve">ANGELO And that’s your method of justice? What heresy is this? </w:t>
-      </w:r>
-    </w:p>
-    <w:p>
-      <w:pPr>
-        <w:spacing w:line="480" w:lineRule="auto"/>
-        <w:jc w:val="left"/>
-      </w:pPr>
-      <w:proofErr w:type="gramStart"/>
-      <w:r>
-        <w:t>MICHAEL</w:t>
-      </w:r>
-      <w:proofErr w:type="gramEnd"/>
-      <w:r>
-        <w:t xml:space="preserve"> I told you, I’d do anything to </w:t>
-      </w:r>
-      <w:proofErr w:type="spellStart"/>
-      <w:r>
-        <w:t>to</w:t>
-      </w:r>
-      <w:proofErr w:type="spellEnd"/>
-      <w:r>
-        <w:t xml:space="preserve"> succeed. </w:t>
-      </w:r>
-    </w:p>
-    <w:p>
-      <w:pPr>
-        <w:spacing w:line="480" w:lineRule="auto"/>
-        <w:jc w:val="left"/>
-      </w:pPr>
-      <w:r>
-        <w:t xml:space="preserve">ANGELO Don’t be so quick to claim success. Put those cuffs away, and I’m not asking. </w:t>
-      </w:r>
-    </w:p>
-    <w:p>
-      <w:pPr>
-        <w:spacing w:line="480" w:lineRule="auto"/>
-        <w:jc w:val="left"/>
-      </w:pPr>
-      <w:r>
-        <w:t xml:space="preserve">MICHAEL Ooh. Are you </w:t>
-      </w:r>
-      <w:proofErr w:type="spellStart"/>
-      <w:r>
-        <w:t>gonna</w:t>
-      </w:r>
-      <w:proofErr w:type="spellEnd"/>
-      <w:r>
-        <w:t xml:space="preserve"> quit being mister nice guy, too? </w:t>
-      </w:r>
-    </w:p>
-    <w:p>
-      <w:pPr>
-        <w:spacing w:line="480" w:lineRule="auto"/>
-        <w:jc w:val="left"/>
-      </w:pPr>
-      <w:r>
-        <w:t xml:space="preserve">ANGELO Faye! </w:t>
-      </w:r>
-    </w:p>
-    <w:p>
-      <w:pPr>
-        <w:spacing w:line="480" w:lineRule="auto"/>
-        <w:jc w:val="left"/>
-      </w:pPr>
-      <w:r>
-        <w:t xml:space="preserve">FAYE Yes, dear? </w:t>
-      </w:r>
-    </w:p>
-    <w:p>
-      <w:pPr>
-        <w:spacing w:line="480" w:lineRule="auto"/>
-        <w:jc w:val="left"/>
-      </w:pPr>
-      <w:r>
-        <w:t>ANGELO Do you mind if we ask you some questions?</w:t>
-      </w:r>
-    </w:p>
-    <w:p>
-      <w:pPr>
-        <w:spacing w:line="480" w:lineRule="auto"/>
-        <w:jc w:val="left"/>
-      </w:pPr>
-      <w:r>
-        <w:t>FAYE Go on.</w:t>
-      </w:r>
-    </w:p>
-    <w:p>
-      <w:pPr>
-        <w:spacing w:line="480" w:lineRule="auto"/>
-        <w:jc w:val="left"/>
-      </w:pPr>
-      <w:r>
         <w:t xml:space="preserve"> MICHAEL How did Miko die? </w:t>
       </w:r>
     </w:p>
@@ -3712,7 +5000,6 @@
         <w:jc w:val="left"/>
       </w:pPr>
       <w:r>
-        <w:lastRenderedPageBreak/>
         <w:t xml:space="preserve">FAYE (Faye cries a bit) I don’t think I’m ready to talk about it. Can we do this later, please? </w:t>
       </w:r>
     </w:p>

</xml_diff>

<commit_message>
Added changes to Darlene's Eulogy
</commit_message>
<xml_diff>
--- a/Who-killed-Micho-v1.45.docx
+++ b/Who-killed-Micho-v1.45.docx
@@ -3056,13 +3056,8 @@
       <w:r>
         <w:t xml:space="preserve">(Faye trails Angelo.) </w:t>
       </w:r>
-      <w:proofErr w:type="gramStart"/>
-      <w:r>
-        <w:t>You</w:t>
-      </w:r>
-      <w:proofErr w:type="gramEnd"/>
-      <w:r>
-        <w:t xml:space="preserve"> kno</w:t>
+      <w:r>
+        <w:t>You kno</w:t>
       </w:r>
       <w:r>
         <w:t>w, what? Maybe, he’s right. I haven’t really taken any cases since I messed up</w:t>
@@ -3377,19 +3372,7 @@
       </w:r>
       <w:r>
         <w:tab/>
-        <w:t>are better than none</w:t>
-      </w:r>
-      <w:r>
-        <w:t xml:space="preserve"> </w:t>
-      </w:r>
-      <w:r>
-        <w:t>(points to Angelo</w:t>
-      </w:r>
-      <w:r>
-        <w:t xml:space="preserve"> and laughs.</w:t>
-      </w:r>
-      <w:r>
-        <w:t>)</w:t>
+        <w:t>are better than none (points to Angelo and laughs.)</w:t>
       </w:r>
     </w:p>
     <w:p>
@@ -4678,180 +4661,366 @@
       </w:r>
       <w:r>
         <w:lastRenderedPageBreak/>
-        <w:t xml:space="preserve">sports fest a few years ago. It was in uni. </w:t>
+        <w:t xml:space="preserve">sports fest </w:t>
+      </w:r>
+      <w:r>
+        <w:t>seven</w:t>
+      </w:r>
+      <w:r>
+        <w:t xml:space="preserve"> years ago. It was in </w:t>
+      </w:r>
+      <w:r>
+        <w:t>U</w:t>
+      </w:r>
+      <w:r>
+        <w:t>ni.</w:t>
+      </w:r>
+      <w:r>
+        <w:t xml:space="preserve"> We were opponents in the </w:t>
+      </w:r>
+      <w:r>
+        <w:t xml:space="preserve">football </w:t>
+      </w:r>
+      <w:r>
+        <w:t>league</w:t>
+      </w:r>
+      <w:r>
+        <w:t>.</w:t>
+      </w:r>
+      <w:r>
+        <w:t xml:space="preserve"> Oh, what brazen moves he had. </w:t>
+      </w:r>
+      <w:r>
+        <w:t>He was an animal in the field. He wasn’t only a great detective, he was an outstanding athlete as well</w:t>
+      </w:r>
+      <w:r>
+        <w:t>. Have you heard Faye’s eulogy earlier? He was such a good man. *sobs* H</w:t>
+      </w:r>
+      <w:r>
+        <w:t>ave I told you he</w:t>
+      </w:r>
+      <w:r>
+        <w:t xml:space="preserve"> was a gentleman on the field and </w:t>
+      </w:r>
+      <w:r>
+        <w:t>off</w:t>
+      </w:r>
+      <w:r>
+        <w:t xml:space="preserve"> i</w:t>
       </w:r>
       <w:bookmarkStart w:id="9" w:name="_GoBack"/>
       <w:bookmarkEnd w:id="9"/>
       <w:r>
-        <w:rPr>
-          <w:highlight w:val="yellow"/>
-        </w:rPr>
-        <w:t>W</w:t>
-      </w:r>
-      <w:r>
-        <w:rPr>
-          <w:highlight w:val="yellow"/>
-        </w:rPr>
-        <w:t>e</w:t>
-      </w:r>
-      <w:r>
-        <w:t xml:space="preserve"> happened to compete against each other in soccer. He was an animal in the field. Oh, what brazen moves he had. He clearly stood out as an athlete. Have you heard Faye’s eulogy earlier? He was such a good man. *sobs* He was a gentleman on the field and </w:t>
+        <w:t xml:space="preserve">t. I saw this goodness in him, even when our team was playing dirty. I cheered him, that day. I cheered him on </w:t>
+      </w:r>
+      <w:proofErr w:type="spellStart"/>
+      <w:r>
+        <w:t>til</w:t>
+      </w:r>
+      <w:proofErr w:type="spellEnd"/>
+      <w:r>
+        <w:t xml:space="preserve"> my voice got sore. *cries* (Angelo walks away to get tissue. Comes back to hand it to Darlene) Thank you, kind sir. So, yeah. After the game, he walked up to me and asked me </w:t>
       </w:r>
       <w:proofErr w:type="gramStart"/>
       <w:r>
-        <w:t>off of</w:t>
+        <w:t>out</w:t>
       </w:r>
       <w:proofErr w:type="gramEnd"/>
       <w:r>
-        <w:t xml:space="preserve"> it. I saw this goodness in him, even when our team was playing dirty. I cheered him, that day. I cheered him on </w:t>
-      </w:r>
-      <w:proofErr w:type="spellStart"/>
-      <w:r>
-        <w:t>til</w:t>
-      </w:r>
-      <w:proofErr w:type="spellEnd"/>
-      <w:r>
-        <w:t xml:space="preserve"> my voice got sore. *cries* (Angelo walks away to get tissue. Comes back to hand it to Darlene) Thank you, kind sir. So, yeah. After the game, he walked up to me and asked me </w:t>
+        <w:t xml:space="preserve"> but I couldn’t say yes because I had to buy stuff for a friend, see, my friend was going to propose to his girl and I was responsible for the cake and the doves and the, and the *sobs* He was so kind, he insisted on doing the errands for me. Could you get me a glass of water, dear? </w:t>
+      </w:r>
+    </w:p>
+    <w:p>
+      <w:pPr>
+        <w:spacing w:line="480" w:lineRule="auto"/>
+        <w:jc w:val="left"/>
+      </w:pPr>
+      <w:r>
+        <w:t>Michael</w:t>
+      </w:r>
+      <w:r>
+        <w:tab/>
+      </w:r>
+      <w:r>
+        <w:t xml:space="preserve"> </w:t>
+      </w:r>
+      <w:r>
+        <w:t xml:space="preserve">I’m a detective, ma’am, not a waiter. </w:t>
+      </w:r>
+    </w:p>
+    <w:p>
+      <w:pPr>
+        <w:spacing w:line="480" w:lineRule="auto"/>
+        <w:jc w:val="left"/>
+      </w:pPr>
+      <w:r>
+        <w:t>Angelo</w:t>
+      </w:r>
+      <w:r>
+        <w:tab/>
+      </w:r>
+      <w:r>
+        <w:t xml:space="preserve"> </w:t>
+      </w:r>
+      <w:r>
+        <w:t xml:space="preserve">Excuse his arrogance, he can’t live without it. I’ll go get you some water. (Angelo leaves to get water) </w:t>
+      </w:r>
+    </w:p>
+    <w:p>
+      <w:pPr>
+        <w:spacing w:line="480" w:lineRule="auto"/>
+        <w:jc w:val="left"/>
+      </w:pPr>
+      <w:r>
+        <w:t>Darlene</w:t>
+      </w:r>
+      <w:r>
+        <w:tab/>
+      </w:r>
+      <w:r>
+        <w:t xml:space="preserve"> </w:t>
+      </w:r>
+      <w:r>
+        <w:t xml:space="preserve">As I was saying. He keeps doing errands for me. It’s like he has overflowing kindness and wants to shower me with it. </w:t>
+      </w:r>
+    </w:p>
+    <w:p>
+      <w:pPr>
+        <w:spacing w:line="480" w:lineRule="auto"/>
+        <w:jc w:val="left"/>
+      </w:pPr>
+      <w:r>
+        <w:lastRenderedPageBreak/>
+        <w:t>Darlene</w:t>
+      </w:r>
+      <w:r>
+        <w:tab/>
+      </w:r>
+      <w:r>
+        <w:t xml:space="preserve"> </w:t>
+      </w:r>
+      <w:r>
+        <w:t xml:space="preserve">(Angelo enters with glass of water) (Angelo hands the water) Thank you, dear. Carrying on. He was really kind, he invited me to a feeding program once ~ </w:t>
+      </w:r>
+    </w:p>
+    <w:p>
+      <w:pPr>
+        <w:spacing w:line="480" w:lineRule="auto"/>
+        <w:jc w:val="left"/>
+      </w:pPr>
+      <w:r>
+        <w:t>Michael</w:t>
+      </w:r>
+      <w:r>
+        <w:tab/>
+      </w:r>
+      <w:r>
+        <w:t xml:space="preserve"> </w:t>
+      </w:r>
+      <w:r>
+        <w:t xml:space="preserve">Okay! We get it, he’s so kind, he’s hot, he’s awesome. We get it. You guys were in love. Get on with it, when was the last time you saw Miko? (Darlene starts crying) </w:t>
+      </w:r>
+    </w:p>
+    <w:p>
+      <w:pPr>
+        <w:spacing w:line="480" w:lineRule="auto"/>
+        <w:jc w:val="left"/>
+      </w:pPr>
+      <w:r>
+        <w:t>Angelo</w:t>
+      </w:r>
+      <w:r>
+        <w:tab/>
+      </w:r>
+      <w:r>
+        <w:t xml:space="preserve"> </w:t>
+      </w:r>
+      <w:r>
+        <w:t xml:space="preserve">Chill, niggah! The lady’s in mourning, give her some respect. </w:t>
+      </w:r>
+    </w:p>
+    <w:p>
+      <w:pPr>
+        <w:spacing w:line="480" w:lineRule="auto"/>
+        <w:jc w:val="left"/>
+      </w:pPr>
+      <w:r>
+        <w:t>Michael</w:t>
+      </w:r>
+      <w:r>
+        <w:tab/>
+      </w:r>
+      <w:r>
+        <w:t xml:space="preserve"> </w:t>
+      </w:r>
+      <w:r>
+        <w:t xml:space="preserve">We’re wasting time here, Angelo. You may be enjoying doing her bidding and listening her to reminisce, but this isn’t a therapy session, this is an investigation and we have a deadline. </w:t>
+      </w:r>
+    </w:p>
+    <w:p>
+      <w:pPr>
+        <w:spacing w:line="480" w:lineRule="auto"/>
+        <w:jc w:val="left"/>
+      </w:pPr>
+      <w:r>
+        <w:t xml:space="preserve">DARLENE </w:t>
+      </w:r>
+      <w:proofErr w:type="spellStart"/>
+      <w:r>
+        <w:t>Huhuhu</w:t>
+      </w:r>
+      <w:proofErr w:type="spellEnd"/>
+      <w:r>
+        <w:t xml:space="preserve">. Forgive me, I was trying to avoid the question. *sobs* I haven’t seen Miko for a year. A few weeks after my mom died, *sobs* He thought it would make me happy *sob* he proposed to me. I was scared. I told him, "I’m sorry. I really like you but you’re too nice." </w:t>
+      </w:r>
+    </w:p>
+    <w:p>
+      <w:pPr>
+        <w:spacing w:line="480" w:lineRule="auto"/>
+        <w:jc w:val="left"/>
+      </w:pPr>
+      <w:r>
+        <w:t xml:space="preserve">MICHAEL I’m too nice?! Seriously? What the F* did you want? Kick you in the face and ask, "will you marry me?" Would that have done the trick? Or was that still too nice? </w:t>
+      </w:r>
+    </w:p>
+    <w:p>
+      <w:pPr>
+        <w:spacing w:line="480" w:lineRule="auto"/>
+        <w:jc w:val="left"/>
+      </w:pPr>
+      <w:r>
+        <w:t xml:space="preserve">DARLENE *bawls* That’s exactly what he said. "I’m done being nice," he said. He flipped the table with my mother’s ashes on it. "You’re dead to me, Miko! You’re dead!" I got so </w:t>
       </w:r>
       <w:proofErr w:type="gramStart"/>
       <w:r>
-        <w:t>out</w:t>
+        <w:t>mad .</w:t>
       </w:r>
       <w:proofErr w:type="gramEnd"/>
       <w:r>
-        <w:t xml:space="preserve"> but I couldn’t say yes because I had to buy stuff for a friend, see, my friend was going to propose to his girl and I was responsible for the cake and the doves and the, and the *sobs* He was so kind, he insisted on doing the errands for me. Could you get me a glass of water, dear? </w:t>
-      </w:r>
-    </w:p>
-    <w:p>
-      <w:pPr>
-        <w:spacing w:line="480" w:lineRule="auto"/>
-        <w:jc w:val="left"/>
-      </w:pPr>
-      <w:r>
-        <w:t xml:space="preserve">MICHAEL I’m a detective, ma’am, not a waiter. </w:t>
-      </w:r>
-    </w:p>
-    <w:p>
-      <w:pPr>
-        <w:spacing w:line="480" w:lineRule="auto"/>
-        <w:jc w:val="left"/>
-      </w:pPr>
-      <w:r>
-        <w:t xml:space="preserve">ANGELO Excuse his arrogance, he can’t live without it. I’ll go get you some water. (Angelo leaves to get water) </w:t>
-      </w:r>
-    </w:p>
-    <w:p>
-      <w:pPr>
-        <w:spacing w:line="480" w:lineRule="auto"/>
-        <w:jc w:val="left"/>
-      </w:pPr>
-      <w:r>
-        <w:t xml:space="preserve">DARLENE </w:t>
+        <w:t xml:space="preserve"> I’m so sorry I got mad. *sobs* You’d </w:t>
       </w:r>
       <w:proofErr w:type="gramStart"/>
       <w:r>
-        <w:t>As</w:t>
+        <w:t>understand</w:t>
       </w:r>
       <w:proofErr w:type="gramEnd"/>
       <w:r>
-        <w:t xml:space="preserve"> I was saying. He keeps doing errands for me. It’s like he has overflowing kindness and wants to shower me with it. </w:t>
-      </w:r>
-    </w:p>
-    <w:p>
-      <w:pPr>
-        <w:spacing w:line="480" w:lineRule="auto"/>
-        <w:jc w:val="left"/>
-      </w:pPr>
-      <w:r>
-        <w:t xml:space="preserve">DARLENE (Angelo enters with glass of water) (Angelo hands the water) Thank you, dear. Carrying on. He was really kind, he invited me to a feeding program once ~ </w:t>
-      </w:r>
-    </w:p>
-    <w:p>
-      <w:pPr>
-        <w:spacing w:line="480" w:lineRule="auto"/>
-        <w:jc w:val="left"/>
-      </w:pPr>
+        <w:t xml:space="preserve"> </w:t>
+      </w:r>
       <w:r>
         <w:lastRenderedPageBreak/>
-        <w:t xml:space="preserve">MICHAEL Okay! We get it, he’s so kind, he’s hot, he’s awesome. We get it. You guys were in love. Get on with it, when was the last time you saw Miko? (Darlene starts crying) </w:t>
-      </w:r>
-    </w:p>
-    <w:p>
-      <w:pPr>
-        <w:spacing w:line="480" w:lineRule="auto"/>
-        <w:jc w:val="left"/>
-      </w:pPr>
-      <w:r>
-        <w:t xml:space="preserve">ANGELO Chill, niggah! The lady’s in mourning, give her some respect. </w:t>
-      </w:r>
-    </w:p>
-    <w:p>
-      <w:pPr>
-        <w:spacing w:line="480" w:lineRule="auto"/>
-        <w:jc w:val="left"/>
-      </w:pPr>
-      <w:r>
-        <w:t xml:space="preserve">MICHAEL We’re wasting time here, Angelo. You may be enjoying doing her bidding and listening her to reminisce, but this isn’t a therapy session, this is an investigation and we have a deadline. </w:t>
-      </w:r>
-    </w:p>
-    <w:p>
-      <w:pPr>
-        <w:spacing w:line="480" w:lineRule="auto"/>
-        <w:jc w:val="left"/>
-      </w:pPr>
-      <w:r>
-        <w:t xml:space="preserve">DARLENE </w:t>
-      </w:r>
-      <w:proofErr w:type="spellStart"/>
-      <w:r>
-        <w:t>Huhuhu</w:t>
-      </w:r>
-      <w:proofErr w:type="spellEnd"/>
-      <w:r>
-        <w:t xml:space="preserve">. Forgive me, I was trying to avoid the question. *sobs* I haven’t seen Miko for a year. A few weeks after my mom died, *sobs* He thought it would make me happy *sob* he proposed to me. I was scared. I told him, "I’m sorry. I really like you but you’re too nice." </w:t>
-      </w:r>
-    </w:p>
-    <w:p>
-      <w:pPr>
-        <w:spacing w:line="480" w:lineRule="auto"/>
-        <w:jc w:val="left"/>
-      </w:pPr>
-      <w:r>
-        <w:t xml:space="preserve">MICHAEL I’m too nice?! Seriously? What the F* did you want? Kick you in the face and ask, "will you marry me?" Would that have done the trick? Or was that still too nice? </w:t>
-      </w:r>
-    </w:p>
-    <w:p>
-      <w:pPr>
-        <w:spacing w:line="480" w:lineRule="auto"/>
-        <w:jc w:val="left"/>
-      </w:pPr>
-      <w:r>
-        <w:t xml:space="preserve">DARLENE *bawls* That’s exactly what he said. "I’m done being nice," he said. He flipped the table with my mother’s ashes on it. "You’re dead to me, Miko! You’re dead!" I got so </w:t>
-      </w:r>
+        <w:t xml:space="preserve">wouldn’t you? My mother just died, and he gave her a second death. He never came back, he never called. *sobs* I killed him. *sobs* I killed him. </w:t>
+      </w:r>
+    </w:p>
+    <w:p>
+      <w:pPr>
+        <w:spacing w:line="480" w:lineRule="auto"/>
+        <w:jc w:val="left"/>
+      </w:pPr>
+      <w:r>
+        <w:t>MICHAEL That sounds like a confession to a crime, I’m sorry for your loss madame but I would have to put you under arrest. (pulls out handcuffs)</w:t>
+      </w:r>
+    </w:p>
+    <w:p>
+      <w:pPr>
+        <w:spacing w:line="480" w:lineRule="auto"/>
+        <w:jc w:val="left"/>
+      </w:pPr>
+      <w:r>
+        <w:t xml:space="preserve">ANGELO Don’t be stupid, MICHAEL! That wasn’t a confession. Please, stop crying, Darlene. It’s okay, you didn’t kill Miko. </w:t>
+      </w:r>
+    </w:p>
+    <w:p>
+      <w:pPr>
+        <w:spacing w:line="480" w:lineRule="auto"/>
+        <w:jc w:val="left"/>
+      </w:pPr>
+      <w:r>
+        <w:t xml:space="preserve">MICHAEL You’re the one being stupid. She just admitted killing Miko. (hands Angelo the cuffs) Now, slap her on the wrists and accept defeat. I have solved this case. </w:t>
+      </w:r>
+    </w:p>
+    <w:p>
+      <w:pPr>
+        <w:spacing w:line="480" w:lineRule="auto"/>
+        <w:jc w:val="left"/>
+      </w:pPr>
+      <w:r>
+        <w:t xml:space="preserve">ANGELO There’s no way she could’ve killed Miko. She was so in love with him, she couldn’t have. You know we don’t have evidence, and we haven’t even interrogated the other suspects yet. </w:t>
+      </w:r>
+    </w:p>
+    <w:p>
+      <w:pPr>
+        <w:spacing w:line="480" w:lineRule="auto"/>
+        <w:jc w:val="left"/>
+      </w:pPr>
+      <w:r>
+        <w:t xml:space="preserve">MICHAEL We will interrogate the other suspect, but you know a confession to a crime is enough to warrant an arrest. </w:t>
+      </w:r>
+    </w:p>
+    <w:p>
+      <w:pPr>
+        <w:spacing w:line="480" w:lineRule="auto"/>
+        <w:jc w:val="left"/>
+      </w:pPr>
+      <w:r>
+        <w:t xml:space="preserve">ANGELO And that’s your method of justice? What heresy is this? </w:t>
+      </w:r>
+    </w:p>
+    <w:p>
+      <w:pPr>
+        <w:spacing w:line="480" w:lineRule="auto"/>
+        <w:jc w:val="left"/>
+      </w:pPr>
       <w:proofErr w:type="gramStart"/>
       <w:r>
-        <w:t>mad .</w:t>
+        <w:t>MICHAEL</w:t>
       </w:r>
       <w:proofErr w:type="gramEnd"/>
       <w:r>
-        <w:t xml:space="preserve"> I’m so sorry I got mad. *sobs* You’d </w:t>
-      </w:r>
-      <w:proofErr w:type="gramStart"/>
-      <w:r>
-        <w:t>understand</w:t>
-      </w:r>
-      <w:proofErr w:type="gramEnd"/>
-      <w:r>
-        <w:t xml:space="preserve"> wouldn’t you? My mother just died, and he gave her a second death. He never came back, he never called. *sobs* I killed him. *sobs* I killed him. </w:t>
-      </w:r>
-    </w:p>
-    <w:p>
-      <w:pPr>
-        <w:spacing w:line="480" w:lineRule="auto"/>
-        <w:jc w:val="left"/>
-      </w:pPr>
-      <w:r>
-        <w:t>MICHAEL That sounds like a confession to a crime, I’m sorry for your loss madame but I would have to put you under arrest. (pulls out handcuffs)</w:t>
+        <w:t xml:space="preserve"> I told you, I’d do anything to </w:t>
+      </w:r>
+      <w:proofErr w:type="spellStart"/>
+      <w:r>
+        <w:t>to</w:t>
+      </w:r>
+      <w:proofErr w:type="spellEnd"/>
+      <w:r>
+        <w:t xml:space="preserve"> succeed. </w:t>
+      </w:r>
+    </w:p>
+    <w:p>
+      <w:pPr>
+        <w:spacing w:line="480" w:lineRule="auto"/>
+        <w:jc w:val="left"/>
+      </w:pPr>
+      <w:r>
+        <w:t xml:space="preserve">ANGELO Don’t be so quick to claim success. Put those cuffs away, and I’m not asking. </w:t>
+      </w:r>
+    </w:p>
+    <w:p>
+      <w:pPr>
+        <w:spacing w:line="480" w:lineRule="auto"/>
+        <w:jc w:val="left"/>
+      </w:pPr>
+      <w:r>
+        <w:t xml:space="preserve">MICHAEL Ooh. Are you </w:t>
+      </w:r>
+      <w:proofErr w:type="spellStart"/>
+      <w:r>
+        <w:t>gonna</w:t>
+      </w:r>
+      <w:proofErr w:type="spellEnd"/>
+      <w:r>
+        <w:t xml:space="preserve"> quit being mister nice guy, too? </w:t>
+      </w:r>
+    </w:p>
+    <w:p>
+      <w:pPr>
+        <w:spacing w:line="480" w:lineRule="auto"/>
+        <w:jc w:val="left"/>
+      </w:pPr>
+      <w:r>
+        <w:t xml:space="preserve">ANGELO Faye! </w:t>
       </w:r>
     </w:p>
     <w:p>
@@ -4861,108 +5030,6 @@
       </w:pPr>
       <w:r>
         <w:lastRenderedPageBreak/>
-        <w:t xml:space="preserve">ANGELO Don’t be stupid, MICHAEL! That wasn’t a confession. Please, stop crying, Darlene. It’s okay, you didn’t kill Miko. </w:t>
-      </w:r>
-    </w:p>
-    <w:p>
-      <w:pPr>
-        <w:spacing w:line="480" w:lineRule="auto"/>
-        <w:jc w:val="left"/>
-      </w:pPr>
-      <w:r>
-        <w:t xml:space="preserve">MICHAEL You’re the one being stupid. She just admitted killing Miko. (hands Angelo the cuffs) Now, slap her on the wrists and accept defeat. I have solved this case. </w:t>
-      </w:r>
-    </w:p>
-    <w:p>
-      <w:pPr>
-        <w:spacing w:line="480" w:lineRule="auto"/>
-        <w:jc w:val="left"/>
-      </w:pPr>
-      <w:r>
-        <w:t xml:space="preserve">ANGELO There’s no way she could’ve killed Miko. She was so in love with him, she couldn’t have. You know we don’t have evidence, and we haven’t even interrogated the other suspects yet. </w:t>
-      </w:r>
-    </w:p>
-    <w:p>
-      <w:pPr>
-        <w:spacing w:line="480" w:lineRule="auto"/>
-        <w:jc w:val="left"/>
-      </w:pPr>
-      <w:r>
-        <w:t xml:space="preserve">MICHAEL We will interrogate the other suspect, but you know a confession to a crime is enough to warrant an arrest. </w:t>
-      </w:r>
-    </w:p>
-    <w:p>
-      <w:pPr>
-        <w:spacing w:line="480" w:lineRule="auto"/>
-        <w:jc w:val="left"/>
-      </w:pPr>
-      <w:r>
-        <w:t xml:space="preserve">ANGELO And that’s your method of justice? What heresy is this? </w:t>
-      </w:r>
-    </w:p>
-    <w:p>
-      <w:pPr>
-        <w:spacing w:line="480" w:lineRule="auto"/>
-        <w:jc w:val="left"/>
-      </w:pPr>
-      <w:proofErr w:type="gramStart"/>
-      <w:r>
-        <w:t>MICHAEL</w:t>
-      </w:r>
-      <w:proofErr w:type="gramEnd"/>
-      <w:r>
-        <w:t xml:space="preserve"> I told you, I’d do anything to </w:t>
-      </w:r>
-      <w:proofErr w:type="spellStart"/>
-      <w:r>
-        <w:t>to</w:t>
-      </w:r>
-      <w:proofErr w:type="spellEnd"/>
-      <w:r>
-        <w:t xml:space="preserve"> succeed. </w:t>
-      </w:r>
-    </w:p>
-    <w:p>
-      <w:pPr>
-        <w:spacing w:line="480" w:lineRule="auto"/>
-        <w:jc w:val="left"/>
-      </w:pPr>
-      <w:r>
-        <w:t xml:space="preserve">ANGELO Don’t be so quick to claim success. Put those cuffs away, and I’m not asking. </w:t>
-      </w:r>
-    </w:p>
-    <w:p>
-      <w:pPr>
-        <w:spacing w:line="480" w:lineRule="auto"/>
-        <w:jc w:val="left"/>
-      </w:pPr>
-      <w:r>
-        <w:t xml:space="preserve">MICHAEL Ooh. Are you </w:t>
-      </w:r>
-      <w:proofErr w:type="spellStart"/>
-      <w:r>
-        <w:t>gonna</w:t>
-      </w:r>
-      <w:proofErr w:type="spellEnd"/>
-      <w:r>
-        <w:t xml:space="preserve"> quit being mister nice guy, too? </w:t>
-      </w:r>
-    </w:p>
-    <w:p>
-      <w:pPr>
-        <w:spacing w:line="480" w:lineRule="auto"/>
-        <w:jc w:val="left"/>
-      </w:pPr>
-      <w:r>
-        <w:t xml:space="preserve">ANGELO Faye! </w:t>
-      </w:r>
-    </w:p>
-    <w:p>
-      <w:pPr>
-        <w:spacing w:line="480" w:lineRule="auto"/>
-        <w:jc w:val="left"/>
-      </w:pPr>
-      <w:r>
         <w:t xml:space="preserve">FAYE Yes, dear? </w:t>
       </w:r>
     </w:p>
@@ -4990,7 +5057,6 @@
         <w:jc w:val="left"/>
       </w:pPr>
       <w:r>
-        <w:lastRenderedPageBreak/>
         <w:t xml:space="preserve"> MICHAEL How did Miko die? </w:t>
       </w:r>
     </w:p>
@@ -5124,6 +5190,7 @@
         <w:jc w:val="left"/>
       </w:pPr>
       <w:r>
+        <w:lastRenderedPageBreak/>
         <w:t xml:space="preserve">MICHAEL No one runs in your family, you fat f*. </w:t>
       </w:r>
     </w:p>
@@ -5142,70 +5209,70 @@
         <w:jc w:val="left"/>
       </w:pPr>
       <w:r>
+        <w:t xml:space="preserve">MICHAEL (Darlene gets on the podium still crying) And you’re being too soft. Look, lady talks-a-lot is preparing to talk a lot more and we still have plenty of people to talk to. </w:t>
+      </w:r>
+    </w:p>
+    <w:p>
+      <w:pPr>
+        <w:spacing w:line="480" w:lineRule="auto"/>
+        <w:jc w:val="left"/>
+      </w:pPr>
+      <w:r>
+        <w:t xml:space="preserve">ANGELO Quit yapping and get to it then. </w:t>
+      </w:r>
+    </w:p>
+    <w:p>
+      <w:pPr>
+        <w:spacing w:line="480" w:lineRule="auto"/>
+        <w:jc w:val="left"/>
+      </w:pPr>
+      <w:r>
+        <w:t xml:space="preserve">MICHAEL That’s more like it. So, Karl, when was the last time you’ve seen Miko? </w:t>
+      </w:r>
+    </w:p>
+    <w:p>
+      <w:pPr>
+        <w:spacing w:line="480" w:lineRule="auto"/>
+        <w:jc w:val="left"/>
+      </w:pPr>
+      <w:r>
+        <w:t xml:space="preserve">KARL Last time I saw him was nine months ago. Faye... she thinks so highly of him. Sure, Miko’s a good man. WAS a good man. He hasn’t always been the saint that everyone knew him for. </w:t>
+      </w:r>
+    </w:p>
+    <w:p>
+      <w:pPr>
+        <w:spacing w:line="480" w:lineRule="auto"/>
+        <w:jc w:val="left"/>
+      </w:pPr>
+      <w:r>
+        <w:t xml:space="preserve">MICHAEL What do you mean? KARL Miko was an honest man. We always tell each other about what happens in our lives. Then he changed. Something happened to him after he and Darlene stopped dating. He started keeping secrets from me. </w:t>
+      </w:r>
+    </w:p>
+    <w:p>
+      <w:pPr>
+        <w:spacing w:line="480" w:lineRule="auto"/>
+        <w:jc w:val="left"/>
+      </w:pPr>
+      <w:r>
+        <w:t xml:space="preserve">MICHAEL What secrets? By the way this is progressing it sounds like he’s cheating on you man so quit beating around the bush and tell it to me straight. </w:t>
+      </w:r>
+    </w:p>
+    <w:p>
+      <w:pPr>
+        <w:spacing w:line="480" w:lineRule="auto"/>
+        <w:jc w:val="left"/>
+      </w:pPr>
+      <w:r>
+        <w:t>KARL Have you heard the story of Joseph the dreamer? His brothers threw him in a pit. He was kept there for days, until he was sold into slavery. That’s what happened. I found one of his dirty little secrets.</w:t>
+      </w:r>
+    </w:p>
+    <w:p>
+      <w:pPr>
+        <w:spacing w:line="480" w:lineRule="auto"/>
+        <w:jc w:val="left"/>
+      </w:pPr>
+      <w:r>
         <w:lastRenderedPageBreak/>
-        <w:t xml:space="preserve">MICHAEL (Darlene gets on the podium still crying) And you’re being too soft. Look, lady talks-a-lot is preparing to talk a lot more and we still have plenty of people to talk to. </w:t>
-      </w:r>
-    </w:p>
-    <w:p>
-      <w:pPr>
-        <w:spacing w:line="480" w:lineRule="auto"/>
-        <w:jc w:val="left"/>
-      </w:pPr>
-      <w:r>
-        <w:t xml:space="preserve">ANGELO Quit yapping and get to it then. </w:t>
-      </w:r>
-    </w:p>
-    <w:p>
-      <w:pPr>
-        <w:spacing w:line="480" w:lineRule="auto"/>
-        <w:jc w:val="left"/>
-      </w:pPr>
-      <w:r>
-        <w:t xml:space="preserve">MICHAEL That’s more like it. So, Karl, when was the last time you’ve seen Miko? </w:t>
-      </w:r>
-    </w:p>
-    <w:p>
-      <w:pPr>
-        <w:spacing w:line="480" w:lineRule="auto"/>
-        <w:jc w:val="left"/>
-      </w:pPr>
-      <w:r>
-        <w:t xml:space="preserve">KARL Last time I saw him was nine months ago. Faye... she thinks so highly of him. Sure, Miko’s a good man. WAS a good man. He hasn’t always been the saint that everyone knew him for. </w:t>
-      </w:r>
-    </w:p>
-    <w:p>
-      <w:pPr>
-        <w:spacing w:line="480" w:lineRule="auto"/>
-        <w:jc w:val="left"/>
-      </w:pPr>
-      <w:r>
-        <w:t xml:space="preserve">MICHAEL What do you mean? KARL Miko was an honest man. We always tell each other about what happens in our lives. Then he changed. Something happened to him after he and Darlene stopped dating. He started keeping secrets from me. </w:t>
-      </w:r>
-    </w:p>
-    <w:p>
-      <w:pPr>
-        <w:spacing w:line="480" w:lineRule="auto"/>
-        <w:jc w:val="left"/>
-      </w:pPr>
-      <w:r>
-        <w:t xml:space="preserve">MICHAEL What secrets? By the way this is progressing it sounds like he’s cheating on you man so quit beating around the bush and tell it to me straight. </w:t>
-      </w:r>
-    </w:p>
-    <w:p>
-      <w:pPr>
-        <w:spacing w:line="480" w:lineRule="auto"/>
-        <w:jc w:val="left"/>
-      </w:pPr>
-      <w:r>
-        <w:t>KARL Have you heard the story of Joseph the dreamer? His brothers threw him in a pit. He was kept there for days, until he was sold into slavery. That’s what happened. I found one of his dirty little secrets.</w:t>
-      </w:r>
-    </w:p>
-    <w:p>
-      <w:pPr>
-        <w:spacing w:line="480" w:lineRule="auto"/>
-        <w:jc w:val="left"/>
-      </w:pPr>
-      <w:r>
         <w:t>MICHAEL What secret? That he cheated on you with another man?</w:t>
       </w:r>
     </w:p>
@@ -5232,7 +5299,6 @@
         <w:jc w:val="left"/>
       </w:pPr>
       <w:r>
-        <w:lastRenderedPageBreak/>
         <w:t xml:space="preserve"> I confronted </w:t>
       </w:r>
       <w:proofErr w:type="gramStart"/>
@@ -5361,6 +5427,7 @@
         <w:jc w:val="left"/>
       </w:pPr>
       <w:r>
+        <w:lastRenderedPageBreak/>
         <w:t xml:space="preserve"> (Lily walks to the coffin)</w:t>
       </w:r>
     </w:p>
@@ -5378,11 +5445,7 @@
       </w:r>
       <w:proofErr w:type="spellEnd"/>
       <w:r>
-        <w:t xml:space="preserve">, I’ve asked God to take me away, but he took you instead! I’ve suffered for days, waiting for this moment. </w:t>
-      </w:r>
-      <w:r>
-        <w:lastRenderedPageBreak/>
-        <w:t xml:space="preserve">Truly, good things come to those who wait. (Spits on the coffin) You deserve that, </w:t>
+        <w:t xml:space="preserve">, I’ve asked God to take me away, but he took you instead! I’ve suffered for days, waiting for this moment. Truly, good things come to those who wait. (Spits on the coffin) You deserve that, </w:t>
       </w:r>
       <w:proofErr w:type="gramStart"/>
       <w:r>
@@ -5628,6 +5691,7 @@
         <w:jc w:val="left"/>
       </w:pPr>
       <w:r>
+        <w:lastRenderedPageBreak/>
         <w:t xml:space="preserve">LILY That filthy dog! </w:t>
       </w:r>
       <w:proofErr w:type="spellStart"/>
@@ -5662,104 +5726,104 @@
         <w:jc w:val="left"/>
       </w:pPr>
       <w:r>
+        <w:t xml:space="preserve">LILY Burn him with the coldest flames! Burn him with the hottest rains! He deserves it! </w:t>
+      </w:r>
+    </w:p>
+    <w:p>
+      <w:pPr>
+        <w:spacing w:line="480" w:lineRule="auto"/>
+        <w:jc w:val="left"/>
+      </w:pPr>
+      <w:r>
+        <w:t xml:space="preserve">MICHAEL Hold on, I know how to calm her down. </w:t>
+      </w:r>
+    </w:p>
+    <w:p>
+      <w:pPr>
+        <w:spacing w:line="480" w:lineRule="auto"/>
+        <w:jc w:val="left"/>
+      </w:pPr>
+      <w:r>
+        <w:t xml:space="preserve">(Michael tries to kiss Lily) </w:t>
+      </w:r>
+    </w:p>
+    <w:p>
+      <w:pPr>
+        <w:spacing w:line="480" w:lineRule="auto"/>
+        <w:jc w:val="left"/>
+      </w:pPr>
+      <w:r>
+        <w:t xml:space="preserve">LILY (Lily screams) Rape! Rape! Get away from me, </w:t>
+      </w:r>
+      <w:proofErr w:type="gramStart"/>
+      <w:r>
+        <w:t>you</w:t>
+      </w:r>
+      <w:proofErr w:type="gramEnd"/>
+      <w:r>
+        <w:t xml:space="preserve"> filthy dog! You uncivilized bastard son of a gun! </w:t>
+      </w:r>
+    </w:p>
+    <w:p>
+      <w:pPr>
+        <w:spacing w:line="480" w:lineRule="auto"/>
+        <w:jc w:val="left"/>
+      </w:pPr>
+      <w:r>
+        <w:t xml:space="preserve">(Lily starts crying) </w:t>
+      </w:r>
+    </w:p>
+    <w:p>
+      <w:pPr>
+        <w:spacing w:line="480" w:lineRule="auto"/>
+        <w:jc w:val="left"/>
+      </w:pPr>
+      <w:r>
+        <w:t xml:space="preserve">MICHAEL Calm down, lady! We just need to ask you a few questions. And excuse me that wasn’t rape, my lips didn’t touch anything. </w:t>
+      </w:r>
+    </w:p>
+    <w:p>
+      <w:pPr>
+        <w:spacing w:line="480" w:lineRule="auto"/>
+        <w:jc w:val="left"/>
+      </w:pPr>
+      <w:r>
+        <w:t>ANGELO Attempted rape, then. Miss Lillian, right? Please (</w:t>
+      </w:r>
+      <w:proofErr w:type="spellStart"/>
+      <w:r>
+        <w:t>angelo</w:t>
+      </w:r>
+      <w:proofErr w:type="spellEnd"/>
+      <w:r>
+        <w:t xml:space="preserve"> reaches out to pat Lily and comfort her. She squirms away) we just want to talk to you. I assure you I’ll arrest him for attempted rape after this.</w:t>
+      </w:r>
+    </w:p>
+    <w:p>
+      <w:pPr>
+        <w:spacing w:line="480" w:lineRule="auto"/>
+        <w:jc w:val="left"/>
+      </w:pPr>
+      <w:r>
+        <w:t xml:space="preserve">LILY Get away from me! You men are all the same! You filthy dogs! </w:t>
+      </w:r>
+    </w:p>
+    <w:p>
+      <w:pPr>
+        <w:spacing w:line="480" w:lineRule="auto"/>
+        <w:jc w:val="left"/>
+      </w:pPr>
+      <w:r>
+        <w:t xml:space="preserve">MICHAEL Now that’s being sexist. </w:t>
+      </w:r>
+    </w:p>
+    <w:p>
+      <w:pPr>
+        <w:spacing w:line="480" w:lineRule="auto"/>
+        <w:jc w:val="left"/>
+      </w:pPr>
+      <w:r>
         <w:lastRenderedPageBreak/>
-        <w:t xml:space="preserve">LILY Burn him with the coldest flames! Burn him with the hottest rains! He deserves it! </w:t>
-      </w:r>
-    </w:p>
-    <w:p>
-      <w:pPr>
-        <w:spacing w:line="480" w:lineRule="auto"/>
-        <w:jc w:val="left"/>
-      </w:pPr>
-      <w:r>
-        <w:t xml:space="preserve">MICHAEL Hold on, I know how to calm her down. </w:t>
-      </w:r>
-    </w:p>
-    <w:p>
-      <w:pPr>
-        <w:spacing w:line="480" w:lineRule="auto"/>
-        <w:jc w:val="left"/>
-      </w:pPr>
-      <w:r>
-        <w:t xml:space="preserve">(Michael tries to kiss Lily) </w:t>
-      </w:r>
-    </w:p>
-    <w:p>
-      <w:pPr>
-        <w:spacing w:line="480" w:lineRule="auto"/>
-        <w:jc w:val="left"/>
-      </w:pPr>
-      <w:r>
-        <w:t xml:space="preserve">LILY (Lily screams) Rape! Rape! Get away from me, </w:t>
-      </w:r>
-      <w:proofErr w:type="gramStart"/>
-      <w:r>
-        <w:t>you</w:t>
-      </w:r>
-      <w:proofErr w:type="gramEnd"/>
-      <w:r>
-        <w:t xml:space="preserve"> filthy dog! You uncivilized bastard son of a gun! </w:t>
-      </w:r>
-    </w:p>
-    <w:p>
-      <w:pPr>
-        <w:spacing w:line="480" w:lineRule="auto"/>
-        <w:jc w:val="left"/>
-      </w:pPr>
-      <w:r>
-        <w:t xml:space="preserve">(Lily starts crying) </w:t>
-      </w:r>
-    </w:p>
-    <w:p>
-      <w:pPr>
-        <w:spacing w:line="480" w:lineRule="auto"/>
-        <w:jc w:val="left"/>
-      </w:pPr>
-      <w:r>
-        <w:t xml:space="preserve">MICHAEL Calm down, lady! We just need to ask you a few questions. And excuse me that wasn’t rape, my lips didn’t touch anything. </w:t>
-      </w:r>
-    </w:p>
-    <w:p>
-      <w:pPr>
-        <w:spacing w:line="480" w:lineRule="auto"/>
-        <w:jc w:val="left"/>
-      </w:pPr>
-      <w:r>
-        <w:t>ANGELO Attempted rape, then. Miss Lillian, right? Please (</w:t>
-      </w:r>
-      <w:proofErr w:type="spellStart"/>
-      <w:r>
-        <w:t>angelo</w:t>
-      </w:r>
-      <w:proofErr w:type="spellEnd"/>
-      <w:r>
-        <w:t xml:space="preserve"> reaches out to pat Lily and comfort her. She squirms away) we just want to talk to you. I assure you I’ll arrest him for attempted rape after this.</w:t>
-      </w:r>
-    </w:p>
-    <w:p>
-      <w:pPr>
-        <w:spacing w:line="480" w:lineRule="auto"/>
-        <w:jc w:val="left"/>
-      </w:pPr>
-      <w:r>
-        <w:t xml:space="preserve">LILY Get away from me! You men are all the same! You filthy dogs! </w:t>
-      </w:r>
-    </w:p>
-    <w:p>
-      <w:pPr>
-        <w:spacing w:line="480" w:lineRule="auto"/>
-        <w:jc w:val="left"/>
-      </w:pPr>
-      <w:r>
-        <w:t xml:space="preserve">MICHAEL Now that’s being sexist. </w:t>
-      </w:r>
-    </w:p>
-    <w:p>
-      <w:pPr>
-        <w:spacing w:line="480" w:lineRule="auto"/>
-        <w:jc w:val="left"/>
-      </w:pPr>
-      <w:r>
         <w:t xml:space="preserve">ANGELO </w:t>
       </w:r>
       <w:proofErr w:type="spellStart"/>
@@ -5786,7 +5850,6 @@
         <w:jc w:val="left"/>
       </w:pPr>
       <w:r>
-        <w:lastRenderedPageBreak/>
         <w:t xml:space="preserve">LILY He deserved it! After all he’s done to me! Everything he has taken away from me, he has paid for with his death. </w:t>
       </w:r>
     </w:p>
@@ -5951,6 +6014,7 @@
         <w:jc w:val="left"/>
       </w:pPr>
       <w:r>
+        <w:lastRenderedPageBreak/>
         <w:t>MICHAEL How did you know him? Where were you when he died? Why did you kill Miko?</w:t>
       </w:r>
     </w:p>
@@ -5973,7 +6037,6 @@
         <w:jc w:val="left"/>
       </w:pPr>
       <w:r>
-        <w:lastRenderedPageBreak/>
         <w:t>MICHAEL And why you killed him.</w:t>
       </w:r>
     </w:p>
@@ -6321,7 +6384,11 @@
       </w:r>
       <w:proofErr w:type="spellEnd"/>
       <w:r>
-        <w:t xml:space="preserve"> ditto. I don’t even know you and you’re asking me to scour my darkest memories, shit, memories that I pray, everyday would soon forget. What have I to lose? The last piece of humanity that that dead man tried and failed to take away from me. What made you think That I’d simply hand it over to you?</w:t>
+        <w:t xml:space="preserve"> ditto. I don’t even know you and you’re asking me to scour my darkest memories, </w:t>
+      </w:r>
+      <w:r>
+        <w:lastRenderedPageBreak/>
+        <w:t>shit, memories that I pray, everyday would soon forget. What have I to lose? The last piece of humanity that that dead man tried and failed to take away from me. What made you think That I’d simply hand it over to you?</w:t>
       </w:r>
     </w:p>
     <w:p>
@@ -6389,7 +6456,6 @@
       <w:bookmarkStart w:id="12" w:name="_gjdgxs" w:colFirst="0" w:colLast="0"/>
       <w:bookmarkEnd w:id="12"/>
       <w:r>
-        <w:lastRenderedPageBreak/>
         <w:t xml:space="preserve">ANGELO The love of my life died a few days ago.  </w:t>
       </w:r>
     </w:p>
@@ -6465,6 +6531,7 @@
         <w:jc w:val="left"/>
       </w:pPr>
       <w:r>
+        <w:lastRenderedPageBreak/>
         <w:t xml:space="preserve">MICHAEL </w:t>
       </w:r>
       <w:proofErr w:type="spellStart"/>
@@ -6491,7 +6558,6 @@
         <w:jc w:val="left"/>
       </w:pPr>
       <w:r>
-        <w:lastRenderedPageBreak/>
         <w:t xml:space="preserve">MICHAEL All this banter. I think we’ve wasted enough time. I’ll go look for Karl, you go inside. </w:t>
       </w:r>
     </w:p>
@@ -6689,6 +6755,7 @@
         <w:jc w:val="left"/>
       </w:pPr>
       <w:r>
+        <w:lastRenderedPageBreak/>
         <w:t xml:space="preserve">LILY </w:t>
       </w:r>
       <w:proofErr w:type="spellStart"/>
@@ -6864,7 +6931,6 @@
         <w:jc w:val="left"/>
       </w:pPr>
       <w:r>
-        <w:lastRenderedPageBreak/>
         <w:t>LILY Oh stop it! I was just trying to see if you’d comfort me (touches his lips) with your sweet words, your embrace (reaches for his belt) your company.</w:t>
       </w:r>
     </w:p>
@@ -7218,7 +7284,11 @@
       </w:r>
       <w:proofErr w:type="gramEnd"/>
       <w:r>
-        <w:t xml:space="preserve"> but I never gave up on you. Even after what you did. Hindi </w:t>
+        <w:t xml:space="preserve"> but I never </w:t>
+      </w:r>
+      <w:r>
+        <w:lastRenderedPageBreak/>
+        <w:t xml:space="preserve">gave up on you. Even after what you did. Hindi </w:t>
       </w:r>
       <w:proofErr w:type="spellStart"/>
       <w:r>
@@ -7309,7 +7379,6 @@
         <w:jc w:val="left"/>
       </w:pPr>
       <w:r>
-        <w:lastRenderedPageBreak/>
         <w:t xml:space="preserve">LILY It is a big deal! You know what kind of person Miko is! </w:t>
       </w:r>
       <w:proofErr w:type="spellStart"/>
@@ -7627,6 +7696,7 @@
         <w:rPr>
           <w:color w:val="FF0000"/>
         </w:rPr>
+        <w:lastRenderedPageBreak/>
         <w:t>*END*</w:t>
       </w:r>
     </w:p>
@@ -7658,101 +7728,217 @@
       <w:bookmarkStart w:id="13" w:name="_tzvjiiw09kkd" w:colFirst="0" w:colLast="0"/>
       <w:bookmarkEnd w:id="13"/>
       <w:r>
+        <w:t xml:space="preserve">Scene </w:t>
+      </w:r>
+      <w:proofErr w:type="gramStart"/>
+      <w:r>
+        <w:t>6 :</w:t>
+      </w:r>
+      <w:proofErr w:type="gramEnd"/>
+      <w:r>
+        <w:t xml:space="preserve"> THE DEATH OF CONFIDENCE</w:t>
+      </w:r>
+    </w:p>
+    <w:p>
+      <w:pPr>
+        <w:spacing w:line="480" w:lineRule="auto"/>
+        <w:jc w:val="left"/>
+      </w:pPr>
+      <w:r>
+        <w:t xml:space="preserve"> MICHAEL Karl’s outside. I made sure he can’t leave. He’s speaking in code, Angelo. He must be hiding something. </w:t>
+      </w:r>
+    </w:p>
+    <w:p>
+      <w:pPr>
+        <w:spacing w:line="480" w:lineRule="auto"/>
+        <w:jc w:val="left"/>
+      </w:pPr>
+      <w:proofErr w:type="gramStart"/>
+      <w:r>
+        <w:t>ANGELO</w:t>
+      </w:r>
+      <w:proofErr w:type="gramEnd"/>
+      <w:r>
+        <w:t xml:space="preserve"> I don’t know, he seemed to be speaking in bro-code and he means to say, ’My bro just died and I don’t want to talk about it.’ </w:t>
+      </w:r>
+    </w:p>
+    <w:p>
+      <w:pPr>
+        <w:spacing w:line="480" w:lineRule="auto"/>
+        <w:jc w:val="left"/>
+      </w:pPr>
+      <w:r>
+        <w:t xml:space="preserve">MICHAEL I was pretty sure he said something about witnessing his death. Even if he wasn’t the killer he might lead us to him. </w:t>
+      </w:r>
+    </w:p>
+    <w:p>
+      <w:pPr>
+        <w:spacing w:line="480" w:lineRule="auto"/>
+        <w:jc w:val="left"/>
+      </w:pPr>
+      <w:r>
+        <w:t xml:space="preserve">ANGELO Give him some time. He’s in mourning, </w:t>
+      </w:r>
+    </w:p>
+    <w:p>
+      <w:pPr>
+        <w:spacing w:line="480" w:lineRule="auto"/>
+        <w:jc w:val="left"/>
+      </w:pPr>
+      <w:r>
+        <w:t xml:space="preserve">MICHAEL. We’ll talk again with him later. Oh! While you were gone, I interrogated the other guests and the results are inconclusive. They’re old friends whom he hasn’t seen in years. </w:t>
+      </w:r>
+    </w:p>
+    <w:p>
+      <w:pPr>
+        <w:spacing w:line="480" w:lineRule="auto"/>
+        <w:jc w:val="left"/>
+      </w:pPr>
+      <w:r>
+        <w:t xml:space="preserve">MICHAEL There you go again, acting like a softie. Whew. So </w:t>
+      </w:r>
+      <w:proofErr w:type="gramStart"/>
+      <w:r>
+        <w:t>far</w:t>
+      </w:r>
+      <w:proofErr w:type="gramEnd"/>
+      <w:r>
+        <w:t xml:space="preserve"> we’ve got no clue as to whom the killer is, no apparent reason for his death, and no more suspects on the list. What do we do now? </w:t>
+      </w:r>
+    </w:p>
+    <w:p>
+      <w:pPr>
+        <w:spacing w:line="480" w:lineRule="auto"/>
+        <w:jc w:val="left"/>
+      </w:pPr>
+      <w:r>
+        <w:t xml:space="preserve">ANGELO We could quit. I feel like, we’re nowhere near success. Might as well claim we never took the case, so it won’t blemish our records. </w:t>
+      </w:r>
+    </w:p>
+    <w:p>
+      <w:pPr>
+        <w:spacing w:line="480" w:lineRule="auto"/>
+        <w:jc w:val="left"/>
+      </w:pPr>
+      <w:r>
         <w:lastRenderedPageBreak/>
-        <w:t xml:space="preserve">Scene </w:t>
+        <w:t xml:space="preserve">MICHAEL And that’s why you’ve never had a girlfriend. Might as well not love and not feel pain. Hahaha. You’re pathetic. Shrug off that loser attitude and get your bearings straight. </w:t>
+      </w:r>
+    </w:p>
+    <w:p>
+      <w:pPr>
+        <w:spacing w:line="480" w:lineRule="auto"/>
+        <w:jc w:val="left"/>
+      </w:pPr>
+      <w:r>
+        <w:t xml:space="preserve">ANGELO You said so yourself. We don’t have any clues, we don’t have any suspects. </w:t>
+      </w:r>
+    </w:p>
+    <w:p>
+      <w:pPr>
+        <w:spacing w:line="480" w:lineRule="auto"/>
+        <w:jc w:val="left"/>
+      </w:pPr>
+      <w:r>
+        <w:t xml:space="preserve">MICHAEL Yes, but we have time. And we have that fat fuck who’s hiding something. I’ll make him talk. (Cracks knuckles). </w:t>
+      </w:r>
+    </w:p>
+    <w:p>
+      <w:pPr>
+        <w:spacing w:line="480" w:lineRule="auto"/>
+        <w:jc w:val="left"/>
+      </w:pPr>
+      <w:r>
+        <w:t xml:space="preserve">ANGELO Don’t do this, MICHAEL. We’re at a funeral and what you’re about to do is illegal. </w:t>
+      </w:r>
+    </w:p>
+    <w:p>
+      <w:pPr>
+        <w:spacing w:line="480" w:lineRule="auto"/>
+        <w:jc w:val="left"/>
+      </w:pPr>
+      <w:r>
+        <w:t xml:space="preserve">MICHAEL What about funerals? </w:t>
+      </w:r>
+    </w:p>
+    <w:p>
+      <w:pPr>
+        <w:spacing w:line="480" w:lineRule="auto"/>
+        <w:jc w:val="left"/>
+      </w:pPr>
+      <w:r>
+        <w:t xml:space="preserve">ANGELO You know. People are in mourning. Show some respect. </w:t>
+      </w:r>
+    </w:p>
+    <w:p>
+      <w:pPr>
+        <w:spacing w:line="480" w:lineRule="auto"/>
+        <w:jc w:val="left"/>
+      </w:pPr>
+      <w:r>
+        <w:t xml:space="preserve">MICHAEL Okay, out of respect I’ll do it outside then. Where there is no funeral. Stay here and keep an eye for anything suspicious. </w:t>
+      </w:r>
+    </w:p>
+    <w:p>
+      <w:pPr>
+        <w:spacing w:line="480" w:lineRule="auto"/>
+        <w:jc w:val="left"/>
+      </w:pPr>
+      <w:r>
+        <w:t xml:space="preserve">(MICHAEL exits) </w:t>
+      </w:r>
+    </w:p>
+    <w:p>
+      <w:pPr>
+        <w:spacing w:line="480" w:lineRule="auto"/>
+        <w:jc w:val="left"/>
+      </w:pPr>
+      <w:r>
+        <w:t>(Angelo approaches Faye)</w:t>
+      </w:r>
+    </w:p>
+    <w:p>
+      <w:pPr>
+        <w:spacing w:line="480" w:lineRule="auto"/>
+        <w:jc w:val="left"/>
+      </w:pPr>
+      <w:r>
+        <w:t xml:space="preserve">ANGELO Hey Faye, quick question. When was the last time you’ve seen Miko? </w:t>
+      </w:r>
+    </w:p>
+    <w:p>
+      <w:pPr>
+        <w:spacing w:line="480" w:lineRule="auto"/>
+        <w:jc w:val="left"/>
+      </w:pPr>
+      <w:r>
+        <w:t>FAYE Three days, ago. I remember, I saw Darlene leaving.</w:t>
+      </w:r>
+    </w:p>
+    <w:p>
+      <w:pPr>
+        <w:spacing w:line="480" w:lineRule="auto"/>
+        <w:jc w:val="left"/>
+      </w:pPr>
+      <w:r>
+        <w:t xml:space="preserve">ANGELO Wait what? </w:t>
+      </w:r>
+    </w:p>
+    <w:p>
+      <w:pPr>
+        <w:spacing w:line="480" w:lineRule="auto"/>
+        <w:jc w:val="left"/>
+      </w:pPr>
+      <w:r>
+        <w:t xml:space="preserve">FAYE Oh, hey, the Eulogy’s starting. I </w:t>
       </w:r>
       <w:proofErr w:type="gramStart"/>
       <w:r>
-        <w:t>6 :</w:t>
+        <w:t>have to</w:t>
       </w:r>
       <w:proofErr w:type="gramEnd"/>
       <w:r>
-        <w:t xml:space="preserve"> THE DEATH OF CONFIDENCE</w:t>
-      </w:r>
-    </w:p>
-    <w:p>
-      <w:pPr>
-        <w:spacing w:line="480" w:lineRule="auto"/>
-        <w:jc w:val="left"/>
-      </w:pPr>
-      <w:r>
-        <w:t xml:space="preserve"> MICHAEL Karl’s outside. I made sure he can’t leave. He’s speaking in code, Angelo. He must be hiding something. </w:t>
-      </w:r>
-    </w:p>
-    <w:p>
-      <w:pPr>
-        <w:spacing w:line="480" w:lineRule="auto"/>
-        <w:jc w:val="left"/>
-      </w:pPr>
-      <w:proofErr w:type="gramStart"/>
-      <w:r>
-        <w:t>ANGELO</w:t>
-      </w:r>
-      <w:proofErr w:type="gramEnd"/>
-      <w:r>
-        <w:t xml:space="preserve"> I don’t know, he seemed to be speaking in bro-code and he means to say, ’My bro just died and I don’t want to talk about it.’ </w:t>
-      </w:r>
-    </w:p>
-    <w:p>
-      <w:pPr>
-        <w:spacing w:line="480" w:lineRule="auto"/>
-        <w:jc w:val="left"/>
-      </w:pPr>
-      <w:r>
-        <w:t xml:space="preserve">MICHAEL I was pretty sure he said something about witnessing his death. Even if he wasn’t the killer he might lead us to him. </w:t>
-      </w:r>
-    </w:p>
-    <w:p>
-      <w:pPr>
-        <w:spacing w:line="480" w:lineRule="auto"/>
-        <w:jc w:val="left"/>
-      </w:pPr>
-      <w:r>
-        <w:t xml:space="preserve">ANGELO Give him some time. He’s in mourning, </w:t>
-      </w:r>
-    </w:p>
-    <w:p>
-      <w:pPr>
-        <w:spacing w:line="480" w:lineRule="auto"/>
-        <w:jc w:val="left"/>
-      </w:pPr>
-      <w:r>
-        <w:t xml:space="preserve">MICHAEL. We’ll talk again with him later. Oh! While you were gone, I interrogated the other guests and the results are inconclusive. They’re old friends whom he hasn’t seen in years. </w:t>
-      </w:r>
-    </w:p>
-    <w:p>
-      <w:pPr>
-        <w:spacing w:line="480" w:lineRule="auto"/>
-        <w:jc w:val="left"/>
-      </w:pPr>
-      <w:r>
-        <w:t xml:space="preserve">MICHAEL There you go again, acting like a softie. Whew. So </w:t>
-      </w:r>
-      <w:proofErr w:type="gramStart"/>
-      <w:r>
-        <w:t>far</w:t>
-      </w:r>
-      <w:proofErr w:type="gramEnd"/>
-      <w:r>
-        <w:t xml:space="preserve"> we’ve got no clue as to whom the killer is, no apparent reason for his death, and no more suspects on the list. What do we do now? </w:t>
-      </w:r>
-    </w:p>
-    <w:p>
-      <w:pPr>
-        <w:spacing w:line="480" w:lineRule="auto"/>
-        <w:jc w:val="left"/>
-      </w:pPr>
-      <w:r>
-        <w:t xml:space="preserve">ANGELO We could quit. I feel like, we’re nowhere near success. Might as well claim we never took the case, so it won’t blemish our records. </w:t>
-      </w:r>
-    </w:p>
-    <w:p>
-      <w:pPr>
-        <w:spacing w:line="480" w:lineRule="auto"/>
-        <w:jc w:val="left"/>
-      </w:pPr>
-      <w:r>
-        <w:t xml:space="preserve">MICHAEL And that’s why you’ve never had a girlfriend. Might as well not love and not feel pain. Hahaha. You’re pathetic. Shrug off that loser attitude and get your bearings straight. </w:t>
+        <w:t xml:space="preserve"> go fix something. </w:t>
       </w:r>
     </w:p>
     <w:p>
@@ -7762,122 +7948,6 @@
       </w:pPr>
       <w:r>
         <w:lastRenderedPageBreak/>
-        <w:t xml:space="preserve">ANGELO You said so yourself. We don’t have any clues, we don’t have any suspects. </w:t>
-      </w:r>
-    </w:p>
-    <w:p>
-      <w:pPr>
-        <w:spacing w:line="480" w:lineRule="auto"/>
-        <w:jc w:val="left"/>
-      </w:pPr>
-      <w:r>
-        <w:t xml:space="preserve">MICHAEL Yes, but we have time. And we have that fat fuck who’s hiding something. I’ll make him talk. (Cracks knuckles). </w:t>
-      </w:r>
-    </w:p>
-    <w:p>
-      <w:pPr>
-        <w:spacing w:line="480" w:lineRule="auto"/>
-        <w:jc w:val="left"/>
-      </w:pPr>
-      <w:r>
-        <w:t xml:space="preserve">ANGELO Don’t do this, MICHAEL. We’re at a funeral and what you’re about to do is illegal. </w:t>
-      </w:r>
-    </w:p>
-    <w:p>
-      <w:pPr>
-        <w:spacing w:line="480" w:lineRule="auto"/>
-        <w:jc w:val="left"/>
-      </w:pPr>
-      <w:r>
-        <w:t xml:space="preserve">MICHAEL What about funerals? </w:t>
-      </w:r>
-    </w:p>
-    <w:p>
-      <w:pPr>
-        <w:spacing w:line="480" w:lineRule="auto"/>
-        <w:jc w:val="left"/>
-      </w:pPr>
-      <w:r>
-        <w:t xml:space="preserve">ANGELO You know. People are in mourning. Show some respect. </w:t>
-      </w:r>
-    </w:p>
-    <w:p>
-      <w:pPr>
-        <w:spacing w:line="480" w:lineRule="auto"/>
-        <w:jc w:val="left"/>
-      </w:pPr>
-      <w:r>
-        <w:t xml:space="preserve">MICHAEL Okay, out of respect I’ll do it outside then. Where there is no funeral. Stay here and keep an eye for anything suspicious. </w:t>
-      </w:r>
-    </w:p>
-    <w:p>
-      <w:pPr>
-        <w:spacing w:line="480" w:lineRule="auto"/>
-        <w:jc w:val="left"/>
-      </w:pPr>
-      <w:r>
-        <w:t xml:space="preserve">(MICHAEL exits) </w:t>
-      </w:r>
-    </w:p>
-    <w:p>
-      <w:pPr>
-        <w:spacing w:line="480" w:lineRule="auto"/>
-        <w:jc w:val="left"/>
-      </w:pPr>
-      <w:r>
-        <w:t>(Angelo approaches Faye)</w:t>
-      </w:r>
-    </w:p>
-    <w:p>
-      <w:pPr>
-        <w:spacing w:line="480" w:lineRule="auto"/>
-        <w:jc w:val="left"/>
-      </w:pPr>
-      <w:r>
-        <w:t xml:space="preserve">ANGELO Hey Faye, quick question. When was the last time you’ve seen Miko? </w:t>
-      </w:r>
-    </w:p>
-    <w:p>
-      <w:pPr>
-        <w:spacing w:line="480" w:lineRule="auto"/>
-        <w:jc w:val="left"/>
-      </w:pPr>
-      <w:r>
-        <w:t>FAYE Three days, ago. I remember, I saw Darlene leaving.</w:t>
-      </w:r>
-    </w:p>
-    <w:p>
-      <w:pPr>
-        <w:spacing w:line="480" w:lineRule="auto"/>
-        <w:jc w:val="left"/>
-      </w:pPr>
-      <w:r>
-        <w:t xml:space="preserve">ANGELO Wait what? </w:t>
-      </w:r>
-    </w:p>
-    <w:p>
-      <w:pPr>
-        <w:spacing w:line="480" w:lineRule="auto"/>
-        <w:jc w:val="left"/>
-      </w:pPr>
-      <w:r>
-        <w:t xml:space="preserve">FAYE Oh, hey, the Eulogy’s starting. I </w:t>
-      </w:r>
-      <w:proofErr w:type="gramStart"/>
-      <w:r>
-        <w:t>have to</w:t>
-      </w:r>
-      <w:proofErr w:type="gramEnd"/>
-      <w:r>
-        <w:t xml:space="preserve"> go fix something. </w:t>
-      </w:r>
-    </w:p>
-    <w:p>
-      <w:pPr>
-        <w:spacing w:line="480" w:lineRule="auto"/>
-        <w:jc w:val="left"/>
-      </w:pPr>
-      <w:r>
         <w:t xml:space="preserve">ANGELO Faye, what caused Miko’s death? </w:t>
       </w:r>
     </w:p>
@@ -7896,7 +7966,6 @@
         <w:jc w:val="center"/>
       </w:pPr>
       <w:r>
-        <w:lastRenderedPageBreak/>
         <w:t>LIGHTS FADE OUT</w:t>
       </w:r>
     </w:p>
@@ -7983,16 +8052,19 @@
       </w:r>
       <w:proofErr w:type="gramEnd"/>
       <w:r>
-        <w:t xml:space="preserve"> him. I ended it. "You are too nice," I told him. I thought it would’ve helped. I have never been so wrong. He came to me three months after we broke up. He said he saw what I meant. That the world isn’t good at all to nice guys. He said, "being nice doesn’t get you anywhere." </w:t>
-      </w:r>
-    </w:p>
-    <w:p>
-      <w:pPr>
-        <w:spacing w:line="480" w:lineRule="auto"/>
-        <w:jc w:val="left"/>
-      </w:pPr>
+        <w:t xml:space="preserve"> him. I ended it. "You are too nice," I told him. I thought it would’ve helped. I have never been so wrong. He came to me three </w:t>
+      </w:r>
       <w:r>
         <w:lastRenderedPageBreak/>
+        <w:t xml:space="preserve">months after we broke up. He said he saw what I meant. That the world isn’t good at all to nice guys. He said, "being nice doesn’t get you anywhere." </w:t>
+      </w:r>
+    </w:p>
+    <w:p>
+      <w:pPr>
+        <w:spacing w:line="480" w:lineRule="auto"/>
+        <w:jc w:val="left"/>
+      </w:pPr>
+      <w:r>
         <w:t>(MICHAEL starts roughing up Karl)</w:t>
       </w:r>
     </w:p>
@@ -8101,6 +8173,7 @@
         <w:jc w:val="left"/>
       </w:pPr>
       <w:r>
+        <w:lastRenderedPageBreak/>
         <w:t xml:space="preserve">ANGELO It’s wrong! </w:t>
       </w:r>
     </w:p>
@@ -8110,263 +8183,451 @@
         <w:jc w:val="left"/>
       </w:pPr>
       <w:r>
+        <w:t xml:space="preserve">MICHAEL Don’t tell me what’s wrong and what’s not. The truth is you’re wrong and I’m not. The only leads we’ve gotten so far is because of me, because my methods bring results. </w:t>
+      </w:r>
+    </w:p>
+    <w:p>
+      <w:pPr>
+        <w:spacing w:line="480" w:lineRule="auto"/>
+        <w:jc w:val="left"/>
+      </w:pPr>
+      <w:r>
+        <w:t xml:space="preserve">ANGELO And if these methods were used on you what would you think? </w:t>
+      </w:r>
+    </w:p>
+    <w:p>
+      <w:pPr>
+        <w:spacing w:line="480" w:lineRule="auto"/>
+        <w:jc w:val="left"/>
+      </w:pPr>
+      <w:r>
+        <w:t>MICHAEL I’d understand. I’d shove my morals aside and make way for what should be done.</w:t>
+      </w:r>
+    </w:p>
+    <w:p>
+      <w:pPr>
+        <w:spacing w:line="480" w:lineRule="auto"/>
+        <w:jc w:val="left"/>
+      </w:pPr>
+      <w:r>
+        <w:t>ANGELO That sounds stupid</w:t>
+      </w:r>
+    </w:p>
+    <w:p>
+      <w:pPr>
+        <w:spacing w:line="480" w:lineRule="auto"/>
+        <w:jc w:val="left"/>
+      </w:pPr>
+      <w:r>
+        <w:t xml:space="preserve">MICHALE You sound stupid. This way, it’s more efficient. Wala </w:t>
+      </w:r>
+      <w:proofErr w:type="spellStart"/>
+      <w:r>
+        <w:t>kang</w:t>
+      </w:r>
+      <w:proofErr w:type="spellEnd"/>
+      <w:r>
+        <w:t xml:space="preserve"> limits, you can do anything you want to do, anything you NEED to do.</w:t>
+      </w:r>
+    </w:p>
+    <w:p>
+      <w:pPr>
+        <w:spacing w:line="480" w:lineRule="auto"/>
+        <w:jc w:val="left"/>
+      </w:pPr>
+      <w:r>
+        <w:t>//pause</w:t>
+      </w:r>
+    </w:p>
+    <w:p>
+      <w:pPr>
+        <w:spacing w:line="480" w:lineRule="auto"/>
+        <w:jc w:val="left"/>
+      </w:pPr>
+      <w:r>
+        <w:t>ANGELO Do you know what separates us from animals? It’s not the ability to think. It’s the ability to have Values. That’s the difference between life and mere existence.</w:t>
+      </w:r>
+    </w:p>
+    <w:p>
+      <w:pPr>
+        <w:spacing w:line="480" w:lineRule="auto"/>
+        <w:jc w:val="left"/>
+      </w:pPr>
+      <w:r>
+        <w:t xml:space="preserve">MICHAEL Puta ka </w:t>
+      </w:r>
+      <w:proofErr w:type="spellStart"/>
+      <w:r>
+        <w:t>pala</w:t>
+      </w:r>
+      <w:proofErr w:type="spellEnd"/>
+      <w:r>
+        <w:t xml:space="preserve"> eh! </w:t>
+      </w:r>
+      <w:proofErr w:type="spellStart"/>
+      <w:r>
+        <w:t>Pumunta</w:t>
+      </w:r>
+      <w:proofErr w:type="spellEnd"/>
+      <w:r>
+        <w:t xml:space="preserve"> ko ditto para mag-</w:t>
+      </w:r>
+      <w:proofErr w:type="spellStart"/>
+      <w:r>
+        <w:t>imbestiga</w:t>
+      </w:r>
+      <w:proofErr w:type="spellEnd"/>
+      <w:r>
+        <w:t xml:space="preserve">, di para making </w:t>
+      </w:r>
+      <w:proofErr w:type="spellStart"/>
+      <w:r>
+        <w:t>sa</w:t>
+      </w:r>
+      <w:proofErr w:type="spellEnd"/>
+      <w:r>
+        <w:t xml:space="preserve"> sermon mo. Kung </w:t>
+      </w:r>
+      <w:proofErr w:type="spellStart"/>
+      <w:r>
+        <w:t>yun</w:t>
+      </w:r>
+      <w:proofErr w:type="spellEnd"/>
+      <w:r>
+        <w:t xml:space="preserve"> ang </w:t>
+      </w:r>
+      <w:proofErr w:type="spellStart"/>
+      <w:r>
+        <w:t>pakay</w:t>
+      </w:r>
+      <w:proofErr w:type="spellEnd"/>
+      <w:r>
+        <w:t xml:space="preserve"> ko, </w:t>
+      </w:r>
+      <w:proofErr w:type="spellStart"/>
+      <w:r>
+        <w:t>sa</w:t>
+      </w:r>
+      <w:proofErr w:type="spellEnd"/>
+      <w:r>
+        <w:t xml:space="preserve"> </w:t>
+      </w:r>
+      <w:proofErr w:type="spellStart"/>
+      <w:r>
+        <w:t>simbahan</w:t>
+      </w:r>
+      <w:proofErr w:type="spellEnd"/>
+      <w:r>
+        <w:t xml:space="preserve"> </w:t>
+      </w:r>
+      <w:proofErr w:type="spellStart"/>
+      <w:r>
+        <w:t>ako</w:t>
+      </w:r>
+      <w:proofErr w:type="spellEnd"/>
+      <w:r>
+        <w:t xml:space="preserve"> </w:t>
+      </w:r>
+      <w:proofErr w:type="spellStart"/>
+      <w:r>
+        <w:t>tumungo</w:t>
+      </w:r>
+      <w:proofErr w:type="spellEnd"/>
+      <w:r>
+        <w:t xml:space="preserve">, </w:t>
+      </w:r>
+      <w:proofErr w:type="spellStart"/>
+      <w:r>
+        <w:t>hindi</w:t>
+      </w:r>
+      <w:proofErr w:type="spellEnd"/>
+      <w:r>
+        <w:t xml:space="preserve"> ditto.</w:t>
+      </w:r>
+    </w:p>
+    <w:p>
+      <w:pPr>
+        <w:spacing w:line="480" w:lineRule="auto"/>
+        <w:jc w:val="left"/>
+      </w:pPr>
+      <w:r>
+        <w:t xml:space="preserve">ANGELO Ahh, wow. </w:t>
+      </w:r>
+      <w:proofErr w:type="spellStart"/>
+      <w:r>
+        <w:t>Ikaw</w:t>
+      </w:r>
+      <w:proofErr w:type="spellEnd"/>
+      <w:r>
+        <w:t xml:space="preserve"> </w:t>
+      </w:r>
+      <w:proofErr w:type="spellStart"/>
+      <w:r>
+        <w:t>nagsimula</w:t>
+      </w:r>
+      <w:proofErr w:type="spellEnd"/>
+      <w:r>
+        <w:t xml:space="preserve"> </w:t>
+      </w:r>
+      <w:proofErr w:type="spellStart"/>
+      <w:r>
+        <w:t>nito</w:t>
+      </w:r>
+      <w:proofErr w:type="spellEnd"/>
+      <w:r>
+        <w:t xml:space="preserve">. </w:t>
+      </w:r>
+      <w:proofErr w:type="spellStart"/>
+      <w:r>
+        <w:t>Sabi</w:t>
+      </w:r>
+      <w:proofErr w:type="spellEnd"/>
+      <w:r>
+        <w:t xml:space="preserve"> ko </w:t>
+      </w:r>
+      <w:proofErr w:type="spellStart"/>
+      <w:r>
+        <w:t>lang</w:t>
+      </w:r>
+      <w:proofErr w:type="spellEnd"/>
+      <w:r>
+        <w:t xml:space="preserve"> you sound stupid. </w:t>
+      </w:r>
+      <w:proofErr w:type="spellStart"/>
+      <w:r>
+        <w:t>Ikaw</w:t>
+      </w:r>
+      <w:proofErr w:type="spellEnd"/>
+      <w:r>
+        <w:t xml:space="preserve"> ang </w:t>
+      </w:r>
+      <w:proofErr w:type="spellStart"/>
+      <w:r>
+        <w:t>nagpahayag</w:t>
+      </w:r>
+      <w:proofErr w:type="spellEnd"/>
+      <w:r>
+        <w:t xml:space="preserve"> ng opinion mo.</w:t>
+      </w:r>
+    </w:p>
+    <w:p>
+      <w:pPr>
+        <w:spacing w:line="480" w:lineRule="auto"/>
+        <w:jc w:val="left"/>
+      </w:pPr>
+      <w:r>
+        <w:t xml:space="preserve">MICHAEL Just shut up. </w:t>
+      </w:r>
+    </w:p>
+    <w:p>
+      <w:pPr>
+        <w:spacing w:line="480" w:lineRule="auto"/>
+        <w:jc w:val="left"/>
+      </w:pPr>
+      <w:proofErr w:type="gramStart"/>
+      <w:r>
         <w:lastRenderedPageBreak/>
-        <w:t xml:space="preserve">MICHAEL Don’t tell me what’s wrong and what’s not. The truth is you’re wrong and I’m not. The only leads we’ve gotten so far is because of me, because my methods bring results. </w:t>
-      </w:r>
-    </w:p>
-    <w:p>
-      <w:pPr>
-        <w:spacing w:line="480" w:lineRule="auto"/>
-        <w:jc w:val="left"/>
-      </w:pPr>
-      <w:r>
-        <w:t xml:space="preserve">ANGELO And if these methods were used on you what would you think? </w:t>
-      </w:r>
-    </w:p>
-    <w:p>
-      <w:pPr>
-        <w:spacing w:line="480" w:lineRule="auto"/>
-        <w:jc w:val="left"/>
-      </w:pPr>
-      <w:r>
-        <w:t>MICHAEL I’d understand. I’d shove my morals aside and make way for what should be done.</w:t>
-      </w:r>
-    </w:p>
-    <w:p>
-      <w:pPr>
-        <w:spacing w:line="480" w:lineRule="auto"/>
-        <w:jc w:val="left"/>
-      </w:pPr>
-      <w:r>
-        <w:t>ANGELO That sounds stupid</w:t>
-      </w:r>
-    </w:p>
-    <w:p>
-      <w:pPr>
-        <w:spacing w:line="480" w:lineRule="auto"/>
-        <w:jc w:val="left"/>
-      </w:pPr>
-      <w:r>
-        <w:t xml:space="preserve">MICHALE You sound stupid. This way, it’s more efficient. Wala </w:t>
-      </w:r>
-      <w:proofErr w:type="spellStart"/>
-      <w:r>
-        <w:t>kang</w:t>
-      </w:r>
-      <w:proofErr w:type="spellEnd"/>
-      <w:r>
-        <w:t xml:space="preserve"> limits, you can do anything you want to do, anything you NEED to do.</w:t>
-      </w:r>
-    </w:p>
-    <w:p>
-      <w:pPr>
-        <w:spacing w:line="480" w:lineRule="auto"/>
-        <w:jc w:val="left"/>
-      </w:pPr>
-      <w:r>
-        <w:t>//pause</w:t>
-      </w:r>
-    </w:p>
-    <w:p>
-      <w:pPr>
-        <w:spacing w:line="480" w:lineRule="auto"/>
-        <w:jc w:val="left"/>
-      </w:pPr>
-      <w:r>
-        <w:t>ANGELO Do you know what separates us from animals? It’s not the ability to think. It’s the ability to have Values. That’s the difference between life and mere existence.</w:t>
-      </w:r>
-    </w:p>
-    <w:p>
-      <w:pPr>
-        <w:spacing w:line="480" w:lineRule="auto"/>
-        <w:jc w:val="left"/>
-      </w:pPr>
-      <w:r>
-        <w:t xml:space="preserve">MICHAEL Puta ka </w:t>
-      </w:r>
-      <w:proofErr w:type="spellStart"/>
-      <w:r>
-        <w:t>pala</w:t>
-      </w:r>
-      <w:proofErr w:type="spellEnd"/>
-      <w:r>
-        <w:t xml:space="preserve"> eh! </w:t>
-      </w:r>
-      <w:proofErr w:type="spellStart"/>
-      <w:r>
-        <w:t>Pumunta</w:t>
-      </w:r>
-      <w:proofErr w:type="spellEnd"/>
-      <w:r>
-        <w:t xml:space="preserve"> ko ditto para mag-</w:t>
-      </w:r>
-      <w:proofErr w:type="spellStart"/>
-      <w:r>
-        <w:t>imbestiga</w:t>
-      </w:r>
-      <w:proofErr w:type="spellEnd"/>
-      <w:r>
-        <w:t xml:space="preserve">, di para making </w:t>
-      </w:r>
-      <w:proofErr w:type="spellStart"/>
-      <w:r>
-        <w:t>sa</w:t>
-      </w:r>
-      <w:proofErr w:type="spellEnd"/>
-      <w:r>
-        <w:t xml:space="preserve"> sermon mo. Kung </w:t>
-      </w:r>
-      <w:proofErr w:type="spellStart"/>
-      <w:r>
-        <w:t>yun</w:t>
-      </w:r>
-      <w:proofErr w:type="spellEnd"/>
-      <w:r>
-        <w:t xml:space="preserve"> ang </w:t>
-      </w:r>
-      <w:proofErr w:type="spellStart"/>
-      <w:r>
-        <w:t>pakay</w:t>
-      </w:r>
-      <w:proofErr w:type="spellEnd"/>
-      <w:r>
-        <w:t xml:space="preserve"> ko, </w:t>
-      </w:r>
-      <w:proofErr w:type="spellStart"/>
-      <w:r>
-        <w:t>sa</w:t>
-      </w:r>
-      <w:proofErr w:type="spellEnd"/>
-      <w:r>
-        <w:t xml:space="preserve"> </w:t>
-      </w:r>
-      <w:proofErr w:type="spellStart"/>
-      <w:r>
-        <w:t>simbahan</w:t>
-      </w:r>
-      <w:proofErr w:type="spellEnd"/>
-      <w:r>
-        <w:t xml:space="preserve"> </w:t>
-      </w:r>
-      <w:proofErr w:type="spellStart"/>
-      <w:r>
-        <w:t>ako</w:t>
-      </w:r>
-      <w:proofErr w:type="spellEnd"/>
-      <w:r>
-        <w:t xml:space="preserve"> </w:t>
-      </w:r>
-      <w:proofErr w:type="spellStart"/>
-      <w:r>
-        <w:t>tumungo</w:t>
-      </w:r>
-      <w:proofErr w:type="spellEnd"/>
-      <w:r>
-        <w:t xml:space="preserve">, </w:t>
-      </w:r>
-      <w:proofErr w:type="spellStart"/>
-      <w:r>
-        <w:t>hindi</w:t>
-      </w:r>
-      <w:proofErr w:type="spellEnd"/>
-      <w:r>
-        <w:t xml:space="preserve"> ditto.</w:t>
-      </w:r>
-    </w:p>
-    <w:p>
-      <w:pPr>
-        <w:spacing w:line="480" w:lineRule="auto"/>
-        <w:jc w:val="left"/>
-      </w:pPr>
-      <w:r>
-        <w:t xml:space="preserve">ANGELO Ahh, wow. </w:t>
-      </w:r>
-      <w:proofErr w:type="spellStart"/>
-      <w:r>
-        <w:t>Ikaw</w:t>
-      </w:r>
-      <w:proofErr w:type="spellEnd"/>
-      <w:r>
-        <w:t xml:space="preserve"> </w:t>
-      </w:r>
-      <w:proofErr w:type="spellStart"/>
-      <w:r>
-        <w:t>nagsimula</w:t>
-      </w:r>
-      <w:proofErr w:type="spellEnd"/>
-      <w:r>
-        <w:t xml:space="preserve"> </w:t>
-      </w:r>
-      <w:proofErr w:type="spellStart"/>
-      <w:r>
-        <w:t>nito</w:t>
-      </w:r>
-      <w:proofErr w:type="spellEnd"/>
-      <w:r>
-        <w:t xml:space="preserve">. </w:t>
-      </w:r>
-      <w:proofErr w:type="spellStart"/>
-      <w:r>
-        <w:t>Sabi</w:t>
-      </w:r>
-      <w:proofErr w:type="spellEnd"/>
-      <w:r>
-        <w:t xml:space="preserve"> ko </w:t>
-      </w:r>
-      <w:proofErr w:type="spellStart"/>
-      <w:r>
-        <w:t>lang</w:t>
-      </w:r>
-      <w:proofErr w:type="spellEnd"/>
-      <w:r>
-        <w:t xml:space="preserve"> you sound stupid. </w:t>
-      </w:r>
-      <w:proofErr w:type="spellStart"/>
-      <w:r>
-        <w:t>Ikaw</w:t>
-      </w:r>
-      <w:proofErr w:type="spellEnd"/>
-      <w:r>
-        <w:t xml:space="preserve"> ang </w:t>
-      </w:r>
-      <w:proofErr w:type="spellStart"/>
-      <w:r>
-        <w:t>nagpahayag</w:t>
-      </w:r>
-      <w:proofErr w:type="spellEnd"/>
-      <w:r>
-        <w:t xml:space="preserve"> ng opinion mo.</w:t>
-      </w:r>
-    </w:p>
-    <w:p>
-      <w:pPr>
-        <w:spacing w:line="480" w:lineRule="auto"/>
-        <w:jc w:val="left"/>
-      </w:pPr>
-      <w:r>
-        <w:t xml:space="preserve">MICHAEL Just shut up. </w:t>
-      </w:r>
-    </w:p>
-    <w:p>
-      <w:pPr>
-        <w:spacing w:line="480" w:lineRule="auto"/>
-        <w:jc w:val="left"/>
-      </w:pPr>
+        <w:t>ANGELO</w:t>
+      </w:r>
+      <w:proofErr w:type="gramEnd"/>
+      <w:r>
+        <w:t xml:space="preserve"> I give up! </w:t>
+      </w:r>
       <w:proofErr w:type="gramStart"/>
       <w:r>
-        <w:t>ANGELO</w:t>
+        <w:t>So</w:t>
       </w:r>
       <w:proofErr w:type="gramEnd"/>
       <w:r>
-        <w:t xml:space="preserve"> I give up! </w:t>
+        <w:t xml:space="preserve"> what did he say? </w:t>
+      </w:r>
+    </w:p>
+    <w:p>
+      <w:pPr>
+        <w:spacing w:line="480" w:lineRule="auto"/>
+        <w:jc w:val="left"/>
+      </w:pPr>
+      <w:r>
+        <w:t>MICHAEL "</w:t>
+      </w:r>
+      <w:proofErr w:type="spellStart"/>
+      <w:r>
+        <w:t>Ughhh</w:t>
+      </w:r>
+      <w:proofErr w:type="spellEnd"/>
+      <w:r>
+        <w:t xml:space="preserve">! </w:t>
+      </w:r>
+      <w:proofErr w:type="spellStart"/>
+      <w:r>
+        <w:t>Aghhhh</w:t>
+      </w:r>
+      <w:proofErr w:type="spellEnd"/>
+      <w:r>
+        <w:t>! MOMMY!" and "</w:t>
+      </w:r>
+      <w:proofErr w:type="spellStart"/>
+      <w:r>
+        <w:t>tama</w:t>
+      </w:r>
+      <w:proofErr w:type="spellEnd"/>
+      <w:r>
+        <w:t xml:space="preserve"> </w:t>
+      </w:r>
+      <w:proofErr w:type="spellStart"/>
+      <w:r>
+        <w:t>na</w:t>
+      </w:r>
+      <w:proofErr w:type="spellEnd"/>
+      <w:r>
+        <w:t xml:space="preserve"> po parang </w:t>
+      </w:r>
+      <w:proofErr w:type="spellStart"/>
+      <w:r>
+        <w:t>awa</w:t>
+      </w:r>
+      <w:proofErr w:type="spellEnd"/>
+      <w:r>
+        <w:t xml:space="preserve"> </w:t>
+      </w:r>
+      <w:proofErr w:type="spellStart"/>
+      <w:r>
+        <w:t>nyo</w:t>
+      </w:r>
+      <w:proofErr w:type="spellEnd"/>
+      <w:r>
+        <w:t xml:space="preserve"> </w:t>
+      </w:r>
+      <w:proofErr w:type="spellStart"/>
+      <w:r>
+        <w:t>na</w:t>
+      </w:r>
+      <w:proofErr w:type="spellEnd"/>
+      <w:r>
+        <w:t xml:space="preserve">!" </w:t>
+      </w:r>
+    </w:p>
+    <w:p>
+      <w:pPr>
+        <w:spacing w:line="480" w:lineRule="auto"/>
+        <w:jc w:val="left"/>
+      </w:pPr>
+      <w:r>
+        <w:t xml:space="preserve">ANGELO What did he say?! </w:t>
+      </w:r>
+    </w:p>
+    <w:p>
+      <w:pPr>
+        <w:spacing w:line="480" w:lineRule="auto"/>
+        <w:jc w:val="left"/>
+      </w:pPr>
+      <w:r>
+        <w:t>MICHAEL Okay, okay. “The girl killed him,” said the man who screamed like a girl.</w:t>
+      </w:r>
+    </w:p>
+    <w:p>
+      <w:pPr>
+        <w:spacing w:line="480" w:lineRule="auto"/>
+        <w:jc w:val="left"/>
+      </w:pPr>
+      <w:r>
+        <w:t xml:space="preserve">ANGELO Who’s the girl? </w:t>
+      </w:r>
+    </w:p>
+    <w:p>
+      <w:pPr>
+        <w:spacing w:line="480" w:lineRule="auto"/>
+        <w:jc w:val="left"/>
+      </w:pPr>
+      <w:r>
+        <w:t xml:space="preserve">MICHAEL That’s what I tried to ask </w:t>
       </w:r>
       <w:proofErr w:type="gramStart"/>
       <w:r>
-        <w:t>So</w:t>
+        <w:t>him</w:t>
       </w:r>
       <w:proofErr w:type="gramEnd"/>
       <w:r>
-        <w:t xml:space="preserve"> what did he say? </w:t>
+        <w:t xml:space="preserve"> but he passed out. </w:t>
+      </w:r>
+      <w:proofErr w:type="spellStart"/>
+      <w:r>
+        <w:t>Haha</w:t>
+      </w:r>
+      <w:proofErr w:type="spellEnd"/>
+      <w:r>
+        <w:t xml:space="preserve"> pathetic piece of shit.</w:t>
+      </w:r>
+    </w:p>
+    <w:p>
+      <w:pPr>
+        <w:spacing w:line="480" w:lineRule="auto"/>
+        <w:jc w:val="left"/>
+      </w:pPr>
+      <w:r>
+        <w:t xml:space="preserve">ANGELO The girl! You mean Darlene? </w:t>
+      </w:r>
+    </w:p>
+    <w:p>
+      <w:pPr>
+        <w:spacing w:line="480" w:lineRule="auto"/>
+        <w:jc w:val="left"/>
+      </w:pPr>
+      <w:r>
+        <w:t xml:space="preserve">MICHAEL Probably. Have you noticed anything suspicious? </w:t>
+      </w:r>
+    </w:p>
+    <w:p>
+      <w:pPr>
+        <w:spacing w:line="480" w:lineRule="auto"/>
+        <w:jc w:val="left"/>
+      </w:pPr>
+      <w:r>
+        <w:t xml:space="preserve">ANGELO Probably. I think it must be her. </w:t>
+      </w:r>
+    </w:p>
+    <w:p>
+      <w:pPr>
+        <w:spacing w:line="480" w:lineRule="auto"/>
+        <w:jc w:val="left"/>
+      </w:pPr>
+      <w:r>
+        <w:t xml:space="preserve">MICHAEL </w:t>
+      </w:r>
+      <w:proofErr w:type="gramStart"/>
+      <w:r>
+        <w:t>But</w:t>
+      </w:r>
+      <w:proofErr w:type="gramEnd"/>
+      <w:r>
+        <w:t xml:space="preserve"> I thought you said she couldn’t have killed him. There’s no motive. You think she’d kill Miko for breaking her mother’s urn? </w:t>
+      </w:r>
+    </w:p>
+    <w:p>
+      <w:pPr>
+        <w:spacing w:line="480" w:lineRule="auto"/>
+        <w:jc w:val="left"/>
+      </w:pPr>
+      <w:r>
+        <w:t xml:space="preserve">ANGELO No, but she lied to us. She said the last time she saw him was a year ago. I talked to Faye a moment after you left, and she said she saw Darlene leave Miko’s house three days ago. </w:t>
+      </w:r>
+    </w:p>
+    <w:p>
+      <w:pPr>
+        <w:spacing w:line="480" w:lineRule="auto"/>
+        <w:jc w:val="left"/>
+      </w:pPr>
+      <w:r>
+        <w:t xml:space="preserve">MICHAEL Guess when’s the last time Karl saw Miko? </w:t>
+      </w:r>
+    </w:p>
+    <w:p>
+      <w:pPr>
+        <w:spacing w:line="480" w:lineRule="auto"/>
+        <w:jc w:val="left"/>
+      </w:pPr>
+      <w:r>
+        <w:t xml:space="preserve">ANGELO &amp; MICHAEL Three days ago. </w:t>
       </w:r>
     </w:p>
     <w:p>
@@ -8376,202 +8637,14 @@
       </w:pPr>
       <w:r>
         <w:lastRenderedPageBreak/>
-        <w:t>MICHAEL "</w:t>
-      </w:r>
-      <w:proofErr w:type="spellStart"/>
-      <w:r>
-        <w:t>Ughhh</w:t>
-      </w:r>
-      <w:proofErr w:type="spellEnd"/>
-      <w:r>
-        <w:t xml:space="preserve">! </w:t>
-      </w:r>
-      <w:proofErr w:type="spellStart"/>
-      <w:r>
-        <w:t>Aghhhh</w:t>
-      </w:r>
-      <w:proofErr w:type="spellEnd"/>
-      <w:r>
-        <w:t>! MOMMY!" and "</w:t>
-      </w:r>
-      <w:proofErr w:type="spellStart"/>
-      <w:r>
-        <w:t>tama</w:t>
-      </w:r>
-      <w:proofErr w:type="spellEnd"/>
-      <w:r>
-        <w:t xml:space="preserve"> </w:t>
-      </w:r>
-      <w:proofErr w:type="spellStart"/>
-      <w:r>
-        <w:t>na</w:t>
-      </w:r>
-      <w:proofErr w:type="spellEnd"/>
-      <w:r>
-        <w:t xml:space="preserve"> po parang </w:t>
-      </w:r>
-      <w:proofErr w:type="spellStart"/>
-      <w:r>
-        <w:t>awa</w:t>
-      </w:r>
-      <w:proofErr w:type="spellEnd"/>
-      <w:r>
-        <w:t xml:space="preserve"> </w:t>
-      </w:r>
-      <w:proofErr w:type="spellStart"/>
-      <w:r>
-        <w:t>nyo</w:t>
-      </w:r>
-      <w:proofErr w:type="spellEnd"/>
-      <w:r>
-        <w:t xml:space="preserve"> </w:t>
-      </w:r>
-      <w:proofErr w:type="spellStart"/>
-      <w:r>
-        <w:t>na</w:t>
-      </w:r>
-      <w:proofErr w:type="spellEnd"/>
-      <w:r>
-        <w:t xml:space="preserve">!" </w:t>
-      </w:r>
-    </w:p>
-    <w:p>
-      <w:pPr>
-        <w:spacing w:line="480" w:lineRule="auto"/>
-        <w:jc w:val="left"/>
-      </w:pPr>
-      <w:r>
-        <w:t xml:space="preserve">ANGELO What did he say?! </w:t>
-      </w:r>
-    </w:p>
-    <w:p>
-      <w:pPr>
-        <w:spacing w:line="480" w:lineRule="auto"/>
-        <w:jc w:val="left"/>
-      </w:pPr>
-      <w:r>
-        <w:t>MICHAEL Okay, okay. “The girl killed him,” said the man who screamed like a girl.</w:t>
-      </w:r>
-    </w:p>
-    <w:p>
-      <w:pPr>
-        <w:spacing w:line="480" w:lineRule="auto"/>
-        <w:jc w:val="left"/>
-      </w:pPr>
-      <w:r>
-        <w:t xml:space="preserve">ANGELO Who’s the girl? </w:t>
-      </w:r>
-    </w:p>
-    <w:p>
-      <w:pPr>
-        <w:spacing w:line="480" w:lineRule="auto"/>
-        <w:jc w:val="left"/>
-      </w:pPr>
-      <w:r>
-        <w:t xml:space="preserve">MICHAEL That’s what I tried to ask </w:t>
+        <w:t xml:space="preserve">ANGELO Look, Faye’s about to deliver the last Eulogy. We </w:t>
       </w:r>
       <w:proofErr w:type="gramStart"/>
       <w:r>
-        <w:t>him</w:t>
+        <w:t>have to</w:t>
       </w:r>
       <w:proofErr w:type="gramEnd"/>
       <w:r>
-        <w:t xml:space="preserve"> but he passed out. </w:t>
-      </w:r>
-      <w:proofErr w:type="spellStart"/>
-      <w:r>
-        <w:t>Haha</w:t>
-      </w:r>
-      <w:proofErr w:type="spellEnd"/>
-      <w:r>
-        <w:t xml:space="preserve"> pathetic piece of shit.</w:t>
-      </w:r>
-    </w:p>
-    <w:p>
-      <w:pPr>
-        <w:spacing w:line="480" w:lineRule="auto"/>
-        <w:jc w:val="left"/>
-      </w:pPr>
-      <w:r>
-        <w:t xml:space="preserve">ANGELO The girl! You mean Darlene? </w:t>
-      </w:r>
-    </w:p>
-    <w:p>
-      <w:pPr>
-        <w:spacing w:line="480" w:lineRule="auto"/>
-        <w:jc w:val="left"/>
-      </w:pPr>
-      <w:r>
-        <w:t xml:space="preserve">MICHAEL Probably. Have you noticed anything suspicious? </w:t>
-      </w:r>
-    </w:p>
-    <w:p>
-      <w:pPr>
-        <w:spacing w:line="480" w:lineRule="auto"/>
-        <w:jc w:val="left"/>
-      </w:pPr>
-      <w:r>
-        <w:t xml:space="preserve">ANGELO Probably. I think it must be her. </w:t>
-      </w:r>
-    </w:p>
-    <w:p>
-      <w:pPr>
-        <w:spacing w:line="480" w:lineRule="auto"/>
-        <w:jc w:val="left"/>
-      </w:pPr>
-      <w:r>
-        <w:t xml:space="preserve">MICHAEL </w:t>
-      </w:r>
-      <w:proofErr w:type="gramStart"/>
-      <w:r>
-        <w:t>But</w:t>
-      </w:r>
-      <w:proofErr w:type="gramEnd"/>
-      <w:r>
-        <w:t xml:space="preserve"> I thought you said she couldn’t have killed him. There’s no motive. You think she’d kill Miko for breaking her mother’s urn? </w:t>
-      </w:r>
-    </w:p>
-    <w:p>
-      <w:pPr>
-        <w:spacing w:line="480" w:lineRule="auto"/>
-        <w:jc w:val="left"/>
-      </w:pPr>
-      <w:r>
-        <w:t xml:space="preserve">ANGELO No, but she lied to us. She said the last time she saw him was a year ago. I talked to Faye a moment after you left, and she said she saw Darlene leave Miko’s house three days ago. </w:t>
-      </w:r>
-    </w:p>
-    <w:p>
-      <w:pPr>
-        <w:spacing w:line="480" w:lineRule="auto"/>
-        <w:jc w:val="left"/>
-      </w:pPr>
-      <w:r>
-        <w:t xml:space="preserve">MICHAEL Guess when’s the last time Karl saw Miko? </w:t>
-      </w:r>
-    </w:p>
-    <w:p>
-      <w:pPr>
-        <w:spacing w:line="480" w:lineRule="auto"/>
-        <w:jc w:val="left"/>
-      </w:pPr>
-      <w:r>
-        <w:t xml:space="preserve">ANGELO &amp; MICHAEL Three days ago. </w:t>
-      </w:r>
-    </w:p>
-    <w:p>
-      <w:pPr>
-        <w:spacing w:line="480" w:lineRule="auto"/>
-        <w:jc w:val="left"/>
-      </w:pPr>
-      <w:r>
-        <w:t xml:space="preserve">ANGELO Look, Faye’s about to deliver the last Eulogy. We </w:t>
-      </w:r>
-      <w:proofErr w:type="gramStart"/>
-      <w:r>
-        <w:t>have to</w:t>
-      </w:r>
-      <w:proofErr w:type="gramEnd"/>
-      <w:r>
         <w:t xml:space="preserve"> gather Karl, Lily and Darlene before everybody leaves. </w:t>
       </w:r>
     </w:p>
@@ -8581,7 +8654,6 @@
         <w:jc w:val="left"/>
       </w:pPr>
       <w:r>
-        <w:lastRenderedPageBreak/>
         <w:t xml:space="preserve">MICHAEL Okay, I think </w:t>
       </w:r>
       <w:proofErr w:type="spellStart"/>
@@ -8706,6 +8778,7 @@
         <w:jc w:val="left"/>
       </w:pPr>
       <w:r>
+        <w:lastRenderedPageBreak/>
         <w:t xml:space="preserve">ANGELO His motive is vengeance. Lily’s motive is payback, for taking her innocence. How is it all connected? </w:t>
       </w:r>
     </w:p>
@@ -8715,70 +8788,138 @@
         <w:jc w:val="left"/>
       </w:pPr>
       <w:r>
+        <w:t xml:space="preserve">MICHAEL Remember when Karl said he that Miko sold him out for a girl? </w:t>
+      </w:r>
+    </w:p>
+    <w:p>
+      <w:pPr>
+        <w:spacing w:line="480" w:lineRule="auto"/>
+        <w:jc w:val="left"/>
+      </w:pPr>
+      <w:r>
+        <w:t xml:space="preserve">ANGELO yeah? </w:t>
+      </w:r>
+    </w:p>
+    <w:p>
+      <w:pPr>
+        <w:spacing w:line="480" w:lineRule="auto"/>
+        <w:jc w:val="left"/>
+      </w:pPr>
+      <w:r>
+        <w:t xml:space="preserve">MICHAEL Who’s the girl that Miko violated? </w:t>
+      </w:r>
+    </w:p>
+    <w:p>
+      <w:pPr>
+        <w:spacing w:line="480" w:lineRule="auto"/>
+        <w:jc w:val="left"/>
+      </w:pPr>
+      <w:r>
+        <w:t xml:space="preserve">ANGELO Lillian. </w:t>
+      </w:r>
+    </w:p>
+    <w:p>
+      <w:pPr>
+        <w:spacing w:line="480" w:lineRule="auto"/>
+        <w:jc w:val="left"/>
+      </w:pPr>
+      <w:r>
+        <w:t xml:space="preserve">MICHAEL Lily was saving her purity for someone else. </w:t>
+      </w:r>
+    </w:p>
+    <w:p>
+      <w:pPr>
+        <w:spacing w:line="480" w:lineRule="auto"/>
+        <w:jc w:val="left"/>
+      </w:pPr>
+      <w:r>
+        <w:t xml:space="preserve">ANGELO and that someone else is Karl? </w:t>
+      </w:r>
+    </w:p>
+    <w:p>
+      <w:pPr>
+        <w:spacing w:line="480" w:lineRule="auto"/>
+        <w:jc w:val="left"/>
+      </w:pPr>
+      <w:r>
+        <w:t xml:space="preserve">MICHAEL You got it. Karl loved Lily, he found out what Miko did and tried to confront him. Miko got mad and </w:t>
+      </w:r>
+      <w:proofErr w:type="spellStart"/>
+      <w:r>
+        <w:t>redtaped</w:t>
+      </w:r>
+      <w:proofErr w:type="spellEnd"/>
+      <w:r>
+        <w:t xml:space="preserve"> Karl which caused him his job which drove Karl to kill Miko. To avenge his life and his beloved.</w:t>
+      </w:r>
+    </w:p>
+    <w:p>
+      <w:pPr>
+        <w:spacing w:line="480" w:lineRule="auto"/>
+        <w:jc w:val="left"/>
+      </w:pPr>
+      <w:proofErr w:type="gramStart"/>
+      <w:r>
+        <w:t>ANGELO</w:t>
+      </w:r>
+      <w:proofErr w:type="gramEnd"/>
+      <w:r>
+        <w:t xml:space="preserve"> I sense a plot twist here. </w:t>
+      </w:r>
+    </w:p>
+    <w:p>
+      <w:pPr>
+        <w:spacing w:line="480" w:lineRule="auto"/>
+        <w:jc w:val="left"/>
+      </w:pPr>
+      <w:r>
+        <w:t xml:space="preserve">MICHAEL Darlene lied to us about the last time she met with Miko because she knew we were going to talk to Karl afterwards. She didn’t want Karl to know that she’s been meeting with Miko. You know why? </w:t>
+      </w:r>
+    </w:p>
+    <w:p>
+      <w:pPr>
+        <w:spacing w:line="480" w:lineRule="auto"/>
+        <w:jc w:val="left"/>
+      </w:pPr>
+      <w:r>
+        <w:t xml:space="preserve">ANGELO Because she’s in love with Karl? </w:t>
+      </w:r>
+    </w:p>
+    <w:p>
+      <w:pPr>
+        <w:spacing w:line="480" w:lineRule="auto"/>
+        <w:jc w:val="left"/>
+      </w:pPr>
+      <w:r>
+        <w:t xml:space="preserve">MICHAEL Exactly. It’s a big old love quadrangle. Miko did something wrong to Lily and Karl, Karl wants to avenge Lily, Darlene wants to protect Karl. </w:t>
+      </w:r>
+    </w:p>
+    <w:p>
+      <w:pPr>
+        <w:spacing w:line="480" w:lineRule="auto"/>
+        <w:jc w:val="left"/>
+      </w:pPr>
+      <w:r>
+        <w:t xml:space="preserve">ANGELO You all met with Miko three days ago to do the deed. </w:t>
+      </w:r>
+    </w:p>
+    <w:p>
+      <w:pPr>
+        <w:spacing w:line="480" w:lineRule="auto"/>
+        <w:jc w:val="left"/>
+      </w:pPr>
+      <w:r>
         <w:lastRenderedPageBreak/>
-        <w:t xml:space="preserve">MICHAEL Remember when Karl said he that Miko sold him out for a girl? </w:t>
-      </w:r>
-    </w:p>
-    <w:p>
-      <w:pPr>
-        <w:spacing w:line="480" w:lineRule="auto"/>
-        <w:jc w:val="left"/>
-      </w:pPr>
-      <w:r>
-        <w:t xml:space="preserve">ANGELO yeah? </w:t>
-      </w:r>
-    </w:p>
-    <w:p>
-      <w:pPr>
-        <w:spacing w:line="480" w:lineRule="auto"/>
-        <w:jc w:val="left"/>
-      </w:pPr>
-      <w:r>
-        <w:t xml:space="preserve">MICHAEL Who’s the girl that Miko violated? </w:t>
-      </w:r>
-    </w:p>
-    <w:p>
-      <w:pPr>
-        <w:spacing w:line="480" w:lineRule="auto"/>
-        <w:jc w:val="left"/>
-      </w:pPr>
-      <w:r>
-        <w:t xml:space="preserve">ANGELO Lillian. </w:t>
-      </w:r>
-    </w:p>
-    <w:p>
-      <w:pPr>
-        <w:spacing w:line="480" w:lineRule="auto"/>
-        <w:jc w:val="left"/>
-      </w:pPr>
-      <w:r>
-        <w:t xml:space="preserve">MICHAEL Lily was saving her purity for someone else. </w:t>
-      </w:r>
-    </w:p>
-    <w:p>
-      <w:pPr>
-        <w:spacing w:line="480" w:lineRule="auto"/>
-        <w:jc w:val="left"/>
-      </w:pPr>
-      <w:r>
-        <w:t xml:space="preserve">ANGELO and that someone else is Karl? </w:t>
-      </w:r>
-    </w:p>
-    <w:p>
-      <w:pPr>
-        <w:spacing w:line="480" w:lineRule="auto"/>
-        <w:jc w:val="left"/>
-      </w:pPr>
-      <w:r>
-        <w:t xml:space="preserve">MICHAEL You got it. Karl loved Lily, he found out what Miko did and tried to confront him. Miko got mad and </w:t>
-      </w:r>
-      <w:proofErr w:type="spellStart"/>
-      <w:r>
-        <w:t>redtaped</w:t>
-      </w:r>
-      <w:proofErr w:type="spellEnd"/>
-      <w:r>
-        <w:t xml:space="preserve"> Karl which caused him his job which drove Karl to kill Miko. To avenge his life and his beloved.</w:t>
+        <w:t xml:space="preserve">KARL Now, wait. Where did all that come from? </w:t>
+      </w:r>
+    </w:p>
+    <w:p>
+      <w:pPr>
+        <w:spacing w:line="480" w:lineRule="auto"/>
+        <w:jc w:val="left"/>
+      </w:pPr>
+      <w:r>
+        <w:t xml:space="preserve">ANGELO Faye told us that you guys met with Miko three days ago. The fact that Darlene lied about it means she is in connivance with you. KARL Now, you just made all that up. Three days ago, Miko came to us, not the other way around. Tell them, guys. </w:t>
       </w:r>
     </w:p>
     <w:p>
@@ -8788,56 +8929,115 @@
       </w:pPr>
       <w:proofErr w:type="gramStart"/>
       <w:r>
+        <w:t>DARLENE</w:t>
+      </w:r>
+      <w:proofErr w:type="gramEnd"/>
+      <w:r>
+        <w:t xml:space="preserve"> He came to me to say sorry for the urn. Seriously, why would I kill him for such a fickle matter? </w:t>
+      </w:r>
+    </w:p>
+    <w:p>
+      <w:pPr>
+        <w:spacing w:line="480" w:lineRule="auto"/>
+        <w:jc w:val="left"/>
+      </w:pPr>
+      <w:proofErr w:type="gramStart"/>
+      <w:r>
+        <w:t>LILY Actually, I</w:t>
+      </w:r>
+      <w:proofErr w:type="gramEnd"/>
+      <w:r>
+        <w:t xml:space="preserve"> came to him. I was convicted by my conscience for taking Miko’s innocence. </w:t>
+      </w:r>
+    </w:p>
+    <w:p>
+      <w:pPr>
+        <w:spacing w:line="480" w:lineRule="auto"/>
+        <w:jc w:val="left"/>
+      </w:pPr>
+      <w:r>
+        <w:t xml:space="preserve">MICHAEL Don’t tell me, you’re the one who stole Miko’s girl? </w:t>
+      </w:r>
+    </w:p>
+    <w:p>
+      <w:pPr>
+        <w:spacing w:line="480" w:lineRule="auto"/>
+        <w:jc w:val="left"/>
+      </w:pPr>
+      <w:proofErr w:type="gramStart"/>
+      <w:r>
+        <w:t>KARL</w:t>
+      </w:r>
+      <w:proofErr w:type="gramEnd"/>
+      <w:r>
+        <w:t xml:space="preserve"> I did. I was the reason he and Darlene broke </w:t>
+      </w:r>
+      <w:proofErr w:type="gramStart"/>
+      <w:r>
+        <w:t>up</w:t>
+      </w:r>
+      <w:proofErr w:type="gramEnd"/>
+      <w:r>
+        <w:t xml:space="preserve"> but you know what? He was the one who came to me apologizing. and he told me that he has forgiven me. </w:t>
+      </w:r>
+    </w:p>
+    <w:p>
+      <w:pPr>
+        <w:spacing w:line="480" w:lineRule="auto"/>
+        <w:jc w:val="left"/>
+      </w:pPr>
+      <w:r>
+        <w:t xml:space="preserve">ANGELO No, this is all wrong. </w:t>
+      </w:r>
+    </w:p>
+    <w:p>
+      <w:pPr>
+        <w:spacing w:line="480" w:lineRule="auto"/>
+        <w:jc w:val="left"/>
+      </w:pPr>
+      <w:r>
+        <w:t xml:space="preserve">MICHAEL You said the girl, killed him! Who’s the girl? </w:t>
+      </w:r>
+    </w:p>
+    <w:p>
+      <w:pPr>
+        <w:spacing w:line="480" w:lineRule="auto"/>
+        <w:jc w:val="left"/>
+      </w:pPr>
+      <w:proofErr w:type="gramStart"/>
+      <w:r>
         <w:t>ANGELO</w:t>
       </w:r>
       <w:proofErr w:type="gramEnd"/>
       <w:r>
-        <w:t xml:space="preserve"> I sense a plot twist here. </w:t>
-      </w:r>
-    </w:p>
-    <w:p>
-      <w:pPr>
-        <w:spacing w:line="480" w:lineRule="auto"/>
-        <w:jc w:val="left"/>
-      </w:pPr>
-      <w:r>
-        <w:t xml:space="preserve">MICHAEL Darlene lied to us about the last time she met with Miko because she knew we were going to talk to Karl afterwards. She didn’t want Karl to know that she’s been meeting with Miko. You know why? </w:t>
-      </w:r>
-    </w:p>
-    <w:p>
-      <w:pPr>
-        <w:spacing w:line="480" w:lineRule="auto"/>
-        <w:jc w:val="left"/>
-      </w:pPr>
-      <w:r>
-        <w:t xml:space="preserve">ANGELO Because she’s in love with Karl? </w:t>
-      </w:r>
-    </w:p>
-    <w:p>
-      <w:pPr>
-        <w:spacing w:line="480" w:lineRule="auto"/>
-        <w:jc w:val="left"/>
-      </w:pPr>
-      <w:r>
-        <w:t xml:space="preserve">MICHAEL Exactly. It’s a big old love quadrangle. Miko did something wrong to Lily and Karl, Karl wants to avenge Lily, Darlene wants to protect Karl. </w:t>
-      </w:r>
-    </w:p>
-    <w:p>
-      <w:pPr>
-        <w:spacing w:line="480" w:lineRule="auto"/>
-        <w:jc w:val="left"/>
-      </w:pPr>
-      <w:r>
-        <w:t xml:space="preserve">ANGELO You all met with Miko three days ago to do the deed. </w:t>
-      </w:r>
-    </w:p>
-    <w:p>
-      <w:pPr>
-        <w:spacing w:line="480" w:lineRule="auto"/>
-        <w:jc w:val="left"/>
-      </w:pPr>
-      <w:r>
-        <w:t xml:space="preserve">KARL Now, wait. Where did all that come from? </w:t>
+        <w:t xml:space="preserve"> I think we ruled out someone. She kept avoiding my questions all day. </w:t>
+      </w:r>
+    </w:p>
+    <w:p>
+      <w:pPr>
+        <w:spacing w:line="480" w:lineRule="auto"/>
+        <w:jc w:val="left"/>
+      </w:pPr>
+      <w:r>
+        <w:t xml:space="preserve">MICHAEL She also tried to keep a potential suspect from entering the premises. </w:t>
+      </w:r>
+    </w:p>
+    <w:p>
+      <w:pPr>
+        <w:spacing w:line="480" w:lineRule="auto"/>
+        <w:jc w:val="left"/>
+      </w:pPr>
+      <w:r>
+        <w:t xml:space="preserve">ANGELO Maybe she set this all up to put the blame on someone else. </w:t>
+      </w:r>
+    </w:p>
+    <w:p>
+      <w:pPr>
+        <w:spacing w:line="480" w:lineRule="auto"/>
+        <w:jc w:val="left"/>
+      </w:pPr>
+      <w:r>
+        <w:t xml:space="preserve">MICHAEL Faye! Where are you?! </w:t>
       </w:r>
     </w:p>
     <w:p>
@@ -8847,7 +9047,16 @@
       </w:pPr>
       <w:r>
         <w:lastRenderedPageBreak/>
-        <w:t xml:space="preserve">ANGELO Faye told us that you guys met with Miko three days ago. The fact that Darlene lied about it means she is in connivance with you. KARL Now, you just made all that up. Three days ago, Miko came to us, not the other way around. Tell them, guys. </w:t>
+        <w:t xml:space="preserve">ANGELO Faye, please show yourself. </w:t>
+      </w:r>
+    </w:p>
+    <w:p>
+      <w:pPr>
+        <w:spacing w:line="480" w:lineRule="auto"/>
+        <w:jc w:val="left"/>
+      </w:pPr>
+      <w:r>
+        <w:t xml:space="preserve">MICHAEL How did Miko even die? </w:t>
       </w:r>
     </w:p>
     <w:p>
@@ -8857,74 +9066,107 @@
       </w:pPr>
       <w:proofErr w:type="gramStart"/>
       <w:r>
-        <w:t>DARLENE</w:t>
+        <w:t>ANGELO</w:t>
       </w:r>
       <w:proofErr w:type="gramEnd"/>
       <w:r>
-        <w:t xml:space="preserve"> He came to me to say sorry for the urn. Seriously, why would I kill him for such a fickle matter? </w:t>
-      </w:r>
-    </w:p>
-    <w:p>
-      <w:pPr>
-        <w:spacing w:line="480" w:lineRule="auto"/>
-        <w:jc w:val="left"/>
-      </w:pPr>
+        <w:t xml:space="preserve"> I don’t know. Faye kept dodging the question.</w:t>
+      </w:r>
+    </w:p>
+    <w:p>
+      <w:pPr>
+        <w:spacing w:line="480" w:lineRule="auto"/>
+        <w:jc w:val="left"/>
+      </w:pPr>
+      <w:r>
+        <w:t xml:space="preserve">MICHAEL Maybe we should check the body, see how he’s killed and go from there. </w:t>
+      </w:r>
+    </w:p>
+    <w:p>
+      <w:pPr>
+        <w:spacing w:line="480" w:lineRule="auto"/>
+        <w:jc w:val="left"/>
+      </w:pPr>
+      <w:r>
+        <w:t xml:space="preserve">ANGELO Maybe we should. (Michael and Angelo approach the coffin) </w:t>
+      </w:r>
+    </w:p>
+    <w:p>
+      <w:pPr>
+        <w:spacing w:line="480" w:lineRule="auto"/>
+        <w:jc w:val="left"/>
+      </w:pPr>
+      <w:r>
+        <w:t xml:space="preserve">KARL Stop! Maybe you’re asking the wrong questions all along. </w:t>
+      </w:r>
+    </w:p>
+    <w:p>
+      <w:pPr>
+        <w:spacing w:line="480" w:lineRule="auto"/>
+        <w:jc w:val="left"/>
+      </w:pPr>
+      <w:r>
+        <w:t xml:space="preserve">ANGELO What do you mean? </w:t>
+      </w:r>
+    </w:p>
+    <w:p>
+      <w:pPr>
+        <w:spacing w:line="480" w:lineRule="auto"/>
+        <w:jc w:val="left"/>
+      </w:pPr>
+      <w:r>
+        <w:t xml:space="preserve">KARL You’ve been asking, who killed Miko, who killed Miko? Has it not occurred to you to ask yourselves why you killed Miko? </w:t>
+      </w:r>
+    </w:p>
+    <w:p>
+      <w:pPr>
+        <w:spacing w:line="480" w:lineRule="auto"/>
+        <w:jc w:val="left"/>
+      </w:pPr>
+      <w:r>
+        <w:t xml:space="preserve">MICHAEL Yeah, that’s what we’ve been trying to find out. Start talking or I’ll tear you a new asshole, asshole. Why did you kill Miko? We thought you killed him to avenge your </w:t>
+      </w:r>
       <w:proofErr w:type="gramStart"/>
       <w:r>
-        <w:t>LILY Actually, I</w:t>
+        <w:t>lover</w:t>
       </w:r>
       <w:proofErr w:type="gramEnd"/>
       <w:r>
-        <w:t xml:space="preserve"> came to him. I was convicted by my conscience for taking Miko’s innocence. </w:t>
-      </w:r>
-    </w:p>
-    <w:p>
-      <w:pPr>
-        <w:spacing w:line="480" w:lineRule="auto"/>
-        <w:jc w:val="left"/>
-      </w:pPr>
-      <w:r>
-        <w:t xml:space="preserve">MICHAEL Don’t tell me, you’re the one who stole Miko’s girl? </w:t>
-      </w:r>
-    </w:p>
-    <w:p>
-      <w:pPr>
-        <w:spacing w:line="480" w:lineRule="auto"/>
-        <w:jc w:val="left"/>
-      </w:pPr>
+        <w:t xml:space="preserve"> but we were wrong. </w:t>
+      </w:r>
       <w:proofErr w:type="gramStart"/>
       <w:r>
-        <w:t>KARL</w:t>
+        <w:t>So</w:t>
       </w:r>
       <w:proofErr w:type="gramEnd"/>
       <w:r>
-        <w:t xml:space="preserve"> I did. I was the reason he and Darlene broke </w:t>
+        <w:t xml:space="preserve"> let’s just open the damn coffin. </w:t>
+      </w:r>
+    </w:p>
+    <w:p>
+      <w:pPr>
+        <w:spacing w:line="480" w:lineRule="auto"/>
+        <w:jc w:val="left"/>
+      </w:pPr>
+      <w:r>
+        <w:t xml:space="preserve">KARL Stop! You’re the ones who killed Miko. You always thought that his morals </w:t>
       </w:r>
       <w:proofErr w:type="gramStart"/>
       <w:r>
-        <w:t>up</w:t>
+        <w:t>was</w:t>
       </w:r>
       <w:proofErr w:type="gramEnd"/>
       <w:r>
-        <w:t xml:space="preserve"> but you know what? He was the one who came to me apologizing. and he told me that he has forgiven me. </w:t>
-      </w:r>
-    </w:p>
-    <w:p>
-      <w:pPr>
-        <w:spacing w:line="480" w:lineRule="auto"/>
-        <w:jc w:val="left"/>
-      </w:pPr>
-      <w:r>
-        <w:t xml:space="preserve">ANGELO No, this is all wrong. </w:t>
-      </w:r>
-    </w:p>
-    <w:p>
-      <w:pPr>
-        <w:spacing w:line="480" w:lineRule="auto"/>
-        <w:jc w:val="left"/>
-      </w:pPr>
-      <w:r>
-        <w:t xml:space="preserve">MICHAEL You said the girl, killed him! Who’s the girl? </w:t>
+        <w:t xml:space="preserve"> hindering you, that he was weak and pathetic and was a pushover. And you, you always blamed him for your failures. You’re always looking for someone to blame. This was no investigation. You insisted that we killed Miko, you imposed your motives on us. </w:t>
+      </w:r>
+    </w:p>
+    <w:p>
+      <w:pPr>
+        <w:spacing w:line="480" w:lineRule="auto"/>
+        <w:jc w:val="left"/>
+      </w:pPr>
+      <w:r>
+        <w:t xml:space="preserve">MICHAEL See, he’s still protecting Faye. I bet you’re conniving with her. </w:t>
       </w:r>
     </w:p>
     <w:p>
@@ -8934,288 +9176,121 @@
       </w:pPr>
       <w:proofErr w:type="gramStart"/>
       <w:r>
+        <w:lastRenderedPageBreak/>
         <w:t>ANGELO</w:t>
       </w:r>
       <w:proofErr w:type="gramEnd"/>
       <w:r>
-        <w:t xml:space="preserve"> I think we ruled out someone. She kept avoiding my questions all day. </w:t>
-      </w:r>
-    </w:p>
-    <w:p>
-      <w:pPr>
-        <w:spacing w:line="480" w:lineRule="auto"/>
-        <w:jc w:val="left"/>
-      </w:pPr>
-      <w:r>
-        <w:t xml:space="preserve">MICHAEL She also tried to keep a potential suspect from entering the premises. </w:t>
-      </w:r>
-    </w:p>
-    <w:p>
-      <w:pPr>
-        <w:spacing w:line="480" w:lineRule="auto"/>
-        <w:jc w:val="left"/>
-      </w:pPr>
-      <w:r>
-        <w:t xml:space="preserve">ANGELO Maybe she set this all up to put the blame on someone else. </w:t>
-      </w:r>
-    </w:p>
-    <w:p>
-      <w:pPr>
-        <w:spacing w:line="480" w:lineRule="auto"/>
-        <w:jc w:val="left"/>
-      </w:pPr>
-      <w:r>
-        <w:t xml:space="preserve">MICHAEL Faye! Where are you?! </w:t>
-      </w:r>
-    </w:p>
-    <w:p>
-      <w:pPr>
-        <w:spacing w:line="480" w:lineRule="auto"/>
-        <w:jc w:val="left"/>
-      </w:pPr>
-      <w:r>
-        <w:t xml:space="preserve">ANGELO Faye, please show yourself. </w:t>
-      </w:r>
-    </w:p>
-    <w:p>
-      <w:pPr>
-        <w:spacing w:line="480" w:lineRule="auto"/>
-        <w:jc w:val="left"/>
-      </w:pPr>
+        <w:t xml:space="preserve"> I bet she’s the one who killed Miko. Faye, now’s the last time to come clean, please show yourself. </w:t>
+      </w:r>
+    </w:p>
+    <w:p>
+      <w:pPr>
+        <w:spacing w:line="480" w:lineRule="auto"/>
+        <w:jc w:val="left"/>
+      </w:pPr>
+      <w:r>
+        <w:t xml:space="preserve">KARL She can’t. She’s dead, </w:t>
+      </w:r>
+      <w:proofErr w:type="spellStart"/>
+      <w:r>
+        <w:t>Michaelangelo</w:t>
+      </w:r>
+      <w:proofErr w:type="spellEnd"/>
+      <w:r>
+        <w:t xml:space="preserve">. When will you accept it? (Karl opens the coffin to reveal Faye inside) She couldn’t handle Miko’s death. He was her only friend, her only love, her reason to live. He’s what she believed in. She’s dead, Miko. </w:t>
+      </w:r>
+    </w:p>
+    <w:p>
+      <w:pPr>
+        <w:spacing w:line="480" w:lineRule="auto"/>
+        <w:jc w:val="left"/>
+      </w:pPr>
+      <w:r>
+        <w:t xml:space="preserve">MICHAEL &amp; ANGELO Stop calling me that! </w:t>
+      </w:r>
+    </w:p>
+    <w:p>
+      <w:pPr>
+        <w:spacing w:line="480" w:lineRule="auto"/>
+        <w:jc w:val="left"/>
+      </w:pPr>
+      <w:r>
+        <w:t xml:space="preserve">KARL Why not, Miko? </w:t>
+      </w:r>
+    </w:p>
+    <w:p>
+      <w:pPr>
+        <w:spacing w:line="480" w:lineRule="auto"/>
+        <w:jc w:val="left"/>
+      </w:pPr>
+      <w:r>
+        <w:t xml:space="preserve">MICHAEL &amp; ANGELO I hate hearing that name. </w:t>
+      </w:r>
+    </w:p>
+    <w:p>
+      <w:pPr>
+        <w:spacing w:line="480" w:lineRule="auto"/>
+        <w:jc w:val="left"/>
+      </w:pPr>
+      <w:r>
+        <w:t xml:space="preserve">KARL Why do you hate it? Because you know it rings of truth. Faye gave you that name and Faye is dead. Your death caused her sorrow, Miko. She lost you, and she lost herself. </w:t>
+      </w:r>
+    </w:p>
+    <w:p>
+      <w:pPr>
+        <w:spacing w:line="480" w:lineRule="auto"/>
+        <w:jc w:val="left"/>
+      </w:pPr>
+      <w:r>
+        <w:t xml:space="preserve">MICHAEL &amp; ANGELO No! You killed Miko! because he took your girl, you killed him for revenge! </w:t>
+      </w:r>
+    </w:p>
+    <w:p>
+      <w:pPr>
+        <w:spacing w:line="480" w:lineRule="auto"/>
+        <w:jc w:val="left"/>
+      </w:pPr>
+      <w:r>
+        <w:t>KARL Why would you instigate an investigation of your own death, Miko? The doctor said that’s just a coping mechanism. I understand that, that’s why I let you play it out but imposing your motives on me is out of the line, Miko!</w:t>
+      </w:r>
+    </w:p>
+    <w:p>
+      <w:pPr>
+        <w:spacing w:line="480" w:lineRule="auto"/>
+        <w:jc w:val="left"/>
+      </w:pPr>
+      <w:r>
+        <w:t xml:space="preserve">MICHAEL &amp; ANGELO Don’t call me that! </w:t>
+      </w:r>
+    </w:p>
+    <w:p>
+      <w:pPr>
+        <w:spacing w:line="480" w:lineRule="auto"/>
+        <w:jc w:val="left"/>
+      </w:pPr>
+      <w:r>
+        <w:t xml:space="preserve">KARL You couldn’t accept the fact that you changed, the death of your old self caused the death of Faye. </w:t>
+      </w:r>
+      <w:proofErr w:type="gramStart"/>
+      <w:r>
+        <w:t>So</w:t>
+      </w:r>
+      <w:proofErr w:type="gramEnd"/>
+      <w:r>
+        <w:t xml:space="preserve"> you investigate your death to look for someone to </w:t>
+      </w:r>
       <w:r>
         <w:lastRenderedPageBreak/>
-        <w:t xml:space="preserve">MICHAEL How did Miko even die? </w:t>
-      </w:r>
-    </w:p>
-    <w:p>
-      <w:pPr>
-        <w:spacing w:line="480" w:lineRule="auto"/>
-        <w:jc w:val="left"/>
-      </w:pPr>
-      <w:proofErr w:type="gramStart"/>
-      <w:r>
-        <w:t>ANGELO</w:t>
-      </w:r>
-      <w:proofErr w:type="gramEnd"/>
-      <w:r>
-        <w:t xml:space="preserve"> I don’t know. Faye kept dodging the question.</w:t>
-      </w:r>
-    </w:p>
-    <w:p>
-      <w:pPr>
-        <w:spacing w:line="480" w:lineRule="auto"/>
-        <w:jc w:val="left"/>
-      </w:pPr>
-      <w:r>
-        <w:t xml:space="preserve">MICHAEL Maybe we should check the body, see how he’s killed and go from there. </w:t>
-      </w:r>
-    </w:p>
-    <w:p>
-      <w:pPr>
-        <w:spacing w:line="480" w:lineRule="auto"/>
-        <w:jc w:val="left"/>
-      </w:pPr>
-      <w:r>
-        <w:t xml:space="preserve">ANGELO Maybe we should. (Michael and Angelo approach the coffin) </w:t>
-      </w:r>
-    </w:p>
-    <w:p>
-      <w:pPr>
-        <w:spacing w:line="480" w:lineRule="auto"/>
-        <w:jc w:val="left"/>
-      </w:pPr>
-      <w:r>
-        <w:t xml:space="preserve">KARL Stop! Maybe you’re asking the wrong questions all along. </w:t>
-      </w:r>
-    </w:p>
-    <w:p>
-      <w:pPr>
-        <w:spacing w:line="480" w:lineRule="auto"/>
-        <w:jc w:val="left"/>
-      </w:pPr>
-      <w:r>
-        <w:t xml:space="preserve">ANGELO What do you mean? </w:t>
-      </w:r>
-    </w:p>
-    <w:p>
-      <w:pPr>
-        <w:spacing w:line="480" w:lineRule="auto"/>
-        <w:jc w:val="left"/>
-      </w:pPr>
-      <w:r>
-        <w:t xml:space="preserve">KARL You’ve been asking, who killed Miko, who killed Miko? Has it not occurred to you to ask yourselves why you killed Miko? </w:t>
-      </w:r>
-    </w:p>
-    <w:p>
-      <w:pPr>
-        <w:spacing w:line="480" w:lineRule="auto"/>
-        <w:jc w:val="left"/>
-      </w:pPr>
-      <w:r>
-        <w:t xml:space="preserve">MICHAEL Yeah, that’s what we’ve been trying to find out. Start talking or I’ll tear you a new asshole, asshole. Why did you kill Miko? We thought you killed him to avenge your </w:t>
-      </w:r>
-      <w:proofErr w:type="gramStart"/>
-      <w:r>
-        <w:t>lover</w:t>
-      </w:r>
-      <w:proofErr w:type="gramEnd"/>
-      <w:r>
-        <w:t xml:space="preserve"> but we were wrong. </w:t>
-      </w:r>
-      <w:proofErr w:type="gramStart"/>
-      <w:r>
-        <w:t>So</w:t>
-      </w:r>
-      <w:proofErr w:type="gramEnd"/>
-      <w:r>
-        <w:t xml:space="preserve"> let’s just open the damn coffin. </w:t>
-      </w:r>
-    </w:p>
-    <w:p>
-      <w:pPr>
-        <w:spacing w:line="480" w:lineRule="auto"/>
-        <w:jc w:val="left"/>
-      </w:pPr>
-      <w:r>
-        <w:t xml:space="preserve">KARL Stop! You’re the ones who killed Miko. You always thought that his morals </w:t>
-      </w:r>
-      <w:proofErr w:type="gramStart"/>
-      <w:r>
-        <w:t>was</w:t>
-      </w:r>
-      <w:proofErr w:type="gramEnd"/>
-      <w:r>
-        <w:t xml:space="preserve"> hindering you, that he was weak and pathetic and was a pushover. And you, you always blamed him for your failures. You’re always looking for someone to blame. This was no investigation. You insisted that we killed Miko, you imposed your motives on us. </w:t>
-      </w:r>
-    </w:p>
-    <w:p>
-      <w:pPr>
-        <w:spacing w:line="480" w:lineRule="auto"/>
-        <w:jc w:val="left"/>
-      </w:pPr>
-      <w:r>
-        <w:t xml:space="preserve">MICHAEL See, he’s still protecting Faye. I bet you’re conniving with her. </w:t>
-      </w:r>
-    </w:p>
-    <w:p>
-      <w:pPr>
-        <w:spacing w:line="480" w:lineRule="auto"/>
-        <w:jc w:val="left"/>
-      </w:pPr>
-      <w:proofErr w:type="gramStart"/>
-      <w:r>
-        <w:t>ANGELO</w:t>
-      </w:r>
-      <w:proofErr w:type="gramEnd"/>
-      <w:r>
-        <w:t xml:space="preserve"> I bet she’s the one who killed Miko. Faye, now’s the last time to come clean, please show yourself. </w:t>
-      </w:r>
-    </w:p>
-    <w:p>
-      <w:pPr>
-        <w:spacing w:line="480" w:lineRule="auto"/>
-        <w:jc w:val="left"/>
-      </w:pPr>
-      <w:r>
-        <w:lastRenderedPageBreak/>
-        <w:t xml:space="preserve">KARL She can’t. She’s dead, </w:t>
-      </w:r>
-      <w:proofErr w:type="spellStart"/>
-      <w:r>
-        <w:t>Michaelangelo</w:t>
-      </w:r>
-      <w:proofErr w:type="spellEnd"/>
-      <w:r>
-        <w:t xml:space="preserve">. When will you accept it? (Karl opens the coffin to reveal Faye inside) She couldn’t handle Miko’s death. He was her only friend, her only love, her reason to live. He’s what she believed in. She’s dead, Miko. </w:t>
-      </w:r>
-    </w:p>
-    <w:p>
-      <w:pPr>
-        <w:spacing w:line="480" w:lineRule="auto"/>
-        <w:jc w:val="left"/>
-      </w:pPr>
-      <w:r>
-        <w:t xml:space="preserve">MICHAEL &amp; ANGELO Stop calling me that! </w:t>
-      </w:r>
-    </w:p>
-    <w:p>
-      <w:pPr>
-        <w:spacing w:line="480" w:lineRule="auto"/>
-        <w:jc w:val="left"/>
-      </w:pPr>
-      <w:r>
-        <w:t xml:space="preserve">KARL Why not, Miko? </w:t>
-      </w:r>
-    </w:p>
-    <w:p>
-      <w:pPr>
-        <w:spacing w:line="480" w:lineRule="auto"/>
-        <w:jc w:val="left"/>
-      </w:pPr>
-      <w:r>
-        <w:t xml:space="preserve">MICHAEL &amp; ANGELO I hate hearing that name. </w:t>
-      </w:r>
-    </w:p>
-    <w:p>
-      <w:pPr>
-        <w:spacing w:line="480" w:lineRule="auto"/>
-        <w:jc w:val="left"/>
-      </w:pPr>
-      <w:r>
-        <w:t xml:space="preserve">KARL Why do you hate it? Because you know it rings of truth. Faye gave you that name and Faye is dead. Your death caused her sorrow, Miko. She lost you, and she lost herself. </w:t>
-      </w:r>
-    </w:p>
-    <w:p>
-      <w:pPr>
-        <w:spacing w:line="480" w:lineRule="auto"/>
-        <w:jc w:val="left"/>
-      </w:pPr>
-      <w:r>
-        <w:t xml:space="preserve">MICHAEL &amp; ANGELO No! You killed Miko! because he took your girl, you killed him for revenge! </w:t>
-      </w:r>
-    </w:p>
-    <w:p>
-      <w:pPr>
-        <w:spacing w:line="480" w:lineRule="auto"/>
-        <w:jc w:val="left"/>
-      </w:pPr>
-      <w:r>
-        <w:t>KARL Why would you instigate an investigation of your own death, Miko? The doctor said that’s just a coping mechanism. I understand that, that’s why I let you play it out but imposing your motives on me is out of the line, Miko!</w:t>
-      </w:r>
-    </w:p>
-    <w:p>
-      <w:pPr>
-        <w:spacing w:line="480" w:lineRule="auto"/>
-        <w:jc w:val="left"/>
-      </w:pPr>
-      <w:r>
-        <w:t xml:space="preserve">MICHAEL &amp; ANGELO Don’t call me that! </w:t>
-      </w:r>
-    </w:p>
-    <w:p>
-      <w:pPr>
-        <w:spacing w:line="480" w:lineRule="auto"/>
-        <w:jc w:val="left"/>
-      </w:pPr>
-      <w:r>
-        <w:t xml:space="preserve">KARL You couldn’t accept the fact that you changed, the death of your old self caused the death of Faye. </w:t>
-      </w:r>
-      <w:proofErr w:type="gramStart"/>
-      <w:r>
-        <w:t>So</w:t>
-      </w:r>
-      <w:proofErr w:type="gramEnd"/>
-      <w:r>
-        <w:t xml:space="preserve"> you investigate your death to look for someone to blame. Maybe you’re not dead after all. You’re the same Miko that likes to blame others. </w:t>
-      </w:r>
-    </w:p>
-    <w:p>
-      <w:pPr>
-        <w:spacing w:line="480" w:lineRule="auto"/>
-        <w:jc w:val="left"/>
-      </w:pPr>
-      <w:r>
-        <w:lastRenderedPageBreak/>
+        <w:t xml:space="preserve">blame. Maybe you’re not dead after all. You’re the same Miko that likes to blame others. </w:t>
+      </w:r>
+    </w:p>
+    <w:p>
+      <w:pPr>
+        <w:spacing w:line="480" w:lineRule="auto"/>
+        <w:jc w:val="left"/>
+      </w:pPr>
+      <w:r>
         <w:t xml:space="preserve">MICHAEL &amp; ANGELO I am not </w:t>
       </w:r>
       <w:proofErr w:type="spellStart"/>

</xml_diff>

<commit_message>
In the process of adding virtues to Darlene's monologue.
</commit_message>
<xml_diff>
--- a/Who-killed-Micho-v1.45.docx
+++ b/Who-killed-Micho-v1.45.docx
@@ -4706,12 +4706,39 @@
         <w:t>off</w:t>
       </w:r>
       <w:r>
-        <w:t xml:space="preserve"> i</w:t>
+        <w:t xml:space="preserve"> it.</w:t>
+      </w:r>
+      <w:r>
+        <w:t xml:space="preserve"> He was different… our team was playing </w:t>
+      </w:r>
+      <w:r>
+        <w:t>dirty,</w:t>
+      </w:r>
+      <w:r>
+        <w:t xml:space="preserve"> but he </w:t>
+      </w:r>
+      <w:r>
+        <w:t>never resorted to cheap tricks.</w:t>
+      </w:r>
+      <w:r>
+        <w:t xml:space="preserve"> He had the temper of </w:t>
+      </w:r>
+      <w:r>
+        <w:t>a turtle.</w:t>
+      </w:r>
+      <w:r>
+        <w:t xml:space="preserve"> I cheer</w:t>
       </w:r>
       <w:bookmarkStart w:id="9" w:name="_GoBack"/>
       <w:bookmarkEnd w:id="9"/>
       <w:r>
-        <w:t xml:space="preserve">t. I saw this goodness in him, even when our team was playing dirty. I cheered him, that day. I cheered him on </w:t>
+        <w:t>ed</w:t>
+      </w:r>
+      <w:r>
+        <w:t xml:space="preserve"> for</w:t>
+      </w:r>
+      <w:r>
+        <w:t xml:space="preserve"> him, that day. I cheered him on </w:t>
       </w:r>
       <w:proofErr w:type="spellStart"/>
       <w:r>
@@ -4733,6 +4760,7 @@
     <w:p>
       <w:pPr>
         <w:spacing w:line="480" w:lineRule="auto"/>
+        <w:ind w:left="1440" w:hanging="1440"/>
         <w:jc w:val="left"/>
       </w:pPr>
       <w:r>
@@ -4740,17 +4768,24 @@
       </w:r>
       <w:r>
         <w:tab/>
-      </w:r>
-      <w:r>
-        <w:t xml:space="preserve"> </w:t>
-      </w:r>
-      <w:r>
-        <w:t xml:space="preserve">I’m a detective, ma’am, not a waiter. </w:t>
-      </w:r>
-    </w:p>
-    <w:p>
-      <w:pPr>
-        <w:spacing w:line="480" w:lineRule="auto"/>
+        <w:t xml:space="preserve">Waiter! (Looks up and around as if looking for a waiter.) Waiter! Sorry, I don’t see any waiters around, and I </w:t>
+      </w:r>
+      <w:proofErr w:type="gramStart"/>
+      <w:r>
+        <w:t>definitely am</w:t>
+      </w:r>
+      <w:proofErr w:type="gramEnd"/>
+      <w:r>
+        <w:t xml:space="preserve"> not one.</w:t>
+      </w:r>
+      <w:r>
+        <w:t xml:space="preserve"> </w:t>
+      </w:r>
+    </w:p>
+    <w:p>
+      <w:pPr>
+        <w:spacing w:line="480" w:lineRule="auto"/>
+        <w:ind w:left="1500" w:hanging="1500"/>
         <w:jc w:val="left"/>
       </w:pPr>
       <w:r>
@@ -4760,9 +4795,6 @@
         <w:tab/>
       </w:r>
       <w:r>
-        <w:t xml:space="preserve"> </w:t>
-      </w:r>
-      <w:r>
         <w:t xml:space="preserve">Excuse his arrogance, he can’t live without it. I’ll go get you some water. (Angelo leaves to get water) </w:t>
       </w:r>
     </w:p>
@@ -4781,12 +4813,33 @@
         <w:t xml:space="preserve"> </w:t>
       </w:r>
       <w:r>
-        <w:t xml:space="preserve">As I was saying. He keeps doing errands for me. It’s like he has overflowing kindness and wants to shower me with it. </w:t>
-      </w:r>
-    </w:p>
-    <w:p>
-      <w:pPr>
-        <w:spacing w:line="480" w:lineRule="auto"/>
+        <w:t xml:space="preserve">As I was saying. He </w:t>
+      </w:r>
+      <w:r>
+        <w:t>did</w:t>
+      </w:r>
+      <w:r>
+        <w:t xml:space="preserve"> errands for me.</w:t>
+      </w:r>
+      <w:r>
+        <w:t xml:space="preserve"> He’s like </w:t>
+      </w:r>
+      <w:proofErr w:type="spellStart"/>
+      <w:r>
+        <w:t>a</w:t>
+      </w:r>
+      <w:proofErr w:type="spellEnd"/>
+      <w:r>
+        <w:t xml:space="preserve"> pool of overflowing kindness and he just wants to shower me with it.</w:t>
+      </w:r>
+      <w:r>
+        <w:tab/>
+      </w:r>
+    </w:p>
+    <w:p>
+      <w:pPr>
+        <w:spacing w:line="480" w:lineRule="auto"/>
+        <w:ind w:left="1440" w:hanging="1440"/>
         <w:jc w:val="left"/>
       </w:pPr>
       <w:r>
@@ -4800,7 +4853,13 @@
         <w:t xml:space="preserve"> </w:t>
       </w:r>
       <w:r>
-        <w:t xml:space="preserve">(Angelo enters with glass of water) (Angelo hands the water) Thank you, dear. Carrying on. He was really kind, he invited me to a feeding program once ~ </w:t>
+        <w:t>(Angelo enters with glass of water</w:t>
+      </w:r>
+      <w:r>
+        <w:t xml:space="preserve"> and hands it to Darlene.</w:t>
+      </w:r>
+      <w:r>
+        <w:t xml:space="preserve">) Thank you, dear. Carrying on. He was really kind, he invited me to a feeding program once ~ </w:t>
       </w:r>
     </w:p>
     <w:p>

</xml_diff>

<commit_message>
Started scene 5. Safety push. Out.
</commit_message>
<xml_diff>
--- a/Who-killed-Micho-v1.45.docx
+++ b/Who-killed-Micho-v1.45.docx
@@ -5451,39 +5451,79 @@
         <w:pStyle w:val="Heading1"/>
       </w:pPr>
       <w:bookmarkStart w:id="9" w:name="_3sgf4igkjnu5" w:colFirst="0" w:colLast="0"/>
+      <w:bookmarkEnd w:id="9"/>
+      <w:r>
+        <w:lastRenderedPageBreak/>
+        <w:t xml:space="preserve">Scene </w:t>
+      </w:r>
+      <w:r>
+        <w:t>5</w:t>
+      </w:r>
       <w:bookmarkStart w:id="10" w:name="_GoBack"/>
-      <w:bookmarkEnd w:id="9"/>
       <w:bookmarkEnd w:id="10"/>
       <w:r>
-        <w:lastRenderedPageBreak/>
-        <w:t>Scene 4 : THE DEATH OF FRIENDSHIP</w:t>
-      </w:r>
-    </w:p>
-    <w:p>
-      <w:pPr>
-        <w:spacing w:line="480" w:lineRule="auto"/>
-        <w:jc w:val="left"/>
-      </w:pPr>
-      <w:r>
-        <w:t xml:space="preserve">MICHAEL and Angelo approach Karl. Angelo pulls a chair right next to Karl and sits on it cowboy style. MICHAEL is standing. </w:t>
-      </w:r>
-    </w:p>
-    <w:p>
-      <w:pPr>
-        <w:spacing w:line="480" w:lineRule="auto"/>
-        <w:jc w:val="left"/>
-      </w:pPr>
-      <w:r>
-        <w:t xml:space="preserve">MICHAEL Karl, am I right? Don’t tell me you’re Miko’s lover too. </w:t>
-      </w:r>
-    </w:p>
-    <w:p>
-      <w:pPr>
-        <w:spacing w:line="480" w:lineRule="auto"/>
-        <w:jc w:val="left"/>
-      </w:pPr>
-      <w:r>
-        <w:t xml:space="preserve">KARL Hahaha. No </w:t>
+        <w:t>: THE DEATH OF FRIENDSHIP</w:t>
+      </w:r>
+    </w:p>
+    <w:p>
+      <w:pPr>
+        <w:spacing w:line="480" w:lineRule="auto"/>
+        <w:ind w:left="1440"/>
+        <w:jc w:val="left"/>
+        <w:rPr>
+          <w:i/>
+        </w:rPr>
+      </w:pPr>
+      <w:r>
+        <w:rPr>
+          <w:i/>
+        </w:rPr>
+        <w:t xml:space="preserve">Michael </w:t>
+      </w:r>
+      <w:r>
+        <w:rPr>
+          <w:i/>
+        </w:rPr>
+        <w:t xml:space="preserve">and Angelo approach Karl. Angelo pulls a chair right next to Karl and sits on it cowboy style. MICHAEL is standing. </w:t>
+      </w:r>
+    </w:p>
+    <w:p>
+      <w:pPr>
+        <w:spacing w:line="480" w:lineRule="auto"/>
+        <w:jc w:val="left"/>
+      </w:pPr>
+      <w:r>
+        <w:t>Michael</w:t>
+      </w:r>
+      <w:r>
+        <w:tab/>
+      </w:r>
+      <w:r>
+        <w:t xml:space="preserve"> </w:t>
+      </w:r>
+      <w:r>
+        <w:t xml:space="preserve">Karl, am I right? Don’t tell me you’re Miko’s lover too. </w:t>
+      </w:r>
+    </w:p>
+    <w:p>
+      <w:pPr>
+        <w:spacing w:line="480" w:lineRule="auto"/>
+        <w:jc w:val="left"/>
+      </w:pPr>
+      <w:r>
+        <w:t>Karl</w:t>
+      </w:r>
+      <w:r>
+        <w:tab/>
+      </w:r>
+      <w:r>
+        <w:tab/>
+      </w:r>
+      <w:r>
+        <w:t xml:space="preserve"> </w:t>
+      </w:r>
+      <w:r>
+        <w:t xml:space="preserve">Hahaha. No </w:t>
       </w:r>
       <w:proofErr w:type="spellStart"/>
       <w:r>
@@ -5500,16 +5540,29 @@
         <w:jc w:val="left"/>
       </w:pPr>
       <w:r>
-        <w:t xml:space="preserve"> ANGELO I’m Angelo, this is MICHAEL. We’re</w:t>
-      </w:r>
-    </w:p>
-    <w:p>
-      <w:pPr>
-        <w:spacing w:line="480" w:lineRule="auto"/>
-        <w:jc w:val="left"/>
-      </w:pPr>
-      <w:r>
-        <w:t xml:space="preserve">KARL detectives. I know. Miko had told me about you two. So, are you investigating his death? </w:t>
+        <w:t xml:space="preserve">Angelo </w:t>
+      </w:r>
+      <w:r>
+        <w:tab/>
+      </w:r>
+      <w:r>
+        <w:t>I’m Angelo, this is MICHAEL. We’re</w:t>
+      </w:r>
+    </w:p>
+    <w:p>
+      <w:pPr>
+        <w:spacing w:line="480" w:lineRule="auto"/>
+        <w:ind w:left="1440" w:hanging="1440"/>
+        <w:jc w:val="left"/>
+      </w:pPr>
+      <w:r>
+        <w:t xml:space="preserve">Karl </w:t>
+      </w:r>
+      <w:r>
+        <w:tab/>
+      </w:r>
+      <w:r>
+        <w:t xml:space="preserve">detectives. I know. Miko had told me about you two. So, are you investigating his death? </w:t>
       </w:r>
     </w:p>
     <w:p>

</xml_diff>

<commit_message>
Started death of friendship
</commit_message>
<xml_diff>
--- a/Who-killed-Micho-v1.45.docx
+++ b/Who-killed-Micho-v1.45.docx
@@ -4888,15 +4888,7 @@
         <w:t xml:space="preserve"> and hands it to Darlene.</w:t>
       </w:r>
       <w:r>
-        <w:t xml:space="preserve">) Thank you, dear. </w:t>
-      </w:r>
-      <w:proofErr w:type="gramStart"/>
-      <w:r>
-        <w:t>He</w:t>
-      </w:r>
-      <w:proofErr w:type="gramEnd"/>
-      <w:r>
-        <w:t xml:space="preserve"> was really kind, he invited me to a feeding program once ~ </w:t>
+        <w:t xml:space="preserve">) Thank you, dear. He was really kind, he invited me to a feeding program once ~ </w:t>
       </w:r>
     </w:p>
     <w:p>
@@ -4979,13 +4971,7 @@
         <w:t>. Forgive me, I was trying to avoid the question. *sobs* I haven’t seen Miko for a year. A few weeks after my mom died, *sobs* He thought it would make me happy *sob* he proposed to me.</w:t>
       </w:r>
       <w:r>
-        <w:t xml:space="preserve"> D</w:t>
-      </w:r>
-      <w:r>
-        <w:t>id you know, while we were dating he couldn’t hold my hand nor kiss me whenever he liked. He said he wanted to respect me.</w:t>
-      </w:r>
-      <w:r>
-        <w:t xml:space="preserve"> He treated me like a I was a sacred deity, respectful, or too much. He was </w:t>
+        <w:t xml:space="preserve"> Did you know, while we were dating he couldn’t hold my hand nor kiss me whenever he liked. He said he wanted to respect me. He treated me like a I was a sacred deity, respectful, or too much. He was </w:t>
       </w:r>
       <w:proofErr w:type="gramStart"/>
       <w:r>
@@ -5459,8 +5445,6 @@
       <w:r>
         <w:t>5</w:t>
       </w:r>
-      <w:bookmarkStart w:id="10" w:name="_GoBack"/>
-      <w:bookmarkEnd w:id="10"/>
       <w:r>
         <w:t>: THE DEATH OF FRIENDSHIP</w:t>
       </w:r>
@@ -5571,16 +5555,31 @@
         <w:jc w:val="left"/>
       </w:pPr>
       <w:r>
-        <w:t xml:space="preserve">MICHAEL Yes, and are you planning to lose weight? </w:t>
-      </w:r>
-    </w:p>
-    <w:p>
-      <w:pPr>
-        <w:spacing w:line="480" w:lineRule="auto"/>
-        <w:jc w:val="left"/>
-      </w:pPr>
-      <w:r>
-        <w:t xml:space="preserve">KARL I’m diabetic, </w:t>
+        <w:t xml:space="preserve">Michael </w:t>
+      </w:r>
+      <w:r>
+        <w:tab/>
+      </w:r>
+      <w:r>
+        <w:t xml:space="preserve">Yes, and are you planning to lose weight? </w:t>
+      </w:r>
+    </w:p>
+    <w:p>
+      <w:pPr>
+        <w:spacing w:line="480" w:lineRule="auto"/>
+        <w:jc w:val="left"/>
+      </w:pPr>
+      <w:r>
+        <w:t xml:space="preserve">Karl </w:t>
+      </w:r>
+      <w:r>
+        <w:tab/>
+      </w:r>
+      <w:r>
+        <w:tab/>
+      </w:r>
+      <w:r>
+        <w:t xml:space="preserve">I’m diabetic, </w:t>
       </w:r>
       <w:proofErr w:type="gramStart"/>
       <w:r>
@@ -5594,47 +5593,790 @@
     <w:p>
       <w:pPr>
         <w:spacing w:line="480" w:lineRule="auto"/>
-        <w:jc w:val="left"/>
-      </w:pPr>
-      <w:r>
-        <w:t xml:space="preserve">MICHAEL No one runs in your family, you fat f*. </w:t>
-      </w:r>
-    </w:p>
-    <w:p>
-      <w:pPr>
-        <w:spacing w:line="480" w:lineRule="auto"/>
-        <w:jc w:val="left"/>
-      </w:pPr>
-      <w:r>
-        <w:t xml:space="preserve">ANGELO Sorry, Karl. I apologize for my partner’s indecency. Sorry, sorry, sorry. (bows 3 times) You’re being too mean, MICHAEL. </w:t>
-      </w:r>
-    </w:p>
-    <w:p>
-      <w:pPr>
-        <w:spacing w:line="480" w:lineRule="auto"/>
-        <w:jc w:val="left"/>
-      </w:pPr>
-      <w:r>
-        <w:t xml:space="preserve">MICHAEL (Darlene gets on the podium still crying) And you’re being too soft. Look, lady talks-a-lot is preparing to talk a lot more and we still have plenty of people to talk to. </w:t>
-      </w:r>
-    </w:p>
-    <w:p>
-      <w:pPr>
-        <w:spacing w:line="480" w:lineRule="auto"/>
-        <w:jc w:val="left"/>
-      </w:pPr>
-      <w:r>
-        <w:t xml:space="preserve">ANGELO Quit yapping and get to it then. </w:t>
-      </w:r>
-    </w:p>
-    <w:p>
-      <w:pPr>
-        <w:spacing w:line="480" w:lineRule="auto"/>
-        <w:jc w:val="left"/>
-      </w:pPr>
-      <w:r>
-        <w:t xml:space="preserve">MICHAEL That’s more like it. So, Karl, when was the last time you’ve seen Miko? </w:t>
-      </w:r>
+        <w:ind w:left="1440" w:hanging="1440"/>
+        <w:jc w:val="left"/>
+      </w:pPr>
+      <w:r>
+        <w:t xml:space="preserve">Michael </w:t>
+      </w:r>
+      <w:r>
+        <w:tab/>
+      </w:r>
+      <w:r>
+        <w:t xml:space="preserve">No one runs in your family, </w:t>
+      </w:r>
+      <w:proofErr w:type="gramStart"/>
+      <w:r>
+        <w:t>you</w:t>
+      </w:r>
+      <w:proofErr w:type="gramEnd"/>
+      <w:r>
+        <w:t xml:space="preserve"> fat f</w:t>
+      </w:r>
+      <w:r>
+        <w:t>uck</w:t>
+      </w:r>
+      <w:r>
+        <w:t xml:space="preserve">. </w:t>
+      </w:r>
+      <w:r>
+        <w:t>(The two almost start to brawl but Angelo stops them.)</w:t>
+      </w:r>
+    </w:p>
+    <w:p>
+      <w:pPr>
+        <w:spacing w:line="480" w:lineRule="auto"/>
+        <w:ind w:left="1440" w:hanging="1440"/>
+        <w:jc w:val="left"/>
+      </w:pPr>
+      <w:r>
+        <w:t xml:space="preserve">Angelo </w:t>
+      </w:r>
+      <w:r>
+        <w:tab/>
+      </w:r>
+      <w:r>
+        <w:t xml:space="preserve">Sorry, Karl. I apologize for my partner’s indecency. </w:t>
+      </w:r>
+      <w:r>
+        <w:t xml:space="preserve">(He bows while saying,) sorry. </w:t>
+      </w:r>
+      <w:r>
+        <w:t xml:space="preserve">You’re being too mean, MICHAEL. </w:t>
+      </w:r>
+    </w:p>
+    <w:p>
+      <w:pPr>
+        <w:spacing w:line="480" w:lineRule="auto"/>
+        <w:ind w:left="1440" w:hanging="1440"/>
+        <w:jc w:val="left"/>
+      </w:pPr>
+      <w:r>
+        <w:t xml:space="preserve">Michael </w:t>
+      </w:r>
+      <w:r>
+        <w:tab/>
+      </w:r>
+      <w:r>
+        <w:t xml:space="preserve">(Darlene </w:t>
+      </w:r>
+      <w:r>
+        <w:t>approaches</w:t>
+      </w:r>
+      <w:r>
+        <w:t xml:space="preserve"> the podium</w:t>
+      </w:r>
+      <w:r>
+        <w:t>, fighting back tears.</w:t>
+      </w:r>
+      <w:r>
+        <w:t xml:space="preserve">) And you’re being too soft. Look, lady talks-a-lot is preparing to talk a lot more and we still have plenty of people to </w:t>
+      </w:r>
+      <w:r>
+        <w:t>question</w:t>
+      </w:r>
+      <w:r>
+        <w:t xml:space="preserve">. </w:t>
+      </w:r>
+    </w:p>
+    <w:p>
+      <w:pPr>
+        <w:spacing w:line="480" w:lineRule="auto"/>
+        <w:jc w:val="left"/>
+      </w:pPr>
+      <w:r>
+        <w:t xml:space="preserve">Angelo </w:t>
+      </w:r>
+      <w:r>
+        <w:tab/>
+      </w:r>
+      <w:r>
+        <w:t xml:space="preserve">Quit yapping and get to it then. </w:t>
+      </w:r>
+    </w:p>
+    <w:p>
+      <w:pPr>
+        <w:spacing w:line="480" w:lineRule="auto"/>
+        <w:ind w:left="1440" w:hanging="1440"/>
+        <w:jc w:val="left"/>
+      </w:pPr>
+      <w:r>
+        <w:lastRenderedPageBreak/>
+        <w:t xml:space="preserve">Michael </w:t>
+      </w:r>
+      <w:r>
+        <w:tab/>
+      </w:r>
+      <w:r>
+        <w:t>That’s more like it.</w:t>
+      </w:r>
+      <w:r>
+        <w:t xml:space="preserve"> Try saying it from your balls, though, so you’d sound more intimidating.</w:t>
+      </w:r>
+      <w:r>
+        <w:t xml:space="preserve"> </w:t>
+      </w:r>
+      <w:r>
+        <w:t xml:space="preserve">Okay, listen closely. This is how you do it properly. </w:t>
+      </w:r>
+      <w:r>
+        <w:t>So, Karl</w:t>
+      </w:r>
+      <w:r>
+        <w:t xml:space="preserve"> is it? State your whole name, for the record. </w:t>
+      </w:r>
+    </w:p>
+    <w:p>
+      <w:pPr>
+        <w:spacing w:line="480" w:lineRule="auto"/>
+        <w:ind w:left="1440" w:hanging="1440"/>
+        <w:jc w:val="left"/>
+      </w:pPr>
+      <w:r>
+        <w:t>Karl</w:t>
+      </w:r>
+      <w:r>
+        <w:tab/>
+        <w:t xml:space="preserve">Karl Gabriel </w:t>
+      </w:r>
+      <w:proofErr w:type="spellStart"/>
+      <w:r>
+        <w:t>Denacruz</w:t>
+      </w:r>
+      <w:proofErr w:type="spellEnd"/>
+      <w:r>
+        <w:t xml:space="preserve">. </w:t>
+      </w:r>
+    </w:p>
+    <w:p>
+      <w:pPr>
+        <w:spacing w:line="480" w:lineRule="auto"/>
+        <w:ind w:left="1440" w:hanging="1440"/>
+        <w:jc w:val="left"/>
+      </w:pPr>
+      <w:r>
+        <w:t>Michael</w:t>
+      </w:r>
+      <w:r>
+        <w:tab/>
+      </w:r>
+      <w:proofErr w:type="spellStart"/>
+      <w:r>
+        <w:t>Denacruz</w:t>
+      </w:r>
+      <w:proofErr w:type="spellEnd"/>
+      <w:r>
+        <w:t>? Did your mom mistype your name or something?</w:t>
+      </w:r>
+    </w:p>
+    <w:p>
+      <w:pPr>
+        <w:spacing w:line="480" w:lineRule="auto"/>
+        <w:ind w:left="1440" w:hanging="1440"/>
+        <w:jc w:val="left"/>
+      </w:pPr>
+      <w:r>
+        <w:t>Karl</w:t>
+      </w:r>
+      <w:r>
+        <w:tab/>
+        <w:t xml:space="preserve">No, some dumbass validator mistyped it when I had my name changed. </w:t>
+      </w:r>
+    </w:p>
+    <w:p>
+      <w:pPr>
+        <w:spacing w:line="480" w:lineRule="auto"/>
+        <w:ind w:left="1440" w:hanging="1440"/>
+        <w:jc w:val="left"/>
+      </w:pPr>
+      <w:r>
+        <w:t>Michael</w:t>
+      </w:r>
+      <w:r>
+        <w:tab/>
+        <w:t>Oh, you had your name changed</w:t>
+      </w:r>
+      <w:r>
+        <w:t>, from what?</w:t>
+      </w:r>
+    </w:p>
+    <w:p>
+      <w:pPr>
+        <w:spacing w:line="480" w:lineRule="auto"/>
+        <w:ind w:left="1440" w:hanging="1440"/>
+        <w:jc w:val="left"/>
+      </w:pPr>
+      <w:r>
+        <w:t>Karl</w:t>
+      </w:r>
+      <w:r>
+        <w:tab/>
+        <w:t xml:space="preserve">Karl Gabriel </w:t>
+      </w:r>
+      <w:proofErr w:type="spellStart"/>
+      <w:r>
+        <w:t>Kamandag</w:t>
+      </w:r>
+      <w:proofErr w:type="spellEnd"/>
+    </w:p>
+    <w:p>
+      <w:pPr>
+        <w:spacing w:line="480" w:lineRule="auto"/>
+        <w:ind w:left="1440" w:hanging="1440"/>
+        <w:jc w:val="left"/>
+      </w:pPr>
+      <w:r>
+        <w:t>Michael</w:t>
+      </w:r>
+      <w:r>
+        <w:tab/>
+        <w:t xml:space="preserve">(Michael bursts out in laughter.) Why the fuck would you change such a cool name? </w:t>
+      </w:r>
+      <w:r>
+        <w:t xml:space="preserve">It sounds like a superhero’s name. Karl </w:t>
+      </w:r>
+      <w:proofErr w:type="spellStart"/>
+      <w:r>
+        <w:t>Kamandag</w:t>
+      </w:r>
+      <w:proofErr w:type="spellEnd"/>
+      <w:r>
+        <w:t>, the superhero that can turn into a pig or a snake. (laughs.)</w:t>
+      </w:r>
+    </w:p>
+    <w:p>
+      <w:pPr>
+        <w:spacing w:line="480" w:lineRule="auto"/>
+        <w:ind w:left="1440" w:hanging="1440"/>
+        <w:jc w:val="left"/>
+      </w:pPr>
+      <w:r>
+        <w:t>Karl</w:t>
+      </w:r>
+      <w:r>
+        <w:tab/>
+        <w:t>(Karl raises his fist.) One more fat joke and I’ll stick this up your pooper.</w:t>
+      </w:r>
+    </w:p>
+    <w:p>
+      <w:pPr>
+        <w:spacing w:line="480" w:lineRule="auto"/>
+        <w:ind w:left="1440" w:hanging="1440"/>
+        <w:jc w:val="left"/>
+      </w:pPr>
+      <w:r>
+        <w:t>Michael</w:t>
+      </w:r>
+      <w:r>
+        <w:tab/>
+        <w:t xml:space="preserve">Ooh. He has odd fetishes too. </w:t>
+      </w:r>
+      <w:r>
+        <w:t xml:space="preserve">Karl </w:t>
+      </w:r>
+      <w:proofErr w:type="spellStart"/>
+      <w:r>
+        <w:t>Kamandag</w:t>
+      </w:r>
+      <w:proofErr w:type="spellEnd"/>
+      <w:r>
+        <w:t>, the</w:t>
+      </w:r>
+    </w:p>
+    <w:p>
+      <w:pPr>
+        <w:spacing w:line="480" w:lineRule="auto"/>
+        <w:ind w:left="1440" w:hanging="1440"/>
+        <w:jc w:val="left"/>
+        <w:sectPr>
+          <w:headerReference w:type="default" r:id="rId6"/>
+          <w:pgSz w:w="12247" w:h="15819"/>
+          <w:pgMar w:top="1440" w:right="1797" w:bottom="1440" w:left="1797" w:header="708" w:footer="708" w:gutter="0"/>
+          <w:pgNumType w:start="1"/>
+          <w:cols w:space="720"/>
+        </w:sectPr>
+      </w:pPr>
+    </w:p>
+    <w:p>
+      <w:pPr>
+        <w:spacing w:line="480" w:lineRule="auto"/>
+        <w:ind w:left="1440" w:hanging="1440"/>
+        <w:jc w:val="left"/>
+      </w:pPr>
+      <w:r>
+        <w:t>Angelo</w:t>
+      </w:r>
+      <w:r>
+        <w:tab/>
+        <w:t xml:space="preserve">quit it. </w:t>
+      </w:r>
+      <w:r>
+        <w:t xml:space="preserve">Stop it or I’d let him do </w:t>
+      </w:r>
+      <w:r>
+        <w:t>to you what he said.</w:t>
+      </w:r>
+    </w:p>
+    <w:p>
+      <w:pPr>
+        <w:spacing w:line="480" w:lineRule="auto"/>
+        <w:ind w:left="630" w:hanging="810"/>
+        <w:jc w:val="left"/>
+        <w:sectPr>
+          <w:type w:val="continuous"/>
+          <w:pgSz w:w="12247" w:h="15819"/>
+          <w:pgMar w:top="1440" w:right="1797" w:bottom="1440" w:left="1797" w:header="708" w:footer="708" w:gutter="0"/>
+          <w:pgNumType w:start="1"/>
+          <w:cols w:num="2" w:space="720"/>
+        </w:sectPr>
+      </w:pPr>
+      <w:r>
+        <w:t>Karl</w:t>
+      </w:r>
+      <w:r>
+        <w:tab/>
+        <w:t xml:space="preserve">I can’t. (keeps laughing.) Karl </w:t>
+      </w:r>
+      <w:proofErr w:type="spellStart"/>
+      <w:r>
+        <w:t>Kamandag</w:t>
+      </w:r>
+      <w:proofErr w:type="spellEnd"/>
+      <w:r>
+        <w:t xml:space="preserve">, Karl </w:t>
+      </w:r>
+      <w:proofErr w:type="spellStart"/>
+      <w:r>
+        <w:t>Kamandag</w:t>
+      </w:r>
+      <w:proofErr w:type="spellEnd"/>
+      <w:r>
+        <w:t>.</w:t>
+      </w:r>
+    </w:p>
+    <w:p>
+      <w:pPr>
+        <w:spacing w:line="480" w:lineRule="auto"/>
+        <w:ind w:left="1440" w:hanging="1440"/>
+        <w:jc w:val="left"/>
+      </w:pPr>
+      <w:r>
+        <w:lastRenderedPageBreak/>
+        <w:t>Michael</w:t>
+      </w:r>
+      <w:r>
+        <w:tab/>
+      </w:r>
+      <w:r>
+        <w:t xml:space="preserve">(Michael </w:t>
+      </w:r>
+      <w:r>
+        <w:t>gets serious</w:t>
+      </w:r>
+      <w:r>
+        <w:t xml:space="preserve">.) </w:t>
+      </w:r>
+      <w:r>
+        <w:t xml:space="preserve">Karl Gabriel </w:t>
+      </w:r>
+      <w:proofErr w:type="spellStart"/>
+      <w:r>
+        <w:t>Kamandag</w:t>
+      </w:r>
+      <w:proofErr w:type="spellEnd"/>
+      <w:r>
+        <w:t>, sounds like the friend that would bite you on the ankle when you least expect it.</w:t>
+      </w:r>
+    </w:p>
+    <w:p>
+      <w:pPr>
+        <w:spacing w:line="480" w:lineRule="auto"/>
+        <w:ind w:left="1440" w:hanging="1440"/>
+        <w:jc w:val="left"/>
+      </w:pPr>
+      <w:r>
+        <w:t>Karl</w:t>
+      </w:r>
+      <w:r>
+        <w:tab/>
+      </w:r>
+      <w:r>
+        <w:t xml:space="preserve">That’s exactly why I had to change my name. I can’t </w:t>
+      </w:r>
+      <w:r>
+        <w:t xml:space="preserve">stand it. I can’t work as an investigator and be called a snake. “Ooh, there goes </w:t>
+      </w:r>
+      <w:proofErr w:type="spellStart"/>
+      <w:r>
+        <w:t>Kamandag</w:t>
+      </w:r>
+      <w:proofErr w:type="spellEnd"/>
+      <w:r>
+        <w:t xml:space="preserve"> again slithering around</w:t>
+      </w:r>
+      <w:proofErr w:type="gramStart"/>
+      <w:r>
+        <w:t xml:space="preserve">. </w:t>
+      </w:r>
+      <w:proofErr w:type="gramEnd"/>
+      <w:r>
+        <w:t>Sneaky Karl’s at it again.” I’ve had enough of it during my childhood and I just wanted to change it.</w:t>
+      </w:r>
+    </w:p>
+    <w:p>
+      <w:pPr>
+        <w:spacing w:line="480" w:lineRule="auto"/>
+        <w:ind w:left="1440" w:hanging="1440"/>
+        <w:jc w:val="left"/>
+      </w:pPr>
+      <w:r>
+        <w:t>Michael</w:t>
+      </w:r>
+      <w:r>
+        <w:tab/>
+        <w:t xml:space="preserve">Sneaky </w:t>
+      </w:r>
+      <w:proofErr w:type="spellStart"/>
+      <w:r>
+        <w:t>biggy</w:t>
+      </w:r>
+      <w:proofErr w:type="spellEnd"/>
+      <w:r>
+        <w:t xml:space="preserve"> snakes don’t slither around, they roll to get to places. (laughs. Karl starts seething with anger.)</w:t>
+      </w:r>
+    </w:p>
+    <w:p>
+      <w:pPr>
+        <w:spacing w:line="480" w:lineRule="auto"/>
+        <w:ind w:left="1440" w:hanging="1440"/>
+        <w:jc w:val="left"/>
+      </w:pPr>
+      <w:r>
+        <w:t>Angelo</w:t>
+      </w:r>
+      <w:r>
+        <w:tab/>
+        <w:t>Oi, stop it.</w:t>
+      </w:r>
+    </w:p>
+    <w:p>
+      <w:pPr>
+        <w:spacing w:line="480" w:lineRule="auto"/>
+        <w:ind w:left="1440" w:hanging="1440"/>
+        <w:jc w:val="left"/>
+      </w:pPr>
+      <w:r>
+        <w:t>Michael</w:t>
+      </w:r>
+      <w:r>
+        <w:tab/>
+        <w:t>Why are you so agitated? Have you bitten someone lately?</w:t>
+      </w:r>
+    </w:p>
+    <w:p>
+      <w:pPr>
+        <w:spacing w:line="480" w:lineRule="auto"/>
+        <w:ind w:left="1440" w:hanging="1440"/>
+        <w:jc w:val="left"/>
+      </w:pPr>
+      <w:r>
+        <w:tab/>
+        <w:t>(Karl swings at Michael but narrowly misses.)</w:t>
+      </w:r>
+    </w:p>
+    <w:p>
+      <w:pPr>
+        <w:spacing w:line="480" w:lineRule="auto"/>
+        <w:ind w:left="1440" w:hanging="1440"/>
+        <w:jc w:val="left"/>
+      </w:pPr>
+      <w:r>
+        <w:tab/>
+        <w:t xml:space="preserve">Feisty, feisty, mister pig-snake. </w:t>
+      </w:r>
+      <w:proofErr w:type="spellStart"/>
+      <w:r>
+        <w:t>Hissss</w:t>
+      </w:r>
+      <w:proofErr w:type="spellEnd"/>
+      <w:r>
+        <w:t xml:space="preserve"> (laughs)</w:t>
+      </w:r>
+    </w:p>
+    <w:p>
+      <w:pPr>
+        <w:spacing w:line="480" w:lineRule="auto"/>
+        <w:ind w:left="1440" w:hanging="1440"/>
+        <w:jc w:val="left"/>
+        <w:rPr>
+          <w:i/>
+        </w:rPr>
+      </w:pPr>
+      <w:r>
+        <w:tab/>
+      </w:r>
+      <w:r>
+        <w:rPr>
+          <w:i/>
+        </w:rPr>
+        <w:t>Angelo pulls Michael away from Karl.</w:t>
+      </w:r>
+    </w:p>
+    <w:p>
+      <w:pPr>
+        <w:spacing w:line="480" w:lineRule="auto"/>
+        <w:ind w:left="1440" w:hanging="1440"/>
+        <w:jc w:val="left"/>
+      </w:pPr>
+      <w:r>
+        <w:t>Angelo</w:t>
+      </w:r>
+      <w:r>
+        <w:tab/>
+      </w:r>
+      <w:r>
+        <w:t>Wh</w:t>
+      </w:r>
+      <w:r>
+        <w:t xml:space="preserve">ere are you going with this? </w:t>
+      </w:r>
+    </w:p>
+    <w:p>
+      <w:pPr>
+        <w:spacing w:line="480" w:lineRule="auto"/>
+        <w:ind w:left="1440" w:hanging="1440"/>
+        <w:jc w:val="left"/>
+      </w:pPr>
+      <w:r>
+        <w:t>Michael</w:t>
+      </w:r>
+      <w:r>
+        <w:tab/>
+        <w:t xml:space="preserve">I’m establishing a </w:t>
+      </w:r>
+      <w:r>
+        <w:t>baseline of aggravation.</w:t>
+      </w:r>
+      <w:r>
+        <w:t xml:space="preserve"> What for, </w:t>
+      </w:r>
+      <w:r>
+        <w:t xml:space="preserve">oh wise one, you ask? </w:t>
+      </w:r>
+      <w:proofErr w:type="gramStart"/>
+      <w:r>
+        <w:t>So</w:t>
+      </w:r>
+      <w:proofErr w:type="gramEnd"/>
+      <w:r>
+        <w:t xml:space="preserve"> we can question him later but I’m hoping he’d be more truthful then. </w:t>
+      </w:r>
+    </w:p>
+    <w:p>
+      <w:pPr>
+        <w:spacing w:line="480" w:lineRule="auto"/>
+        <w:ind w:left="1440" w:hanging="1440"/>
+        <w:jc w:val="left"/>
+      </w:pPr>
+      <w:r>
+        <w:t>Angelo</w:t>
+      </w:r>
+      <w:r>
+        <w:tab/>
+        <w:t>but why?</w:t>
+      </w:r>
+    </w:p>
+    <w:p>
+      <w:pPr>
+        <w:spacing w:line="480" w:lineRule="auto"/>
+        <w:ind w:left="1440" w:hanging="1440"/>
+        <w:jc w:val="left"/>
+      </w:pPr>
+      <w:r>
+        <w:lastRenderedPageBreak/>
+        <w:t>Michael</w:t>
+      </w:r>
+      <w:r>
+        <w:tab/>
+        <w:t xml:space="preserve">This over-sized serpent is too eager to share details, and he is quick to answer in a placid voice. </w:t>
+      </w:r>
+    </w:p>
+    <w:p>
+      <w:pPr>
+        <w:spacing w:line="480" w:lineRule="auto"/>
+        <w:ind w:left="1440" w:hanging="1440"/>
+        <w:jc w:val="left"/>
+      </w:pPr>
+      <w:r>
+        <w:t>Angelo</w:t>
+      </w:r>
+      <w:r>
+        <w:tab/>
+      </w:r>
+      <w:proofErr w:type="spellStart"/>
+      <w:r>
+        <w:t>Ahhh</w:t>
+      </w:r>
+      <w:proofErr w:type="spellEnd"/>
+      <w:r>
+        <w:t>… you think he’s lying, about what? You’ve only asked him about his name.</w:t>
+      </w:r>
+    </w:p>
+    <w:p>
+      <w:pPr>
+        <w:spacing w:line="480" w:lineRule="auto"/>
+        <w:ind w:left="1440" w:hanging="1440"/>
+        <w:jc w:val="left"/>
+      </w:pPr>
+      <w:r>
+        <w:t>Michael</w:t>
+      </w:r>
+      <w:r>
+        <w:tab/>
+        <w:t xml:space="preserve">There’s a subtle difference between a </w:t>
+      </w:r>
+      <w:r>
+        <w:t>man who’s eager to cooperate and a man who’s eager to mislead. I bet you can’t tell the difference ‘</w:t>
+      </w:r>
+      <w:proofErr w:type="spellStart"/>
+      <w:r>
+        <w:t>cus</w:t>
+      </w:r>
+      <w:proofErr w:type="spellEnd"/>
+      <w:r>
+        <w:t xml:space="preserve"> you’re often </w:t>
+      </w:r>
+      <w:r>
+        <w:t xml:space="preserve">deceived </w:t>
+      </w:r>
+      <w:r>
+        <w:t>by the latter.</w:t>
+      </w:r>
+    </w:p>
+    <w:p>
+      <w:pPr>
+        <w:spacing w:line="480" w:lineRule="auto"/>
+        <w:ind w:left="1440" w:hanging="1440"/>
+        <w:jc w:val="left"/>
+      </w:pPr>
+      <w:r>
+        <w:t>Angelo</w:t>
+      </w:r>
+      <w:r>
+        <w:tab/>
+        <w:t xml:space="preserve">I can’t totally deny that. I </w:t>
+      </w:r>
+      <w:r>
+        <w:t>guess</w:t>
+      </w:r>
+      <w:r>
+        <w:t xml:space="preserve"> you take lead then.</w:t>
+      </w:r>
+    </w:p>
+    <w:p>
+      <w:pPr>
+        <w:spacing w:line="480" w:lineRule="auto"/>
+        <w:ind w:left="1440" w:hanging="1440"/>
+        <w:jc w:val="left"/>
+        <w:rPr>
+          <w:i/>
+        </w:rPr>
+      </w:pPr>
+      <w:r>
+        <w:tab/>
+      </w:r>
+      <w:r>
+        <w:rPr>
+          <w:i/>
+        </w:rPr>
+        <w:t>Michael and Angelo both return to Karl, who seems a bit calmer than before.</w:t>
+      </w:r>
+    </w:p>
+    <w:p>
+      <w:pPr>
+        <w:spacing w:line="480" w:lineRule="auto"/>
+        <w:ind w:left="1440" w:hanging="1440"/>
+        <w:jc w:val="left"/>
+      </w:pPr>
+      <w:r>
+        <w:t>Karl</w:t>
+      </w:r>
+      <w:r>
+        <w:tab/>
+        <w:t>Back for more insults I presume?</w:t>
+      </w:r>
+    </w:p>
+    <w:p>
+      <w:pPr>
+        <w:spacing w:line="480" w:lineRule="auto"/>
+        <w:ind w:left="1440" w:hanging="1440"/>
+        <w:jc w:val="left"/>
+      </w:pPr>
+      <w:proofErr w:type="gramStart"/>
+      <w:r>
+        <w:t>Michael</w:t>
+      </w:r>
+      <w:proofErr w:type="gramEnd"/>
+      <w:r>
+        <w:tab/>
+        <w:t xml:space="preserve">I dislike talking to you so, I’ll ask you answer. (Karl nods.) </w:t>
+      </w:r>
+      <w:r>
+        <w:t>How long have you known Miko?</w:t>
+      </w:r>
+    </w:p>
+    <w:p>
+      <w:pPr>
+        <w:spacing w:line="480" w:lineRule="auto"/>
+        <w:ind w:left="1440" w:hanging="1440"/>
+        <w:jc w:val="left"/>
+      </w:pPr>
+      <w:r>
+        <w:t>Karl</w:t>
+      </w:r>
+      <w:r>
+        <w:tab/>
+      </w:r>
+      <w:r>
+        <w:t>I’ve known him since we were kids.</w:t>
+      </w:r>
+    </w:p>
+    <w:p>
+      <w:pPr>
+        <w:spacing w:line="480" w:lineRule="auto"/>
+        <w:ind w:left="1440" w:hanging="1440"/>
+        <w:jc w:val="left"/>
+      </w:pPr>
+      <w:r>
+        <w:t>Michael</w:t>
+      </w:r>
+      <w:r>
+        <w:tab/>
+        <w:t>How long?</w:t>
+      </w:r>
+    </w:p>
+    <w:p>
+      <w:pPr>
+        <w:spacing w:line="480" w:lineRule="auto"/>
+        <w:ind w:left="1440" w:hanging="1440"/>
+        <w:jc w:val="left"/>
+      </w:pPr>
+      <w:r>
+        <w:t>Karl</w:t>
+      </w:r>
+      <w:r>
+        <w:tab/>
+        <w:t>Twenty-seven years.</w:t>
+      </w:r>
+    </w:p>
+    <w:p>
+      <w:pPr>
+        <w:spacing w:line="480" w:lineRule="auto"/>
+        <w:ind w:left="1440" w:hanging="1440"/>
+        <w:jc w:val="left"/>
+      </w:pPr>
+      <w:bookmarkStart w:id="10" w:name="_GoBack"/>
+      <w:bookmarkEnd w:id="10"/>
     </w:p>
     <w:p>
       <w:pPr>
@@ -5846,15 +6588,7 @@
         <w:jc w:val="left"/>
       </w:pPr>
       <w:r>
-        <w:t xml:space="preserve"> Ha! He’s dead! The miserable fool is dead! </w:t>
-      </w:r>
-      <w:proofErr w:type="spellStart"/>
-      <w:r>
-        <w:t>Everyday</w:t>
-      </w:r>
-      <w:proofErr w:type="spellEnd"/>
-      <w:r>
-        <w:t xml:space="preserve">, I’ve asked God to take me away, but he took you instead! I’ve suffered for days, waiting for this moment. Truly, good things come to those who wait. (Spits on the coffin) You deserve that, </w:t>
+        <w:t xml:space="preserve"> Ha! He’s dead! The miserable fool is dead! Everyday, I’ve asked God to take me away, but he took you instead! I’ve suffered for days, waiting for this moment. Truly, good things come to those who wait. (Spits on the coffin) You deserve that, </w:t>
       </w:r>
       <w:proofErr w:type="gramStart"/>
       <w:r>
@@ -9983,7 +10717,7 @@
       </w:r>
     </w:p>
     <w:sectPr>
-      <w:headerReference w:type="default" r:id="rId6"/>
+      <w:type w:val="continuous"/>
       <w:pgSz w:w="12247" w:h="15819"/>
       <w:pgMar w:top="1440" w:right="1797" w:bottom="1440" w:left="1797" w:header="708" w:footer="708" w:gutter="0"/>
       <w:pgNumType w:start="1"/>

</xml_diff>

<commit_message>
Finished scene 5: death of friendship
</commit_message>
<xml_diff>
--- a/Who-killed-Micho-v1.45.docx
+++ b/Who-killed-Micho-v1.45.docx
@@ -220,6 +220,20 @@
               </w:rPr>
               <w:t>Michael</w:t>
             </w:r>
+            <w:r>
+              <w:rPr>
+                <w:u w:val="single"/>
+              </w:rPr>
+              <w:t xml:space="preserve"> </w:t>
+            </w:r>
+            <w:proofErr w:type="spellStart"/>
+            <w:r>
+              <w:rPr>
+                <w:u w:val="single"/>
+              </w:rPr>
+              <w:t>Malilim</w:t>
+            </w:r>
+            <w:proofErr w:type="spellEnd"/>
           </w:p>
         </w:tc>
         <w:tc>
@@ -321,6 +335,20 @@
               </w:rPr>
               <w:t>Angelo</w:t>
             </w:r>
+            <w:r>
+              <w:rPr>
+                <w:u w:val="single"/>
+              </w:rPr>
+              <w:t xml:space="preserve"> </w:t>
+            </w:r>
+            <w:proofErr w:type="spellStart"/>
+            <w:r>
+              <w:rPr>
+                <w:u w:val="single"/>
+              </w:rPr>
+              <w:t>Manatili</w:t>
+            </w:r>
+            <w:proofErr w:type="spellEnd"/>
           </w:p>
         </w:tc>
         <w:tc>
@@ -4431,19 +4459,25 @@
     </w:p>
     <w:p>
       <w:pPr>
-        <w:ind w:left="1440" w:hanging="1440"/>
+        <w:ind w:left="1440"/>
         <w:rPr>
           <w:i/>
         </w:rPr>
       </w:pPr>
       <w:r>
-        <w:tab/>
+        <w:t>(</w:t>
       </w:r>
       <w:r>
         <w:rPr>
           <w:i/>
         </w:rPr>
         <w:t>Michael and Angelo approaches Darlene.</w:t>
+      </w:r>
+      <w:r>
+        <w:rPr>
+          <w:i/>
+        </w:rPr>
+        <w:t>)</w:t>
       </w:r>
     </w:p>
     <w:p>
@@ -6116,10 +6150,19 @@
         <w:tab/>
       </w:r>
       <w:r>
+        <w:t>(</w:t>
+      </w:r>
+      <w:r>
         <w:rPr>
           <w:i/>
         </w:rPr>
         <w:t>Angelo pulls Michael away from Karl.</w:t>
+      </w:r>
+      <w:r>
+        <w:rPr>
+          <w:i/>
+        </w:rPr>
+        <w:t>)</w:t>
       </w:r>
     </w:p>
     <w:p>
@@ -6286,11 +6329,20 @@
         <w:tab/>
       </w:r>
       <w:r>
+        <w:t>(</w:t>
+      </w:r>
+      <w:r>
         <w:rPr>
           <w:i/>
         </w:rPr>
         <w:t>Michael and Angelo both return to Karl, who seems a bit calmer than before.</w:t>
       </w:r>
+      <w:r>
+        <w:rPr>
+          <w:i/>
+        </w:rPr>
+        <w:t>)</w:t>
+      </w:r>
     </w:p>
     <w:p>
       <w:pPr>
@@ -6375,245 +6427,821 @@
         <w:ind w:left="1440" w:hanging="1440"/>
         <w:jc w:val="left"/>
       </w:pPr>
-      <w:bookmarkStart w:id="10" w:name="_GoBack"/>
+      <w:r>
+        <w:t>Michael</w:t>
+      </w:r>
+      <w:r>
+        <w:tab/>
+      </w:r>
+      <w:proofErr w:type="gramStart"/>
+      <w:r>
+        <w:t>From</w:t>
+      </w:r>
+      <w:proofErr w:type="gramEnd"/>
+      <w:r>
+        <w:t xml:space="preserve"> where?</w:t>
+      </w:r>
+    </w:p>
+    <w:p>
+      <w:pPr>
+        <w:spacing w:line="480" w:lineRule="auto"/>
+        <w:ind w:left="1440" w:hanging="1440"/>
+        <w:jc w:val="left"/>
+      </w:pPr>
+      <w:proofErr w:type="gramStart"/>
+      <w:r>
+        <w:t>Karl</w:t>
+      </w:r>
+      <w:proofErr w:type="gramEnd"/>
+      <w:r>
+        <w:tab/>
+        <w:t>We grew up in the same neighborhood together, Miko,</w:t>
+      </w:r>
+      <w:r>
+        <w:t xml:space="preserve"> // Faye</w:t>
+      </w:r>
+      <w:r>
+        <w:t xml:space="preserve"> and I.</w:t>
+      </w:r>
+      <w:r>
+        <w:t xml:space="preserve"> We were practically brothers.</w:t>
+      </w:r>
+    </w:p>
+    <w:p>
+      <w:pPr>
+        <w:spacing w:line="480" w:lineRule="auto"/>
+        <w:ind w:left="1440" w:hanging="1440"/>
+        <w:jc w:val="left"/>
+      </w:pPr>
+      <w:r>
+        <w:lastRenderedPageBreak/>
+        <w:t>Michael</w:t>
+      </w:r>
+      <w:r>
+        <w:tab/>
+      </w:r>
+      <w:proofErr w:type="gramStart"/>
+      <w:r>
+        <w:t>And</w:t>
+      </w:r>
+      <w:proofErr w:type="gramEnd"/>
+      <w:r>
+        <w:t xml:space="preserve"> your profession?</w:t>
+      </w:r>
+    </w:p>
+    <w:p>
+      <w:pPr>
+        <w:spacing w:line="480" w:lineRule="auto"/>
+        <w:ind w:left="1440" w:hanging="1440"/>
+        <w:jc w:val="left"/>
+      </w:pPr>
+      <w:r>
+        <w:t>Karl</w:t>
+      </w:r>
+      <w:r>
+        <w:tab/>
+        <w:t>Investigator</w:t>
+      </w:r>
+    </w:p>
+    <w:p>
+      <w:pPr>
+        <w:spacing w:line="480" w:lineRule="auto"/>
+        <w:ind w:left="1440" w:hanging="1440"/>
+        <w:jc w:val="left"/>
+      </w:pPr>
+      <w:r>
+        <w:t>Michael</w:t>
+      </w:r>
+      <w:r>
+        <w:tab/>
+      </w:r>
+      <w:r>
+        <w:t>Which</w:t>
+      </w:r>
+      <w:r>
+        <w:t xml:space="preserve"> agency?</w:t>
+      </w:r>
+    </w:p>
+    <w:p>
+      <w:pPr>
+        <w:spacing w:line="480" w:lineRule="auto"/>
+        <w:ind w:left="1440" w:hanging="1440"/>
+        <w:jc w:val="left"/>
+      </w:pPr>
+      <w:r>
+        <w:t>Karl</w:t>
+      </w:r>
+      <w:r>
+        <w:tab/>
+      </w:r>
+      <w:r>
+        <w:t xml:space="preserve">(pauses) </w:t>
+      </w:r>
+      <w:r>
+        <w:t>Elegy S</w:t>
+      </w:r>
+      <w:r>
+        <w:t>ecurity</w:t>
+      </w:r>
+    </w:p>
+    <w:p>
+      <w:pPr>
+        <w:spacing w:line="480" w:lineRule="auto"/>
+        <w:ind w:left="1440" w:hanging="1440"/>
+        <w:jc w:val="left"/>
+      </w:pPr>
+      <w:r>
+        <w:t>Michael</w:t>
+      </w:r>
+      <w:r>
+        <w:tab/>
+      </w:r>
+      <w:r>
+        <w:t>Elegy, the one owned by Eugenio Lin?</w:t>
+      </w:r>
+    </w:p>
+    <w:p>
+      <w:pPr>
+        <w:spacing w:line="480" w:lineRule="auto"/>
+        <w:ind w:left="1440" w:hanging="1440"/>
+        <w:jc w:val="left"/>
+      </w:pPr>
+      <w:r>
+        <w:t>Karl</w:t>
+      </w:r>
+      <w:r>
+        <w:tab/>
+      </w:r>
+      <w:proofErr w:type="gramStart"/>
+      <w:r>
+        <w:t>The</w:t>
+      </w:r>
+      <w:proofErr w:type="gramEnd"/>
+      <w:r>
+        <w:t xml:space="preserve"> exact one.</w:t>
+      </w:r>
+    </w:p>
+    <w:p>
+      <w:pPr>
+        <w:spacing w:line="480" w:lineRule="auto"/>
+        <w:ind w:left="1440" w:hanging="1440"/>
+        <w:jc w:val="left"/>
+      </w:pPr>
+      <w:r>
+        <w:t>Michael</w:t>
+      </w:r>
+      <w:r>
+        <w:tab/>
+      </w:r>
+      <w:r>
+        <w:t>Ha, snakes in a basket. I bet you fit in very well. So, when was the last time you’ve seen Miko?</w:t>
+      </w:r>
+    </w:p>
+    <w:p>
+      <w:pPr>
+        <w:spacing w:line="480" w:lineRule="auto"/>
+        <w:ind w:left="1440" w:hanging="1440"/>
+        <w:jc w:val="left"/>
+      </w:pPr>
+      <w:r>
+        <w:t>Karl</w:t>
+      </w:r>
+      <w:r>
+        <w:tab/>
+        <w:t>Last time I saw him was nine months ago. Faye… she thinks so highly of him. Sure, Miko’s a good man, WAS a good man. He hasn’t always been the saint that everyone knew him for.</w:t>
+      </w:r>
+    </w:p>
+    <w:p>
+      <w:pPr>
+        <w:spacing w:line="480" w:lineRule="auto"/>
+        <w:ind w:left="1440" w:hanging="1440"/>
+        <w:jc w:val="left"/>
+      </w:pPr>
+      <w:r>
+        <w:t>Michael</w:t>
+      </w:r>
+      <w:r>
+        <w:tab/>
+        <w:t>What do you mean?</w:t>
+      </w:r>
+    </w:p>
+    <w:p>
+      <w:pPr>
+        <w:spacing w:line="480" w:lineRule="auto"/>
+        <w:ind w:left="1440" w:hanging="1440"/>
+        <w:jc w:val="left"/>
+      </w:pPr>
+      <w:r>
+        <w:t>Karl</w:t>
+      </w:r>
+      <w:r>
+        <w:tab/>
+        <w:t>Miko was an honest man</w:t>
+      </w:r>
+      <w:r>
+        <w:t xml:space="preserve">. We were always accountable to each other about events in our life. </w:t>
+      </w:r>
+      <w:r>
+        <w:t xml:space="preserve">We kept no secrets from each other. </w:t>
+      </w:r>
+      <w:r>
+        <w:t xml:space="preserve">He changed… I think something happened after he and Darlene stopped dating. He started keeping secrets from </w:t>
+      </w:r>
+      <w:proofErr w:type="gramStart"/>
+      <w:r>
+        <w:t>me, and</w:t>
+      </w:r>
+      <w:proofErr w:type="gramEnd"/>
+      <w:r>
+        <w:t xml:space="preserve"> lie to me. </w:t>
+      </w:r>
+    </w:p>
+    <w:p>
+      <w:pPr>
+        <w:spacing w:line="480" w:lineRule="auto"/>
+        <w:ind w:left="1440" w:hanging="1440"/>
+        <w:jc w:val="left"/>
+      </w:pPr>
+      <w:r>
+        <w:t>Michael</w:t>
+      </w:r>
+      <w:r>
+        <w:tab/>
+        <w:t>What secrets? By the way this is progressing, it sounds like he’s cheating on you man. You sound like he’s your ex</w:t>
+      </w:r>
+    </w:p>
+    <w:p>
+      <w:pPr>
+        <w:spacing w:line="480" w:lineRule="auto"/>
+        <w:ind w:left="1440" w:hanging="1440"/>
+        <w:jc w:val="left"/>
+      </w:pPr>
+      <w:r>
+        <w:lastRenderedPageBreak/>
+        <w:t>Karl</w:t>
+      </w:r>
+      <w:r>
+        <w:tab/>
+        <w:t xml:space="preserve">ex </w:t>
+      </w:r>
+      <w:proofErr w:type="spellStart"/>
+      <w:r>
+        <w:t>bestfriend</w:t>
+      </w:r>
+      <w:proofErr w:type="spellEnd"/>
+      <w:r>
+        <w:t xml:space="preserve">. </w:t>
+      </w:r>
+      <w:r>
+        <w:t>Have you heard the story of Joseph the dreamer? His brothers threw him in</w:t>
+      </w:r>
+      <w:r>
+        <w:t>to</w:t>
+      </w:r>
+      <w:r>
+        <w:t xml:space="preserve"> a pit</w:t>
+      </w:r>
+      <w:r>
+        <w:t xml:space="preserve">. He was kept there for days, until he was sold into slavery. That’s what happened. I found one of his dirty little secrets. I confronted </w:t>
+      </w:r>
+      <w:proofErr w:type="gramStart"/>
+      <w:r>
+        <w:t>him</w:t>
+      </w:r>
+      <w:proofErr w:type="gramEnd"/>
+      <w:r>
+        <w:t xml:space="preserve"> and he wouldn’t admit it. He used me and sabotaged my work by putting </w:t>
+      </w:r>
+      <w:proofErr w:type="spellStart"/>
+      <w:r>
+        <w:t>redtape</w:t>
+      </w:r>
+      <w:proofErr w:type="spellEnd"/>
+      <w:r>
+        <w:t xml:space="preserve"> investigations on me. I lost creditability</w:t>
+      </w:r>
+      <w:r>
+        <w:t>, man. He sold me out. How am I supposed to make a living now?</w:t>
+      </w:r>
+    </w:p>
+    <w:p>
+      <w:pPr>
+        <w:spacing w:line="480" w:lineRule="auto"/>
+        <w:ind w:left="1440" w:hanging="1440"/>
+        <w:jc w:val="left"/>
+      </w:pPr>
+      <w:r>
+        <w:t>Michael</w:t>
+      </w:r>
+      <w:r>
+        <w:tab/>
+        <w:t>You run off to an organization as shady as you. Elegy.</w:t>
+      </w:r>
+    </w:p>
+    <w:p>
+      <w:pPr>
+        <w:spacing w:line="480" w:lineRule="auto"/>
+        <w:ind w:left="1440" w:hanging="1440"/>
+        <w:jc w:val="left"/>
+      </w:pPr>
+      <w:r>
+        <w:t>Karl</w:t>
+      </w:r>
+      <w:r>
+        <w:tab/>
+        <w:t>I can only do small work in Elegy</w:t>
+      </w:r>
+      <w:r>
+        <w:t>, like physical security.</w:t>
+      </w:r>
+    </w:p>
+    <w:p>
+      <w:pPr>
+        <w:spacing w:line="480" w:lineRule="auto"/>
+        <w:ind w:left="1440" w:hanging="1440"/>
+        <w:jc w:val="left"/>
+      </w:pPr>
+      <w:r>
+        <w:t>Michael</w:t>
+      </w:r>
+      <w:r>
+        <w:tab/>
+        <w:t xml:space="preserve">You mean like a bouncer? I admit you look like you bounce </w:t>
+      </w:r>
+      <w:r>
+        <w:t>well</w:t>
+      </w:r>
+      <w:r>
+        <w:t>(laughs).</w:t>
+      </w:r>
+      <w:r>
+        <w:t xml:space="preserve"> </w:t>
+      </w:r>
+      <w:r>
+        <w:t xml:space="preserve">What secrets are you taking about, huh? You’re hiding something. You’re involved in his </w:t>
+      </w:r>
+      <w:proofErr w:type="gramStart"/>
+      <w:r>
+        <w:t>death</w:t>
+      </w:r>
+      <w:proofErr w:type="gramEnd"/>
+      <w:r>
+        <w:t xml:space="preserve"> aren’t you? Stop talking so cryptic.</w:t>
+      </w:r>
+    </w:p>
+    <w:p>
+      <w:pPr>
+        <w:spacing w:line="480" w:lineRule="auto"/>
+        <w:ind w:left="1440" w:hanging="1440"/>
+        <w:jc w:val="left"/>
+      </w:pPr>
+      <w:proofErr w:type="gramStart"/>
+      <w:r>
+        <w:t>Karl</w:t>
+      </w:r>
+      <w:proofErr w:type="gramEnd"/>
+      <w:r>
+        <w:tab/>
+      </w:r>
+      <w:r>
+        <w:t xml:space="preserve">I thought friendship was the most important thing that human beings valued. If you’re asking about who killed whom, Miko killed our friendship. And for what? For a girl. Bros before hoes, we used to say. I thought witnessing his death would bring me satisfaction. I was wrong. </w:t>
+      </w:r>
+    </w:p>
+    <w:p>
+      <w:pPr>
+        <w:spacing w:line="480" w:lineRule="auto"/>
+        <w:ind w:left="1440" w:hanging="1440"/>
+        <w:jc w:val="left"/>
+      </w:pPr>
+      <w:r>
+        <w:t>Michael</w:t>
+      </w:r>
+      <w:r>
+        <w:tab/>
+        <w:t>What</w:t>
+      </w:r>
+      <w:r>
+        <w:t xml:space="preserve"> was the</w:t>
+      </w:r>
+      <w:r>
+        <w:t xml:space="preserve"> secret? That he cheated on you with another man?</w:t>
+      </w:r>
+    </w:p>
+    <w:p>
+      <w:pPr>
+        <w:spacing w:line="480" w:lineRule="auto"/>
+        <w:ind w:left="1440" w:hanging="1440"/>
+        <w:jc w:val="left"/>
+      </w:pPr>
+      <w:r>
+        <w:t>Karl</w:t>
+      </w:r>
+      <w:r>
+        <w:tab/>
+        <w:t xml:space="preserve">Oh </w:t>
+      </w:r>
+      <w:proofErr w:type="spellStart"/>
+      <w:r>
+        <w:t>shutup</w:t>
+      </w:r>
+      <w:proofErr w:type="spellEnd"/>
+      <w:r>
+        <w:t>! I wouldn’t betray his secrets even after what he did to me. A ruffian like you wouldn’t know a thing about loyalty.</w:t>
+      </w:r>
+    </w:p>
+    <w:p>
+      <w:pPr>
+        <w:spacing w:line="480" w:lineRule="auto"/>
+        <w:ind w:left="1440" w:hanging="1440"/>
+        <w:jc w:val="left"/>
+      </w:pPr>
+      <w:r>
+        <w:lastRenderedPageBreak/>
+        <w:t>Michael</w:t>
+      </w:r>
+      <w:r>
+        <w:tab/>
+      </w:r>
+      <w:r>
+        <w:t xml:space="preserve">Don’t talk to me bout loyalty! </w:t>
+      </w:r>
+      <w:r>
+        <w:t>I was married for seven years! I’ve practically known my wife since we were infants, and I never cheated on her once. I devoted my life to her. The profession I took up was to complement her dream job.</w:t>
+      </w:r>
+      <w:r>
+        <w:t xml:space="preserve"> We were supposed to be a team, but suddenly she packed up her things and went off into the night. She called me saying she wasn’t content, that she was leaving, but she was already in a car, far away. </w:t>
+      </w:r>
+      <w:proofErr w:type="gramStart"/>
+      <w:r>
+        <w:t>Oh</w:t>
+      </w:r>
+      <w:proofErr w:type="gramEnd"/>
+      <w:r>
+        <w:t xml:space="preserve"> it doesn’t end there, have I mentioned that she was leaving with someone else? I had a best friend too. We went through university together. Heck, I’m the only reason that twat even graduated. We were (fingers crossed) this close, inseparable. One day, when he needed money, he took a “loan” and left the bill on my name. That </w:t>
+      </w:r>
+      <w:proofErr w:type="spellStart"/>
+      <w:r>
+        <w:t>cumbucket</w:t>
+      </w:r>
+      <w:proofErr w:type="spellEnd"/>
+      <w:r>
+        <w:t xml:space="preserve"> could’ve asked me for money but he went behind my back </w:t>
+      </w:r>
+      <w:proofErr w:type="gramStart"/>
+      <w:r>
+        <w:t>instead, and</w:t>
+      </w:r>
+      <w:proofErr w:type="gramEnd"/>
+      <w:r>
+        <w:t xml:space="preserve"> disappeared. </w:t>
+      </w:r>
+      <w:r>
+        <w:t xml:space="preserve">If he or she came back, I would forgive them, probably. If that isn’t loyalty, then why don’t you tell me, </w:t>
+      </w:r>
+      <w:proofErr w:type="spellStart"/>
+      <w:r>
+        <w:t>Karrrl</w:t>
+      </w:r>
+      <w:proofErr w:type="spellEnd"/>
+      <w:r>
+        <w:t>?</w:t>
+      </w:r>
+      <w:r>
+        <w:t xml:space="preserve"> What is loyalty?</w:t>
+      </w:r>
+    </w:p>
+    <w:p>
+      <w:pPr>
+        <w:spacing w:line="480" w:lineRule="auto"/>
+        <w:ind w:left="1440"/>
+        <w:rPr>
+          <w:i/>
+        </w:rPr>
+      </w:pPr>
+      <w:r>
+        <w:rPr>
+          <w:i/>
+        </w:rPr>
+        <w:t>(A ruckus ensues at the entrance to Miko’s home. Karl</w:t>
+      </w:r>
+      <w:r>
+        <w:rPr>
+          <w:i/>
+        </w:rPr>
+        <w:t>, recognizing the voice, starts walking toward the entrance.)</w:t>
+      </w:r>
+    </w:p>
+    <w:p>
+      <w:pPr>
+        <w:rPr>
+          <w:i/>
+        </w:rPr>
+      </w:pPr>
+      <w:r>
+        <w:rPr>
+          <w:i/>
+        </w:rPr>
+        <w:br w:type="page"/>
+      </w:r>
+    </w:p>
+    <w:p>
+      <w:pPr>
+        <w:spacing w:line="480" w:lineRule="auto"/>
+        <w:ind w:left="1440" w:hanging="1440"/>
+        <w:jc w:val="center"/>
+        <w:rPr>
+          <w:i/>
+        </w:rPr>
+      </w:pPr>
+    </w:p>
+    <w:p>
+      <w:pPr>
+        <w:pStyle w:val="Heading1"/>
+      </w:pPr>
+      <w:bookmarkStart w:id="10" w:name="_8si33torqsvs" w:colFirst="0" w:colLast="0"/>
       <w:bookmarkEnd w:id="10"/>
-    </w:p>
-    <w:p>
-      <w:pPr>
-        <w:spacing w:line="480" w:lineRule="auto"/>
-        <w:jc w:val="left"/>
-      </w:pPr>
-      <w:r>
-        <w:lastRenderedPageBreak/>
-        <w:t xml:space="preserve">KARL Last time I saw him was nine months ago. Faye... she thinks so highly of him. Sure, Miko’s a good man. WAS a good man. He hasn’t always been the saint that everyone knew him for. </w:t>
-      </w:r>
-    </w:p>
-    <w:p>
-      <w:pPr>
-        <w:spacing w:line="480" w:lineRule="auto"/>
-        <w:jc w:val="left"/>
-      </w:pPr>
-      <w:r>
-        <w:t xml:space="preserve">MICHAEL What do you mean? KARL Miko was an honest man. We always tell each other about what happens in our lives. Then he changed. Something happened to him after he and Darlene stopped dating. He started keeping secrets from me. </w:t>
-      </w:r>
-    </w:p>
-    <w:p>
-      <w:pPr>
-        <w:spacing w:line="480" w:lineRule="auto"/>
-        <w:jc w:val="left"/>
-      </w:pPr>
-      <w:r>
-        <w:t xml:space="preserve">MICHAEL What secrets? By the way this is progressing it sounds like he’s cheating on you man so quit beating around the bush and tell it to me straight. </w:t>
-      </w:r>
-    </w:p>
-    <w:p>
-      <w:pPr>
-        <w:spacing w:line="480" w:lineRule="auto"/>
-        <w:jc w:val="left"/>
-      </w:pPr>
-      <w:r>
-        <w:t>KARL Have you heard the story of Joseph the dreamer? His brothers threw him in a pit. He was kept there for days, until he was sold into slavery. That’s what happened. I found one of his dirty little secrets.</w:t>
-      </w:r>
-    </w:p>
-    <w:p>
-      <w:pPr>
-        <w:spacing w:line="480" w:lineRule="auto"/>
-        <w:jc w:val="left"/>
-      </w:pPr>
-      <w:r>
-        <w:t>MICHAEL What secret? That he cheated on you with another man?</w:t>
-      </w:r>
-    </w:p>
-    <w:p>
-      <w:pPr>
-        <w:spacing w:line="480" w:lineRule="auto"/>
-        <w:jc w:val="left"/>
-      </w:pPr>
-      <w:r>
-        <w:t xml:space="preserve">KARL </w:t>
-      </w:r>
-      <w:proofErr w:type="spellStart"/>
-      <w:r>
-        <w:t>Shutup</w:t>
-      </w:r>
-      <w:proofErr w:type="spellEnd"/>
-      <w:r>
-        <w:t>! I’d never betray his secrets! Not even in his death.</w:t>
-      </w:r>
-    </w:p>
-    <w:p>
-      <w:pPr>
-        <w:spacing w:line="480" w:lineRule="auto"/>
-        <w:jc w:val="left"/>
-      </w:pPr>
-      <w:r>
-        <w:t xml:space="preserve"> I confronted </w:t>
+      <w:r>
+        <w:t xml:space="preserve">Scene </w:t>
+      </w:r>
+      <w:r>
+        <w:t>6</w:t>
+      </w:r>
+      <w:r>
+        <w:t>: THE DEATH OF INNOCENCE</w:t>
+      </w:r>
+    </w:p>
+    <w:p>
+      <w:pPr>
+        <w:spacing w:line="480" w:lineRule="auto"/>
+        <w:ind w:left="720" w:firstLine="720"/>
+        <w:jc w:val="center"/>
+        <w:rPr>
+          <w:i/>
+        </w:rPr>
+      </w:pPr>
+      <w:r>
+        <w:rPr>
+          <w:i/>
+        </w:rPr>
+        <w:t>(</w:t>
+      </w:r>
+      <w:r>
+        <w:rPr>
+          <w:i/>
+        </w:rPr>
+        <w:t>Lily comes running in, cursing and shouting profanities about Miko</w:t>
       </w:r>
       <w:proofErr w:type="gramStart"/>
       <w:r>
-        <w:t>him</w:t>
+        <w:rPr>
+          <w:i/>
+        </w:rPr>
+        <w:t xml:space="preserve">. </w:t>
       </w:r>
       <w:proofErr w:type="gramEnd"/>
       <w:r>
-        <w:t xml:space="preserve"> and he wouldn’t admit it. He used me and sabotaged my work by putting </w:t>
-      </w:r>
-      <w:proofErr w:type="spellStart"/>
-      <w:r>
-        <w:t>redtape</w:t>
-      </w:r>
-      <w:proofErr w:type="spellEnd"/>
-      <w:r>
-        <w:t xml:space="preserve"> investigations on me. I lost credibility in my industry, man. He sold me out. How am I supposed to make a living now? </w:t>
-      </w:r>
-    </w:p>
-    <w:p>
-      <w:pPr>
-        <w:spacing w:line="480" w:lineRule="auto"/>
-        <w:jc w:val="left"/>
-      </w:pPr>
-      <w:r>
-        <w:t xml:space="preserve">MICHAEL What secret are you talking about, Karl? You’re hiding something. Did you kill him? Stop talking so cryptic! </w:t>
-      </w:r>
-    </w:p>
-    <w:p>
-      <w:pPr>
-        <w:spacing w:line="480" w:lineRule="auto"/>
-        <w:jc w:val="left"/>
-      </w:pPr>
+        <w:rPr>
+          <w:i/>
+        </w:rPr>
+        <w:t>Faye trails her</w:t>
+      </w:r>
+      <w:r>
+        <w:rPr>
+          <w:i/>
+        </w:rPr>
+        <w:t xml:space="preserve">, looking </w:t>
+      </w:r>
+      <w:proofErr w:type="spellStart"/>
+      <w:r>
+        <w:rPr>
+          <w:i/>
+        </w:rPr>
+        <w:t>alarme</w:t>
+      </w:r>
+      <w:proofErr w:type="spellEnd"/>
+      <w:r>
+        <w:rPr>
+          <w:i/>
+        </w:rPr>
+        <w:t>.</w:t>
+      </w:r>
+      <w:r>
+        <w:rPr>
+          <w:i/>
+        </w:rPr>
+        <w:t>)</w:t>
+      </w:r>
+    </w:p>
+    <w:p>
+      <w:pPr>
+        <w:spacing w:line="480" w:lineRule="auto"/>
+        <w:ind w:left="1440" w:hanging="1440"/>
+        <w:jc w:val="left"/>
+      </w:pPr>
+      <w:r>
+        <w:t xml:space="preserve">Faye </w:t>
+      </w:r>
+      <w:r>
+        <w:tab/>
+        <w:t xml:space="preserve">Michael! Stop that woman! She </w:t>
+      </w:r>
+      <w:r>
+        <w:t>shouldn’t be here</w:t>
+      </w:r>
+      <w:r>
+        <w:t xml:space="preserve">, make her leave! </w:t>
+      </w:r>
+    </w:p>
+    <w:p>
+      <w:pPr>
+        <w:spacing w:line="480" w:lineRule="auto"/>
+        <w:ind w:left="1440"/>
+        <w:rPr>
+          <w:i/>
+        </w:rPr>
+      </w:pPr>
+      <w:r>
+        <w:rPr>
+          <w:i/>
+        </w:rPr>
+        <w:t>(Karl and Lily</w:t>
+      </w:r>
+      <w:r>
+        <w:rPr>
+          <w:i/>
+        </w:rPr>
+        <w:t xml:space="preserve"> catches sight of each other. Karl runs to Lily, pretending to</w:t>
+      </w:r>
+      <w:r>
+        <w:rPr>
+          <w:i/>
+        </w:rPr>
+        <w:t xml:space="preserve"> </w:t>
+      </w:r>
+      <w:r>
+        <w:rPr>
+          <w:i/>
+        </w:rPr>
+        <w:t>constrain her, but he whispers something in her ear just before she slips through his arms</w:t>
+      </w:r>
       <w:proofErr w:type="gramStart"/>
       <w:r>
-        <w:t>KARL</w:t>
+        <w:rPr>
+          <w:i/>
+        </w:rPr>
+        <w:t>.</w:t>
+      </w:r>
+      <w:r>
+        <w:rPr>
+          <w:i/>
+        </w:rPr>
+        <w:t xml:space="preserve"> </w:t>
       </w:r>
       <w:proofErr w:type="gramEnd"/>
       <w:r>
-        <w:t xml:space="preserve"> I thought friendship was the most important thing that human beings valued. If you’re asking about who killed whom, Miko killed our friendship. And for </w:t>
-      </w:r>
-      <w:r>
-        <w:lastRenderedPageBreak/>
-        <w:t xml:space="preserve">what? For a girl. Bros before hoes, we used to say. I thought witnessing his death would bring me satisfaction. I was wrong. </w:t>
-      </w:r>
-    </w:p>
-    <w:p>
-      <w:pPr>
-        <w:pStyle w:val="Heading1"/>
-      </w:pPr>
-      <w:bookmarkStart w:id="11" w:name="_8si33torqsvs" w:colFirst="0" w:colLast="0"/>
+        <w:rPr>
+          <w:i/>
+        </w:rPr>
+        <w:t>Lily runs up to the coffin and spits on it</w:t>
+      </w:r>
+      <w:proofErr w:type="gramStart"/>
+      <w:r>
+        <w:rPr>
+          <w:i/>
+        </w:rPr>
+        <w:t>.</w:t>
+      </w:r>
+      <w:r>
+        <w:rPr>
+          <w:i/>
+        </w:rPr>
+        <w:t xml:space="preserve"> </w:t>
+      </w:r>
+      <w:proofErr w:type="gramEnd"/>
+      <w:r>
+        <w:rPr>
+          <w:i/>
+        </w:rPr>
+        <w:t>Michael pulls her away from the coffin</w:t>
+      </w:r>
+      <w:r>
+        <w:rPr>
+          <w:i/>
+        </w:rPr>
+        <w:t>)</w:t>
+      </w:r>
+    </w:p>
+    <w:p>
+      <w:pPr>
+        <w:spacing w:line="480" w:lineRule="auto"/>
+        <w:jc w:val="left"/>
+      </w:pPr>
+      <w:r>
+        <w:t xml:space="preserve">Lily </w:t>
+      </w:r>
+      <w:r>
+        <w:tab/>
+      </w:r>
+      <w:r>
+        <w:tab/>
+      </w:r>
+      <w:r>
+        <w:t xml:space="preserve">Unhand me </w:t>
+      </w:r>
+      <w:proofErr w:type="gramStart"/>
+      <w:r>
+        <w:t>you</w:t>
+      </w:r>
+      <w:proofErr w:type="gramEnd"/>
+      <w:r>
+        <w:t xml:space="preserve"> filthy beast!</w:t>
+      </w:r>
+      <w:r>
+        <w:t xml:space="preserve"> Let me compose myself.</w:t>
+      </w:r>
+    </w:p>
+    <w:p>
+      <w:pPr>
+        <w:spacing w:line="480" w:lineRule="auto"/>
+        <w:jc w:val="left"/>
+      </w:pPr>
+      <w:r>
+        <w:rPr>
+          <w:i/>
+        </w:rPr>
+        <w:tab/>
+      </w:r>
+      <w:r>
+        <w:rPr>
+          <w:i/>
+        </w:rPr>
+        <w:tab/>
+        <w:t>(Michael pulls aw</w:t>
+      </w:r>
+      <w:r>
+        <w:rPr>
+          <w:i/>
+        </w:rPr>
+        <w:t>ay. Lily walks to the coffin.)</w:t>
+      </w:r>
+    </w:p>
+    <w:p>
+      <w:pPr>
+        <w:spacing w:line="480" w:lineRule="auto"/>
+        <w:ind w:left="1440" w:hanging="1440"/>
+        <w:jc w:val="left"/>
+      </w:pPr>
+      <w:r>
+        <w:t>Lily</w:t>
+      </w:r>
+      <w:r>
+        <w:tab/>
+      </w:r>
+      <w:r>
+        <w:t xml:space="preserve">Ha! He’s dead! The miserable fool is dead! Everyday, I’ve asked God to take me away, but he took you instead! I’ve suffered for days, waiting for this moment. Truly, good things come to those who wait. (Spits on the coffin) You deserve that, </w:t>
+      </w:r>
+      <w:proofErr w:type="gramStart"/>
+      <w:r>
+        <w:t>you</w:t>
+      </w:r>
+      <w:proofErr w:type="gramEnd"/>
+      <w:r>
+        <w:t xml:space="preserve"> filthy lout! </w:t>
+      </w:r>
+    </w:p>
+    <w:p>
+      <w:pPr>
+        <w:spacing w:line="480" w:lineRule="auto"/>
+        <w:ind w:left="1440" w:hanging="1440"/>
+        <w:jc w:val="left"/>
+      </w:pPr>
+      <w:r>
+        <w:t>Faye</w:t>
+      </w:r>
+      <w:bookmarkStart w:id="11" w:name="_GoBack"/>
       <w:bookmarkEnd w:id="11"/>
       <w:r>
-        <w:t xml:space="preserve">Scene </w:t>
+        <w:tab/>
+      </w:r>
+      <w:r>
+        <w:t xml:space="preserve">Angelo, make her leave. </w:t>
+      </w:r>
+      <w:r>
+        <w:t>Drag her away i</w:t>
+      </w:r>
+      <w:r>
+        <w:t xml:space="preserve">f you have </w:t>
       </w:r>
       <w:proofErr w:type="gramStart"/>
       <w:r>
-        <w:t>5 :</w:t>
+        <w:t>to.</w:t>
+      </w:r>
+      <w:r>
+        <w:t>(</w:t>
       </w:r>
       <w:proofErr w:type="gramEnd"/>
       <w:r>
-        <w:t xml:space="preserve"> THE DEATH OF INNOCENCE</w:t>
-      </w:r>
-    </w:p>
-    <w:p>
-      <w:pPr>
-        <w:spacing w:line="480" w:lineRule="auto"/>
-        <w:jc w:val="left"/>
-      </w:pPr>
-      <w:r>
-        <w:t xml:space="preserve">(Faye and Lily enters the scene) </w:t>
-      </w:r>
-    </w:p>
-    <w:p>
-      <w:pPr>
-        <w:spacing w:line="480" w:lineRule="auto"/>
-        <w:jc w:val="left"/>
-      </w:pPr>
-      <w:r>
-        <w:t xml:space="preserve">FAYE Lillian! Lillian, stop! You can’t come in here. You weren’t invited to this function, please leave! (Karl and Lily catches sight of each other) (Karl runs out) </w:t>
-      </w:r>
-    </w:p>
-    <w:p>
-      <w:pPr>
-        <w:spacing w:line="480" w:lineRule="auto"/>
-        <w:jc w:val="left"/>
-      </w:pPr>
-      <w:r>
-        <w:t xml:space="preserve">(Lily spits on the coffin) </w:t>
-      </w:r>
-    </w:p>
-    <w:p>
-      <w:pPr>
-        <w:spacing w:line="480" w:lineRule="auto"/>
-        <w:jc w:val="left"/>
-      </w:pPr>
-      <w:r>
-        <w:t xml:space="preserve">(MICHAEL pulls Lily, </w:t>
-      </w:r>
-    </w:p>
-    <w:p>
-      <w:pPr>
-        <w:spacing w:line="480" w:lineRule="auto"/>
-        <w:jc w:val="left"/>
-      </w:pPr>
-      <w:r>
-        <w:t xml:space="preserve">LILY Unhand me </w:t>
-      </w:r>
-      <w:proofErr w:type="gramStart"/>
-      <w:r>
-        <w:t>you</w:t>
-      </w:r>
-      <w:proofErr w:type="gramEnd"/>
-      <w:r>
-        <w:t xml:space="preserve"> filthy beast!</w:t>
-      </w:r>
-    </w:p>
-    <w:p>
-      <w:pPr>
-        <w:spacing w:line="480" w:lineRule="auto"/>
-        <w:jc w:val="left"/>
-      </w:pPr>
-      <w:r>
-        <w:t xml:space="preserve"> (MICHAEL pulls away)</w:t>
-      </w:r>
-    </w:p>
-    <w:p>
-      <w:pPr>
-        <w:spacing w:line="480" w:lineRule="auto"/>
-        <w:jc w:val="left"/>
-      </w:pPr>
-      <w:r>
-        <w:t xml:space="preserve"> (Lily walks to the coffin)</w:t>
-      </w:r>
-    </w:p>
-    <w:p>
-      <w:pPr>
-        <w:spacing w:line="480" w:lineRule="auto"/>
-        <w:jc w:val="left"/>
-      </w:pPr>
-      <w:r>
-        <w:t xml:space="preserve"> Ha! He’s dead! The miserable fool is dead! Everyday, I’ve asked God to take me away, but he took you instead! I’ve suffered for days, waiting for this moment. Truly, good things come to those who wait. (Spits on the coffin) You deserve that, </w:t>
-      </w:r>
-      <w:proofErr w:type="gramStart"/>
-      <w:r>
-        <w:t>you</w:t>
-      </w:r>
-      <w:proofErr w:type="gramEnd"/>
-      <w:r>
-        <w:t xml:space="preserve"> filthy lout! </w:t>
-      </w:r>
-    </w:p>
-    <w:p>
-      <w:pPr>
-        <w:spacing w:line="480" w:lineRule="auto"/>
-        <w:jc w:val="left"/>
-      </w:pPr>
-      <w:r>
-        <w:t xml:space="preserve">FAYE Michael, Angelo, please make her leave. (Michael and Angelo </w:t>
-      </w:r>
-      <w:proofErr w:type="gramStart"/>
-      <w:r>
-        <w:t>pulls</w:t>
-      </w:r>
-      <w:proofErr w:type="gramEnd"/>
-      <w:r>
-        <w:t xml:space="preserve"> her away) She’s not wanted here. I might do bad things to her.</w:t>
+        <w:t>Michael and Angelo pulls her away) She’s not wanted here. I might do bad things to her.</w:t>
       </w:r>
     </w:p>
     <w:p>
@@ -9243,6 +9871,49 @@
     <w:p>
       <w:pPr>
         <w:spacing w:line="480" w:lineRule="auto"/>
+        <w:jc w:val="left"/>
+      </w:pPr>
+    </w:p>
+    <w:p>
+      <w:pPr>
+        <w:spacing w:line="480" w:lineRule="auto"/>
+        <w:jc w:val="left"/>
+      </w:pPr>
+      <w:r>
+        <w:t xml:space="preserve">I had a best friend too. He was a fucking cunt. Very bad influence. He taught me to do things… differently. I admit, I liked the power that he showed me. I could command people with the subtlest show of force, and I had an outlet for my </w:t>
+      </w:r>
+      <w:r>
+        <w:lastRenderedPageBreak/>
+        <w:t xml:space="preserve">frustrations. </w:t>
+      </w:r>
+      <w:proofErr w:type="spellStart"/>
+      <w:r>
+        <w:t>Gahhh</w:t>
+      </w:r>
+      <w:proofErr w:type="spellEnd"/>
+      <w:r>
+        <w:t xml:space="preserve">!! It feels so fucking good to be able to say what I want whenever I want. Fucking hell, I felt so stressed all my life trying to avoid cussing but shit feels great and fucking hell, the feeling of bone meeting flesh is just satisfying. My wife didn’t like it though, so she packed up her things and took off with someone else, and my </w:t>
+      </w:r>
+      <w:proofErr w:type="spellStart"/>
+      <w:r>
+        <w:t>bitchass</w:t>
+      </w:r>
+      <w:proofErr w:type="spellEnd"/>
+      <w:r>
+        <w:t xml:space="preserve"> </w:t>
+      </w:r>
+      <w:proofErr w:type="spellStart"/>
+      <w:r>
+        <w:t>bestfriend</w:t>
+      </w:r>
+      <w:proofErr w:type="spellEnd"/>
+      <w:r>
+        <w:t xml:space="preserve"> also disappeared. He turned me into something that  </w:t>
+      </w:r>
+    </w:p>
+    <w:p>
+      <w:pPr>
+        <w:spacing w:line="480" w:lineRule="auto"/>
         <w:jc w:val="center"/>
       </w:pPr>
       <w:r>
@@ -9283,70 +9954,70 @@
         <w:jc w:val="left"/>
       </w:pPr>
       <w:r>
+        <w:t>MICHAEL What had to be done.</w:t>
+      </w:r>
+    </w:p>
+    <w:p>
+      <w:pPr>
+        <w:spacing w:line="480" w:lineRule="auto"/>
+        <w:jc w:val="left"/>
+      </w:pPr>
+      <w:r>
+        <w:t xml:space="preserve"> ANGELO You did not ~ </w:t>
+      </w:r>
+    </w:p>
+    <w:p>
+      <w:pPr>
+        <w:spacing w:line="480" w:lineRule="auto"/>
+        <w:jc w:val="left"/>
+      </w:pPr>
+      <w:r>
+        <w:t xml:space="preserve">MICHAEL It gets results! </w:t>
+      </w:r>
+    </w:p>
+    <w:p>
+      <w:pPr>
+        <w:spacing w:line="480" w:lineRule="auto"/>
+        <w:jc w:val="left"/>
+      </w:pPr>
+      <w:r>
+        <w:t xml:space="preserve">ANGELO It’s wrong! </w:t>
+      </w:r>
+    </w:p>
+    <w:p>
+      <w:pPr>
+        <w:spacing w:line="480" w:lineRule="auto"/>
+        <w:jc w:val="left"/>
+      </w:pPr>
+      <w:r>
+        <w:t xml:space="preserve">MICHAEL Don’t tell me what’s wrong and what’s not. The truth is you’re wrong and I’m not. The only leads we’ve gotten so far is because of me, because my methods bring results. </w:t>
+      </w:r>
+    </w:p>
+    <w:p>
+      <w:pPr>
+        <w:spacing w:line="480" w:lineRule="auto"/>
+        <w:jc w:val="left"/>
+      </w:pPr>
+      <w:r>
+        <w:t xml:space="preserve">ANGELO And if these methods were used on you what would you think? </w:t>
+      </w:r>
+    </w:p>
+    <w:p>
+      <w:pPr>
+        <w:spacing w:line="480" w:lineRule="auto"/>
+        <w:jc w:val="left"/>
+      </w:pPr>
+      <w:r>
+        <w:t>MICHAEL I’d understand. I’d shove my morals aside and make way for what should be done.</w:t>
+      </w:r>
+    </w:p>
+    <w:p>
+      <w:pPr>
+        <w:spacing w:line="480" w:lineRule="auto"/>
+        <w:jc w:val="left"/>
+      </w:pPr>
+      <w:r>
         <w:lastRenderedPageBreak/>
-        <w:t>MICHAEL What had to be done.</w:t>
-      </w:r>
-    </w:p>
-    <w:p>
-      <w:pPr>
-        <w:spacing w:line="480" w:lineRule="auto"/>
-        <w:jc w:val="left"/>
-      </w:pPr>
-      <w:r>
-        <w:t xml:space="preserve"> ANGELO You did not ~ </w:t>
-      </w:r>
-    </w:p>
-    <w:p>
-      <w:pPr>
-        <w:spacing w:line="480" w:lineRule="auto"/>
-        <w:jc w:val="left"/>
-      </w:pPr>
-      <w:r>
-        <w:t xml:space="preserve">MICHAEL It gets results! </w:t>
-      </w:r>
-    </w:p>
-    <w:p>
-      <w:pPr>
-        <w:spacing w:line="480" w:lineRule="auto"/>
-        <w:jc w:val="left"/>
-      </w:pPr>
-      <w:r>
-        <w:t xml:space="preserve">ANGELO It’s wrong! </w:t>
-      </w:r>
-    </w:p>
-    <w:p>
-      <w:pPr>
-        <w:spacing w:line="480" w:lineRule="auto"/>
-        <w:jc w:val="left"/>
-      </w:pPr>
-      <w:r>
-        <w:t xml:space="preserve">MICHAEL Don’t tell me what’s wrong and what’s not. The truth is you’re wrong and I’m not. The only leads we’ve gotten so far is because of me, because my methods bring results. </w:t>
-      </w:r>
-    </w:p>
-    <w:p>
-      <w:pPr>
-        <w:spacing w:line="480" w:lineRule="auto"/>
-        <w:jc w:val="left"/>
-      </w:pPr>
-      <w:r>
-        <w:t xml:space="preserve">ANGELO And if these methods were used on you what would you think? </w:t>
-      </w:r>
-    </w:p>
-    <w:p>
-      <w:pPr>
-        <w:spacing w:line="480" w:lineRule="auto"/>
-        <w:jc w:val="left"/>
-      </w:pPr>
-      <w:r>
-        <w:t>MICHAEL I’d understand. I’d shove my morals aside and make way for what should be done.</w:t>
-      </w:r>
-    </w:p>
-    <w:p>
-      <w:pPr>
-        <w:spacing w:line="480" w:lineRule="auto"/>
-        <w:jc w:val="left"/>
-      </w:pPr>
-      <w:r>
         <w:t>ANGELO That sounds stupid</w:t>
       </w:r>
     </w:p>
@@ -9488,255 +10159,255 @@
         <w:jc w:val="left"/>
       </w:pPr>
       <w:r>
+        <w:t xml:space="preserve">ANGELO Ahh, wow. </w:t>
+      </w:r>
+      <w:proofErr w:type="spellStart"/>
+      <w:r>
+        <w:t>Ikaw</w:t>
+      </w:r>
+      <w:proofErr w:type="spellEnd"/>
+      <w:r>
+        <w:t xml:space="preserve"> </w:t>
+      </w:r>
+      <w:proofErr w:type="spellStart"/>
+      <w:r>
+        <w:t>nagsimula</w:t>
+      </w:r>
+      <w:proofErr w:type="spellEnd"/>
+      <w:r>
+        <w:t xml:space="preserve"> </w:t>
+      </w:r>
+      <w:proofErr w:type="spellStart"/>
+      <w:r>
+        <w:t>nito</w:t>
+      </w:r>
+      <w:proofErr w:type="spellEnd"/>
+      <w:r>
+        <w:t xml:space="preserve">. </w:t>
+      </w:r>
+      <w:proofErr w:type="spellStart"/>
+      <w:r>
+        <w:t>Sabi</w:t>
+      </w:r>
+      <w:proofErr w:type="spellEnd"/>
+      <w:r>
+        <w:t xml:space="preserve"> ko </w:t>
+      </w:r>
+      <w:proofErr w:type="spellStart"/>
+      <w:r>
+        <w:t>lang</w:t>
+      </w:r>
+      <w:proofErr w:type="spellEnd"/>
+      <w:r>
+        <w:t xml:space="preserve"> you sound stupid. </w:t>
+      </w:r>
+      <w:proofErr w:type="spellStart"/>
+      <w:r>
+        <w:t>Ikaw</w:t>
+      </w:r>
+      <w:proofErr w:type="spellEnd"/>
+      <w:r>
+        <w:t xml:space="preserve"> ang </w:t>
+      </w:r>
+      <w:proofErr w:type="spellStart"/>
+      <w:r>
+        <w:t>nagpahayag</w:t>
+      </w:r>
+      <w:proofErr w:type="spellEnd"/>
+      <w:r>
+        <w:t xml:space="preserve"> ng opinion mo.</w:t>
+      </w:r>
+    </w:p>
+    <w:p>
+      <w:pPr>
+        <w:spacing w:line="480" w:lineRule="auto"/>
+        <w:jc w:val="left"/>
+      </w:pPr>
+      <w:r>
+        <w:t xml:space="preserve">MICHAEL Just shut up. </w:t>
+      </w:r>
+    </w:p>
+    <w:p>
+      <w:pPr>
+        <w:spacing w:line="480" w:lineRule="auto"/>
+        <w:jc w:val="left"/>
+      </w:pPr>
+      <w:proofErr w:type="gramStart"/>
+      <w:r>
+        <w:t>ANGELO</w:t>
+      </w:r>
+      <w:proofErr w:type="gramEnd"/>
+      <w:r>
+        <w:t xml:space="preserve"> I give up! </w:t>
+      </w:r>
+      <w:proofErr w:type="gramStart"/>
+      <w:r>
+        <w:t>So</w:t>
+      </w:r>
+      <w:proofErr w:type="gramEnd"/>
+      <w:r>
+        <w:t xml:space="preserve"> what did he say? </w:t>
+      </w:r>
+    </w:p>
+    <w:p>
+      <w:pPr>
+        <w:spacing w:line="480" w:lineRule="auto"/>
+        <w:jc w:val="left"/>
+      </w:pPr>
+      <w:r>
+        <w:t>MICHAEL "</w:t>
+      </w:r>
+      <w:proofErr w:type="spellStart"/>
+      <w:r>
+        <w:t>Ughhh</w:t>
+      </w:r>
+      <w:proofErr w:type="spellEnd"/>
+      <w:r>
+        <w:t xml:space="preserve">! </w:t>
+      </w:r>
+      <w:proofErr w:type="spellStart"/>
+      <w:r>
+        <w:t>Aghhhh</w:t>
+      </w:r>
+      <w:proofErr w:type="spellEnd"/>
+      <w:r>
+        <w:t>! MOMMY!" and "</w:t>
+      </w:r>
+      <w:proofErr w:type="spellStart"/>
+      <w:r>
+        <w:t>tama</w:t>
+      </w:r>
+      <w:proofErr w:type="spellEnd"/>
+      <w:r>
+        <w:t xml:space="preserve"> </w:t>
+      </w:r>
+      <w:proofErr w:type="spellStart"/>
+      <w:r>
+        <w:t>na</w:t>
+      </w:r>
+      <w:proofErr w:type="spellEnd"/>
+      <w:r>
+        <w:t xml:space="preserve"> po parang </w:t>
+      </w:r>
+      <w:proofErr w:type="spellStart"/>
+      <w:r>
+        <w:t>awa</w:t>
+      </w:r>
+      <w:proofErr w:type="spellEnd"/>
+      <w:r>
+        <w:t xml:space="preserve"> </w:t>
+      </w:r>
+      <w:proofErr w:type="spellStart"/>
+      <w:r>
+        <w:t>nyo</w:t>
+      </w:r>
+      <w:proofErr w:type="spellEnd"/>
+      <w:r>
+        <w:t xml:space="preserve"> </w:t>
+      </w:r>
+      <w:proofErr w:type="spellStart"/>
+      <w:r>
+        <w:t>na</w:t>
+      </w:r>
+      <w:proofErr w:type="spellEnd"/>
+      <w:r>
+        <w:t xml:space="preserve">!" </w:t>
+      </w:r>
+    </w:p>
+    <w:p>
+      <w:pPr>
+        <w:spacing w:line="480" w:lineRule="auto"/>
+        <w:jc w:val="left"/>
+      </w:pPr>
+      <w:r>
+        <w:t xml:space="preserve">ANGELO What did he say?! </w:t>
+      </w:r>
+    </w:p>
+    <w:p>
+      <w:pPr>
+        <w:spacing w:line="480" w:lineRule="auto"/>
+        <w:jc w:val="left"/>
+      </w:pPr>
+      <w:r>
+        <w:t>MICHAEL Okay, okay. “The girl killed him,” said the man who screamed like a girl.</w:t>
+      </w:r>
+    </w:p>
+    <w:p>
+      <w:pPr>
+        <w:spacing w:line="480" w:lineRule="auto"/>
+        <w:jc w:val="left"/>
+      </w:pPr>
+      <w:r>
+        <w:t xml:space="preserve">ANGELO Who’s the girl? </w:t>
+      </w:r>
+    </w:p>
+    <w:p>
+      <w:pPr>
+        <w:spacing w:line="480" w:lineRule="auto"/>
+        <w:jc w:val="left"/>
+      </w:pPr>
+      <w:r>
         <w:lastRenderedPageBreak/>
-        <w:t xml:space="preserve">ANGELO Ahh, wow. </w:t>
-      </w:r>
-      <w:proofErr w:type="spellStart"/>
-      <w:r>
-        <w:t>Ikaw</w:t>
-      </w:r>
-      <w:proofErr w:type="spellEnd"/>
-      <w:r>
-        <w:t xml:space="preserve"> </w:t>
-      </w:r>
-      <w:proofErr w:type="spellStart"/>
-      <w:r>
-        <w:t>nagsimula</w:t>
-      </w:r>
-      <w:proofErr w:type="spellEnd"/>
-      <w:r>
-        <w:t xml:space="preserve"> </w:t>
-      </w:r>
-      <w:proofErr w:type="spellStart"/>
-      <w:r>
-        <w:t>nito</w:t>
-      </w:r>
-      <w:proofErr w:type="spellEnd"/>
-      <w:r>
-        <w:t xml:space="preserve">. </w:t>
-      </w:r>
-      <w:proofErr w:type="spellStart"/>
-      <w:r>
-        <w:t>Sabi</w:t>
-      </w:r>
-      <w:proofErr w:type="spellEnd"/>
-      <w:r>
-        <w:t xml:space="preserve"> ko </w:t>
-      </w:r>
-      <w:proofErr w:type="spellStart"/>
-      <w:r>
-        <w:t>lang</w:t>
-      </w:r>
-      <w:proofErr w:type="spellEnd"/>
-      <w:r>
-        <w:t xml:space="preserve"> you sound stupid. </w:t>
-      </w:r>
-      <w:proofErr w:type="spellStart"/>
-      <w:r>
-        <w:t>Ikaw</w:t>
-      </w:r>
-      <w:proofErr w:type="spellEnd"/>
-      <w:r>
-        <w:t xml:space="preserve"> ang </w:t>
-      </w:r>
-      <w:proofErr w:type="spellStart"/>
-      <w:r>
-        <w:t>nagpahayag</w:t>
-      </w:r>
-      <w:proofErr w:type="spellEnd"/>
-      <w:r>
-        <w:t xml:space="preserve"> ng opinion mo.</w:t>
-      </w:r>
-    </w:p>
-    <w:p>
-      <w:pPr>
-        <w:spacing w:line="480" w:lineRule="auto"/>
-        <w:jc w:val="left"/>
-      </w:pPr>
-      <w:r>
-        <w:t xml:space="preserve">MICHAEL Just shut up. </w:t>
-      </w:r>
-    </w:p>
-    <w:p>
-      <w:pPr>
-        <w:spacing w:line="480" w:lineRule="auto"/>
-        <w:jc w:val="left"/>
-      </w:pPr>
+        <w:t xml:space="preserve">MICHAEL That’s what I tried to ask </w:t>
+      </w:r>
       <w:proofErr w:type="gramStart"/>
       <w:r>
-        <w:t>ANGELO</w:t>
+        <w:t>him</w:t>
       </w:r>
       <w:proofErr w:type="gramEnd"/>
       <w:r>
-        <w:t xml:space="preserve"> I give up! </w:t>
+        <w:t xml:space="preserve"> but he passed out. </w:t>
+      </w:r>
+      <w:proofErr w:type="spellStart"/>
+      <w:r>
+        <w:t>Haha</w:t>
+      </w:r>
+      <w:proofErr w:type="spellEnd"/>
+      <w:r>
+        <w:t xml:space="preserve"> pathetic piece of shit.</w:t>
+      </w:r>
+    </w:p>
+    <w:p>
+      <w:pPr>
+        <w:spacing w:line="480" w:lineRule="auto"/>
+        <w:jc w:val="left"/>
+      </w:pPr>
+      <w:r>
+        <w:t xml:space="preserve">ANGELO The girl! You mean Darlene? </w:t>
+      </w:r>
+    </w:p>
+    <w:p>
+      <w:pPr>
+        <w:spacing w:line="480" w:lineRule="auto"/>
+        <w:jc w:val="left"/>
+      </w:pPr>
+      <w:r>
+        <w:t xml:space="preserve">MICHAEL Probably. Have you noticed anything suspicious? </w:t>
+      </w:r>
+    </w:p>
+    <w:p>
+      <w:pPr>
+        <w:spacing w:line="480" w:lineRule="auto"/>
+        <w:jc w:val="left"/>
+      </w:pPr>
+      <w:r>
+        <w:t xml:space="preserve">ANGELO Probably. I think it must be her. </w:t>
+      </w:r>
+    </w:p>
+    <w:p>
+      <w:pPr>
+        <w:spacing w:line="480" w:lineRule="auto"/>
+        <w:jc w:val="left"/>
+      </w:pPr>
+      <w:r>
+        <w:t xml:space="preserve">MICHAEL </w:t>
       </w:r>
       <w:proofErr w:type="gramStart"/>
       <w:r>
-        <w:t>So</w:t>
+        <w:t>But</w:t>
       </w:r>
       <w:proofErr w:type="gramEnd"/>
       <w:r>
-        <w:t xml:space="preserve"> what did he say? </w:t>
-      </w:r>
-    </w:p>
-    <w:p>
-      <w:pPr>
-        <w:spacing w:line="480" w:lineRule="auto"/>
-        <w:jc w:val="left"/>
-      </w:pPr>
-      <w:r>
-        <w:t>MICHAEL "</w:t>
-      </w:r>
-      <w:proofErr w:type="spellStart"/>
-      <w:r>
-        <w:t>Ughhh</w:t>
-      </w:r>
-      <w:proofErr w:type="spellEnd"/>
-      <w:r>
-        <w:t xml:space="preserve">! </w:t>
-      </w:r>
-      <w:proofErr w:type="spellStart"/>
-      <w:r>
-        <w:t>Aghhhh</w:t>
-      </w:r>
-      <w:proofErr w:type="spellEnd"/>
-      <w:r>
-        <w:t>! MOMMY!" and "</w:t>
-      </w:r>
-      <w:proofErr w:type="spellStart"/>
-      <w:r>
-        <w:t>tama</w:t>
-      </w:r>
-      <w:proofErr w:type="spellEnd"/>
-      <w:r>
-        <w:t xml:space="preserve"> </w:t>
-      </w:r>
-      <w:proofErr w:type="spellStart"/>
-      <w:r>
-        <w:t>na</w:t>
-      </w:r>
-      <w:proofErr w:type="spellEnd"/>
-      <w:r>
-        <w:t xml:space="preserve"> po parang </w:t>
-      </w:r>
-      <w:proofErr w:type="spellStart"/>
-      <w:r>
-        <w:t>awa</w:t>
-      </w:r>
-      <w:proofErr w:type="spellEnd"/>
-      <w:r>
-        <w:t xml:space="preserve"> </w:t>
-      </w:r>
-      <w:proofErr w:type="spellStart"/>
-      <w:r>
-        <w:t>nyo</w:t>
-      </w:r>
-      <w:proofErr w:type="spellEnd"/>
-      <w:r>
-        <w:t xml:space="preserve"> </w:t>
-      </w:r>
-      <w:proofErr w:type="spellStart"/>
-      <w:r>
-        <w:t>na</w:t>
-      </w:r>
-      <w:proofErr w:type="spellEnd"/>
-      <w:r>
-        <w:t xml:space="preserve">!" </w:t>
-      </w:r>
-    </w:p>
-    <w:p>
-      <w:pPr>
-        <w:spacing w:line="480" w:lineRule="auto"/>
-        <w:jc w:val="left"/>
-      </w:pPr>
-      <w:r>
-        <w:t xml:space="preserve">ANGELO What did he say?! </w:t>
-      </w:r>
-    </w:p>
-    <w:p>
-      <w:pPr>
-        <w:spacing w:line="480" w:lineRule="auto"/>
-        <w:jc w:val="left"/>
-      </w:pPr>
-      <w:r>
-        <w:t>MICHAEL Okay, okay. “The girl killed him,” said the man who screamed like a girl.</w:t>
-      </w:r>
-    </w:p>
-    <w:p>
-      <w:pPr>
-        <w:spacing w:line="480" w:lineRule="auto"/>
-        <w:jc w:val="left"/>
-      </w:pPr>
-      <w:r>
-        <w:t xml:space="preserve">ANGELO Who’s the girl? </w:t>
-      </w:r>
-    </w:p>
-    <w:p>
-      <w:pPr>
-        <w:spacing w:line="480" w:lineRule="auto"/>
-        <w:jc w:val="left"/>
-      </w:pPr>
-      <w:r>
-        <w:t xml:space="preserve">MICHAEL That’s what I tried to ask </w:t>
-      </w:r>
-      <w:proofErr w:type="gramStart"/>
-      <w:r>
-        <w:t>him</w:t>
-      </w:r>
-      <w:proofErr w:type="gramEnd"/>
-      <w:r>
-        <w:t xml:space="preserve"> but he passed out. </w:t>
-      </w:r>
-      <w:proofErr w:type="spellStart"/>
-      <w:r>
-        <w:t>Haha</w:t>
-      </w:r>
-      <w:proofErr w:type="spellEnd"/>
-      <w:r>
-        <w:t xml:space="preserve"> pathetic piece of shit.</w:t>
-      </w:r>
-    </w:p>
-    <w:p>
-      <w:pPr>
-        <w:spacing w:line="480" w:lineRule="auto"/>
-        <w:jc w:val="left"/>
-      </w:pPr>
-      <w:r>
-        <w:t xml:space="preserve">ANGELO The girl! You mean Darlene? </w:t>
-      </w:r>
-    </w:p>
-    <w:p>
-      <w:pPr>
-        <w:spacing w:line="480" w:lineRule="auto"/>
-        <w:jc w:val="left"/>
-      </w:pPr>
-      <w:r>
-        <w:t xml:space="preserve">MICHAEL Probably. Have you noticed anything suspicious? </w:t>
-      </w:r>
-    </w:p>
-    <w:p>
-      <w:pPr>
-        <w:spacing w:line="480" w:lineRule="auto"/>
-        <w:jc w:val="left"/>
-      </w:pPr>
-      <w:r>
-        <w:t xml:space="preserve">ANGELO Probably. I think it must be her. </w:t>
-      </w:r>
-    </w:p>
-    <w:p>
-      <w:pPr>
-        <w:spacing w:line="480" w:lineRule="auto"/>
-        <w:jc w:val="left"/>
-      </w:pPr>
-      <w:r>
-        <w:t xml:space="preserve">MICHAEL </w:t>
-      </w:r>
-      <w:proofErr w:type="gramStart"/>
-      <w:r>
-        <w:t>But</w:t>
-      </w:r>
-      <w:proofErr w:type="gramEnd"/>
-      <w:r>
         <w:t xml:space="preserve"> I thought you said she couldn’t have killed him. There’s no motive. You think she’d kill Miko for breaking her mother’s urn? </w:t>
       </w:r>
     </w:p>
@@ -9755,7 +10426,6 @@
         <w:jc w:val="left"/>
       </w:pPr>
       <w:r>
-        <w:lastRenderedPageBreak/>
         <w:t xml:space="preserve">MICHAEL Guess when’s the last time Karl saw Miko? </w:t>
       </w:r>
     </w:p>
@@ -9853,6 +10523,7 @@
         <w:jc w:val="left"/>
       </w:pPr>
       <w:r>
+        <w:lastRenderedPageBreak/>
         <w:t xml:space="preserve">Faye is delivering her eulogy on the podium. </w:t>
       </w:r>
     </w:p>
@@ -9906,70 +10577,70 @@
         <w:jc w:val="left"/>
       </w:pPr>
       <w:r>
+        <w:t xml:space="preserve">MICHAEL After they broke up, something happened. Something that made Miko sell out Karl. Karl confronts Miko, and Miko causes Karl to lose his career. </w:t>
+      </w:r>
+    </w:p>
+    <w:p>
+      <w:pPr>
+        <w:spacing w:line="480" w:lineRule="auto"/>
+        <w:jc w:val="left"/>
+      </w:pPr>
+      <w:r>
+        <w:t xml:space="preserve">ANGELO His motive is vengeance. Lily’s motive is payback, for taking her innocence. How is it all connected? </w:t>
+      </w:r>
+    </w:p>
+    <w:p>
+      <w:pPr>
+        <w:spacing w:line="480" w:lineRule="auto"/>
+        <w:jc w:val="left"/>
+      </w:pPr>
+      <w:r>
+        <w:t xml:space="preserve">MICHAEL Remember when Karl said he that Miko sold him out for a girl? </w:t>
+      </w:r>
+    </w:p>
+    <w:p>
+      <w:pPr>
+        <w:spacing w:line="480" w:lineRule="auto"/>
+        <w:jc w:val="left"/>
+      </w:pPr>
+      <w:r>
+        <w:t xml:space="preserve">ANGELO yeah? </w:t>
+      </w:r>
+    </w:p>
+    <w:p>
+      <w:pPr>
+        <w:spacing w:line="480" w:lineRule="auto"/>
+        <w:jc w:val="left"/>
+      </w:pPr>
+      <w:r>
+        <w:t xml:space="preserve">MICHAEL Who’s the girl that Miko violated? </w:t>
+      </w:r>
+    </w:p>
+    <w:p>
+      <w:pPr>
+        <w:spacing w:line="480" w:lineRule="auto"/>
+        <w:jc w:val="left"/>
+      </w:pPr>
+      <w:r>
+        <w:t xml:space="preserve">ANGELO Lillian. </w:t>
+      </w:r>
+    </w:p>
+    <w:p>
+      <w:pPr>
+        <w:spacing w:line="480" w:lineRule="auto"/>
+        <w:jc w:val="left"/>
+      </w:pPr>
+      <w:r>
+        <w:t xml:space="preserve">MICHAEL Lily was saving her purity for someone else. </w:t>
+      </w:r>
+    </w:p>
+    <w:p>
+      <w:pPr>
+        <w:spacing w:line="480" w:lineRule="auto"/>
+        <w:jc w:val="left"/>
+      </w:pPr>
+      <w:r>
         <w:lastRenderedPageBreak/>
-        <w:t xml:space="preserve">MICHAEL After they broke up, something happened. Something that made Miko sell out Karl. Karl confronts Miko, and Miko causes Karl to lose his career. </w:t>
-      </w:r>
-    </w:p>
-    <w:p>
-      <w:pPr>
-        <w:spacing w:line="480" w:lineRule="auto"/>
-        <w:jc w:val="left"/>
-      </w:pPr>
-      <w:r>
-        <w:t xml:space="preserve">ANGELO His motive is vengeance. Lily’s motive is payback, for taking her innocence. How is it all connected? </w:t>
-      </w:r>
-    </w:p>
-    <w:p>
-      <w:pPr>
-        <w:spacing w:line="480" w:lineRule="auto"/>
-        <w:jc w:val="left"/>
-      </w:pPr>
-      <w:r>
-        <w:t xml:space="preserve">MICHAEL Remember when Karl said he that Miko sold him out for a girl? </w:t>
-      </w:r>
-    </w:p>
-    <w:p>
-      <w:pPr>
-        <w:spacing w:line="480" w:lineRule="auto"/>
-        <w:jc w:val="left"/>
-      </w:pPr>
-      <w:r>
-        <w:t xml:space="preserve">ANGELO yeah? </w:t>
-      </w:r>
-    </w:p>
-    <w:p>
-      <w:pPr>
-        <w:spacing w:line="480" w:lineRule="auto"/>
-        <w:jc w:val="left"/>
-      </w:pPr>
-      <w:r>
-        <w:t xml:space="preserve">MICHAEL Who’s the girl that Miko violated? </w:t>
-      </w:r>
-    </w:p>
-    <w:p>
-      <w:pPr>
-        <w:spacing w:line="480" w:lineRule="auto"/>
-        <w:jc w:val="left"/>
-      </w:pPr>
-      <w:r>
-        <w:t xml:space="preserve">ANGELO Lillian. </w:t>
-      </w:r>
-    </w:p>
-    <w:p>
-      <w:pPr>
-        <w:spacing w:line="480" w:lineRule="auto"/>
-        <w:jc w:val="left"/>
-      </w:pPr>
-      <w:r>
-        <w:t xml:space="preserve">MICHAEL Lily was saving her purity for someone else. </w:t>
-      </w:r>
-    </w:p>
-    <w:p>
-      <w:pPr>
-        <w:spacing w:line="480" w:lineRule="auto"/>
-        <w:jc w:val="left"/>
-      </w:pPr>
-      <w:r>
         <w:t xml:space="preserve">ANGELO and that someone else is Karl? </w:t>
       </w:r>
     </w:p>
@@ -10028,35 +10699,72 @@
         <w:jc w:val="left"/>
       </w:pPr>
       <w:r>
+        <w:t xml:space="preserve">MICHAEL Exactly. It’s a big old love quadrangle. Miko did something wrong to Lily and Karl, Karl wants to avenge Lily, Darlene wants to protect Karl. </w:t>
+      </w:r>
+    </w:p>
+    <w:p>
+      <w:pPr>
+        <w:spacing w:line="480" w:lineRule="auto"/>
+        <w:jc w:val="left"/>
+      </w:pPr>
+      <w:r>
+        <w:t xml:space="preserve">ANGELO You all met with Miko three days ago to do the deed. </w:t>
+      </w:r>
+    </w:p>
+    <w:p>
+      <w:pPr>
+        <w:spacing w:line="480" w:lineRule="auto"/>
+        <w:jc w:val="left"/>
+      </w:pPr>
+      <w:r>
+        <w:t xml:space="preserve">KARL Now, wait. Where did all that come from? </w:t>
+      </w:r>
+    </w:p>
+    <w:p>
+      <w:pPr>
+        <w:spacing w:line="480" w:lineRule="auto"/>
+        <w:jc w:val="left"/>
+      </w:pPr>
+      <w:r>
+        <w:t xml:space="preserve">ANGELO Faye told us that you guys met with Miko three days ago. The fact that Darlene lied about it means she is in connivance with you. KARL Now, you just made all that up. Three days ago, Miko came to us, not the other way around. Tell them, guys. </w:t>
+      </w:r>
+    </w:p>
+    <w:p>
+      <w:pPr>
+        <w:spacing w:line="480" w:lineRule="auto"/>
+        <w:jc w:val="left"/>
+      </w:pPr>
+      <w:proofErr w:type="gramStart"/>
+      <w:r>
+        <w:t>DARLENE</w:t>
+      </w:r>
+      <w:proofErr w:type="gramEnd"/>
+      <w:r>
+        <w:t xml:space="preserve"> He came to me to say sorry for the urn. Seriously, why would I kill him for such a fickle matter? </w:t>
+      </w:r>
+    </w:p>
+    <w:p>
+      <w:pPr>
+        <w:spacing w:line="480" w:lineRule="auto"/>
+        <w:jc w:val="left"/>
+      </w:pPr>
+      <w:proofErr w:type="gramStart"/>
+      <w:r>
         <w:lastRenderedPageBreak/>
-        <w:t xml:space="preserve">MICHAEL Exactly. It’s a big old love quadrangle. Miko did something wrong to Lily and Karl, Karl wants to avenge Lily, Darlene wants to protect Karl. </w:t>
-      </w:r>
-    </w:p>
-    <w:p>
-      <w:pPr>
-        <w:spacing w:line="480" w:lineRule="auto"/>
-        <w:jc w:val="left"/>
-      </w:pPr>
-      <w:r>
-        <w:t xml:space="preserve">ANGELO You all met with Miko three days ago to do the deed. </w:t>
-      </w:r>
-    </w:p>
-    <w:p>
-      <w:pPr>
-        <w:spacing w:line="480" w:lineRule="auto"/>
-        <w:jc w:val="left"/>
-      </w:pPr>
-      <w:r>
-        <w:t xml:space="preserve">KARL Now, wait. Where did all that come from? </w:t>
-      </w:r>
-    </w:p>
-    <w:p>
-      <w:pPr>
-        <w:spacing w:line="480" w:lineRule="auto"/>
-        <w:jc w:val="left"/>
-      </w:pPr>
-      <w:r>
-        <w:t xml:space="preserve">ANGELO Faye told us that you guys met with Miko three days ago. The fact that Darlene lied about it means she is in connivance with you. KARL Now, you just made all that up. Three days ago, Miko came to us, not the other way around. Tell them, guys. </w:t>
+        <w:t>LILY Actually, I</w:t>
+      </w:r>
+      <w:proofErr w:type="gramEnd"/>
+      <w:r>
+        <w:t xml:space="preserve"> came to him. I was convicted by my conscience for taking Miko’s innocence. </w:t>
+      </w:r>
+    </w:p>
+    <w:p>
+      <w:pPr>
+        <w:spacing w:line="480" w:lineRule="auto"/>
+        <w:jc w:val="left"/>
+      </w:pPr>
+      <w:r>
+        <w:t xml:space="preserve">MICHAEL Don’t tell me, you’re the one who stole Miko’s girl? </w:t>
       </w:r>
     </w:p>
     <w:p>
@@ -10066,34 +10774,37 @@
       </w:pPr>
       <w:proofErr w:type="gramStart"/>
       <w:r>
-        <w:t>DARLENE</w:t>
+        <w:t>KARL</w:t>
       </w:r>
       <w:proofErr w:type="gramEnd"/>
       <w:r>
-        <w:t xml:space="preserve"> He came to me to say sorry for the urn. Seriously, why would I kill him for such a fickle matter? </w:t>
-      </w:r>
-    </w:p>
-    <w:p>
-      <w:pPr>
-        <w:spacing w:line="480" w:lineRule="auto"/>
-        <w:jc w:val="left"/>
-      </w:pPr>
+        <w:t xml:space="preserve"> I did. I was the reason he and Darlene broke </w:t>
+      </w:r>
       <w:proofErr w:type="gramStart"/>
       <w:r>
-        <w:t>LILY Actually, I</w:t>
+        <w:t>up</w:t>
       </w:r>
       <w:proofErr w:type="gramEnd"/>
       <w:r>
-        <w:t xml:space="preserve"> came to him. I was convicted by my conscience for taking Miko’s innocence. </w:t>
-      </w:r>
-    </w:p>
-    <w:p>
-      <w:pPr>
-        <w:spacing w:line="480" w:lineRule="auto"/>
-        <w:jc w:val="left"/>
-      </w:pPr>
-      <w:r>
-        <w:t xml:space="preserve">MICHAEL Don’t tell me, you’re the one who stole Miko’s girl? </w:t>
+        <w:t xml:space="preserve"> but you know what? He was the one who came to me apologizing. and he told me that he has forgiven me. </w:t>
+      </w:r>
+    </w:p>
+    <w:p>
+      <w:pPr>
+        <w:spacing w:line="480" w:lineRule="auto"/>
+        <w:jc w:val="left"/>
+      </w:pPr>
+      <w:r>
+        <w:t xml:space="preserve">ANGELO No, this is all wrong. </w:t>
+      </w:r>
+    </w:p>
+    <w:p>
+      <w:pPr>
+        <w:spacing w:line="480" w:lineRule="auto"/>
+        <w:jc w:val="left"/>
+      </w:pPr>
+      <w:r>
+        <w:t xml:space="preserve">MICHAEL You said the girl, killed him! Who’s the girl? </w:t>
       </w:r>
     </w:p>
     <w:p>
@@ -10103,51 +10814,207 @@
       </w:pPr>
       <w:proofErr w:type="gramStart"/>
       <w:r>
-        <w:t>KARL</w:t>
+        <w:t>ANGELO</w:t>
       </w:r>
       <w:proofErr w:type="gramEnd"/>
       <w:r>
-        <w:t xml:space="preserve"> I did. I was the reason he and Darlene broke </w:t>
-      </w:r>
+        <w:t xml:space="preserve"> I think we ruled out someone. She kept avoiding my questions all day. </w:t>
+      </w:r>
+    </w:p>
+    <w:p>
+      <w:pPr>
+        <w:spacing w:line="480" w:lineRule="auto"/>
+        <w:jc w:val="left"/>
+      </w:pPr>
+      <w:r>
+        <w:t xml:space="preserve">MICHAEL She also tried to keep a potential suspect from entering the premises. </w:t>
+      </w:r>
+    </w:p>
+    <w:p>
+      <w:pPr>
+        <w:spacing w:line="480" w:lineRule="auto"/>
+        <w:jc w:val="left"/>
+      </w:pPr>
+      <w:r>
+        <w:t xml:space="preserve">ANGELO Maybe she set this all up to put the blame on someone else. </w:t>
+      </w:r>
+    </w:p>
+    <w:p>
+      <w:pPr>
+        <w:spacing w:line="480" w:lineRule="auto"/>
+        <w:jc w:val="left"/>
+      </w:pPr>
+      <w:r>
+        <w:t xml:space="preserve">MICHAEL Faye! Where are you?! </w:t>
+      </w:r>
+    </w:p>
+    <w:p>
+      <w:pPr>
+        <w:spacing w:line="480" w:lineRule="auto"/>
+        <w:jc w:val="left"/>
+      </w:pPr>
+      <w:r>
+        <w:t xml:space="preserve">ANGELO Faye, please show yourself. </w:t>
+      </w:r>
+    </w:p>
+    <w:p>
+      <w:pPr>
+        <w:spacing w:line="480" w:lineRule="auto"/>
+        <w:jc w:val="left"/>
+      </w:pPr>
+      <w:r>
+        <w:t xml:space="preserve">MICHAEL How did Miko even die? </w:t>
+      </w:r>
+    </w:p>
+    <w:p>
+      <w:pPr>
+        <w:spacing w:line="480" w:lineRule="auto"/>
+        <w:jc w:val="left"/>
+      </w:pPr>
       <w:proofErr w:type="gramStart"/>
       <w:r>
-        <w:t>up</w:t>
+        <w:t>ANGELO</w:t>
       </w:r>
       <w:proofErr w:type="gramEnd"/>
       <w:r>
-        <w:t xml:space="preserve"> but you know what? He was the one who came to me apologizing. and he told me that he has forgiven me. </w:t>
-      </w:r>
-    </w:p>
-    <w:p>
-      <w:pPr>
-        <w:spacing w:line="480" w:lineRule="auto"/>
-        <w:jc w:val="left"/>
-      </w:pPr>
-      <w:r>
-        <w:t xml:space="preserve">ANGELO No, this is all wrong. </w:t>
-      </w:r>
-    </w:p>
-    <w:p>
-      <w:pPr>
-        <w:spacing w:line="480" w:lineRule="auto"/>
-        <w:jc w:val="left"/>
-      </w:pPr>
-      <w:r>
-        <w:t xml:space="preserve">MICHAEL You said the girl, killed him! Who’s the girl? </w:t>
-      </w:r>
-    </w:p>
-    <w:p>
-      <w:pPr>
-        <w:spacing w:line="480" w:lineRule="auto"/>
-        <w:jc w:val="left"/>
-      </w:pPr>
+        <w:t xml:space="preserve"> I don’t know. Faye kept dodging the question.</w:t>
+      </w:r>
+    </w:p>
+    <w:p>
+      <w:pPr>
+        <w:spacing w:line="480" w:lineRule="auto"/>
+        <w:jc w:val="left"/>
+      </w:pPr>
+      <w:r>
+        <w:t xml:space="preserve">MICHAEL Maybe we should check the body, see how he’s killed and go from there. </w:t>
+      </w:r>
+    </w:p>
+    <w:p>
+      <w:pPr>
+        <w:spacing w:line="480" w:lineRule="auto"/>
+        <w:jc w:val="left"/>
+      </w:pPr>
+      <w:r>
+        <w:t xml:space="preserve">ANGELO Maybe we should. (Michael and Angelo approach the coffin) </w:t>
+      </w:r>
+    </w:p>
+    <w:p>
+      <w:pPr>
+        <w:spacing w:line="480" w:lineRule="auto"/>
+        <w:jc w:val="left"/>
+      </w:pPr>
+      <w:r>
+        <w:lastRenderedPageBreak/>
+        <w:t xml:space="preserve">KARL Stop! Maybe you’re asking the wrong questions all along. </w:t>
+      </w:r>
+    </w:p>
+    <w:p>
+      <w:pPr>
+        <w:spacing w:line="480" w:lineRule="auto"/>
+        <w:jc w:val="left"/>
+      </w:pPr>
+      <w:r>
+        <w:t xml:space="preserve">ANGELO What do you mean? </w:t>
+      </w:r>
+    </w:p>
+    <w:p>
+      <w:pPr>
+        <w:spacing w:line="480" w:lineRule="auto"/>
+        <w:jc w:val="left"/>
+      </w:pPr>
+      <w:r>
+        <w:t xml:space="preserve">KARL You’ve been asking, who killed Miko, who killed Miko? Has it not occurred to you to ask yourselves why you killed Miko? </w:t>
+      </w:r>
+    </w:p>
+    <w:p>
+      <w:pPr>
+        <w:spacing w:line="480" w:lineRule="auto"/>
+        <w:jc w:val="left"/>
+      </w:pPr>
+      <w:r>
+        <w:t xml:space="preserve">MICHAEL Yeah, that’s what we’ve been trying to find out. Start talking or I’ll tear you a new asshole, asshole. Why did you kill Miko? We thought you killed him to avenge your </w:t>
+      </w:r>
       <w:proofErr w:type="gramStart"/>
       <w:r>
+        <w:t>lover</w:t>
+      </w:r>
+      <w:proofErr w:type="gramEnd"/>
+      <w:r>
+        <w:t xml:space="preserve"> but we were wrong. </w:t>
+      </w:r>
+      <w:proofErr w:type="gramStart"/>
+      <w:r>
+        <w:t>So</w:t>
+      </w:r>
+      <w:proofErr w:type="gramEnd"/>
+      <w:r>
+        <w:t xml:space="preserve"> let’s just open the damn coffin. </w:t>
+      </w:r>
+    </w:p>
+    <w:p>
+      <w:pPr>
+        <w:spacing w:line="480" w:lineRule="auto"/>
+        <w:jc w:val="left"/>
+      </w:pPr>
+      <w:r>
+        <w:t xml:space="preserve">KARL Stop! You’re the ones who killed Miko. You always thought that his morals </w:t>
+      </w:r>
+      <w:proofErr w:type="gramStart"/>
+      <w:r>
+        <w:t>was</w:t>
+      </w:r>
+      <w:proofErr w:type="gramEnd"/>
+      <w:r>
+        <w:t xml:space="preserve"> hindering you, that he was weak and pathetic and was a pushover. And you, you always blamed him for your failures. You’re always looking for someone to blame. This was no investigation. You insisted that we killed Miko, you imposed your motives on us. </w:t>
+      </w:r>
+    </w:p>
+    <w:p>
+      <w:pPr>
+        <w:spacing w:line="480" w:lineRule="auto"/>
+        <w:jc w:val="left"/>
+      </w:pPr>
+      <w:r>
+        <w:t xml:space="preserve">MICHAEL See, he’s still protecting Faye. I bet you’re conniving with her. </w:t>
+      </w:r>
+    </w:p>
+    <w:p>
+      <w:pPr>
+        <w:spacing w:line="480" w:lineRule="auto"/>
+        <w:jc w:val="left"/>
+      </w:pPr>
+      <w:proofErr w:type="gramStart"/>
+      <w:r>
         <w:t>ANGELO</w:t>
       </w:r>
       <w:proofErr w:type="gramEnd"/>
       <w:r>
-        <w:t xml:space="preserve"> I think we ruled out someone. She kept avoiding my questions all day. </w:t>
+        <w:t xml:space="preserve"> I bet she’s the one who killed Miko. Faye, now’s the last time to come clean, please show yourself. </w:t>
+      </w:r>
+    </w:p>
+    <w:p>
+      <w:pPr>
+        <w:spacing w:line="480" w:lineRule="auto"/>
+        <w:jc w:val="left"/>
+      </w:pPr>
+      <w:r>
+        <w:t xml:space="preserve">KARL She can’t. She’s dead, </w:t>
+      </w:r>
+      <w:proofErr w:type="spellStart"/>
+      <w:r>
+        <w:t>Michaelangelo</w:t>
+      </w:r>
+      <w:proofErr w:type="spellEnd"/>
+      <w:r>
+        <w:t xml:space="preserve">. When will you accept it? (Karl opens the coffin to reveal Faye inside) She couldn’t handle Miko’s death. He was her only friend, her only love, her reason to live. He’s what she believed in. She’s dead, Miko. </w:t>
+      </w:r>
+    </w:p>
+    <w:p>
+      <w:pPr>
+        <w:spacing w:line="480" w:lineRule="auto"/>
+        <w:jc w:val="left"/>
+      </w:pPr>
+      <w:r>
+        <w:t xml:space="preserve">MICHAEL &amp; ANGELO Stop calling me that! </w:t>
       </w:r>
     </w:p>
     <w:p>
@@ -10157,321 +11024,122 @@
       </w:pPr>
       <w:r>
         <w:lastRenderedPageBreak/>
-        <w:t xml:space="preserve">MICHAEL She also tried to keep a potential suspect from entering the premises. </w:t>
-      </w:r>
-    </w:p>
-    <w:p>
-      <w:pPr>
-        <w:spacing w:line="480" w:lineRule="auto"/>
-        <w:jc w:val="left"/>
-      </w:pPr>
-      <w:r>
-        <w:t xml:space="preserve">ANGELO Maybe she set this all up to put the blame on someone else. </w:t>
-      </w:r>
-    </w:p>
-    <w:p>
-      <w:pPr>
-        <w:spacing w:line="480" w:lineRule="auto"/>
-        <w:jc w:val="left"/>
-      </w:pPr>
-      <w:r>
-        <w:t xml:space="preserve">MICHAEL Faye! Where are you?! </w:t>
-      </w:r>
-    </w:p>
-    <w:p>
-      <w:pPr>
-        <w:spacing w:line="480" w:lineRule="auto"/>
-        <w:jc w:val="left"/>
-      </w:pPr>
-      <w:r>
-        <w:t xml:space="preserve">ANGELO Faye, please show yourself. </w:t>
-      </w:r>
-    </w:p>
-    <w:p>
-      <w:pPr>
-        <w:spacing w:line="480" w:lineRule="auto"/>
-        <w:jc w:val="left"/>
-      </w:pPr>
-      <w:r>
-        <w:t xml:space="preserve">MICHAEL How did Miko even die? </w:t>
-      </w:r>
-    </w:p>
-    <w:p>
-      <w:pPr>
-        <w:spacing w:line="480" w:lineRule="auto"/>
-        <w:jc w:val="left"/>
-      </w:pPr>
+        <w:t xml:space="preserve">KARL Why not, Miko? </w:t>
+      </w:r>
+    </w:p>
+    <w:p>
+      <w:pPr>
+        <w:spacing w:line="480" w:lineRule="auto"/>
+        <w:jc w:val="left"/>
+      </w:pPr>
+      <w:r>
+        <w:t xml:space="preserve">MICHAEL &amp; ANGELO I hate hearing that name. </w:t>
+      </w:r>
+    </w:p>
+    <w:p>
+      <w:pPr>
+        <w:spacing w:line="480" w:lineRule="auto"/>
+        <w:jc w:val="left"/>
+      </w:pPr>
+      <w:r>
+        <w:t xml:space="preserve">KARL Why do you hate it? Because you know it rings of truth. Faye gave you that name and Faye is dead. Your death caused her sorrow, Miko. She lost you, and she lost herself. </w:t>
+      </w:r>
+    </w:p>
+    <w:p>
+      <w:pPr>
+        <w:spacing w:line="480" w:lineRule="auto"/>
+        <w:jc w:val="left"/>
+      </w:pPr>
+      <w:r>
+        <w:t xml:space="preserve">MICHAEL &amp; ANGELO No! You killed Miko! because he took your girl, you killed him for revenge! </w:t>
+      </w:r>
+    </w:p>
+    <w:p>
+      <w:pPr>
+        <w:spacing w:line="480" w:lineRule="auto"/>
+        <w:jc w:val="left"/>
+      </w:pPr>
+      <w:r>
+        <w:t>KARL Why would you instigate an investigation of your own death, Miko? The doctor said that’s just a coping mechanism. I understand that, that’s why I let you play it out but imposing your motives on me is out of the line, Miko!</w:t>
+      </w:r>
+    </w:p>
+    <w:p>
+      <w:pPr>
+        <w:spacing w:line="480" w:lineRule="auto"/>
+        <w:jc w:val="left"/>
+      </w:pPr>
+      <w:r>
+        <w:t xml:space="preserve">MICHAEL &amp; ANGELO Don’t call me that! </w:t>
+      </w:r>
+    </w:p>
+    <w:p>
+      <w:pPr>
+        <w:spacing w:line="480" w:lineRule="auto"/>
+        <w:jc w:val="left"/>
+      </w:pPr>
+      <w:r>
+        <w:t xml:space="preserve">KARL You couldn’t accept the fact that you changed, the death of your old self caused the death of Faye. </w:t>
+      </w:r>
       <w:proofErr w:type="gramStart"/>
       <w:r>
-        <w:t>ANGELO</w:t>
+        <w:t>So</w:t>
       </w:r>
       <w:proofErr w:type="gramEnd"/>
       <w:r>
-        <w:t xml:space="preserve"> I don’t know. Faye kept dodging the question.</w:t>
-      </w:r>
-    </w:p>
-    <w:p>
-      <w:pPr>
-        <w:spacing w:line="480" w:lineRule="auto"/>
-        <w:jc w:val="left"/>
-      </w:pPr>
-      <w:r>
-        <w:t xml:space="preserve">MICHAEL Maybe we should check the body, see how he’s killed and go from there. </w:t>
-      </w:r>
-    </w:p>
-    <w:p>
-      <w:pPr>
-        <w:spacing w:line="480" w:lineRule="auto"/>
-        <w:jc w:val="left"/>
-      </w:pPr>
-      <w:r>
-        <w:t xml:space="preserve">ANGELO Maybe we should. (Michael and Angelo approach the coffin) </w:t>
-      </w:r>
-    </w:p>
-    <w:p>
-      <w:pPr>
-        <w:spacing w:line="480" w:lineRule="auto"/>
-        <w:jc w:val="left"/>
-      </w:pPr>
-      <w:r>
-        <w:t xml:space="preserve">KARL Stop! Maybe you’re asking the wrong questions all along. </w:t>
-      </w:r>
-    </w:p>
-    <w:p>
-      <w:pPr>
-        <w:spacing w:line="480" w:lineRule="auto"/>
-        <w:jc w:val="left"/>
-      </w:pPr>
-      <w:r>
-        <w:t xml:space="preserve">ANGELO What do you mean? </w:t>
-      </w:r>
-    </w:p>
-    <w:p>
-      <w:pPr>
-        <w:spacing w:line="480" w:lineRule="auto"/>
-        <w:jc w:val="left"/>
-      </w:pPr>
-      <w:r>
-        <w:t xml:space="preserve">KARL You’ve been asking, who killed Miko, who killed Miko? Has it not occurred to you to ask yourselves why you killed Miko? </w:t>
-      </w:r>
-    </w:p>
-    <w:p>
-      <w:pPr>
-        <w:spacing w:line="480" w:lineRule="auto"/>
-        <w:jc w:val="left"/>
-      </w:pPr>
-      <w:r>
-        <w:t xml:space="preserve">MICHAEL Yeah, that’s what we’ve been trying to find out. Start talking or I’ll tear you a new asshole, asshole. Why did you kill Miko? We thought you killed him to avenge your </w:t>
-      </w:r>
-      <w:proofErr w:type="gramStart"/>
-      <w:r>
-        <w:t>lover</w:t>
-      </w:r>
-      <w:proofErr w:type="gramEnd"/>
-      <w:r>
-        <w:t xml:space="preserve"> but we were wrong. </w:t>
-      </w:r>
-      <w:proofErr w:type="gramStart"/>
-      <w:r>
-        <w:t>So</w:t>
-      </w:r>
-      <w:proofErr w:type="gramEnd"/>
-      <w:r>
-        <w:t xml:space="preserve"> let’s just open the damn coffin. </w:t>
-      </w:r>
-    </w:p>
-    <w:p>
-      <w:pPr>
-        <w:spacing w:line="480" w:lineRule="auto"/>
-        <w:jc w:val="left"/>
-      </w:pPr>
-      <w:r>
-        <w:t xml:space="preserve">KARL Stop! You’re the ones who killed Miko. You always thought that his morals </w:t>
-      </w:r>
-      <w:proofErr w:type="gramStart"/>
-      <w:r>
-        <w:t>was</w:t>
-      </w:r>
-      <w:proofErr w:type="gramEnd"/>
-      <w:r>
-        <w:t xml:space="preserve"> hindering you, that he was weak and pathetic and was a pushover. And you, you always blamed him for your failures. You’re always looking for someone to </w:t>
-      </w:r>
+        <w:t xml:space="preserve"> you investigate your death to look for someone to blame. Maybe you’re not dead after all. You’re the same Miko that likes to blame others. </w:t>
+      </w:r>
+    </w:p>
+    <w:p>
+      <w:pPr>
+        <w:spacing w:line="480" w:lineRule="auto"/>
+        <w:jc w:val="left"/>
+      </w:pPr>
+      <w:r>
+        <w:t xml:space="preserve">MICHAEL &amp; ANGELO I am not </w:t>
+      </w:r>
+      <w:proofErr w:type="spellStart"/>
+      <w:r>
+        <w:t>miko</w:t>
+      </w:r>
+      <w:proofErr w:type="spellEnd"/>
+      <w:r>
+        <w:t xml:space="preserve">! </w:t>
+      </w:r>
+    </w:p>
+    <w:p>
+      <w:pPr>
+        <w:spacing w:line="480" w:lineRule="auto"/>
+        <w:jc w:val="left"/>
+      </w:pPr>
+      <w:r>
+        <w:t xml:space="preserve">KARL Who are you really? Are you Miko, Michael or Angelo? (Faye sits upright) </w:t>
+      </w:r>
+    </w:p>
+    <w:p>
+      <w:pPr>
+        <w:spacing w:line="480" w:lineRule="auto"/>
+        <w:jc w:val="left"/>
+      </w:pPr>
+      <w:r>
+        <w:t xml:space="preserve">FAYE Tell me, Miko, what is kindness, what is innocence, what is love?’ </w:t>
+      </w:r>
+    </w:p>
+    <w:p>
+      <w:pPr>
+        <w:spacing w:line="480" w:lineRule="auto"/>
+        <w:jc w:val="left"/>
+      </w:pPr>
+      <w:r>
+        <w:t xml:space="preserve">ANGELO They’re what makes you yourself </w:t>
+      </w:r>
+    </w:p>
+    <w:p>
+      <w:pPr>
+        <w:spacing w:line="480" w:lineRule="auto"/>
+        <w:jc w:val="left"/>
+      </w:pPr>
       <w:r>
         <w:lastRenderedPageBreak/>
-        <w:t xml:space="preserve">blame. This was no investigation. You insisted that we killed Miko, you imposed your motives on us. </w:t>
-      </w:r>
-    </w:p>
-    <w:p>
-      <w:pPr>
-        <w:spacing w:line="480" w:lineRule="auto"/>
-        <w:jc w:val="left"/>
-      </w:pPr>
-      <w:r>
-        <w:t xml:space="preserve">MICHAEL See, he’s still protecting Faye. I bet you’re conniving with her. </w:t>
-      </w:r>
-    </w:p>
-    <w:p>
-      <w:pPr>
-        <w:spacing w:line="480" w:lineRule="auto"/>
-        <w:jc w:val="left"/>
-      </w:pPr>
-      <w:proofErr w:type="gramStart"/>
-      <w:r>
-        <w:t>ANGELO</w:t>
-      </w:r>
-      <w:proofErr w:type="gramEnd"/>
-      <w:r>
-        <w:t xml:space="preserve"> I bet she’s the one who killed Miko. Faye, now’s the last time to come clean, please show yourself. </w:t>
-      </w:r>
-    </w:p>
-    <w:p>
-      <w:pPr>
-        <w:spacing w:line="480" w:lineRule="auto"/>
-        <w:jc w:val="left"/>
-      </w:pPr>
-      <w:r>
-        <w:t xml:space="preserve">KARL She can’t. She’s dead, </w:t>
-      </w:r>
-      <w:proofErr w:type="spellStart"/>
-      <w:r>
-        <w:t>Michaelangelo</w:t>
-      </w:r>
-      <w:proofErr w:type="spellEnd"/>
-      <w:r>
-        <w:t xml:space="preserve">. When will you accept it? (Karl opens the coffin to reveal Faye inside) She couldn’t handle Miko’s death. He was her only friend, her only love, her reason to live. He’s what she believed in. She’s dead, Miko. </w:t>
-      </w:r>
-    </w:p>
-    <w:p>
-      <w:pPr>
-        <w:spacing w:line="480" w:lineRule="auto"/>
-        <w:jc w:val="left"/>
-      </w:pPr>
-      <w:r>
-        <w:t xml:space="preserve">MICHAEL &amp; ANGELO Stop calling me that! </w:t>
-      </w:r>
-    </w:p>
-    <w:p>
-      <w:pPr>
-        <w:spacing w:line="480" w:lineRule="auto"/>
-        <w:jc w:val="left"/>
-      </w:pPr>
-      <w:r>
-        <w:t xml:space="preserve">KARL Why not, Miko? </w:t>
-      </w:r>
-    </w:p>
-    <w:p>
-      <w:pPr>
-        <w:spacing w:line="480" w:lineRule="auto"/>
-        <w:jc w:val="left"/>
-      </w:pPr>
-      <w:r>
-        <w:t xml:space="preserve">MICHAEL &amp; ANGELO I hate hearing that name. </w:t>
-      </w:r>
-    </w:p>
-    <w:p>
-      <w:pPr>
-        <w:spacing w:line="480" w:lineRule="auto"/>
-        <w:jc w:val="left"/>
-      </w:pPr>
-      <w:r>
-        <w:t xml:space="preserve">KARL Why do you hate it? Because you know it rings of truth. Faye gave you that name and Faye is dead. Your death caused her sorrow, Miko. She lost you, and she lost herself. </w:t>
-      </w:r>
-    </w:p>
-    <w:p>
-      <w:pPr>
-        <w:spacing w:line="480" w:lineRule="auto"/>
-        <w:jc w:val="left"/>
-      </w:pPr>
-      <w:r>
-        <w:t xml:space="preserve">MICHAEL &amp; ANGELO No! You killed Miko! because he took your girl, you killed him for revenge! </w:t>
-      </w:r>
-    </w:p>
-    <w:p>
-      <w:pPr>
-        <w:spacing w:line="480" w:lineRule="auto"/>
-        <w:jc w:val="left"/>
-      </w:pPr>
-      <w:r>
-        <w:t>KARL Why would you instigate an investigation of your own death, Miko? The doctor said that’s just a coping mechanism. I understand that, that’s why I let you play it out but imposing your motives on me is out of the line, Miko!</w:t>
-      </w:r>
-    </w:p>
-    <w:p>
-      <w:pPr>
-        <w:spacing w:line="480" w:lineRule="auto"/>
-        <w:jc w:val="left"/>
-      </w:pPr>
-      <w:r>
-        <w:lastRenderedPageBreak/>
-        <w:t xml:space="preserve">MICHAEL &amp; ANGELO Don’t call me that! </w:t>
-      </w:r>
-    </w:p>
-    <w:p>
-      <w:pPr>
-        <w:spacing w:line="480" w:lineRule="auto"/>
-        <w:jc w:val="left"/>
-      </w:pPr>
-      <w:r>
-        <w:t xml:space="preserve">KARL You couldn’t accept the fact that you changed, the death of your old self caused the death of Faye. </w:t>
-      </w:r>
-      <w:proofErr w:type="gramStart"/>
-      <w:r>
-        <w:t>So</w:t>
-      </w:r>
-      <w:proofErr w:type="gramEnd"/>
-      <w:r>
-        <w:t xml:space="preserve"> you investigate your death to look for someone to blame. Maybe you’re not dead after all. You’re the same Miko that likes to blame others. </w:t>
-      </w:r>
-    </w:p>
-    <w:p>
-      <w:pPr>
-        <w:spacing w:line="480" w:lineRule="auto"/>
-        <w:jc w:val="left"/>
-      </w:pPr>
-      <w:r>
-        <w:t xml:space="preserve">MICHAEL &amp; ANGELO I am not </w:t>
-      </w:r>
-      <w:proofErr w:type="spellStart"/>
-      <w:r>
-        <w:t>miko</w:t>
-      </w:r>
-      <w:proofErr w:type="spellEnd"/>
-      <w:r>
-        <w:t xml:space="preserve">! </w:t>
-      </w:r>
-    </w:p>
-    <w:p>
-      <w:pPr>
-        <w:spacing w:line="480" w:lineRule="auto"/>
-        <w:jc w:val="left"/>
-      </w:pPr>
-      <w:r>
-        <w:t xml:space="preserve">KARL Who are you really? Are you Miko, Michael or Angelo? (Faye sits upright) </w:t>
-      </w:r>
-    </w:p>
-    <w:p>
-      <w:pPr>
-        <w:spacing w:line="480" w:lineRule="auto"/>
-        <w:jc w:val="left"/>
-      </w:pPr>
-      <w:r>
-        <w:t xml:space="preserve">FAYE Tell me, Miko, what is kindness, what is innocence, what is love?’ </w:t>
-      </w:r>
-    </w:p>
-    <w:p>
-      <w:pPr>
-        <w:spacing w:line="480" w:lineRule="auto"/>
-        <w:jc w:val="left"/>
-      </w:pPr>
-      <w:r>
-        <w:t xml:space="preserve">ANGELO They’re what makes you yourself </w:t>
-      </w:r>
-    </w:p>
-    <w:p>
-      <w:pPr>
-        <w:spacing w:line="480" w:lineRule="auto"/>
-        <w:jc w:val="left"/>
-      </w:pPr>
-      <w:r>
         <w:t xml:space="preserve">FAYE If I lose these, do I cease being myself? </w:t>
       </w:r>
     </w:p>

</xml_diff>